<commit_message>
double os :linux + windows
</commit_message>
<xml_diff>
--- a/Log/target.docx
+++ b/Log/target.docx
@@ -198,6 +198,12 @@
           <w:lang w:val="en-US" w:eastAsia="zh-CN"/>
         </w:rPr>
         <w:tab/>
+      </w:r>
+      <w:r>
+        <w:rPr>
+          <w:rFonts w:hint="eastAsia"/>
+          <w:lang w:val="en-US" w:eastAsia="zh-CN"/>
+        </w:rPr>
         <w:t xml:space="preserve">   </w:t>
       </w:r>
       <w:r>
@@ -335,63 +341,55 @@
           <w:lang w:val="en-US" w:eastAsia="zh-CN"/>
         </w:rPr>
         <w:tab/>
-        <w:t/>
-      </w:r>
-      <w:r>
-        <w:rPr>
-          <w:rFonts w:hint="eastAsia"/>
-          <w:lang w:val="en-US" w:eastAsia="zh-CN"/>
-        </w:rPr>
-        <w:tab/>
-        <w:t/>
-      </w:r>
-      <w:r>
-        <w:rPr>
-          <w:rFonts w:hint="eastAsia"/>
-          <w:lang w:val="en-US" w:eastAsia="zh-CN"/>
-        </w:rPr>
-        <w:tab/>
-        <w:t/>
-      </w:r>
-      <w:r>
-        <w:rPr>
-          <w:rFonts w:hint="eastAsia"/>
-          <w:lang w:val="en-US" w:eastAsia="zh-CN"/>
-        </w:rPr>
-        <w:tab/>
-        <w:t/>
-      </w:r>
-      <w:r>
-        <w:rPr>
-          <w:rFonts w:hint="eastAsia"/>
-          <w:lang w:val="en-US" w:eastAsia="zh-CN"/>
-        </w:rPr>
-        <w:tab/>
-        <w:t/>
-      </w:r>
-      <w:r>
-        <w:rPr>
-          <w:rFonts w:hint="eastAsia"/>
-          <w:lang w:val="en-US" w:eastAsia="zh-CN"/>
-        </w:rPr>
-        <w:tab/>
-        <w:t/>
-      </w:r>
-      <w:r>
-        <w:rPr>
-          <w:rFonts w:hint="eastAsia"/>
-          <w:lang w:val="en-US" w:eastAsia="zh-CN"/>
-        </w:rPr>
-        <w:tab/>
-        <w:t/>
-      </w:r>
-      <w:r>
-        <w:rPr>
-          <w:rFonts w:hint="eastAsia"/>
-          <w:lang w:val="en-US" w:eastAsia="zh-CN"/>
-        </w:rPr>
-        <w:tab/>
-        <w:t/>
+      </w:r>
+      <w:r>
+        <w:rPr>
+          <w:rFonts w:hint="eastAsia"/>
+          <w:lang w:val="en-US" w:eastAsia="zh-CN"/>
+        </w:rPr>
+        <w:tab/>
+      </w:r>
+      <w:r>
+        <w:rPr>
+          <w:rFonts w:hint="eastAsia"/>
+          <w:lang w:val="en-US" w:eastAsia="zh-CN"/>
+        </w:rPr>
+        <w:tab/>
+      </w:r>
+      <w:r>
+        <w:rPr>
+          <w:rFonts w:hint="eastAsia"/>
+          <w:lang w:val="en-US" w:eastAsia="zh-CN"/>
+        </w:rPr>
+        <w:tab/>
+      </w:r>
+      <w:r>
+        <w:rPr>
+          <w:rFonts w:hint="eastAsia"/>
+          <w:lang w:val="en-US" w:eastAsia="zh-CN"/>
+        </w:rPr>
+        <w:tab/>
+      </w:r>
+      <w:r>
+        <w:rPr>
+          <w:rFonts w:hint="eastAsia"/>
+          <w:lang w:val="en-US" w:eastAsia="zh-CN"/>
+        </w:rPr>
+        <w:tab/>
+      </w:r>
+      <w:r>
+        <w:rPr>
+          <w:rFonts w:hint="eastAsia"/>
+          <w:lang w:val="en-US" w:eastAsia="zh-CN"/>
+        </w:rPr>
+        <w:tab/>
+      </w:r>
+      <w:r>
+        <w:rPr>
+          <w:rFonts w:hint="eastAsia"/>
+          <w:lang w:val="en-US" w:eastAsia="zh-CN"/>
+        </w:rPr>
+        <w:tab/>
       </w:r>
       <w:r>
         <w:rPr>
@@ -554,7 +552,6 @@
           <w:lang w:val="en-US" w:eastAsia="zh-CN"/>
         </w:rPr>
         <w:tab/>
-        <w:t/>
       </w:r>
       <w:r>
         <w:rPr>
@@ -730,7 +727,6 @@
           <w:lang w:val="en-US" w:eastAsia="zh-CN"/>
         </w:rPr>
         <w:tab/>
-        <w:t/>
       </w:r>
       <w:r>
         <w:rPr>
@@ -1269,15 +1265,21 @@
           <w:lang w:val="en-US" w:eastAsia="zh-CN"/>
         </w:rPr>
         <w:tab/>
-        <w:t/>
-      </w:r>
-      <w:r>
-        <w:rPr>
-          <w:rFonts w:hint="eastAsia"/>
-          <w:highlight w:val="none"/>
-          <w:lang w:val="en-US" w:eastAsia="zh-CN"/>
-        </w:rPr>
-        <w:tab/>
+      </w:r>
+      <w:r>
+        <w:rPr>
+          <w:rFonts w:hint="eastAsia"/>
+          <w:highlight w:val="none"/>
+          <w:lang w:val="en-US" w:eastAsia="zh-CN"/>
+        </w:rPr>
+        <w:tab/>
+      </w:r>
+      <w:r>
+        <w:rPr>
+          <w:rFonts w:hint="eastAsia"/>
+          <w:highlight w:val="none"/>
+          <w:lang w:val="en-US" w:eastAsia="zh-CN"/>
+        </w:rPr>
         <w:t xml:space="preserve">   </w:t>
       </w:r>
       <w:r>
@@ -1542,30 +1544,33 @@
           <w:lang w:val="en-US" w:eastAsia="zh-CN"/>
         </w:rPr>
         <w:tab/>
-        <w:t/>
-      </w:r>
-      <w:r>
-        <w:rPr>
-          <w:rFonts w:hint="eastAsia"/>
-          <w:lang w:val="en-US" w:eastAsia="zh-CN"/>
-        </w:rPr>
-        <w:tab/>
-        <w:t/>
-      </w:r>
-      <w:r>
-        <w:rPr>
-          <w:rFonts w:hint="eastAsia"/>
-          <w:lang w:val="en-US" w:eastAsia="zh-CN"/>
-        </w:rPr>
-        <w:tab/>
-        <w:t/>
-      </w:r>
-      <w:r>
-        <w:rPr>
-          <w:rFonts w:hint="eastAsia"/>
-          <w:lang w:val="en-US" w:eastAsia="zh-CN"/>
-        </w:rPr>
-        <w:tab/>
+      </w:r>
+      <w:r>
+        <w:rPr>
+          <w:rFonts w:hint="eastAsia"/>
+          <w:lang w:val="en-US" w:eastAsia="zh-CN"/>
+        </w:rPr>
+        <w:tab/>
+      </w:r>
+      <w:r>
+        <w:rPr>
+          <w:rFonts w:hint="eastAsia"/>
+          <w:lang w:val="en-US" w:eastAsia="zh-CN"/>
+        </w:rPr>
+        <w:tab/>
+      </w:r>
+      <w:r>
+        <w:rPr>
+          <w:rFonts w:hint="eastAsia"/>
+          <w:lang w:val="en-US" w:eastAsia="zh-CN"/>
+        </w:rPr>
+        <w:tab/>
+      </w:r>
+      <w:r>
+        <w:rPr>
+          <w:rFonts w:hint="eastAsia"/>
+          <w:lang w:val="en-US" w:eastAsia="zh-CN"/>
+        </w:rPr>
         <w:t xml:space="preserve">  </w:t>
       </w:r>
       <w:r>
@@ -1599,30 +1604,33 @@
           <w:lang w:val="en-US" w:eastAsia="zh-CN"/>
         </w:rPr>
         <w:tab/>
-        <w:t/>
-      </w:r>
-      <w:r>
-        <w:rPr>
-          <w:rFonts w:hint="eastAsia"/>
-          <w:lang w:val="en-US" w:eastAsia="zh-CN"/>
-        </w:rPr>
-        <w:tab/>
-        <w:t/>
-      </w:r>
-      <w:r>
-        <w:rPr>
-          <w:rFonts w:hint="eastAsia"/>
-          <w:lang w:val="en-US" w:eastAsia="zh-CN"/>
-        </w:rPr>
-        <w:tab/>
-        <w:t/>
-      </w:r>
-      <w:r>
-        <w:rPr>
-          <w:rFonts w:hint="eastAsia"/>
-          <w:lang w:val="en-US" w:eastAsia="zh-CN"/>
-        </w:rPr>
-        <w:tab/>
+      </w:r>
+      <w:r>
+        <w:rPr>
+          <w:rFonts w:hint="eastAsia"/>
+          <w:lang w:val="en-US" w:eastAsia="zh-CN"/>
+        </w:rPr>
+        <w:tab/>
+      </w:r>
+      <w:r>
+        <w:rPr>
+          <w:rFonts w:hint="eastAsia"/>
+          <w:lang w:val="en-US" w:eastAsia="zh-CN"/>
+        </w:rPr>
+        <w:tab/>
+      </w:r>
+      <w:r>
+        <w:rPr>
+          <w:rFonts w:hint="eastAsia"/>
+          <w:lang w:val="en-US" w:eastAsia="zh-CN"/>
+        </w:rPr>
+        <w:tab/>
+      </w:r>
+      <w:r>
+        <w:rPr>
+          <w:rFonts w:hint="eastAsia"/>
+          <w:lang w:val="en-US" w:eastAsia="zh-CN"/>
+        </w:rPr>
         <w:t xml:space="preserve">  </w:t>
       </w:r>
       <w:r>
@@ -1657,30 +1665,33 @@
           <w:lang w:val="en-US" w:eastAsia="zh-CN"/>
         </w:rPr>
         <w:tab/>
-        <w:t/>
-      </w:r>
-      <w:r>
-        <w:rPr>
-          <w:rFonts w:hint="eastAsia"/>
-          <w:lang w:val="en-US" w:eastAsia="zh-CN"/>
-        </w:rPr>
-        <w:tab/>
-        <w:t/>
-      </w:r>
-      <w:r>
-        <w:rPr>
-          <w:rFonts w:hint="eastAsia"/>
-          <w:lang w:val="en-US" w:eastAsia="zh-CN"/>
-        </w:rPr>
-        <w:tab/>
-        <w:t/>
-      </w:r>
-      <w:r>
-        <w:rPr>
-          <w:rFonts w:hint="eastAsia"/>
-          <w:lang w:val="en-US" w:eastAsia="zh-CN"/>
-        </w:rPr>
-        <w:tab/>
+      </w:r>
+      <w:r>
+        <w:rPr>
+          <w:rFonts w:hint="eastAsia"/>
+          <w:lang w:val="en-US" w:eastAsia="zh-CN"/>
+        </w:rPr>
+        <w:tab/>
+      </w:r>
+      <w:r>
+        <w:rPr>
+          <w:rFonts w:hint="eastAsia"/>
+          <w:lang w:val="en-US" w:eastAsia="zh-CN"/>
+        </w:rPr>
+        <w:tab/>
+      </w:r>
+      <w:r>
+        <w:rPr>
+          <w:rFonts w:hint="eastAsia"/>
+          <w:lang w:val="en-US" w:eastAsia="zh-CN"/>
+        </w:rPr>
+        <w:tab/>
+      </w:r>
+      <w:r>
+        <w:rPr>
+          <w:rFonts w:hint="eastAsia"/>
+          <w:lang w:val="en-US" w:eastAsia="zh-CN"/>
+        </w:rPr>
         <w:t xml:space="preserve">  </w:t>
       </w:r>
       <w:r>
@@ -1739,22 +1750,26 @@
           <w:lang w:val="en-US" w:eastAsia="zh-CN"/>
         </w:rPr>
         <w:tab/>
-        <w:t/>
-      </w:r>
-      <w:r>
-        <w:rPr>
-          <w:rFonts w:hint="eastAsia"/>
-          <w:lang w:val="en-US" w:eastAsia="zh-CN"/>
-        </w:rPr>
-        <w:tab/>
-        <w:t/>
-      </w:r>
-      <w:r>
-        <w:rPr>
-          <w:rFonts w:hint="eastAsia"/>
-          <w:lang w:val="en-US" w:eastAsia="zh-CN"/>
-        </w:rPr>
-        <w:tab/>
+      </w:r>
+      <w:r>
+        <w:rPr>
+          <w:rFonts w:hint="eastAsia"/>
+          <w:lang w:val="en-US" w:eastAsia="zh-CN"/>
+        </w:rPr>
+        <w:tab/>
+      </w:r>
+      <w:r>
+        <w:rPr>
+          <w:rFonts w:hint="eastAsia"/>
+          <w:lang w:val="en-US" w:eastAsia="zh-CN"/>
+        </w:rPr>
+        <w:tab/>
+      </w:r>
+      <w:r>
+        <w:rPr>
+          <w:rFonts w:hint="eastAsia"/>
+          <w:lang w:val="en-US" w:eastAsia="zh-CN"/>
+        </w:rPr>
         <w:t xml:space="preserve">    </w:t>
       </w:r>
       <w:r>
@@ -2057,30 +2072,33 @@
           <w:lang w:val="en-US" w:eastAsia="zh-CN"/>
         </w:rPr>
         <w:tab/>
-        <w:t/>
-      </w:r>
-      <w:r>
-        <w:rPr>
-          <w:rFonts w:hint="eastAsia"/>
-          <w:lang w:val="en-US" w:eastAsia="zh-CN"/>
-        </w:rPr>
-        <w:tab/>
-        <w:t/>
-      </w:r>
-      <w:r>
-        <w:rPr>
-          <w:rFonts w:hint="eastAsia"/>
-          <w:lang w:val="en-US" w:eastAsia="zh-CN"/>
-        </w:rPr>
-        <w:tab/>
-        <w:t/>
-      </w:r>
-      <w:r>
-        <w:rPr>
-          <w:rFonts w:hint="eastAsia"/>
-          <w:lang w:val="en-US" w:eastAsia="zh-CN"/>
-        </w:rPr>
-        <w:tab/>
+      </w:r>
+      <w:r>
+        <w:rPr>
+          <w:rFonts w:hint="eastAsia"/>
+          <w:lang w:val="en-US" w:eastAsia="zh-CN"/>
+        </w:rPr>
+        <w:tab/>
+      </w:r>
+      <w:r>
+        <w:rPr>
+          <w:rFonts w:hint="eastAsia"/>
+          <w:lang w:val="en-US" w:eastAsia="zh-CN"/>
+        </w:rPr>
+        <w:tab/>
+      </w:r>
+      <w:r>
+        <w:rPr>
+          <w:rFonts w:hint="eastAsia"/>
+          <w:lang w:val="en-US" w:eastAsia="zh-CN"/>
+        </w:rPr>
+        <w:tab/>
+      </w:r>
+      <w:r>
+        <w:rPr>
+          <w:rFonts w:hint="eastAsia"/>
+          <w:lang w:val="en-US" w:eastAsia="zh-CN"/>
+        </w:rPr>
         <w:t xml:space="preserve">  </w:t>
       </w:r>
       <w:r>
@@ -2127,30 +2145,33 @@
           <w:lang w:val="en-US" w:eastAsia="zh-CN"/>
         </w:rPr>
         <w:tab/>
-        <w:t/>
-      </w:r>
-      <w:r>
-        <w:rPr>
-          <w:rFonts w:hint="eastAsia"/>
-          <w:lang w:val="en-US" w:eastAsia="zh-CN"/>
-        </w:rPr>
-        <w:tab/>
-        <w:t/>
-      </w:r>
-      <w:r>
-        <w:rPr>
-          <w:rFonts w:hint="eastAsia"/>
-          <w:lang w:val="en-US" w:eastAsia="zh-CN"/>
-        </w:rPr>
-        <w:tab/>
-        <w:t/>
-      </w:r>
-      <w:r>
-        <w:rPr>
-          <w:rFonts w:hint="eastAsia"/>
-          <w:lang w:val="en-US" w:eastAsia="zh-CN"/>
-        </w:rPr>
-        <w:tab/>
+      </w:r>
+      <w:r>
+        <w:rPr>
+          <w:rFonts w:hint="eastAsia"/>
+          <w:lang w:val="en-US" w:eastAsia="zh-CN"/>
+        </w:rPr>
+        <w:tab/>
+      </w:r>
+      <w:r>
+        <w:rPr>
+          <w:rFonts w:hint="eastAsia"/>
+          <w:lang w:val="en-US" w:eastAsia="zh-CN"/>
+        </w:rPr>
+        <w:tab/>
+      </w:r>
+      <w:r>
+        <w:rPr>
+          <w:rFonts w:hint="eastAsia"/>
+          <w:lang w:val="en-US" w:eastAsia="zh-CN"/>
+        </w:rPr>
+        <w:tab/>
+      </w:r>
+      <w:r>
+        <w:rPr>
+          <w:rFonts w:hint="eastAsia"/>
+          <w:lang w:val="en-US" w:eastAsia="zh-CN"/>
+        </w:rPr>
         <w:t xml:space="preserve">  </w:t>
       </w:r>
       <w:r>
@@ -2199,6 +2220,12 @@
           <w:lang w:val="en-US" w:eastAsia="zh-CN"/>
         </w:rPr>
         <w:tab/>
+      </w:r>
+      <w:r>
+        <w:rPr>
+          <w:rFonts w:hint="eastAsia"/>
+          <w:lang w:val="en-US" w:eastAsia="zh-CN"/>
+        </w:rPr>
         <w:t xml:space="preserve">   </w:t>
       </w:r>
       <w:r>
@@ -2295,22 +2322,26 @@
           <w:lang w:val="en-US" w:eastAsia="zh-CN"/>
         </w:rPr>
         <w:tab/>
-        <w:t/>
-      </w:r>
-      <w:r>
-        <w:rPr>
-          <w:rFonts w:hint="eastAsia"/>
-          <w:lang w:val="en-US" w:eastAsia="zh-CN"/>
-        </w:rPr>
-        <w:tab/>
-        <w:t/>
-      </w:r>
-      <w:r>
-        <w:rPr>
-          <w:rFonts w:hint="eastAsia"/>
-          <w:lang w:val="en-US" w:eastAsia="zh-CN"/>
-        </w:rPr>
-        <w:tab/>
+      </w:r>
+      <w:r>
+        <w:rPr>
+          <w:rFonts w:hint="eastAsia"/>
+          <w:lang w:val="en-US" w:eastAsia="zh-CN"/>
+        </w:rPr>
+        <w:tab/>
+      </w:r>
+      <w:r>
+        <w:rPr>
+          <w:rFonts w:hint="eastAsia"/>
+          <w:lang w:val="en-US" w:eastAsia="zh-CN"/>
+        </w:rPr>
+        <w:tab/>
+      </w:r>
+      <w:r>
+        <w:rPr>
+          <w:rFonts w:hint="eastAsia"/>
+          <w:lang w:val="en-US" w:eastAsia="zh-CN"/>
+        </w:rPr>
         <w:t xml:space="preserve">  </w:t>
       </w:r>
       <w:r>
@@ -2407,6 +2438,12 @@
           <w:lang w:val="en-US" w:eastAsia="zh-CN"/>
         </w:rPr>
         <w:tab/>
+      </w:r>
+      <w:r>
+        <w:rPr>
+          <w:rFonts w:hint="eastAsia"/>
+          <w:lang w:val="en-US" w:eastAsia="zh-CN"/>
+        </w:rPr>
         <w:t xml:space="preserve">   </w:t>
       </w:r>
       <w:r>
@@ -2454,23 +2491,20 @@
           <w:lang w:val="en-US" w:eastAsia="zh-CN"/>
         </w:rPr>
         <w:tab/>
-        <w:t/>
-      </w:r>
-      <w:r>
-        <w:rPr>
-          <w:rFonts w:hint="eastAsia"/>
-          <w:lang w:val="en-US" w:eastAsia="zh-CN"/>
-        </w:rPr>
-        <w:tab/>
-        <w:t/>
-      </w:r>
-      <w:r>
-        <w:rPr>
-          <w:rFonts w:hint="eastAsia"/>
-          <w:lang w:val="en-US" w:eastAsia="zh-CN"/>
-        </w:rPr>
-        <w:tab/>
-        <w:t/>
+      </w:r>
+      <w:r>
+        <w:rPr>
+          <w:rFonts w:hint="eastAsia"/>
+          <w:lang w:val="en-US" w:eastAsia="zh-CN"/>
+        </w:rPr>
+        <w:tab/>
+      </w:r>
+      <w:r>
+        <w:rPr>
+          <w:rFonts w:hint="eastAsia"/>
+          <w:lang w:val="en-US" w:eastAsia="zh-CN"/>
+        </w:rPr>
+        <w:tab/>
       </w:r>
       <w:r>
         <w:rPr>
@@ -2677,14 +2711,19 @@
           <w:lang w:val="en-US" w:eastAsia="zh-CN"/>
         </w:rPr>
         <w:tab/>
-        <w:t/>
-      </w:r>
-      <w:r>
-        <w:rPr>
-          <w:rFonts w:hint="eastAsia"/>
-          <w:lang w:val="en-US" w:eastAsia="zh-CN"/>
-        </w:rPr>
-        <w:tab/>
+      </w:r>
+      <w:r>
+        <w:rPr>
+          <w:rFonts w:hint="eastAsia"/>
+          <w:lang w:val="en-US" w:eastAsia="zh-CN"/>
+        </w:rPr>
+        <w:tab/>
+      </w:r>
+      <w:r>
+        <w:rPr>
+          <w:rFonts w:hint="eastAsia"/>
+          <w:lang w:val="en-US" w:eastAsia="zh-CN"/>
+        </w:rPr>
         <w:t xml:space="preserve">   1. </w:t>
       </w:r>
       <w:r>
@@ -3543,6 +3582,12 @@
           <w:lang w:val="en-US" w:eastAsia="zh-CN"/>
         </w:rPr>
         <w:tab/>
+      </w:r>
+      <w:r>
+        <w:rPr>
+          <w:rFonts w:hint="eastAsia"/>
+          <w:lang w:val="en-US" w:eastAsia="zh-CN"/>
+        </w:rPr>
         <w:t xml:space="preserve">   </w:t>
       </w:r>
     </w:p>
@@ -3944,6 +3989,7 @@
     <w:p>
       <w:pPr>
         <w:numPr>
+          <w:ilvl w:val="0"/>
           <w:numId w:val="0"/>
         </w:numPr>
         <w:ind w:firstLine="420" w:firstLineChars="0"/>
@@ -3963,8 +4009,6 @@
         </w:rPr>
         <w:t xml:space="preserve">  最好可以综合调试一些</w:t>
       </w:r>
-      <w:bookmarkStart w:id="0" w:name="_GoBack"/>
-      <w:bookmarkEnd w:id="0"/>
     </w:p>
     <w:p>
       <w:pPr>
@@ -4023,6 +4067,34 @@
         </w:rPr>
         <w:t>-----------------------------------------------------------</w:t>
       </w:r>
+    </w:p>
+    <w:p>
+      <w:pPr>
+        <w:rPr>
+          <w:rFonts w:hint="eastAsia"/>
+          <w:highlight w:val="yellow"/>
+          <w:lang w:val="en-US" w:eastAsia="zh-CN"/>
+        </w:rPr>
+      </w:pPr>
+    </w:p>
+    <w:p>
+      <w:pPr>
+        <w:rPr>
+          <w:rFonts w:hint="eastAsia"/>
+          <w:highlight w:val="yellow"/>
+          <w:lang w:val="en-US" w:eastAsia="zh-CN"/>
+        </w:rPr>
+      </w:pPr>
+      <w:r>
+        <w:rPr>
+          <w:rFonts w:hint="eastAsia"/>
+          <w:highlight w:val="yellow"/>
+          <w:lang w:val="en-US" w:eastAsia="zh-CN"/>
+        </w:rPr>
+        <w:t>搞定双系统。。</w:t>
+      </w:r>
+      <w:bookmarkStart w:id="0" w:name="_GoBack"/>
+      <w:bookmarkEnd w:id="0"/>
     </w:p>
     <w:p>
       <w:pPr>
@@ -4156,7 +4228,7 @@
     <w:lsdException w:unhideWhenUsed="0" w:uiPriority="0" w:semiHidden="0" w:name="Body Text Indent 2"/>
     <w:lsdException w:unhideWhenUsed="0" w:uiPriority="0" w:semiHidden="0" w:name="Body Text Indent 3"/>
     <w:lsdException w:unhideWhenUsed="0" w:uiPriority="0" w:semiHidden="0" w:name="Block Text"/>
-    <w:lsdException w:unhideWhenUsed="0" w:uiPriority="0" w:semiHidden="0" w:name="Hyperlink"/>
+    <w:lsdException w:qFormat="1" w:unhideWhenUsed="0" w:uiPriority="0" w:semiHidden="0" w:name="Hyperlink"/>
     <w:lsdException w:unhideWhenUsed="0" w:uiPriority="0" w:semiHidden="0" w:name="FollowedHyperlink"/>
     <w:lsdException w:qFormat="1" w:unhideWhenUsed="0" w:uiPriority="0" w:semiHidden="0" w:name="Strong"/>
     <w:lsdException w:qFormat="1" w:unhideWhenUsed="0" w:uiPriority="0" w:semiHidden="0" w:name="Emphasis"/>
@@ -4359,6 +4431,7 @@
   <w:style w:type="character" w:styleId="3">
     <w:name w:val="Hyperlink"/>
     <w:basedOn w:val="2"/>
+    <w:qFormat/>
     <w:uiPriority w:val="0"/>
     <w:rPr>
       <w:color w:val="0000FF"/>

</xml_diff>

<commit_message>
config basic environment without android source code
</commit_message>
<xml_diff>
--- a/Log/target.docx
+++ b/Log/target.docx
@@ -1,6 +1,7 @@
 
 <file path=word/document.xml><?xml version="1.0" encoding="utf-8"?>
 <w:document xmlns:wpc="http://schemas.microsoft.com/office/word/2010/wordprocessingCanvas" xmlns:mc="http://schemas.openxmlformats.org/markup-compatibility/2006" xmlns:o="urn:schemas-microsoft-com:office:office" xmlns:r="http://schemas.openxmlformats.org/officeDocument/2006/relationships" xmlns:m="http://schemas.openxmlformats.org/officeDocument/2006/math" xmlns:v="urn:schemas-microsoft-com:vml" xmlns:wp14="http://schemas.microsoft.com/office/word/2010/wordprocessingDrawing" xmlns:wp="http://schemas.openxmlformats.org/drawingml/2006/wordprocessingDrawing" xmlns:w="http://schemas.openxmlformats.org/wordprocessingml/2006/main" xmlns:w14="http://schemas.microsoft.com/office/word/2010/wordml" xmlns:w10="urn:schemas-microsoft-com:office:word" xmlns:w15="http://schemas.microsoft.com/office/word/2012/wordml" xmlns:wpg="http://schemas.microsoft.com/office/word/2010/wordprocessingGroup" xmlns:wpi="http://schemas.microsoft.com/office/word/2010/wordprocessingInk" xmlns:wne="http://schemas.microsoft.com/office/word/2006/wordml" xmlns:wps="http://schemas.microsoft.com/office/word/2010/wordprocessingShape" xmlns:wpsCustomData="http://www.wps.cn/officeDocument/2013/wpsCustomData" mc:Ignorable="w14 w15 wp14">
+  <w:background w:color="FFFFFF"/>
   <w:body>
     <w:p>
       <w:pPr>
@@ -605,7 +606,7 @@
       </w:r>
       <w:r>
         <w:rPr>
-          <w:rStyle w:val="3"/>
+          <w:rStyle w:val="5"/>
           <w:rFonts w:hint="eastAsia"/>
         </w:rPr>
         <w:t>http://jingyan.baidu.com/article/eb9f7b6d6fae86869364e88c.html</w:t>
@@ -824,7 +825,7 @@
       </w:r>
       <w:r>
         <w:rPr>
-          <w:rStyle w:val="3"/>
+          <w:rStyle w:val="5"/>
           <w:rFonts w:hint="eastAsia"/>
           <w:highlight w:val="none"/>
         </w:rPr>
@@ -1126,7 +1127,7 @@
       </w:r>
       <w:r>
         <w:rPr>
-          <w:rStyle w:val="3"/>
+          <w:rStyle w:val="5"/>
           <w:rFonts w:hint="eastAsia"/>
           <w:highlight w:val="none"/>
         </w:rPr>
@@ -1469,7 +1470,7 @@
       </w:r>
       <w:r>
         <w:rPr>
-          <w:rStyle w:val="3"/>
+          <w:rStyle w:val="5"/>
           <w:rFonts w:hint="eastAsia"/>
         </w:rPr>
         <w:t>http://blog.csdn.net/ameyume/article/details/7667574</w:t>
@@ -1792,7 +1793,7 @@
       </w:r>
       <w:r>
         <w:rPr>
-          <w:rStyle w:val="3"/>
+          <w:rStyle w:val="5"/>
           <w:rFonts w:hint="eastAsia"/>
         </w:rPr>
         <w:t>http://www.jb51.net/article/79511.htm</w:t>
@@ -2389,7 +2390,7 @@
       </w:r>
       <w:r>
         <w:rPr>
-          <w:rStyle w:val="3"/>
+          <w:rStyle w:val="5"/>
           <w:rFonts w:hint="eastAsia"/>
           <w:lang w:val="en-US" w:eastAsia="zh-CN"/>
         </w:rPr>
@@ -2533,7 +2534,7 @@
       </w:r>
       <w:r>
         <w:rPr>
-          <w:rStyle w:val="3"/>
+          <w:rStyle w:val="5"/>
           <w:rFonts w:hint="eastAsia"/>
         </w:rPr>
         <w:t>https://zhidao.baidu.com/question/1384240857848391780</w:t>
@@ -2613,7 +2614,7 @@
       </w:r>
       <w:r>
         <w:rPr>
-          <w:rStyle w:val="3"/>
+          <w:rStyle w:val="4"/>
           <w:rFonts w:hint="eastAsia"/>
           <w:lang w:val="en-US" w:eastAsia="zh-CN"/>
         </w:rPr>
@@ -2658,6 +2659,1376 @@
           <w:lang w:val="en-US" w:eastAsia="zh-CN"/>
         </w:rPr>
       </w:pPr>
+      <w:r>
+        <w:rPr>
+          <w:rFonts w:hint="eastAsia"/>
+          <w:lang w:val="en-US" w:eastAsia="zh-CN"/>
+        </w:rPr>
+        <w:t xml:space="preserve">   1.对照AOSP（</w:t>
+      </w:r>
+      <w:r>
+        <w:rPr>
+          <w:rFonts w:ascii="Arial" w:hAnsi="Arial" w:eastAsia="宋体" w:cs="Arial"/>
+          <w:b w:val="0"/>
+          <w:i w:val="0"/>
+          <w:caps w:val="0"/>
+          <w:color w:val="362E2B"/>
+          <w:spacing w:val="0"/>
+          <w:sz w:val="21"/>
+          <w:szCs w:val="21"/>
+          <w:shd w:val="clear" w:fill="FFFFFF"/>
+        </w:rPr>
+        <w:t xml:space="preserve">android opensource </w:t>
+      </w:r>
+      <w:r>
+        <w:rPr>
+          <w:rFonts w:hint="eastAsia" w:ascii="Arial" w:hAnsi="Arial" w:eastAsia="宋体" w:cs="Arial"/>
+          <w:b w:val="0"/>
+          <w:i w:val="0"/>
+          <w:caps w:val="0"/>
+          <w:color w:val="362E2B"/>
+          <w:spacing w:val="0"/>
+          <w:sz w:val="21"/>
+          <w:szCs w:val="21"/>
+          <w:shd w:val="clear" w:fill="FFFFFF"/>
+          <w:lang w:val="en-US" w:eastAsia="zh-CN"/>
+        </w:rPr>
+        <w:t>project</w:t>
+      </w:r>
+      <w:r>
+        <w:rPr>
+          <w:rFonts w:hint="eastAsia"/>
+          <w:lang w:val="en-US" w:eastAsia="zh-CN"/>
+        </w:rPr>
+        <w:t>）（安卓版本 -- Ubuntu版本+软</w:t>
+      </w:r>
+      <w:bookmarkStart w:id="0" w:name="_GoBack"/>
+      <w:bookmarkEnd w:id="0"/>
+      <w:r>
+        <w:rPr>
+          <w:rFonts w:hint="eastAsia"/>
+          <w:lang w:val="en-US" w:eastAsia="zh-CN"/>
+        </w:rPr>
+        <w:t>硬件）</w:t>
+      </w:r>
+    </w:p>
+    <w:p>
+      <w:pPr>
+        <w:ind w:left="420" w:leftChars="0" w:firstLine="420" w:firstLineChars="0"/>
+        <w:rPr>
+          <w:rFonts w:hint="eastAsia" w:ascii="Arial" w:hAnsi="Arial" w:eastAsia="宋体" w:cs="Arial"/>
+          <w:b w:val="0"/>
+          <w:i w:val="0"/>
+          <w:caps w:val="0"/>
+          <w:color w:val="362E2B"/>
+          <w:spacing w:val="0"/>
+          <w:sz w:val="21"/>
+          <w:szCs w:val="21"/>
+          <w:shd w:val="clear" w:fill="FFFFFF"/>
+          <w:lang w:val="en-US" w:eastAsia="zh-CN"/>
+        </w:rPr>
+      </w:pPr>
+      <w:r>
+        <w:rPr>
+          <w:rFonts w:hint="eastAsia"/>
+          <w:lang w:val="en-US" w:eastAsia="zh-CN"/>
+        </w:rPr>
+        <w:t xml:space="preserve">     </w:t>
+      </w:r>
+      <w:r>
+        <w:rPr>
+          <w:rFonts w:ascii="Arial" w:hAnsi="Arial" w:eastAsia="宋体" w:cs="Arial"/>
+          <w:b w:val="0"/>
+          <w:i w:val="0"/>
+          <w:caps w:val="0"/>
+          <w:color w:val="362E2B"/>
+          <w:spacing w:val="0"/>
+          <w:sz w:val="21"/>
+          <w:szCs w:val="21"/>
+          <w:shd w:val="clear" w:fill="FFFFFF"/>
+        </w:rPr>
+        <w:fldChar w:fldCharType="begin"/>
+      </w:r>
+      <w:r>
+        <w:rPr>
+          <w:rFonts w:ascii="Arial" w:hAnsi="Arial" w:eastAsia="宋体" w:cs="Arial"/>
+          <w:b w:val="0"/>
+          <w:i w:val="0"/>
+          <w:caps w:val="0"/>
+          <w:color w:val="362E2B"/>
+          <w:spacing w:val="0"/>
+          <w:sz w:val="21"/>
+          <w:szCs w:val="21"/>
+          <w:shd w:val="clear" w:fill="FFFFFF"/>
+        </w:rPr>
+        <w:instrText xml:space="preserve"> HYPERLINK "http://source.android.com/source/requirements.html" </w:instrText>
+      </w:r>
+      <w:r>
+        <w:rPr>
+          <w:rFonts w:ascii="Arial" w:hAnsi="Arial" w:eastAsia="宋体" w:cs="Arial"/>
+          <w:b w:val="0"/>
+          <w:i w:val="0"/>
+          <w:caps w:val="0"/>
+          <w:color w:val="362E2B"/>
+          <w:spacing w:val="0"/>
+          <w:sz w:val="21"/>
+          <w:szCs w:val="21"/>
+          <w:shd w:val="clear" w:fill="FFFFFF"/>
+        </w:rPr>
+        <w:fldChar w:fldCharType="separate"/>
+      </w:r>
+      <w:r>
+        <w:rPr>
+          <w:rStyle w:val="5"/>
+          <w:rFonts w:ascii="Arial" w:hAnsi="Arial" w:eastAsia="宋体" w:cs="Arial"/>
+          <w:b w:val="0"/>
+          <w:i w:val="0"/>
+          <w:caps w:val="0"/>
+          <w:spacing w:val="0"/>
+          <w:sz w:val="21"/>
+          <w:szCs w:val="21"/>
+          <w:shd w:val="clear" w:fill="FFFFFF"/>
+        </w:rPr>
+        <w:t>http://source.android.com/source/requirements.html</w:t>
+      </w:r>
+      <w:r>
+        <w:rPr>
+          <w:rFonts w:ascii="Arial" w:hAnsi="Arial" w:eastAsia="宋体" w:cs="Arial"/>
+          <w:b w:val="0"/>
+          <w:i w:val="0"/>
+          <w:caps w:val="0"/>
+          <w:color w:val="362E2B"/>
+          <w:spacing w:val="0"/>
+          <w:sz w:val="21"/>
+          <w:szCs w:val="21"/>
+          <w:shd w:val="clear" w:fill="FFFFFF"/>
+        </w:rPr>
+        <w:fldChar w:fldCharType="end"/>
+      </w:r>
+      <w:r>
+        <w:rPr>
+          <w:rFonts w:hint="eastAsia" w:ascii="Arial" w:hAnsi="Arial" w:eastAsia="宋体" w:cs="Arial"/>
+          <w:b w:val="0"/>
+          <w:i w:val="0"/>
+          <w:caps w:val="0"/>
+          <w:color w:val="362E2B"/>
+          <w:spacing w:val="0"/>
+          <w:sz w:val="21"/>
+          <w:szCs w:val="21"/>
+          <w:shd w:val="clear" w:fill="FFFFFF"/>
+          <w:lang w:val="en-US" w:eastAsia="zh-CN"/>
+        </w:rPr>
+        <w:t xml:space="preserve"> </w:t>
+      </w:r>
+    </w:p>
+    <w:p>
+      <w:pPr>
+        <w:ind w:left="420" w:leftChars="0" w:firstLine="420" w:firstLineChars="0"/>
+        <w:rPr>
+          <w:rFonts w:hint="eastAsia" w:ascii="Arial" w:hAnsi="Arial" w:eastAsia="宋体" w:cs="Arial"/>
+          <w:b w:val="0"/>
+          <w:i w:val="0"/>
+          <w:caps w:val="0"/>
+          <w:color w:val="362E2B"/>
+          <w:spacing w:val="0"/>
+          <w:sz w:val="21"/>
+          <w:szCs w:val="21"/>
+          <w:shd w:val="clear" w:fill="FFFFFF"/>
+          <w:lang w:val="en-US" w:eastAsia="zh-CN"/>
+        </w:rPr>
+      </w:pPr>
+      <w:r>
+        <w:rPr>
+          <w:rFonts w:hint="eastAsia" w:ascii="Arial" w:hAnsi="Arial" w:eastAsia="宋体" w:cs="Arial"/>
+          <w:b w:val="0"/>
+          <w:i w:val="0"/>
+          <w:caps w:val="0"/>
+          <w:color w:val="362E2B"/>
+          <w:spacing w:val="0"/>
+          <w:sz w:val="21"/>
+          <w:szCs w:val="21"/>
+          <w:shd w:val="clear" w:fill="FFFFFF"/>
+          <w:lang w:val="en-US" w:eastAsia="zh-CN"/>
+        </w:rPr>
+        <w:t xml:space="preserve">     要编译</w:t>
+      </w:r>
+      <w:r>
+        <w:rPr>
+          <w:rFonts w:hint="eastAsia" w:ascii="Arial" w:hAnsi="Arial" w:eastAsia="宋体" w:cs="Arial"/>
+          <w:b w:val="0"/>
+          <w:i w:val="0"/>
+          <w:caps w:val="0"/>
+          <w:color w:val="FF0000"/>
+          <w:spacing w:val="0"/>
+          <w:sz w:val="21"/>
+          <w:szCs w:val="21"/>
+          <w:shd w:val="clear" w:fill="FFFFFF"/>
+          <w:lang w:val="en-US" w:eastAsia="zh-CN"/>
+        </w:rPr>
+        <w:t>android</w:t>
+      </w:r>
+      <w:r>
+        <w:rPr>
+          <w:rFonts w:ascii="Arial" w:hAnsi="Arial" w:eastAsia="宋体" w:cs="Arial"/>
+          <w:b w:val="0"/>
+          <w:i w:val="0"/>
+          <w:caps w:val="0"/>
+          <w:color w:val="FF0000"/>
+          <w:spacing w:val="0"/>
+          <w:sz w:val="21"/>
+          <w:szCs w:val="21"/>
+          <w:shd w:val="clear" w:fill="FFFFFF"/>
+        </w:rPr>
+        <w:t>4.4.x (Kitkat)</w:t>
+      </w:r>
+      <w:r>
+        <w:rPr>
+          <w:rFonts w:ascii="Arial" w:hAnsi="Arial" w:eastAsia="宋体" w:cs="Arial"/>
+          <w:b w:val="0"/>
+          <w:i w:val="0"/>
+          <w:caps w:val="0"/>
+          <w:color w:val="362E2B"/>
+          <w:spacing w:val="0"/>
+          <w:sz w:val="21"/>
+          <w:szCs w:val="21"/>
+          <w:shd w:val="clear" w:fill="FFFFFF"/>
+        </w:rPr>
+        <w:t xml:space="preserve"> 版本的源码</w:t>
+      </w:r>
+      <w:r>
+        <w:rPr>
+          <w:rFonts w:hint="eastAsia" w:ascii="Arial" w:hAnsi="Arial" w:eastAsia="宋体" w:cs="Arial"/>
+          <w:b w:val="0"/>
+          <w:i w:val="0"/>
+          <w:caps w:val="0"/>
+          <w:color w:val="362E2B"/>
+          <w:spacing w:val="0"/>
+          <w:sz w:val="21"/>
+          <w:szCs w:val="21"/>
+          <w:shd w:val="clear" w:fill="FFFFFF"/>
+          <w:lang w:val="en-US" w:eastAsia="zh-CN"/>
+        </w:rPr>
+        <w:t xml:space="preserve"> Linux</w:t>
+      </w:r>
+      <w:r>
+        <w:rPr>
+          <w:rFonts w:ascii="Arial" w:hAnsi="Arial" w:eastAsia="宋体" w:cs="Arial"/>
+          <w:b w:val="0"/>
+          <w:i w:val="0"/>
+          <w:caps w:val="0"/>
+          <w:color w:val="362E2B"/>
+          <w:spacing w:val="0"/>
+          <w:sz w:val="21"/>
+          <w:szCs w:val="21"/>
+          <w:shd w:val="clear" w:fill="FFFFFF"/>
+        </w:rPr>
+        <w:t>操作系统为</w:t>
+      </w:r>
+      <w:r>
+        <w:rPr>
+          <w:rFonts w:ascii="Arial" w:hAnsi="Arial" w:eastAsia="宋体" w:cs="Arial"/>
+          <w:b w:val="0"/>
+          <w:i w:val="0"/>
+          <w:caps w:val="0"/>
+          <w:color w:val="FF0000"/>
+          <w:spacing w:val="0"/>
+          <w:sz w:val="21"/>
+          <w:szCs w:val="21"/>
+          <w:shd w:val="clear" w:fill="FFFFFF"/>
+        </w:rPr>
+        <w:t xml:space="preserve">64位Ubuntu </w:t>
+      </w:r>
+      <w:r>
+        <w:rPr>
+          <w:rFonts w:hint="eastAsia" w:ascii="Arial" w:hAnsi="Arial" w:eastAsia="宋体" w:cs="Arial"/>
+          <w:b w:val="0"/>
+          <w:i w:val="0"/>
+          <w:caps w:val="0"/>
+          <w:color w:val="FF0000"/>
+          <w:spacing w:val="0"/>
+          <w:sz w:val="21"/>
+          <w:szCs w:val="21"/>
+          <w:shd w:val="clear" w:fill="FFFFFF"/>
+          <w:lang w:val="en-US" w:eastAsia="zh-CN"/>
+        </w:rPr>
+        <w:tab/>
+        <w:t xml:space="preserve">     </w:t>
+      </w:r>
+      <w:r>
+        <w:rPr>
+          <w:rFonts w:ascii="Arial" w:hAnsi="Arial" w:eastAsia="宋体" w:cs="Arial"/>
+          <w:b w:val="0"/>
+          <w:i w:val="0"/>
+          <w:caps w:val="0"/>
+          <w:color w:val="FF0000"/>
+          <w:spacing w:val="0"/>
+          <w:sz w:val="21"/>
+          <w:szCs w:val="21"/>
+          <w:shd w:val="clear" w:fill="FFFFFF"/>
+        </w:rPr>
+        <w:t>14.04</w:t>
+      </w:r>
+      <w:r>
+        <w:rPr>
+          <w:rFonts w:ascii="Arial" w:hAnsi="Arial" w:eastAsia="宋体" w:cs="Arial"/>
+          <w:b w:val="0"/>
+          <w:i w:val="0"/>
+          <w:caps w:val="0"/>
+          <w:color w:val="362E2B"/>
+          <w:spacing w:val="0"/>
+          <w:sz w:val="21"/>
+          <w:szCs w:val="21"/>
+          <w:shd w:val="clear" w:fill="FFFFFF"/>
+        </w:rPr>
+        <w:t>，磁盘空间预留100G，</w:t>
+      </w:r>
+      <w:r>
+        <w:rPr>
+          <w:rFonts w:ascii="Arial" w:hAnsi="Arial" w:eastAsia="宋体" w:cs="Arial"/>
+          <w:b w:val="0"/>
+          <w:i w:val="0"/>
+          <w:caps w:val="0"/>
+          <w:color w:val="FF0000"/>
+          <w:spacing w:val="0"/>
+          <w:sz w:val="21"/>
+          <w:szCs w:val="21"/>
+          <w:shd w:val="clear" w:fill="FFFFFF"/>
+        </w:rPr>
+        <w:t>JDK版本为1.</w:t>
+      </w:r>
+      <w:r>
+        <w:rPr>
+          <w:rFonts w:hint="eastAsia" w:ascii="Arial" w:hAnsi="Arial" w:eastAsia="宋体" w:cs="Arial"/>
+          <w:b w:val="0"/>
+          <w:i w:val="0"/>
+          <w:caps w:val="0"/>
+          <w:color w:val="FF0000"/>
+          <w:spacing w:val="0"/>
+          <w:sz w:val="21"/>
+          <w:szCs w:val="21"/>
+          <w:shd w:val="clear" w:fill="FFFFFF"/>
+          <w:lang w:val="en-US" w:eastAsia="zh-CN"/>
+        </w:rPr>
+        <w:t>6</w:t>
+      </w:r>
+      <w:r>
+        <w:rPr>
+          <w:rFonts w:ascii="Arial" w:hAnsi="Arial" w:eastAsia="宋体" w:cs="Arial"/>
+          <w:b w:val="0"/>
+          <w:i w:val="0"/>
+          <w:caps w:val="0"/>
+          <w:color w:val="FF0000"/>
+          <w:spacing w:val="0"/>
+          <w:sz w:val="21"/>
+          <w:szCs w:val="21"/>
+          <w:shd w:val="clear" w:fill="FFFFFF"/>
+        </w:rPr>
+        <w:t>，make 版本3.81，python 版</w:t>
+      </w:r>
+      <w:r>
+        <w:rPr>
+          <w:rFonts w:hint="eastAsia" w:ascii="Arial" w:hAnsi="Arial" w:eastAsia="宋体" w:cs="Arial"/>
+          <w:b w:val="0"/>
+          <w:i w:val="0"/>
+          <w:caps w:val="0"/>
+          <w:color w:val="FF0000"/>
+          <w:spacing w:val="0"/>
+          <w:sz w:val="21"/>
+          <w:szCs w:val="21"/>
+          <w:shd w:val="clear" w:fill="FFFFFF"/>
+          <w:lang w:val="en-US" w:eastAsia="zh-CN"/>
+        </w:rPr>
+        <w:tab/>
+        <w:t xml:space="preserve">     </w:t>
+      </w:r>
+      <w:r>
+        <w:rPr>
+          <w:rFonts w:ascii="Arial" w:hAnsi="Arial" w:eastAsia="宋体" w:cs="Arial"/>
+          <w:b w:val="0"/>
+          <w:i w:val="0"/>
+          <w:caps w:val="0"/>
+          <w:color w:val="FF0000"/>
+          <w:spacing w:val="0"/>
+          <w:sz w:val="21"/>
+          <w:szCs w:val="21"/>
+          <w:shd w:val="clear" w:fill="FFFFFF"/>
+        </w:rPr>
+        <w:t>本2.7.6</w:t>
+      </w:r>
+      <w:r>
+        <w:rPr>
+          <w:rFonts w:hint="eastAsia" w:ascii="Arial" w:hAnsi="Arial" w:eastAsia="宋体" w:cs="Arial"/>
+          <w:b w:val="0"/>
+          <w:i w:val="0"/>
+          <w:caps w:val="0"/>
+          <w:color w:val="FF0000"/>
+          <w:spacing w:val="0"/>
+          <w:sz w:val="21"/>
+          <w:szCs w:val="21"/>
+          <w:shd w:val="clear" w:fill="FFFFFF"/>
+          <w:lang w:eastAsia="zh-CN"/>
+        </w:rPr>
+        <w:t>，</w:t>
+      </w:r>
+      <w:r>
+        <w:rPr>
+          <w:rFonts w:hint="eastAsia" w:ascii="Arial" w:hAnsi="Arial" w:eastAsia="宋体" w:cs="Arial"/>
+          <w:b w:val="0"/>
+          <w:i w:val="0"/>
+          <w:caps w:val="0"/>
+          <w:color w:val="FF0000"/>
+          <w:spacing w:val="0"/>
+          <w:sz w:val="21"/>
+          <w:szCs w:val="21"/>
+          <w:shd w:val="clear" w:fill="FFFFFF"/>
+          <w:lang w:val="en-US" w:eastAsia="zh-CN"/>
+        </w:rPr>
+        <w:t>Git1.3及以上</w:t>
+      </w:r>
+      <w:r>
+        <w:rPr>
+          <w:rFonts w:hint="eastAsia" w:ascii="Arial" w:hAnsi="Arial" w:eastAsia="宋体" w:cs="Arial"/>
+          <w:b w:val="0"/>
+          <w:i w:val="0"/>
+          <w:caps w:val="0"/>
+          <w:color w:val="362E2B"/>
+          <w:spacing w:val="0"/>
+          <w:sz w:val="21"/>
+          <w:szCs w:val="21"/>
+          <w:shd w:val="clear" w:fill="FFFFFF"/>
+          <w:lang w:val="en-US" w:eastAsia="zh-CN"/>
+        </w:rPr>
+        <w:t>（这里获取源码不用Git+repo的方法，故暂不需要）</w:t>
+      </w:r>
+    </w:p>
+    <w:p>
+      <w:pPr>
+        <w:ind w:left="420" w:leftChars="0" w:firstLine="420" w:firstLineChars="0"/>
+        <w:rPr>
+          <w:rFonts w:hint="eastAsia"/>
+          <w:lang w:val="en-US" w:eastAsia="zh-CN"/>
+        </w:rPr>
+      </w:pPr>
+      <w:r>
+        <w:rPr>
+          <w:rFonts w:hint="eastAsia"/>
+          <w:lang w:val="en-US" w:eastAsia="zh-CN"/>
+        </w:rPr>
+        <w:t xml:space="preserve">   2. 安装JDK  </w:t>
+      </w:r>
+      <w:r>
+        <w:rPr>
+          <w:rFonts w:hint="eastAsia"/>
+          <w:lang w:val="en-US" w:eastAsia="zh-CN"/>
+        </w:rPr>
+        <w:fldChar w:fldCharType="begin"/>
+      </w:r>
+      <w:r>
+        <w:rPr>
+          <w:rFonts w:hint="eastAsia"/>
+          <w:lang w:val="en-US" w:eastAsia="zh-CN"/>
+        </w:rPr>
+        <w:instrText xml:space="preserve"> HYPERLINK "http://blog.csdn.net/jiangwei0910410003/article/details/37996723" </w:instrText>
+      </w:r>
+      <w:r>
+        <w:rPr>
+          <w:rFonts w:hint="eastAsia"/>
+          <w:lang w:val="en-US" w:eastAsia="zh-CN"/>
+        </w:rPr>
+        <w:fldChar w:fldCharType="separate"/>
+      </w:r>
+      <w:r>
+        <w:rPr>
+          <w:rStyle w:val="5"/>
+          <w:rFonts w:hint="eastAsia"/>
+          <w:lang w:val="en-US" w:eastAsia="zh-CN"/>
+        </w:rPr>
+        <w:t>http://blog.csdn.net/jiangwei0910410003/article/details/37996723</w:t>
+      </w:r>
+      <w:r>
+        <w:rPr>
+          <w:rFonts w:hint="eastAsia"/>
+          <w:lang w:val="en-US" w:eastAsia="zh-CN"/>
+        </w:rPr>
+        <w:fldChar w:fldCharType="end"/>
+      </w:r>
+      <w:r>
+        <w:rPr>
+          <w:rFonts w:hint="eastAsia"/>
+          <w:lang w:val="en-US" w:eastAsia="zh-CN"/>
+        </w:rPr>
+        <w:t xml:space="preserve"> </w:t>
+      </w:r>
+    </w:p>
+    <w:p>
+      <w:pPr>
+        <w:ind w:left="420" w:leftChars="0" w:firstLine="420" w:firstLineChars="0"/>
+        <w:rPr>
+          <w:rFonts w:hint="eastAsia"/>
+          <w:lang w:val="en-US" w:eastAsia="zh-CN"/>
+        </w:rPr>
+      </w:pPr>
+      <w:r>
+        <w:rPr>
+          <w:rFonts w:hint="eastAsia"/>
+          <w:lang w:val="en-US" w:eastAsia="zh-CN"/>
+        </w:rPr>
+        <w:t xml:space="preserve">   3. 对照官网安装 其他依赖包 </w:t>
+      </w:r>
+      <w:r>
+        <w:rPr>
+          <w:rFonts w:hint="eastAsia"/>
+          <w:lang w:val="en-US" w:eastAsia="zh-CN"/>
+        </w:rPr>
+        <w:fldChar w:fldCharType="begin"/>
+      </w:r>
+      <w:r>
+        <w:rPr>
+          <w:rFonts w:hint="eastAsia"/>
+          <w:lang w:val="en-US" w:eastAsia="zh-CN"/>
+        </w:rPr>
+        <w:instrText xml:space="preserve"> HYPERLINK "http://source.android.com/source/initializing.html" </w:instrText>
+      </w:r>
+      <w:r>
+        <w:rPr>
+          <w:rFonts w:hint="eastAsia"/>
+          <w:lang w:val="en-US" w:eastAsia="zh-CN"/>
+        </w:rPr>
+        <w:fldChar w:fldCharType="separate"/>
+      </w:r>
+      <w:r>
+        <w:rPr>
+          <w:rStyle w:val="5"/>
+          <w:rFonts w:hint="eastAsia"/>
+          <w:lang w:val="en-US" w:eastAsia="zh-CN"/>
+        </w:rPr>
+        <w:t>http://source.android.com/source/initializing.html</w:t>
+      </w:r>
+      <w:r>
+        <w:rPr>
+          <w:rFonts w:hint="eastAsia"/>
+          <w:lang w:val="en-US" w:eastAsia="zh-CN"/>
+        </w:rPr>
+        <w:fldChar w:fldCharType="end"/>
+      </w:r>
+    </w:p>
+    <w:p>
+      <w:pPr>
+        <w:ind w:left="420" w:leftChars="0" w:firstLine="420" w:firstLineChars="0"/>
+        <w:rPr>
+          <w:rFonts w:hint="eastAsia"/>
+          <w:lang w:val="en-US" w:eastAsia="zh-CN"/>
+        </w:rPr>
+      </w:pPr>
+      <w:r>
+        <w:rPr>
+          <w:rFonts w:hint="eastAsia"/>
+          <w:lang w:val="en-US" w:eastAsia="zh-CN"/>
+        </w:rPr>
+        <w:t xml:space="preserve">      </w:t>
+      </w:r>
+      <w:r>
+        <w:rPr>
+          <w:rFonts w:hint="eastAsia"/>
+          <w:lang w:val="en-US" w:eastAsia="zh-CN"/>
+        </w:rPr>
+        <w:fldChar w:fldCharType="begin"/>
+      </w:r>
+      <w:r>
+        <w:rPr>
+          <w:rFonts w:hint="eastAsia"/>
+          <w:lang w:val="en-US" w:eastAsia="zh-CN"/>
+        </w:rPr>
+        <w:instrText xml:space="preserve"> HYPERLINK "http://blog.csdn.net/jiangwei0910410003/article/details/37988637" </w:instrText>
+      </w:r>
+      <w:r>
+        <w:rPr>
+          <w:rFonts w:hint="eastAsia"/>
+          <w:lang w:val="en-US" w:eastAsia="zh-CN"/>
+        </w:rPr>
+        <w:fldChar w:fldCharType="separate"/>
+      </w:r>
+      <w:r>
+        <w:rPr>
+          <w:rStyle w:val="5"/>
+          <w:rFonts w:hint="eastAsia"/>
+          <w:lang w:val="en-US" w:eastAsia="zh-CN"/>
+        </w:rPr>
+        <w:t>http://blog.csdn.net/jiangwei0910410003/article/details/37988637</w:t>
+      </w:r>
+      <w:r>
+        <w:rPr>
+          <w:rFonts w:hint="eastAsia"/>
+          <w:lang w:val="en-US" w:eastAsia="zh-CN"/>
+        </w:rPr>
+        <w:fldChar w:fldCharType="end"/>
+      </w:r>
+    </w:p>
+    <w:p>
+      <w:pPr>
+        <w:rPr>
+          <w:rFonts w:hint="eastAsia"/>
+          <w:lang w:val="en-US" w:eastAsia="zh-CN"/>
+        </w:rPr>
+      </w:pPr>
+      <w:r>
+        <w:rPr>
+          <w:rFonts w:hint="eastAsia"/>
+          <w:lang w:val="en-US" w:eastAsia="zh-CN"/>
+        </w:rPr>
+        <w:t xml:space="preserve">           4. 对源码和驱动版本的一些准备</w:t>
+      </w:r>
+    </w:p>
+    <w:p>
+      <w:pPr>
+        <w:rPr>
+          <w:rFonts w:hint="default" w:ascii="Arial" w:hAnsi="Arial" w:eastAsia="宋体" w:cs="Arial"/>
+          <w:b w:val="0"/>
+          <w:i w:val="0"/>
+          <w:caps w:val="0"/>
+          <w:color w:val="6A3906"/>
+          <w:spacing w:val="0"/>
+          <w:sz w:val="21"/>
+          <w:szCs w:val="21"/>
+          <w:u w:val="none"/>
+          <w:shd w:val="clear" w:fill="FFFFFF"/>
+        </w:rPr>
+      </w:pPr>
+      <w:r>
+        <w:rPr>
+          <w:rFonts w:hint="eastAsia"/>
+          <w:lang w:val="en-US" w:eastAsia="zh-CN"/>
+        </w:rPr>
+        <w:t xml:space="preserve">              </w:t>
+      </w:r>
+      <w:r>
+        <w:rPr>
+          <w:rFonts w:hint="default" w:ascii="Arial" w:hAnsi="Arial" w:eastAsia="宋体" w:cs="Arial"/>
+          <w:b w:val="0"/>
+          <w:i w:val="0"/>
+          <w:caps w:val="0"/>
+          <w:color w:val="6A3906"/>
+          <w:spacing w:val="0"/>
+          <w:sz w:val="21"/>
+          <w:szCs w:val="21"/>
+          <w:u w:val="none"/>
+          <w:shd w:val="clear" w:fill="FFFFFF"/>
+        </w:rPr>
+        <w:fldChar w:fldCharType="begin"/>
+      </w:r>
+      <w:r>
+        <w:rPr>
+          <w:rFonts w:hint="default" w:ascii="Arial" w:hAnsi="Arial" w:eastAsia="宋体" w:cs="Arial"/>
+          <w:b w:val="0"/>
+          <w:i w:val="0"/>
+          <w:caps w:val="0"/>
+          <w:color w:val="6A3906"/>
+          <w:spacing w:val="0"/>
+          <w:sz w:val="21"/>
+          <w:szCs w:val="21"/>
+          <w:u w:val="none"/>
+          <w:shd w:val="clear" w:fill="FFFFFF"/>
+        </w:rPr>
+        <w:instrText xml:space="preserve"> HYPERLINK "http://source.android.com/source/build-numbers.html" </w:instrText>
+      </w:r>
+      <w:r>
+        <w:rPr>
+          <w:rFonts w:hint="default" w:ascii="Arial" w:hAnsi="Arial" w:eastAsia="宋体" w:cs="Arial"/>
+          <w:b w:val="0"/>
+          <w:i w:val="0"/>
+          <w:caps w:val="0"/>
+          <w:color w:val="6A3906"/>
+          <w:spacing w:val="0"/>
+          <w:sz w:val="21"/>
+          <w:szCs w:val="21"/>
+          <w:u w:val="none"/>
+          <w:shd w:val="clear" w:fill="FFFFFF"/>
+        </w:rPr>
+        <w:fldChar w:fldCharType="separate"/>
+      </w:r>
+      <w:r>
+        <w:rPr>
+          <w:rStyle w:val="5"/>
+          <w:rFonts w:hint="default" w:ascii="Arial" w:hAnsi="Arial" w:eastAsia="宋体" w:cs="Arial"/>
+          <w:b w:val="0"/>
+          <w:i w:val="0"/>
+          <w:caps w:val="0"/>
+          <w:spacing w:val="0"/>
+          <w:sz w:val="21"/>
+          <w:szCs w:val="21"/>
+          <w:shd w:val="clear" w:fill="FFFFFF"/>
+        </w:rPr>
+        <w:t>http://source.android.com/source/build-numbers.html</w:t>
+      </w:r>
+      <w:r>
+        <w:rPr>
+          <w:rFonts w:hint="default" w:ascii="Arial" w:hAnsi="Arial" w:eastAsia="宋体" w:cs="Arial"/>
+          <w:b w:val="0"/>
+          <w:i w:val="0"/>
+          <w:caps w:val="0"/>
+          <w:color w:val="6A3906"/>
+          <w:spacing w:val="0"/>
+          <w:sz w:val="21"/>
+          <w:szCs w:val="21"/>
+          <w:u w:val="none"/>
+          <w:shd w:val="clear" w:fill="FFFFFF"/>
+        </w:rPr>
+        <w:fldChar w:fldCharType="end"/>
+      </w:r>
+    </w:p>
+    <w:p>
+      <w:pPr>
+        <w:ind w:firstLine="420" w:firstLineChars="0"/>
+        <w:rPr>
+          <w:rFonts w:hint="eastAsia" w:asciiTheme="minorEastAsia" w:hAnsiTheme="minorEastAsia" w:eastAsiaTheme="minorEastAsia" w:cstheme="minorEastAsia"/>
+          <w:b w:val="0"/>
+          <w:i w:val="0"/>
+          <w:caps w:val="0"/>
+          <w:color w:val="362E2B"/>
+          <w:spacing w:val="0"/>
+          <w:kern w:val="2"/>
+          <w:sz w:val="21"/>
+          <w:szCs w:val="21"/>
+          <w:shd w:val="clear" w:fill="FFFFFF"/>
+          <w:lang w:val="en-US" w:eastAsia="zh-CN" w:bidi="ar-SA"/>
+        </w:rPr>
+      </w:pPr>
+      <w:r>
+        <w:rPr>
+          <w:rFonts w:hint="eastAsia" w:ascii="Arial" w:hAnsi="Arial" w:eastAsia="宋体" w:cs="Arial"/>
+          <w:b w:val="0"/>
+          <w:i w:val="0"/>
+          <w:caps w:val="0"/>
+          <w:color w:val="6A3906"/>
+          <w:spacing w:val="0"/>
+          <w:sz w:val="21"/>
+          <w:szCs w:val="21"/>
+          <w:u w:val="none"/>
+          <w:shd w:val="clear" w:fill="FFFFFF"/>
+          <w:lang w:val="en-US" w:eastAsia="zh-CN"/>
+        </w:rPr>
+        <w:t xml:space="preserve">          </w:t>
+      </w:r>
+      <w:r>
+        <w:rPr>
+          <w:rFonts w:hint="eastAsia" w:asciiTheme="minorEastAsia" w:hAnsiTheme="minorEastAsia" w:eastAsiaTheme="minorEastAsia" w:cstheme="minorEastAsia"/>
+          <w:b w:val="0"/>
+          <w:i w:val="0"/>
+          <w:caps w:val="0"/>
+          <w:color w:val="362E2B"/>
+          <w:spacing w:val="0"/>
+          <w:kern w:val="2"/>
+          <w:sz w:val="21"/>
+          <w:szCs w:val="21"/>
+          <w:shd w:val="clear" w:fill="FFFFFF"/>
+          <w:lang w:val="en-US" w:eastAsia="zh-CN" w:bidi="ar-SA"/>
+        </w:rPr>
+        <w:t>第一列是build代码，我们根据build码查找对应设备的驱动程序，并下载；</w:t>
+      </w:r>
+      <w:r>
+        <w:rPr>
+          <w:rFonts w:hint="eastAsia" w:asciiTheme="minorEastAsia" w:hAnsiTheme="minorEastAsia" w:eastAsiaTheme="minorEastAsia" w:cstheme="minorEastAsia"/>
+          <w:b w:val="0"/>
+          <w:i w:val="0"/>
+          <w:caps w:val="0"/>
+          <w:color w:val="362E2B"/>
+          <w:spacing w:val="0"/>
+          <w:kern w:val="2"/>
+          <w:sz w:val="21"/>
+          <w:szCs w:val="21"/>
+          <w:shd w:val="clear" w:fill="FFFFFF"/>
+          <w:lang w:val="en-US" w:eastAsia="zh-CN" w:bidi="ar-SA"/>
+        </w:rPr>
+        <w:tab/>
+        <w:t/>
+      </w:r>
+      <w:r>
+        <w:rPr>
+          <w:rFonts w:hint="eastAsia" w:asciiTheme="minorEastAsia" w:hAnsiTheme="minorEastAsia" w:eastAsiaTheme="minorEastAsia" w:cstheme="minorEastAsia"/>
+          <w:b w:val="0"/>
+          <w:i w:val="0"/>
+          <w:caps w:val="0"/>
+          <w:color w:val="362E2B"/>
+          <w:spacing w:val="0"/>
+          <w:kern w:val="2"/>
+          <w:sz w:val="21"/>
+          <w:szCs w:val="21"/>
+          <w:shd w:val="clear" w:fill="FFFFFF"/>
+          <w:lang w:val="en-US" w:eastAsia="zh-CN" w:bidi="ar-SA"/>
+        </w:rPr>
+        <w:tab/>
+        <w:t xml:space="preserve">      第二列是分支（branch）代码，不同的分支会对应不同的设备； </w:t>
+      </w:r>
+    </w:p>
+    <w:p>
+      <w:pPr>
+        <w:ind w:firstLine="420" w:firstLineChars="0"/>
+        <w:rPr>
+          <w:rFonts w:hint="eastAsia" w:asciiTheme="minorEastAsia" w:hAnsiTheme="minorEastAsia" w:eastAsiaTheme="minorEastAsia" w:cstheme="minorEastAsia"/>
+          <w:b w:val="0"/>
+          <w:i w:val="0"/>
+          <w:caps w:val="0"/>
+          <w:color w:val="FF0000"/>
+          <w:spacing w:val="0"/>
+          <w:kern w:val="2"/>
+          <w:sz w:val="21"/>
+          <w:szCs w:val="21"/>
+          <w:shd w:val="clear" w:fill="FFFFFF"/>
+          <w:lang w:val="en-US" w:eastAsia="zh-CN" w:bidi="ar-SA"/>
+        </w:rPr>
+      </w:pPr>
+      <w:r>
+        <w:rPr>
+          <w:rFonts w:hint="eastAsia" w:asciiTheme="minorEastAsia" w:hAnsiTheme="minorEastAsia" w:eastAsiaTheme="minorEastAsia" w:cstheme="minorEastAsia"/>
+          <w:b w:val="0"/>
+          <w:i w:val="0"/>
+          <w:caps w:val="0"/>
+          <w:color w:val="362E2B"/>
+          <w:spacing w:val="0"/>
+          <w:kern w:val="2"/>
+          <w:sz w:val="21"/>
+          <w:szCs w:val="21"/>
+          <w:shd w:val="clear" w:fill="FFFFFF"/>
+          <w:lang w:val="en-US" w:eastAsia="zh-CN" w:bidi="ar-SA"/>
+        </w:rPr>
+        <w:t xml:space="preserve">          第三列是Android版本代号，这里我们关注的是4.4系列的版本（KitKat）； </w:t>
+      </w:r>
+      <w:r>
+        <w:rPr>
+          <w:rFonts w:hint="eastAsia" w:asciiTheme="minorEastAsia" w:hAnsiTheme="minorEastAsia" w:eastAsiaTheme="minorEastAsia" w:cstheme="minorEastAsia"/>
+          <w:b w:val="0"/>
+          <w:i w:val="0"/>
+          <w:caps w:val="0"/>
+          <w:color w:val="362E2B"/>
+          <w:spacing w:val="0"/>
+          <w:kern w:val="2"/>
+          <w:sz w:val="21"/>
+          <w:szCs w:val="21"/>
+          <w:shd w:val="clear" w:fill="FFFFFF"/>
+          <w:lang w:val="en-US" w:eastAsia="zh-CN" w:bidi="ar-SA"/>
+        </w:rPr>
+        <w:tab/>
+        <w:t/>
+      </w:r>
+      <w:r>
+        <w:rPr>
+          <w:rFonts w:hint="eastAsia" w:asciiTheme="minorEastAsia" w:hAnsiTheme="minorEastAsia" w:eastAsiaTheme="minorEastAsia" w:cstheme="minorEastAsia"/>
+          <w:b w:val="0"/>
+          <w:i w:val="0"/>
+          <w:caps w:val="0"/>
+          <w:color w:val="362E2B"/>
+          <w:spacing w:val="0"/>
+          <w:kern w:val="2"/>
+          <w:sz w:val="21"/>
+          <w:szCs w:val="21"/>
+          <w:shd w:val="clear" w:fill="FFFFFF"/>
+          <w:lang w:val="en-US" w:eastAsia="zh-CN" w:bidi="ar-SA"/>
+        </w:rPr>
+        <w:tab/>
+        <w:t/>
+      </w:r>
+      <w:r>
+        <w:rPr>
+          <w:rFonts w:hint="eastAsia" w:asciiTheme="minorEastAsia" w:hAnsiTheme="minorEastAsia" w:eastAsiaTheme="minorEastAsia" w:cstheme="minorEastAsia"/>
+          <w:b w:val="0"/>
+          <w:i w:val="0"/>
+          <w:caps w:val="0"/>
+          <w:color w:val="362E2B"/>
+          <w:spacing w:val="0"/>
+          <w:kern w:val="2"/>
+          <w:sz w:val="21"/>
+          <w:szCs w:val="21"/>
+          <w:shd w:val="clear" w:fill="FFFFFF"/>
+          <w:lang w:val="en-US" w:eastAsia="zh-CN" w:bidi="ar-SA"/>
+        </w:rPr>
+        <w:tab/>
+        <w:t xml:space="preserve">  第四列是对应的设备名称，值得注意的是，同一设备即便是不同运营商发布</w:t>
+      </w:r>
+      <w:r>
+        <w:rPr>
+          <w:rFonts w:hint="eastAsia" w:asciiTheme="minorEastAsia" w:hAnsiTheme="minorEastAsia" w:eastAsiaTheme="minorEastAsia" w:cstheme="minorEastAsia"/>
+          <w:b w:val="0"/>
+          <w:i w:val="0"/>
+          <w:caps w:val="0"/>
+          <w:color w:val="362E2B"/>
+          <w:spacing w:val="0"/>
+          <w:kern w:val="2"/>
+          <w:sz w:val="21"/>
+          <w:szCs w:val="21"/>
+          <w:shd w:val="clear" w:fill="FFFFFF"/>
+          <w:lang w:val="en-US" w:eastAsia="zh-CN" w:bidi="ar-SA"/>
+        </w:rPr>
+        <w:tab/>
+        <w:t/>
+      </w:r>
+      <w:r>
+        <w:rPr>
+          <w:rFonts w:hint="eastAsia" w:asciiTheme="minorEastAsia" w:hAnsiTheme="minorEastAsia" w:eastAsiaTheme="minorEastAsia" w:cstheme="minorEastAsia"/>
+          <w:b w:val="0"/>
+          <w:i w:val="0"/>
+          <w:caps w:val="0"/>
+          <w:color w:val="362E2B"/>
+          <w:spacing w:val="0"/>
+          <w:kern w:val="2"/>
+          <w:sz w:val="21"/>
+          <w:szCs w:val="21"/>
+          <w:shd w:val="clear" w:fill="FFFFFF"/>
+          <w:lang w:val="en-US" w:eastAsia="zh-CN" w:bidi="ar-SA"/>
+        </w:rPr>
+        <w:tab/>
+        <w:t/>
+      </w:r>
+      <w:r>
+        <w:rPr>
+          <w:rFonts w:hint="eastAsia" w:asciiTheme="minorEastAsia" w:hAnsiTheme="minorEastAsia" w:eastAsiaTheme="minorEastAsia" w:cstheme="minorEastAsia"/>
+          <w:b w:val="0"/>
+          <w:i w:val="0"/>
+          <w:caps w:val="0"/>
+          <w:color w:val="362E2B"/>
+          <w:spacing w:val="0"/>
+          <w:kern w:val="2"/>
+          <w:sz w:val="21"/>
+          <w:szCs w:val="21"/>
+          <w:shd w:val="clear" w:fill="FFFFFF"/>
+          <w:lang w:val="en-US" w:eastAsia="zh-CN" w:bidi="ar-SA"/>
+        </w:rPr>
+        <w:tab/>
+        <w:t xml:space="preserve">  的也可能使用不同分支的源码，例如android-4.4.4_r2就只针对上述运营</w:t>
+      </w:r>
+      <w:r>
+        <w:rPr>
+          <w:rFonts w:hint="eastAsia" w:asciiTheme="minorEastAsia" w:hAnsiTheme="minorEastAsia" w:eastAsiaTheme="minorEastAsia" w:cstheme="minorEastAsia"/>
+          <w:b w:val="0"/>
+          <w:i w:val="0"/>
+          <w:caps w:val="0"/>
+          <w:color w:val="362E2B"/>
+          <w:spacing w:val="0"/>
+          <w:kern w:val="2"/>
+          <w:sz w:val="21"/>
+          <w:szCs w:val="21"/>
+          <w:shd w:val="clear" w:fill="FFFFFF"/>
+          <w:lang w:val="en-US" w:eastAsia="zh-CN" w:bidi="ar-SA"/>
+        </w:rPr>
+        <w:tab/>
+        <w:t xml:space="preserve">          商的定制版本的分支，而r1就支持其余的</w:t>
+      </w:r>
+      <w:r>
+        <w:rPr>
+          <w:rFonts w:hint="eastAsia" w:asciiTheme="minorEastAsia" w:hAnsiTheme="minorEastAsia" w:eastAsiaTheme="minorEastAsia" w:cstheme="minorEastAsia"/>
+          <w:b w:val="0"/>
+          <w:i w:val="0"/>
+          <w:caps w:val="0"/>
+          <w:color w:val="FF0000"/>
+          <w:spacing w:val="0"/>
+          <w:kern w:val="2"/>
+          <w:sz w:val="21"/>
+          <w:szCs w:val="21"/>
+          <w:shd w:val="clear" w:fill="FFFFFF"/>
+          <w:lang w:val="en-US" w:eastAsia="zh-CN" w:bidi="ar-SA"/>
+        </w:rPr>
+        <w:t>Nexus 5设备</w:t>
+      </w:r>
+    </w:p>
+    <w:p>
+      <w:pPr>
+        <w:ind w:left="420" w:leftChars="0" w:firstLine="420" w:firstLineChars="0"/>
+        <w:rPr>
+          <w:rFonts w:hint="eastAsia"/>
+          <w:lang w:val="en-US" w:eastAsia="zh-CN"/>
+        </w:rPr>
+      </w:pPr>
+      <w:r>
+        <w:rPr>
+          <w:rFonts w:hint="eastAsia" w:asciiTheme="minorEastAsia" w:hAnsiTheme="minorEastAsia" w:cstheme="minorEastAsia"/>
+          <w:b w:val="0"/>
+          <w:i w:val="0"/>
+          <w:caps w:val="0"/>
+          <w:color w:val="FF0000"/>
+          <w:spacing w:val="0"/>
+          <w:kern w:val="2"/>
+          <w:sz w:val="21"/>
+          <w:szCs w:val="21"/>
+          <w:shd w:val="clear" w:fill="FFFFFF"/>
+          <w:lang w:val="en-US" w:eastAsia="zh-CN" w:bidi="ar-SA"/>
+        </w:rPr>
+        <w:t xml:space="preserve">   </w:t>
+      </w:r>
+      <w:r>
+        <w:rPr>
+          <w:rFonts w:hint="eastAsia"/>
+          <w:lang w:val="en-US" w:eastAsia="zh-CN"/>
+        </w:rPr>
+        <w:t xml:space="preserve">5. 源码的下载： </w:t>
+      </w:r>
+    </w:p>
+    <w:p>
+      <w:pPr>
+        <w:ind w:left="420" w:leftChars="0" w:firstLine="420" w:firstLineChars="0"/>
+        <w:rPr>
+          <w:rFonts w:hint="eastAsia" w:asciiTheme="minorEastAsia" w:hAnsiTheme="minorEastAsia" w:eastAsiaTheme="minorEastAsia" w:cstheme="minorEastAsia"/>
+          <w:b w:val="0"/>
+          <w:i w:val="0"/>
+          <w:caps w:val="0"/>
+          <w:color w:val="FF0000"/>
+          <w:spacing w:val="0"/>
+          <w:kern w:val="2"/>
+          <w:sz w:val="21"/>
+          <w:szCs w:val="21"/>
+          <w:shd w:val="clear" w:fill="FFFFFF"/>
+          <w:lang w:val="en-US" w:eastAsia="zh-CN" w:bidi="ar-SA"/>
+        </w:rPr>
+      </w:pPr>
+      <w:r>
+        <w:rPr>
+          <w:rFonts w:hint="eastAsia"/>
+          <w:lang w:val="en-US" w:eastAsia="zh-CN"/>
+        </w:rPr>
+        <w:t xml:space="preserve">   1）官网上推荐Git+repo的方式，但是</w:t>
+      </w:r>
+      <w:r>
+        <w:rPr>
+          <w:rFonts w:ascii="Arial" w:hAnsi="Arial" w:eastAsia="宋体" w:cs="Arial"/>
+          <w:b w:val="0"/>
+          <w:i w:val="0"/>
+          <w:caps w:val="0"/>
+          <w:color w:val="6A3906"/>
+          <w:spacing w:val="0"/>
+          <w:sz w:val="21"/>
+          <w:szCs w:val="21"/>
+          <w:u w:val="none"/>
+          <w:shd w:val="clear" w:fill="FFFFFF"/>
+        </w:rPr>
+        <w:fldChar w:fldCharType="begin"/>
+      </w:r>
+      <w:r>
+        <w:rPr>
+          <w:rFonts w:ascii="Arial" w:hAnsi="Arial" w:eastAsia="宋体" w:cs="Arial"/>
+          <w:b w:val="0"/>
+          <w:i w:val="0"/>
+          <w:caps w:val="0"/>
+          <w:color w:val="6A3906"/>
+          <w:spacing w:val="0"/>
+          <w:sz w:val="21"/>
+          <w:szCs w:val="21"/>
+          <w:u w:val="none"/>
+          <w:shd w:val="clear" w:fill="FFFFFF"/>
+        </w:rPr>
+        <w:instrText xml:space="preserve"> HYPERLINK "https://android.googlesource.com/" \t "http://blog.csdn.net/liu1075538266/article/details/_blank" </w:instrText>
+      </w:r>
+      <w:r>
+        <w:rPr>
+          <w:rFonts w:ascii="Arial" w:hAnsi="Arial" w:eastAsia="宋体" w:cs="Arial"/>
+          <w:b w:val="0"/>
+          <w:i w:val="0"/>
+          <w:caps w:val="0"/>
+          <w:color w:val="6A3906"/>
+          <w:spacing w:val="0"/>
+          <w:sz w:val="21"/>
+          <w:szCs w:val="21"/>
+          <w:u w:val="none"/>
+          <w:shd w:val="clear" w:fill="FFFFFF"/>
+        </w:rPr>
+        <w:fldChar w:fldCharType="separate"/>
+      </w:r>
+      <w:r>
+        <w:rPr>
+          <w:rStyle w:val="5"/>
+          <w:rFonts w:hint="default" w:ascii="Arial" w:hAnsi="Arial" w:eastAsia="宋体" w:cs="Arial"/>
+          <w:b w:val="0"/>
+          <w:i w:val="0"/>
+          <w:caps w:val="0"/>
+          <w:color w:val="6A3906"/>
+          <w:spacing w:val="0"/>
+          <w:sz w:val="21"/>
+          <w:szCs w:val="21"/>
+          <w:u w:val="none"/>
+          <w:shd w:val="clear" w:fill="FFFFFF"/>
+        </w:rPr>
+        <w:t>https://android.googlesource.com/</w:t>
+      </w:r>
+      <w:r>
+        <w:rPr>
+          <w:rFonts w:hint="default" w:ascii="Arial" w:hAnsi="Arial" w:eastAsia="宋体" w:cs="Arial"/>
+          <w:b w:val="0"/>
+          <w:i w:val="0"/>
+          <w:caps w:val="0"/>
+          <w:color w:val="6A3906"/>
+          <w:spacing w:val="0"/>
+          <w:sz w:val="21"/>
+          <w:szCs w:val="21"/>
+          <w:u w:val="none"/>
+          <w:shd w:val="clear" w:fill="FFFFFF"/>
+        </w:rPr>
+        <w:fldChar w:fldCharType="end"/>
+      </w:r>
+      <w:r>
+        <w:rPr>
+          <w:rFonts w:hint="eastAsia" w:ascii="Arial" w:hAnsi="Arial" w:eastAsia="宋体" w:cs="Arial"/>
+          <w:b w:val="0"/>
+          <w:i w:val="0"/>
+          <w:caps w:val="0"/>
+          <w:color w:val="6A3906"/>
+          <w:spacing w:val="0"/>
+          <w:sz w:val="21"/>
+          <w:szCs w:val="21"/>
+          <w:u w:val="none"/>
+          <w:shd w:val="clear" w:fill="FFFFFF"/>
+          <w:lang w:val="en-US" w:eastAsia="zh-CN"/>
+        </w:rPr>
+        <w:tab/>
+      </w:r>
+      <w:r>
+        <w:rPr>
+          <w:rFonts w:hint="default" w:ascii="Arial" w:hAnsi="Arial" w:eastAsia="宋体" w:cs="Arial"/>
+          <w:b w:val="0"/>
+          <w:i w:val="0"/>
+          <w:caps w:val="0"/>
+          <w:color w:val="362E2B"/>
+          <w:spacing w:val="0"/>
+          <w:sz w:val="21"/>
+          <w:szCs w:val="21"/>
+          <w:shd w:val="clear" w:fill="FFFFFF"/>
+        </w:rPr>
+        <w:t>在</w:t>
+      </w:r>
+      <w:r>
+        <w:rPr>
+          <w:rFonts w:hint="eastAsia" w:ascii="Arial" w:hAnsi="Arial" w:eastAsia="宋体" w:cs="Arial"/>
+          <w:b w:val="0"/>
+          <w:i w:val="0"/>
+          <w:caps w:val="0"/>
+          <w:color w:val="362E2B"/>
+          <w:spacing w:val="0"/>
+          <w:sz w:val="21"/>
+          <w:szCs w:val="21"/>
+          <w:shd w:val="clear" w:fill="FFFFFF"/>
+          <w:lang w:val="en-US" w:eastAsia="zh-CN"/>
+        </w:rPr>
+        <w:tab/>
+        <w:t xml:space="preserve">      </w:t>
+      </w:r>
+      <w:r>
+        <w:rPr>
+          <w:rFonts w:hint="default" w:ascii="Arial" w:hAnsi="Arial" w:eastAsia="宋体" w:cs="Arial"/>
+          <w:b w:val="0"/>
+          <w:i w:val="0"/>
+          <w:caps w:val="0"/>
+          <w:color w:val="362E2B"/>
+          <w:spacing w:val="0"/>
+          <w:sz w:val="21"/>
+          <w:szCs w:val="21"/>
+          <w:shd w:val="clear" w:fill="FFFFFF"/>
+        </w:rPr>
+        <w:t>正常情况下无法访问，因此我们不采取官方提供的方式获取源码</w:t>
+      </w:r>
+    </w:p>
+    <w:p>
+      <w:pPr>
+        <w:ind w:firstLine="420" w:firstLineChars="0"/>
+        <w:rPr>
+          <w:rFonts w:hint="eastAsia"/>
+          <w:lang w:val="en-US" w:eastAsia="zh-CN"/>
+        </w:rPr>
+      </w:pPr>
+      <w:r>
+        <w:rPr>
+          <w:rFonts w:hint="eastAsia" w:ascii="Arial" w:hAnsi="Arial" w:eastAsia="宋体" w:cs="Arial"/>
+          <w:b w:val="0"/>
+          <w:i w:val="0"/>
+          <w:caps w:val="0"/>
+          <w:color w:val="FF0000"/>
+          <w:spacing w:val="0"/>
+          <w:kern w:val="2"/>
+          <w:sz w:val="21"/>
+          <w:szCs w:val="21"/>
+          <w:shd w:val="clear" w:fill="FFFFFF"/>
+          <w:lang w:val="en-US" w:eastAsia="zh-CN" w:bidi="ar-SA"/>
+        </w:rPr>
+        <w:t xml:space="preserve"> </w:t>
+      </w:r>
+      <w:r>
+        <w:rPr>
+          <w:rFonts w:hint="eastAsia" w:ascii="Arial" w:hAnsi="Arial" w:eastAsia="宋体" w:cs="Arial"/>
+          <w:b w:val="0"/>
+          <w:i w:val="0"/>
+          <w:caps w:val="0"/>
+          <w:color w:val="FF0000"/>
+          <w:spacing w:val="0"/>
+          <w:kern w:val="2"/>
+          <w:sz w:val="21"/>
+          <w:szCs w:val="21"/>
+          <w:shd w:val="clear" w:fill="FFFFFF"/>
+          <w:lang w:val="en-US" w:eastAsia="zh-CN" w:bidi="ar-SA"/>
+        </w:rPr>
+        <w:tab/>
+        <w:t xml:space="preserve">   </w:t>
+      </w:r>
+      <w:r>
+        <w:rPr>
+          <w:rFonts w:hint="eastAsia" w:ascii="Arial" w:hAnsi="Arial" w:eastAsia="宋体" w:cs="Arial"/>
+          <w:b w:val="0"/>
+          <w:i w:val="0"/>
+          <w:caps w:val="0"/>
+          <w:color w:val="auto"/>
+          <w:spacing w:val="0"/>
+          <w:kern w:val="2"/>
+          <w:sz w:val="21"/>
+          <w:szCs w:val="21"/>
+          <w:shd w:val="clear" w:fill="FFFFFF"/>
+          <w:lang w:val="en-US" w:eastAsia="zh-CN" w:bidi="ar-SA"/>
+        </w:rPr>
+        <w:t>2</w:t>
+      </w:r>
+      <w:r>
+        <w:rPr>
+          <w:rFonts w:hint="eastAsia"/>
+          <w:lang w:val="en-US" w:eastAsia="zh-CN"/>
+        </w:rPr>
+        <w:t>）到 百度云网盘 上面找对应版本源代码</w:t>
+      </w:r>
+    </w:p>
+    <w:p>
+      <w:pPr>
+        <w:ind w:firstLine="420" w:firstLineChars="0"/>
+        <w:rPr>
+          <w:rFonts w:hint="eastAsia"/>
+          <w:lang w:val="en-US" w:eastAsia="zh-CN"/>
+        </w:rPr>
+      </w:pPr>
+      <w:r>
+        <w:rPr>
+          <w:rFonts w:hint="eastAsia"/>
+          <w:lang w:val="en-US" w:eastAsia="zh-CN"/>
+        </w:rPr>
+        <w:t xml:space="preserve">          注意：不要在Windows中解压，用图形化工具解压会缺少内容，linux解压</w:t>
+      </w:r>
+    </w:p>
+    <w:p>
+      <w:pPr>
+        <w:ind w:firstLine="420" w:firstLineChars="0"/>
+        <w:rPr>
+          <w:rFonts w:hint="eastAsia"/>
+          <w:lang w:val="en-US" w:eastAsia="zh-CN"/>
+        </w:rPr>
+      </w:pPr>
+      <w:r>
+        <w:rPr>
+          <w:rFonts w:hint="eastAsia"/>
+          <w:lang w:val="en-US" w:eastAsia="zh-CN"/>
+        </w:rPr>
+        <w:t xml:space="preserve"> </w:t>
+      </w:r>
+      <w:r>
+        <w:rPr>
+          <w:rFonts w:hint="eastAsia"/>
+          <w:lang w:val="en-US" w:eastAsia="zh-CN"/>
+        </w:rPr>
+        <w:tab/>
+        <w:t/>
+      </w:r>
+      <w:r>
+        <w:rPr>
+          <w:rFonts w:hint="eastAsia"/>
+          <w:lang w:val="en-US" w:eastAsia="zh-CN"/>
+        </w:rPr>
+        <w:tab/>
+        <w:t xml:space="preserve">  7z格式解压  </w:t>
+      </w:r>
+      <w:r>
+        <w:rPr>
+          <w:rFonts w:hint="eastAsia"/>
+          <w:lang w:val="en-US" w:eastAsia="zh-CN"/>
+        </w:rPr>
+        <w:fldChar w:fldCharType="begin"/>
+      </w:r>
+      <w:r>
+        <w:rPr>
+          <w:rFonts w:hint="eastAsia"/>
+          <w:lang w:val="en-US" w:eastAsia="zh-CN"/>
+        </w:rPr>
+        <w:instrText xml:space="preserve"> HYPERLINK "http://www.educity.cn/linux/1241489.html" </w:instrText>
+      </w:r>
+      <w:r>
+        <w:rPr>
+          <w:rFonts w:hint="eastAsia"/>
+          <w:lang w:val="en-US" w:eastAsia="zh-CN"/>
+        </w:rPr>
+        <w:fldChar w:fldCharType="separate"/>
+      </w:r>
+      <w:r>
+        <w:rPr>
+          <w:rStyle w:val="5"/>
+          <w:rFonts w:hint="eastAsia"/>
+          <w:lang w:val="en-US" w:eastAsia="zh-CN"/>
+        </w:rPr>
+        <w:t>http://www.educity.cn/linux/1241489.html</w:t>
+      </w:r>
+      <w:r>
+        <w:rPr>
+          <w:rFonts w:hint="eastAsia"/>
+          <w:lang w:val="en-US" w:eastAsia="zh-CN"/>
+        </w:rPr>
+        <w:fldChar w:fldCharType="end"/>
+      </w:r>
+    </w:p>
+    <w:p>
+      <w:pPr>
+        <w:rPr>
+          <w:rFonts w:hint="default"/>
+          <w:lang w:val="en-US" w:eastAsia="zh-CN"/>
+        </w:rPr>
+      </w:pPr>
+      <w:r>
+        <w:rPr>
+          <w:rFonts w:hint="eastAsia"/>
+          <w:lang w:val="en-US" w:eastAsia="zh-CN"/>
+        </w:rPr>
+        <w:t xml:space="preserve">              Linux压缩</w:t>
+      </w:r>
+      <w:r>
+        <w:rPr>
+          <w:rFonts w:hint="eastAsia"/>
+          <w:lang w:val="en-US" w:eastAsia="zh-CN"/>
+        </w:rPr>
+        <w:fldChar w:fldCharType="begin"/>
+      </w:r>
+      <w:r>
+        <w:rPr>
+          <w:rFonts w:hint="eastAsia"/>
+          <w:lang w:val="en-US" w:eastAsia="zh-CN"/>
+        </w:rPr>
+        <w:instrText xml:space="preserve"> HYPERLINK "http://blog.csdn.net/jiangwei0910410003/article/details/37997899" </w:instrText>
+      </w:r>
+      <w:r>
+        <w:rPr>
+          <w:rFonts w:hint="eastAsia"/>
+          <w:lang w:val="en-US" w:eastAsia="zh-CN"/>
+        </w:rPr>
+        <w:fldChar w:fldCharType="separate"/>
+      </w:r>
+      <w:r>
+        <w:rPr>
+          <w:rStyle w:val="5"/>
+          <w:rFonts w:hint="eastAsia"/>
+          <w:lang w:val="en-US" w:eastAsia="zh-CN"/>
+        </w:rPr>
+        <w:t>http://blog.csdn.net/jiangwei0910410003/article/details/37997899</w:t>
+      </w:r>
+      <w:r>
+        <w:rPr>
+          <w:rFonts w:hint="eastAsia"/>
+          <w:lang w:val="en-US" w:eastAsia="zh-CN"/>
+        </w:rPr>
+        <w:fldChar w:fldCharType="end"/>
+      </w:r>
+    </w:p>
+    <w:p>
+      <w:pPr>
+        <w:rPr>
+          <w:rFonts w:hint="eastAsia"/>
+          <w:lang w:val="en-US" w:eastAsia="zh-CN"/>
+        </w:rPr>
+      </w:pPr>
     </w:p>
     <w:p>
       <w:pPr>
@@ -2749,7 +4120,7 @@
       </w:r>
       <w:r>
         <w:rPr>
-          <w:rStyle w:val="3"/>
+          <w:rStyle w:val="5"/>
           <w:rFonts w:hint="eastAsia"/>
           <w:lang w:val="en-US" w:eastAsia="zh-CN"/>
         </w:rPr>
@@ -2808,7 +4179,7 @@
       </w:r>
       <w:r>
         <w:rPr>
-          <w:rStyle w:val="3"/>
+          <w:rStyle w:val="5"/>
           <w:rFonts w:hint="eastAsia"/>
           <w:lang w:val="en-US" w:eastAsia="zh-CN"/>
         </w:rPr>
@@ -2867,7 +4238,7 @@
       </w:r>
       <w:r>
         <w:rPr>
-          <w:rStyle w:val="3"/>
+          <w:rStyle w:val="5"/>
           <w:rFonts w:hint="eastAsia"/>
           <w:lang w:val="en-US" w:eastAsia="zh-CN"/>
         </w:rPr>
@@ -2942,7 +4313,7 @@
       </w:r>
       <w:r>
         <w:rPr>
-          <w:rStyle w:val="3"/>
+          <w:rStyle w:val="5"/>
           <w:rFonts w:hint="eastAsia"/>
           <w:lang w:val="en-US" w:eastAsia="zh-CN"/>
         </w:rPr>
@@ -3001,7 +4372,7 @@
       </w:r>
       <w:r>
         <w:rPr>
-          <w:rStyle w:val="3"/>
+          <w:rStyle w:val="5"/>
           <w:rFonts w:hint="eastAsia"/>
           <w:lang w:val="en-US" w:eastAsia="zh-CN"/>
         </w:rPr>
@@ -3060,7 +4431,7 @@
       </w:r>
       <w:r>
         <w:rPr>
-          <w:rStyle w:val="3"/>
+          <w:rStyle w:val="5"/>
           <w:rFonts w:hint="eastAsia"/>
           <w:lang w:val="en-US" w:eastAsia="zh-CN"/>
         </w:rPr>
@@ -3143,7 +4514,7 @@
       </w:r>
       <w:r>
         <w:rPr>
-          <w:rStyle w:val="3"/>
+          <w:rStyle w:val="5"/>
           <w:rFonts w:hint="eastAsia"/>
           <w:lang w:val="en-US" w:eastAsia="zh-CN"/>
         </w:rPr>
@@ -3202,7 +4573,7 @@
       </w:r>
       <w:r>
         <w:rPr>
-          <w:rStyle w:val="3"/>
+          <w:rStyle w:val="5"/>
           <w:rFonts w:hint="eastAsia"/>
           <w:lang w:val="en-US" w:eastAsia="zh-CN"/>
         </w:rPr>
@@ -3277,7 +4648,7 @@
       </w:r>
       <w:r>
         <w:rPr>
-          <w:rStyle w:val="3"/>
+          <w:rStyle w:val="5"/>
           <w:rFonts w:hint="eastAsia"/>
           <w:lang w:val="en-US" w:eastAsia="zh-CN"/>
         </w:rPr>
@@ -3336,7 +4707,7 @@
       </w:r>
       <w:r>
         <w:rPr>
-          <w:rStyle w:val="3"/>
+          <w:rStyle w:val="5"/>
           <w:rFonts w:hint="eastAsia"/>
           <w:lang w:val="en-US" w:eastAsia="zh-CN"/>
         </w:rPr>
@@ -3411,7 +4782,7 @@
       </w:r>
       <w:r>
         <w:rPr>
-          <w:rStyle w:val="3"/>
+          <w:rStyle w:val="5"/>
           <w:rFonts w:hint="eastAsia"/>
           <w:lang w:val="en-US" w:eastAsia="zh-CN"/>
         </w:rPr>
@@ -3463,7 +4834,7 @@
       </w:r>
       <w:r>
         <w:rPr>
-          <w:rStyle w:val="3"/>
+          <w:rStyle w:val="5"/>
           <w:rFonts w:hint="eastAsia"/>
           <w:lang w:val="en-US" w:eastAsia="zh-CN"/>
         </w:rPr>
@@ -3515,7 +4886,7 @@
       </w:r>
       <w:r>
         <w:rPr>
-          <w:rStyle w:val="3"/>
+          <w:rStyle w:val="5"/>
           <w:rFonts w:hint="eastAsia"/>
           <w:lang w:val="en-US" w:eastAsia="zh-CN"/>
         </w:rPr>
@@ -3642,7 +5013,7 @@
       </w:r>
       <w:r>
         <w:rPr>
-          <w:rStyle w:val="3"/>
+          <w:rStyle w:val="5"/>
           <w:rFonts w:hint="eastAsia"/>
         </w:rPr>
         <w:t>http://blog.csdn.net/u011422742/article/details/52253637</w:t>
@@ -3847,7 +5218,7 @@
       </w:r>
       <w:r>
         <w:rPr>
-          <w:rStyle w:val="3"/>
+          <w:rStyle w:val="5"/>
           <w:rFonts w:hint="eastAsia"/>
         </w:rPr>
         <w:t>http://blog.csdn.net/watermusicyes/article/details/38531537</w:t>
@@ -4117,8 +5488,6 @@
           <w:rFonts w:hint="eastAsia"/>
         </w:rPr>
       </w:pPr>
-      <w:bookmarkStart w:id="0" w:name="_GoBack"/>
-      <w:bookmarkEnd w:id="0"/>
     </w:p>
     <w:sectPr>
       <w:pgSz w:w="11906" w:h="16838"/>
@@ -4155,7 +5524,7 @@
   <w:docDefaults>
     <w:rPrDefault>
       <w:rPr>
-        <w:rFonts w:asciiTheme="minorHAnsi" w:hAnsiTheme="minorHAnsi" w:eastAsiaTheme="minorEastAsia" w:cstheme="minorBidi"/>
+        <w:rFonts w:ascii="Times New Roman" w:hAnsi="Times New Roman" w:eastAsia="宋体" w:cs="Times New Roman"/>
       </w:rPr>
     </w:rPrDefault>
   </w:docDefaults>
@@ -4425,13 +5794,13 @@
       <w:lang w:val="en-US" w:eastAsia="zh-CN" w:bidi="ar-SA"/>
     </w:rPr>
   </w:style>
-  <w:style w:type="character" w:default="1" w:styleId="2">
+  <w:style w:type="character" w:default="1" w:styleId="3">
     <w:name w:val="Default Paragraph Font"/>
     <w:semiHidden/>
     <w:qFormat/>
     <w:uiPriority w:val="0"/>
   </w:style>
-  <w:style w:type="table" w:default="1" w:styleId="4">
+  <w:style w:type="table" w:default="1" w:styleId="6">
     <w:name w:val="Normal Table"/>
     <w:semiHidden/>
     <w:uiPriority w:val="0"/>
@@ -4445,9 +5814,33 @@
       </w:tblCellMar>
     </w:tblPr>
   </w:style>
-  <w:style w:type="character" w:styleId="3">
+  <w:style w:type="paragraph" w:styleId="2">
+    <w:name w:val="Normal (Web)"/>
+    <w:basedOn w:val="1"/>
+    <w:uiPriority w:val="0"/>
+    <w:pPr>
+      <w:spacing w:before="0" w:beforeAutospacing="1" w:after="0" w:afterAutospacing="1"/>
+      <w:ind w:left="0" w:right="0"/>
+      <w:jc w:val="left"/>
+    </w:pPr>
+    <w:rPr>
+      <w:kern w:val="0"/>
+      <w:sz w:val="24"/>
+      <w:lang w:val="en-US" w:eastAsia="zh-CN" w:bidi="ar"/>
+    </w:rPr>
+  </w:style>
+  <w:style w:type="character" w:styleId="4">
+    <w:name w:val="FollowedHyperlink"/>
+    <w:basedOn w:val="3"/>
+    <w:uiPriority w:val="0"/>
+    <w:rPr>
+      <w:color w:val="800080"/>
+      <w:u w:val="single"/>
+    </w:rPr>
+  </w:style>
+  <w:style w:type="character" w:styleId="5">
     <w:name w:val="Hyperlink"/>
-    <w:basedOn w:val="2"/>
+    <w:basedOn w:val="3"/>
     <w:qFormat/>
     <w:uiPriority w:val="0"/>
     <w:rPr>

</xml_diff>

<commit_message>
running android source code
</commit_message>
<xml_diff>
--- a/Log/target.docx
+++ b/Log/target.docx
@@ -2700,31 +2700,1888 @@
           <w:rFonts w:hint="eastAsia"/>
           <w:lang w:val="en-US" w:eastAsia="zh-CN"/>
         </w:rPr>
-        <w:t>）（安卓版本 -- Ubuntu版本+软</w:t>
-      </w:r>
+        <w:t>）（安卓版本 -- Ubuntu版本+软硬件）</w:t>
+      </w:r>
+    </w:p>
+    <w:p>
+      <w:pPr>
+        <w:ind w:left="420" w:leftChars="0" w:firstLine="420" w:firstLineChars="0"/>
+        <w:rPr>
+          <w:rFonts w:hint="eastAsia" w:ascii="Arial" w:hAnsi="Arial" w:eastAsia="宋体" w:cs="Arial"/>
+          <w:b w:val="0"/>
+          <w:i w:val="0"/>
+          <w:caps w:val="0"/>
+          <w:color w:val="362E2B"/>
+          <w:spacing w:val="0"/>
+          <w:sz w:val="21"/>
+          <w:szCs w:val="21"/>
+          <w:shd w:val="clear" w:fill="FFFFFF"/>
+          <w:lang w:val="en-US" w:eastAsia="zh-CN"/>
+        </w:rPr>
+      </w:pPr>
+      <w:r>
+        <w:rPr>
+          <w:rFonts w:hint="eastAsia"/>
+          <w:lang w:val="en-US" w:eastAsia="zh-CN"/>
+        </w:rPr>
+        <w:t xml:space="preserve">     </w:t>
+      </w:r>
+      <w:r>
+        <w:rPr>
+          <w:rFonts w:ascii="Arial" w:hAnsi="Arial" w:eastAsia="宋体" w:cs="Arial"/>
+          <w:b w:val="0"/>
+          <w:i w:val="0"/>
+          <w:caps w:val="0"/>
+          <w:color w:val="362E2B"/>
+          <w:spacing w:val="0"/>
+          <w:sz w:val="21"/>
+          <w:szCs w:val="21"/>
+          <w:shd w:val="clear" w:fill="FFFFFF"/>
+        </w:rPr>
+        <w:fldChar w:fldCharType="begin"/>
+      </w:r>
+      <w:r>
+        <w:rPr>
+          <w:rFonts w:ascii="Arial" w:hAnsi="Arial" w:eastAsia="宋体" w:cs="Arial"/>
+          <w:b w:val="0"/>
+          <w:i w:val="0"/>
+          <w:caps w:val="0"/>
+          <w:color w:val="362E2B"/>
+          <w:spacing w:val="0"/>
+          <w:sz w:val="21"/>
+          <w:szCs w:val="21"/>
+          <w:shd w:val="clear" w:fill="FFFFFF"/>
+        </w:rPr>
+        <w:instrText xml:space="preserve"> HYPERLINK "http://source.android.com/source/requirements.html" </w:instrText>
+      </w:r>
+      <w:r>
+        <w:rPr>
+          <w:rFonts w:ascii="Arial" w:hAnsi="Arial" w:eastAsia="宋体" w:cs="Arial"/>
+          <w:b w:val="0"/>
+          <w:i w:val="0"/>
+          <w:caps w:val="0"/>
+          <w:color w:val="362E2B"/>
+          <w:spacing w:val="0"/>
+          <w:sz w:val="21"/>
+          <w:szCs w:val="21"/>
+          <w:shd w:val="clear" w:fill="FFFFFF"/>
+        </w:rPr>
+        <w:fldChar w:fldCharType="separate"/>
+      </w:r>
+      <w:r>
+        <w:rPr>
+          <w:rStyle w:val="5"/>
+          <w:rFonts w:ascii="Arial" w:hAnsi="Arial" w:eastAsia="宋体" w:cs="Arial"/>
+          <w:b w:val="0"/>
+          <w:i w:val="0"/>
+          <w:caps w:val="0"/>
+          <w:spacing w:val="0"/>
+          <w:sz w:val="21"/>
+          <w:szCs w:val="21"/>
+          <w:shd w:val="clear" w:fill="FFFFFF"/>
+        </w:rPr>
+        <w:t>http://source.android.com/source/requirements.html</w:t>
+      </w:r>
+      <w:r>
+        <w:rPr>
+          <w:rFonts w:ascii="Arial" w:hAnsi="Arial" w:eastAsia="宋体" w:cs="Arial"/>
+          <w:b w:val="0"/>
+          <w:i w:val="0"/>
+          <w:caps w:val="0"/>
+          <w:color w:val="362E2B"/>
+          <w:spacing w:val="0"/>
+          <w:sz w:val="21"/>
+          <w:szCs w:val="21"/>
+          <w:shd w:val="clear" w:fill="FFFFFF"/>
+        </w:rPr>
+        <w:fldChar w:fldCharType="end"/>
+      </w:r>
+      <w:r>
+        <w:rPr>
+          <w:rFonts w:hint="eastAsia" w:ascii="Arial" w:hAnsi="Arial" w:eastAsia="宋体" w:cs="Arial"/>
+          <w:b w:val="0"/>
+          <w:i w:val="0"/>
+          <w:caps w:val="0"/>
+          <w:color w:val="362E2B"/>
+          <w:spacing w:val="0"/>
+          <w:sz w:val="21"/>
+          <w:szCs w:val="21"/>
+          <w:shd w:val="clear" w:fill="FFFFFF"/>
+          <w:lang w:val="en-US" w:eastAsia="zh-CN"/>
+        </w:rPr>
+        <w:t xml:space="preserve"> </w:t>
+      </w:r>
+    </w:p>
+    <w:p>
+      <w:pPr>
+        <w:ind w:left="420" w:leftChars="0" w:firstLine="420" w:firstLineChars="0"/>
+        <w:rPr>
+          <w:rFonts w:hint="eastAsia" w:ascii="Arial" w:hAnsi="Arial" w:eastAsia="宋体" w:cs="Arial"/>
+          <w:b w:val="0"/>
+          <w:i w:val="0"/>
+          <w:caps w:val="0"/>
+          <w:color w:val="362E2B"/>
+          <w:spacing w:val="0"/>
+          <w:sz w:val="21"/>
+          <w:szCs w:val="21"/>
+          <w:shd w:val="clear" w:fill="FFFFFF"/>
+          <w:lang w:val="en-US" w:eastAsia="zh-CN"/>
+        </w:rPr>
+      </w:pPr>
+      <w:r>
+        <w:rPr>
+          <w:rFonts w:hint="eastAsia" w:ascii="Arial" w:hAnsi="Arial" w:eastAsia="宋体" w:cs="Arial"/>
+          <w:b w:val="0"/>
+          <w:i w:val="0"/>
+          <w:caps w:val="0"/>
+          <w:color w:val="362E2B"/>
+          <w:spacing w:val="0"/>
+          <w:sz w:val="21"/>
+          <w:szCs w:val="21"/>
+          <w:shd w:val="clear" w:fill="FFFFFF"/>
+          <w:lang w:val="en-US" w:eastAsia="zh-CN"/>
+        </w:rPr>
+        <w:t xml:space="preserve">     要编译</w:t>
+      </w:r>
+      <w:r>
+        <w:rPr>
+          <w:rFonts w:hint="eastAsia" w:ascii="Arial" w:hAnsi="Arial" w:eastAsia="宋体" w:cs="Arial"/>
+          <w:b w:val="0"/>
+          <w:i w:val="0"/>
+          <w:caps w:val="0"/>
+          <w:color w:val="FF0000"/>
+          <w:spacing w:val="0"/>
+          <w:sz w:val="21"/>
+          <w:szCs w:val="21"/>
+          <w:shd w:val="clear" w:fill="FFFFFF"/>
+          <w:lang w:val="en-US" w:eastAsia="zh-CN"/>
+        </w:rPr>
+        <w:t>android</w:t>
+      </w:r>
+      <w:r>
+        <w:rPr>
+          <w:rFonts w:ascii="Arial" w:hAnsi="Arial" w:eastAsia="宋体" w:cs="Arial"/>
+          <w:b w:val="0"/>
+          <w:i w:val="0"/>
+          <w:caps w:val="0"/>
+          <w:color w:val="FF0000"/>
+          <w:spacing w:val="0"/>
+          <w:sz w:val="21"/>
+          <w:szCs w:val="21"/>
+          <w:shd w:val="clear" w:fill="FFFFFF"/>
+        </w:rPr>
+        <w:t>4.4.x (Kitkat)</w:t>
+      </w:r>
+      <w:r>
+        <w:rPr>
+          <w:rFonts w:ascii="Arial" w:hAnsi="Arial" w:eastAsia="宋体" w:cs="Arial"/>
+          <w:b w:val="0"/>
+          <w:i w:val="0"/>
+          <w:caps w:val="0"/>
+          <w:color w:val="362E2B"/>
+          <w:spacing w:val="0"/>
+          <w:sz w:val="21"/>
+          <w:szCs w:val="21"/>
+          <w:shd w:val="clear" w:fill="FFFFFF"/>
+        </w:rPr>
+        <w:t xml:space="preserve"> 版本的源码</w:t>
+      </w:r>
+      <w:r>
+        <w:rPr>
+          <w:rFonts w:hint="eastAsia" w:ascii="Arial" w:hAnsi="Arial" w:eastAsia="宋体" w:cs="Arial"/>
+          <w:b w:val="0"/>
+          <w:i w:val="0"/>
+          <w:caps w:val="0"/>
+          <w:color w:val="362E2B"/>
+          <w:spacing w:val="0"/>
+          <w:sz w:val="21"/>
+          <w:szCs w:val="21"/>
+          <w:shd w:val="clear" w:fill="FFFFFF"/>
+          <w:lang w:val="en-US" w:eastAsia="zh-CN"/>
+        </w:rPr>
+        <w:t xml:space="preserve"> Linux</w:t>
+      </w:r>
+      <w:r>
+        <w:rPr>
+          <w:rFonts w:ascii="Arial" w:hAnsi="Arial" w:eastAsia="宋体" w:cs="Arial"/>
+          <w:b w:val="0"/>
+          <w:i w:val="0"/>
+          <w:caps w:val="0"/>
+          <w:color w:val="362E2B"/>
+          <w:spacing w:val="0"/>
+          <w:sz w:val="21"/>
+          <w:szCs w:val="21"/>
+          <w:shd w:val="clear" w:fill="FFFFFF"/>
+        </w:rPr>
+        <w:t>操作系统为</w:t>
+      </w:r>
+      <w:r>
+        <w:rPr>
+          <w:rFonts w:ascii="Arial" w:hAnsi="Arial" w:eastAsia="宋体" w:cs="Arial"/>
+          <w:b w:val="0"/>
+          <w:i w:val="0"/>
+          <w:caps w:val="0"/>
+          <w:color w:val="FF0000"/>
+          <w:spacing w:val="0"/>
+          <w:sz w:val="21"/>
+          <w:szCs w:val="21"/>
+          <w:shd w:val="clear" w:fill="FFFFFF"/>
+        </w:rPr>
+        <w:t xml:space="preserve">64位Ubuntu </w:t>
+      </w:r>
+      <w:r>
+        <w:rPr>
+          <w:rFonts w:hint="eastAsia" w:ascii="Arial" w:hAnsi="Arial" w:eastAsia="宋体" w:cs="Arial"/>
+          <w:b w:val="0"/>
+          <w:i w:val="0"/>
+          <w:caps w:val="0"/>
+          <w:color w:val="FF0000"/>
+          <w:spacing w:val="0"/>
+          <w:sz w:val="21"/>
+          <w:szCs w:val="21"/>
+          <w:shd w:val="clear" w:fill="FFFFFF"/>
+          <w:lang w:val="en-US" w:eastAsia="zh-CN"/>
+        </w:rPr>
+        <w:tab/>
+      </w:r>
+      <w:r>
+        <w:rPr>
+          <w:rFonts w:hint="eastAsia" w:ascii="Arial" w:hAnsi="Arial" w:eastAsia="宋体" w:cs="Arial"/>
+          <w:b w:val="0"/>
+          <w:i w:val="0"/>
+          <w:caps w:val="0"/>
+          <w:color w:val="FF0000"/>
+          <w:spacing w:val="0"/>
+          <w:sz w:val="21"/>
+          <w:szCs w:val="21"/>
+          <w:shd w:val="clear" w:fill="FFFFFF"/>
+          <w:lang w:val="en-US" w:eastAsia="zh-CN"/>
+        </w:rPr>
+        <w:t xml:space="preserve">     </w:t>
+      </w:r>
+      <w:r>
+        <w:rPr>
+          <w:rFonts w:ascii="Arial" w:hAnsi="Arial" w:eastAsia="宋体" w:cs="Arial"/>
+          <w:b w:val="0"/>
+          <w:i w:val="0"/>
+          <w:caps w:val="0"/>
+          <w:color w:val="FF0000"/>
+          <w:spacing w:val="0"/>
+          <w:sz w:val="21"/>
+          <w:szCs w:val="21"/>
+          <w:shd w:val="clear" w:fill="FFFFFF"/>
+        </w:rPr>
+        <w:t>14.04</w:t>
+      </w:r>
+      <w:r>
+        <w:rPr>
+          <w:rFonts w:ascii="Arial" w:hAnsi="Arial" w:eastAsia="宋体" w:cs="Arial"/>
+          <w:b w:val="0"/>
+          <w:i w:val="0"/>
+          <w:caps w:val="0"/>
+          <w:color w:val="362E2B"/>
+          <w:spacing w:val="0"/>
+          <w:sz w:val="21"/>
+          <w:szCs w:val="21"/>
+          <w:shd w:val="clear" w:fill="FFFFFF"/>
+        </w:rPr>
+        <w:t>，磁盘空间预留100G，</w:t>
+      </w:r>
+      <w:r>
+        <w:rPr>
+          <w:rFonts w:ascii="Arial" w:hAnsi="Arial" w:eastAsia="宋体" w:cs="Arial"/>
+          <w:b w:val="0"/>
+          <w:i w:val="0"/>
+          <w:caps w:val="0"/>
+          <w:color w:val="FF0000"/>
+          <w:spacing w:val="0"/>
+          <w:sz w:val="21"/>
+          <w:szCs w:val="21"/>
+          <w:shd w:val="clear" w:fill="FFFFFF"/>
+        </w:rPr>
+        <w:t>JDK版本为1.</w:t>
+      </w:r>
+      <w:r>
+        <w:rPr>
+          <w:rFonts w:hint="eastAsia" w:ascii="Arial" w:hAnsi="Arial" w:eastAsia="宋体" w:cs="Arial"/>
+          <w:b w:val="0"/>
+          <w:i w:val="0"/>
+          <w:caps w:val="0"/>
+          <w:color w:val="FF0000"/>
+          <w:spacing w:val="0"/>
+          <w:sz w:val="21"/>
+          <w:szCs w:val="21"/>
+          <w:shd w:val="clear" w:fill="FFFFFF"/>
+          <w:lang w:val="en-US" w:eastAsia="zh-CN"/>
+        </w:rPr>
+        <w:t>6</w:t>
+      </w:r>
+      <w:r>
+        <w:rPr>
+          <w:rFonts w:ascii="Arial" w:hAnsi="Arial" w:eastAsia="宋体" w:cs="Arial"/>
+          <w:b w:val="0"/>
+          <w:i w:val="0"/>
+          <w:caps w:val="0"/>
+          <w:color w:val="FF0000"/>
+          <w:spacing w:val="0"/>
+          <w:sz w:val="21"/>
+          <w:szCs w:val="21"/>
+          <w:shd w:val="clear" w:fill="FFFFFF"/>
+        </w:rPr>
+        <w:t>，make 版本3.81，python 版</w:t>
+      </w:r>
+      <w:r>
+        <w:rPr>
+          <w:rFonts w:hint="eastAsia" w:ascii="Arial" w:hAnsi="Arial" w:eastAsia="宋体" w:cs="Arial"/>
+          <w:b w:val="0"/>
+          <w:i w:val="0"/>
+          <w:caps w:val="0"/>
+          <w:color w:val="FF0000"/>
+          <w:spacing w:val="0"/>
+          <w:sz w:val="21"/>
+          <w:szCs w:val="21"/>
+          <w:shd w:val="clear" w:fill="FFFFFF"/>
+          <w:lang w:val="en-US" w:eastAsia="zh-CN"/>
+        </w:rPr>
+        <w:tab/>
+      </w:r>
+      <w:r>
+        <w:rPr>
+          <w:rFonts w:hint="eastAsia" w:ascii="Arial" w:hAnsi="Arial" w:eastAsia="宋体" w:cs="Arial"/>
+          <w:b w:val="0"/>
+          <w:i w:val="0"/>
+          <w:caps w:val="0"/>
+          <w:color w:val="FF0000"/>
+          <w:spacing w:val="0"/>
+          <w:sz w:val="21"/>
+          <w:szCs w:val="21"/>
+          <w:shd w:val="clear" w:fill="FFFFFF"/>
+          <w:lang w:val="en-US" w:eastAsia="zh-CN"/>
+        </w:rPr>
+        <w:t xml:space="preserve">     </w:t>
+      </w:r>
+      <w:r>
+        <w:rPr>
+          <w:rFonts w:ascii="Arial" w:hAnsi="Arial" w:eastAsia="宋体" w:cs="Arial"/>
+          <w:b w:val="0"/>
+          <w:i w:val="0"/>
+          <w:caps w:val="0"/>
+          <w:color w:val="FF0000"/>
+          <w:spacing w:val="0"/>
+          <w:sz w:val="21"/>
+          <w:szCs w:val="21"/>
+          <w:shd w:val="clear" w:fill="FFFFFF"/>
+        </w:rPr>
+        <w:t>本2.7.6</w:t>
+      </w:r>
+      <w:r>
+        <w:rPr>
+          <w:rFonts w:hint="eastAsia" w:ascii="Arial" w:hAnsi="Arial" w:eastAsia="宋体" w:cs="Arial"/>
+          <w:b w:val="0"/>
+          <w:i w:val="0"/>
+          <w:caps w:val="0"/>
+          <w:color w:val="FF0000"/>
+          <w:spacing w:val="0"/>
+          <w:sz w:val="21"/>
+          <w:szCs w:val="21"/>
+          <w:shd w:val="clear" w:fill="FFFFFF"/>
+          <w:lang w:eastAsia="zh-CN"/>
+        </w:rPr>
+        <w:t>，</w:t>
+      </w:r>
+      <w:r>
+        <w:rPr>
+          <w:rFonts w:hint="eastAsia" w:ascii="Arial" w:hAnsi="Arial" w:eastAsia="宋体" w:cs="Arial"/>
+          <w:b w:val="0"/>
+          <w:i w:val="0"/>
+          <w:caps w:val="0"/>
+          <w:color w:val="FF0000"/>
+          <w:spacing w:val="0"/>
+          <w:sz w:val="21"/>
+          <w:szCs w:val="21"/>
+          <w:shd w:val="clear" w:fill="FFFFFF"/>
+          <w:lang w:val="en-US" w:eastAsia="zh-CN"/>
+        </w:rPr>
+        <w:t>Git1.3及以上</w:t>
+      </w:r>
+      <w:r>
+        <w:rPr>
+          <w:rFonts w:hint="eastAsia" w:ascii="Arial" w:hAnsi="Arial" w:eastAsia="宋体" w:cs="Arial"/>
+          <w:b w:val="0"/>
+          <w:i w:val="0"/>
+          <w:caps w:val="0"/>
+          <w:color w:val="362E2B"/>
+          <w:spacing w:val="0"/>
+          <w:sz w:val="21"/>
+          <w:szCs w:val="21"/>
+          <w:shd w:val="clear" w:fill="FFFFFF"/>
+          <w:lang w:val="en-US" w:eastAsia="zh-CN"/>
+        </w:rPr>
+        <w:t>（这里获取源码不用Git+repo的方法，故暂不需要）</w:t>
+      </w:r>
+    </w:p>
+    <w:p>
+      <w:pPr>
+        <w:ind w:left="420" w:leftChars="0" w:firstLine="420" w:firstLineChars="0"/>
+        <w:rPr>
+          <w:rFonts w:hint="eastAsia"/>
+          <w:lang w:val="en-US" w:eastAsia="zh-CN"/>
+        </w:rPr>
+      </w:pPr>
+      <w:r>
+        <w:rPr>
+          <w:rFonts w:hint="eastAsia"/>
+          <w:lang w:val="en-US" w:eastAsia="zh-CN"/>
+        </w:rPr>
+        <w:t xml:space="preserve">   2. 安装JDK  </w:t>
+      </w:r>
+      <w:r>
+        <w:rPr>
+          <w:rFonts w:hint="eastAsia"/>
+          <w:lang w:val="en-US" w:eastAsia="zh-CN"/>
+        </w:rPr>
+        <w:fldChar w:fldCharType="begin"/>
+      </w:r>
+      <w:r>
+        <w:rPr>
+          <w:rFonts w:hint="eastAsia"/>
+          <w:lang w:val="en-US" w:eastAsia="zh-CN"/>
+        </w:rPr>
+        <w:instrText xml:space="preserve"> HYPERLINK "http://blog.csdn.net/jiangwei0910410003/article/details/37996723" </w:instrText>
+      </w:r>
+      <w:r>
+        <w:rPr>
+          <w:rFonts w:hint="eastAsia"/>
+          <w:lang w:val="en-US" w:eastAsia="zh-CN"/>
+        </w:rPr>
+        <w:fldChar w:fldCharType="separate"/>
+      </w:r>
+      <w:r>
+        <w:rPr>
+          <w:rStyle w:val="4"/>
+          <w:rFonts w:hint="eastAsia"/>
+          <w:lang w:val="en-US" w:eastAsia="zh-CN"/>
+        </w:rPr>
+        <w:t>http://blog.csdn.net/jiangwei0910410003/article/details/37996723</w:t>
+      </w:r>
+      <w:r>
+        <w:rPr>
+          <w:rFonts w:hint="eastAsia"/>
+          <w:lang w:val="en-US" w:eastAsia="zh-CN"/>
+        </w:rPr>
+        <w:fldChar w:fldCharType="end"/>
+      </w:r>
+      <w:r>
+        <w:rPr>
+          <w:rFonts w:hint="eastAsia"/>
+          <w:lang w:val="en-US" w:eastAsia="zh-CN"/>
+        </w:rPr>
+        <w:t xml:space="preserve"> </w:t>
+      </w:r>
+    </w:p>
+    <w:p>
+      <w:pPr>
+        <w:ind w:left="420" w:leftChars="0" w:firstLine="420" w:firstLineChars="0"/>
+        <w:rPr>
+          <w:rFonts w:hint="eastAsia"/>
+          <w:lang w:val="en-US" w:eastAsia="zh-CN"/>
+        </w:rPr>
+      </w:pPr>
+      <w:r>
+        <w:rPr>
+          <w:rFonts w:hint="eastAsia"/>
+          <w:lang w:val="en-US" w:eastAsia="zh-CN"/>
+        </w:rPr>
+        <w:t xml:space="preserve">   3. 对照官网安装 其他依赖包 </w:t>
+      </w:r>
+      <w:r>
+        <w:rPr>
+          <w:rFonts w:hint="eastAsia"/>
+          <w:lang w:val="en-US" w:eastAsia="zh-CN"/>
+        </w:rPr>
+        <w:fldChar w:fldCharType="begin"/>
+      </w:r>
+      <w:r>
+        <w:rPr>
+          <w:rFonts w:hint="eastAsia"/>
+          <w:lang w:val="en-US" w:eastAsia="zh-CN"/>
+        </w:rPr>
+        <w:instrText xml:space="preserve"> HYPERLINK "http://source.android.com/source/initializing.html" </w:instrText>
+      </w:r>
+      <w:r>
+        <w:rPr>
+          <w:rFonts w:hint="eastAsia"/>
+          <w:lang w:val="en-US" w:eastAsia="zh-CN"/>
+        </w:rPr>
+        <w:fldChar w:fldCharType="separate"/>
+      </w:r>
+      <w:r>
+        <w:rPr>
+          <w:rStyle w:val="4"/>
+          <w:rFonts w:hint="eastAsia"/>
+          <w:lang w:val="en-US" w:eastAsia="zh-CN"/>
+        </w:rPr>
+        <w:t>http://source.android.com/source/initializing.html</w:t>
+      </w:r>
+      <w:r>
+        <w:rPr>
+          <w:rFonts w:hint="eastAsia"/>
+          <w:lang w:val="en-US" w:eastAsia="zh-CN"/>
+        </w:rPr>
+        <w:fldChar w:fldCharType="end"/>
+      </w:r>
+    </w:p>
+    <w:p>
+      <w:pPr>
+        <w:ind w:left="420" w:leftChars="0" w:firstLine="420" w:firstLineChars="0"/>
+        <w:rPr>
+          <w:rFonts w:hint="eastAsia"/>
+          <w:lang w:val="en-US" w:eastAsia="zh-CN"/>
+        </w:rPr>
+      </w:pPr>
+      <w:r>
+        <w:rPr>
+          <w:rFonts w:hint="eastAsia"/>
+          <w:lang w:val="en-US" w:eastAsia="zh-CN"/>
+        </w:rPr>
+        <w:t xml:space="preserve">      </w:t>
+      </w:r>
+      <w:r>
+        <w:rPr>
+          <w:rFonts w:hint="eastAsia"/>
+          <w:lang w:val="en-US" w:eastAsia="zh-CN"/>
+        </w:rPr>
+        <w:fldChar w:fldCharType="begin"/>
+      </w:r>
+      <w:r>
+        <w:rPr>
+          <w:rFonts w:hint="eastAsia"/>
+          <w:lang w:val="en-US" w:eastAsia="zh-CN"/>
+        </w:rPr>
+        <w:instrText xml:space="preserve"> HYPERLINK "http://blog.csdn.net/jiangwei0910410003/article/details/37988637" </w:instrText>
+      </w:r>
+      <w:r>
+        <w:rPr>
+          <w:rFonts w:hint="eastAsia"/>
+          <w:lang w:val="en-US" w:eastAsia="zh-CN"/>
+        </w:rPr>
+        <w:fldChar w:fldCharType="separate"/>
+      </w:r>
+      <w:r>
+        <w:rPr>
+          <w:rStyle w:val="5"/>
+          <w:rFonts w:hint="eastAsia"/>
+          <w:lang w:val="en-US" w:eastAsia="zh-CN"/>
+        </w:rPr>
+        <w:t>http://blog.csdn.net/jiangwei0910410003/article/details/37988637</w:t>
+      </w:r>
+      <w:r>
+        <w:rPr>
+          <w:rFonts w:hint="eastAsia"/>
+          <w:lang w:val="en-US" w:eastAsia="zh-CN"/>
+        </w:rPr>
+        <w:fldChar w:fldCharType="end"/>
+      </w:r>
+    </w:p>
+    <w:p>
+      <w:pPr>
+        <w:rPr>
+          <w:rFonts w:hint="eastAsia"/>
+          <w:lang w:val="en-US" w:eastAsia="zh-CN"/>
+        </w:rPr>
+      </w:pPr>
+      <w:r>
+        <w:rPr>
+          <w:rFonts w:hint="eastAsia"/>
+          <w:lang w:val="en-US" w:eastAsia="zh-CN"/>
+        </w:rPr>
+        <w:t xml:space="preserve">           4. 对源码和驱动版本的一些准备</w:t>
+      </w:r>
+    </w:p>
+    <w:p>
+      <w:pPr>
+        <w:rPr>
+          <w:rFonts w:hint="default" w:ascii="Arial" w:hAnsi="Arial" w:eastAsia="宋体" w:cs="Arial"/>
+          <w:b w:val="0"/>
+          <w:i w:val="0"/>
+          <w:caps w:val="0"/>
+          <w:color w:val="6A3906"/>
+          <w:spacing w:val="0"/>
+          <w:sz w:val="21"/>
+          <w:szCs w:val="21"/>
+          <w:u w:val="none"/>
+          <w:shd w:val="clear" w:fill="FFFFFF"/>
+        </w:rPr>
+      </w:pPr>
+      <w:r>
+        <w:rPr>
+          <w:rFonts w:hint="eastAsia"/>
+          <w:lang w:val="en-US" w:eastAsia="zh-CN"/>
+        </w:rPr>
+        <w:t xml:space="preserve">              </w:t>
+      </w:r>
+      <w:r>
+        <w:rPr>
+          <w:rFonts w:hint="default" w:ascii="Arial" w:hAnsi="Arial" w:eastAsia="宋体" w:cs="Arial"/>
+          <w:b w:val="0"/>
+          <w:i w:val="0"/>
+          <w:caps w:val="0"/>
+          <w:color w:val="6A3906"/>
+          <w:spacing w:val="0"/>
+          <w:sz w:val="21"/>
+          <w:szCs w:val="21"/>
+          <w:u w:val="none"/>
+          <w:shd w:val="clear" w:fill="FFFFFF"/>
+        </w:rPr>
+        <w:fldChar w:fldCharType="begin"/>
+      </w:r>
+      <w:r>
+        <w:rPr>
+          <w:rFonts w:hint="default" w:ascii="Arial" w:hAnsi="Arial" w:eastAsia="宋体" w:cs="Arial"/>
+          <w:b w:val="0"/>
+          <w:i w:val="0"/>
+          <w:caps w:val="0"/>
+          <w:color w:val="6A3906"/>
+          <w:spacing w:val="0"/>
+          <w:sz w:val="21"/>
+          <w:szCs w:val="21"/>
+          <w:u w:val="none"/>
+          <w:shd w:val="clear" w:fill="FFFFFF"/>
+        </w:rPr>
+        <w:instrText xml:space="preserve"> HYPERLINK "http://source.android.com/source/build-numbers.html" </w:instrText>
+      </w:r>
+      <w:r>
+        <w:rPr>
+          <w:rFonts w:hint="default" w:ascii="Arial" w:hAnsi="Arial" w:eastAsia="宋体" w:cs="Arial"/>
+          <w:b w:val="0"/>
+          <w:i w:val="0"/>
+          <w:caps w:val="0"/>
+          <w:color w:val="6A3906"/>
+          <w:spacing w:val="0"/>
+          <w:sz w:val="21"/>
+          <w:szCs w:val="21"/>
+          <w:u w:val="none"/>
+          <w:shd w:val="clear" w:fill="FFFFFF"/>
+        </w:rPr>
+        <w:fldChar w:fldCharType="separate"/>
+      </w:r>
+      <w:r>
+        <w:rPr>
+          <w:rStyle w:val="5"/>
+          <w:rFonts w:hint="default" w:ascii="Arial" w:hAnsi="Arial" w:eastAsia="宋体" w:cs="Arial"/>
+          <w:b w:val="0"/>
+          <w:i w:val="0"/>
+          <w:caps w:val="0"/>
+          <w:spacing w:val="0"/>
+          <w:sz w:val="21"/>
+          <w:szCs w:val="21"/>
+          <w:shd w:val="clear" w:fill="FFFFFF"/>
+        </w:rPr>
+        <w:t>http://source.android.com/source/build-numbers.html</w:t>
+      </w:r>
+      <w:r>
+        <w:rPr>
+          <w:rFonts w:hint="default" w:ascii="Arial" w:hAnsi="Arial" w:eastAsia="宋体" w:cs="Arial"/>
+          <w:b w:val="0"/>
+          <w:i w:val="0"/>
+          <w:caps w:val="0"/>
+          <w:color w:val="6A3906"/>
+          <w:spacing w:val="0"/>
+          <w:sz w:val="21"/>
+          <w:szCs w:val="21"/>
+          <w:u w:val="none"/>
+          <w:shd w:val="clear" w:fill="FFFFFF"/>
+        </w:rPr>
+        <w:fldChar w:fldCharType="end"/>
+      </w:r>
+    </w:p>
+    <w:p>
+      <w:pPr>
+        <w:ind w:firstLine="420" w:firstLineChars="0"/>
+        <w:rPr>
+          <w:rFonts w:hint="eastAsia" w:asciiTheme="minorEastAsia" w:hAnsiTheme="minorEastAsia" w:eastAsiaTheme="minorEastAsia" w:cstheme="minorEastAsia"/>
+          <w:b w:val="0"/>
+          <w:i w:val="0"/>
+          <w:caps w:val="0"/>
+          <w:color w:val="362E2B"/>
+          <w:spacing w:val="0"/>
+          <w:kern w:val="2"/>
+          <w:sz w:val="21"/>
+          <w:szCs w:val="21"/>
+          <w:shd w:val="clear" w:fill="FFFFFF"/>
+          <w:lang w:val="en-US" w:eastAsia="zh-CN" w:bidi="ar-SA"/>
+        </w:rPr>
+      </w:pPr>
+      <w:r>
+        <w:rPr>
+          <w:rFonts w:hint="eastAsia" w:ascii="Arial" w:hAnsi="Arial" w:eastAsia="宋体" w:cs="Arial"/>
+          <w:b w:val="0"/>
+          <w:i w:val="0"/>
+          <w:caps w:val="0"/>
+          <w:color w:val="6A3906"/>
+          <w:spacing w:val="0"/>
+          <w:sz w:val="21"/>
+          <w:szCs w:val="21"/>
+          <w:u w:val="none"/>
+          <w:shd w:val="clear" w:fill="FFFFFF"/>
+          <w:lang w:val="en-US" w:eastAsia="zh-CN"/>
+        </w:rPr>
+        <w:t xml:space="preserve">          </w:t>
+      </w:r>
+      <w:r>
+        <w:rPr>
+          <w:rFonts w:hint="eastAsia" w:asciiTheme="minorEastAsia" w:hAnsiTheme="minorEastAsia" w:eastAsiaTheme="minorEastAsia" w:cstheme="minorEastAsia"/>
+          <w:b w:val="0"/>
+          <w:i w:val="0"/>
+          <w:caps w:val="0"/>
+          <w:color w:val="362E2B"/>
+          <w:spacing w:val="0"/>
+          <w:kern w:val="2"/>
+          <w:sz w:val="21"/>
+          <w:szCs w:val="21"/>
+          <w:shd w:val="clear" w:fill="FFFFFF"/>
+          <w:lang w:val="en-US" w:eastAsia="zh-CN" w:bidi="ar-SA"/>
+        </w:rPr>
+        <w:t>第一列是build代码，我们根据build码查找对应设备的驱动程序，并下载；</w:t>
+      </w:r>
+      <w:r>
+        <w:rPr>
+          <w:rFonts w:hint="eastAsia" w:asciiTheme="minorEastAsia" w:hAnsiTheme="minorEastAsia" w:eastAsiaTheme="minorEastAsia" w:cstheme="minorEastAsia"/>
+          <w:b w:val="0"/>
+          <w:i w:val="0"/>
+          <w:caps w:val="0"/>
+          <w:color w:val="362E2B"/>
+          <w:spacing w:val="0"/>
+          <w:kern w:val="2"/>
+          <w:sz w:val="21"/>
+          <w:szCs w:val="21"/>
+          <w:shd w:val="clear" w:fill="FFFFFF"/>
+          <w:lang w:val="en-US" w:eastAsia="zh-CN" w:bidi="ar-SA"/>
+        </w:rPr>
+        <w:tab/>
+      </w:r>
+      <w:r>
+        <w:rPr>
+          <w:rFonts w:hint="eastAsia" w:asciiTheme="minorEastAsia" w:hAnsiTheme="minorEastAsia" w:eastAsiaTheme="minorEastAsia" w:cstheme="minorEastAsia"/>
+          <w:b w:val="0"/>
+          <w:i w:val="0"/>
+          <w:caps w:val="0"/>
+          <w:color w:val="362E2B"/>
+          <w:spacing w:val="0"/>
+          <w:kern w:val="2"/>
+          <w:sz w:val="21"/>
+          <w:szCs w:val="21"/>
+          <w:shd w:val="clear" w:fill="FFFFFF"/>
+          <w:lang w:val="en-US" w:eastAsia="zh-CN" w:bidi="ar-SA"/>
+        </w:rPr>
+        <w:tab/>
+      </w:r>
+      <w:r>
+        <w:rPr>
+          <w:rFonts w:hint="eastAsia" w:asciiTheme="minorEastAsia" w:hAnsiTheme="minorEastAsia" w:eastAsiaTheme="minorEastAsia" w:cstheme="minorEastAsia"/>
+          <w:b w:val="0"/>
+          <w:i w:val="0"/>
+          <w:caps w:val="0"/>
+          <w:color w:val="362E2B"/>
+          <w:spacing w:val="0"/>
+          <w:kern w:val="2"/>
+          <w:sz w:val="21"/>
+          <w:szCs w:val="21"/>
+          <w:shd w:val="clear" w:fill="FFFFFF"/>
+          <w:lang w:val="en-US" w:eastAsia="zh-CN" w:bidi="ar-SA"/>
+        </w:rPr>
+        <w:t xml:space="preserve">      第二列是分支（branch）代码，不同的分支会对应不同的设备； </w:t>
+      </w:r>
+    </w:p>
+    <w:p>
+      <w:pPr>
+        <w:ind w:firstLine="420" w:firstLineChars="0"/>
+        <w:rPr>
+          <w:rFonts w:hint="eastAsia" w:asciiTheme="minorEastAsia" w:hAnsiTheme="minorEastAsia" w:eastAsiaTheme="minorEastAsia" w:cstheme="minorEastAsia"/>
+          <w:b w:val="0"/>
+          <w:i w:val="0"/>
+          <w:caps w:val="0"/>
+          <w:color w:val="FF0000"/>
+          <w:spacing w:val="0"/>
+          <w:kern w:val="2"/>
+          <w:sz w:val="21"/>
+          <w:szCs w:val="21"/>
+          <w:shd w:val="clear" w:fill="FFFFFF"/>
+          <w:lang w:val="en-US" w:eastAsia="zh-CN" w:bidi="ar-SA"/>
+        </w:rPr>
+      </w:pPr>
+      <w:r>
+        <w:rPr>
+          <w:rFonts w:hint="eastAsia" w:asciiTheme="minorEastAsia" w:hAnsiTheme="minorEastAsia" w:eastAsiaTheme="minorEastAsia" w:cstheme="minorEastAsia"/>
+          <w:b w:val="0"/>
+          <w:i w:val="0"/>
+          <w:caps w:val="0"/>
+          <w:color w:val="362E2B"/>
+          <w:spacing w:val="0"/>
+          <w:kern w:val="2"/>
+          <w:sz w:val="21"/>
+          <w:szCs w:val="21"/>
+          <w:shd w:val="clear" w:fill="FFFFFF"/>
+          <w:lang w:val="en-US" w:eastAsia="zh-CN" w:bidi="ar-SA"/>
+        </w:rPr>
+        <w:t xml:space="preserve">          第三列是Android版本代号，这里我们关注的是4.4系列的版本（KitKat）； </w:t>
+      </w:r>
+      <w:r>
+        <w:rPr>
+          <w:rFonts w:hint="eastAsia" w:asciiTheme="minorEastAsia" w:hAnsiTheme="minorEastAsia" w:eastAsiaTheme="minorEastAsia" w:cstheme="minorEastAsia"/>
+          <w:b w:val="0"/>
+          <w:i w:val="0"/>
+          <w:caps w:val="0"/>
+          <w:color w:val="362E2B"/>
+          <w:spacing w:val="0"/>
+          <w:kern w:val="2"/>
+          <w:sz w:val="21"/>
+          <w:szCs w:val="21"/>
+          <w:shd w:val="clear" w:fill="FFFFFF"/>
+          <w:lang w:val="en-US" w:eastAsia="zh-CN" w:bidi="ar-SA"/>
+        </w:rPr>
+        <w:tab/>
+      </w:r>
+      <w:r>
+        <w:rPr>
+          <w:rFonts w:hint="eastAsia" w:asciiTheme="minorEastAsia" w:hAnsiTheme="minorEastAsia" w:eastAsiaTheme="minorEastAsia" w:cstheme="minorEastAsia"/>
+          <w:b w:val="0"/>
+          <w:i w:val="0"/>
+          <w:caps w:val="0"/>
+          <w:color w:val="362E2B"/>
+          <w:spacing w:val="0"/>
+          <w:kern w:val="2"/>
+          <w:sz w:val="21"/>
+          <w:szCs w:val="21"/>
+          <w:shd w:val="clear" w:fill="FFFFFF"/>
+          <w:lang w:val="en-US" w:eastAsia="zh-CN" w:bidi="ar-SA"/>
+        </w:rPr>
+        <w:tab/>
+      </w:r>
+      <w:r>
+        <w:rPr>
+          <w:rFonts w:hint="eastAsia" w:asciiTheme="minorEastAsia" w:hAnsiTheme="minorEastAsia" w:eastAsiaTheme="minorEastAsia" w:cstheme="minorEastAsia"/>
+          <w:b w:val="0"/>
+          <w:i w:val="0"/>
+          <w:caps w:val="0"/>
+          <w:color w:val="362E2B"/>
+          <w:spacing w:val="0"/>
+          <w:kern w:val="2"/>
+          <w:sz w:val="21"/>
+          <w:szCs w:val="21"/>
+          <w:shd w:val="clear" w:fill="FFFFFF"/>
+          <w:lang w:val="en-US" w:eastAsia="zh-CN" w:bidi="ar-SA"/>
+        </w:rPr>
+        <w:tab/>
+      </w:r>
+      <w:r>
+        <w:rPr>
+          <w:rFonts w:hint="eastAsia" w:asciiTheme="minorEastAsia" w:hAnsiTheme="minorEastAsia" w:eastAsiaTheme="minorEastAsia" w:cstheme="minorEastAsia"/>
+          <w:b w:val="0"/>
+          <w:i w:val="0"/>
+          <w:caps w:val="0"/>
+          <w:color w:val="362E2B"/>
+          <w:spacing w:val="0"/>
+          <w:kern w:val="2"/>
+          <w:sz w:val="21"/>
+          <w:szCs w:val="21"/>
+          <w:shd w:val="clear" w:fill="FFFFFF"/>
+          <w:lang w:val="en-US" w:eastAsia="zh-CN" w:bidi="ar-SA"/>
+        </w:rPr>
+        <w:t xml:space="preserve">  第四列是对应的设备名称，值得注意的是，同一设备即便是不同运营商发布</w:t>
+      </w:r>
+      <w:r>
+        <w:rPr>
+          <w:rFonts w:hint="eastAsia" w:asciiTheme="minorEastAsia" w:hAnsiTheme="minorEastAsia" w:eastAsiaTheme="minorEastAsia" w:cstheme="minorEastAsia"/>
+          <w:b w:val="0"/>
+          <w:i w:val="0"/>
+          <w:caps w:val="0"/>
+          <w:color w:val="362E2B"/>
+          <w:spacing w:val="0"/>
+          <w:kern w:val="2"/>
+          <w:sz w:val="21"/>
+          <w:szCs w:val="21"/>
+          <w:shd w:val="clear" w:fill="FFFFFF"/>
+          <w:lang w:val="en-US" w:eastAsia="zh-CN" w:bidi="ar-SA"/>
+        </w:rPr>
+        <w:tab/>
+      </w:r>
+      <w:r>
+        <w:rPr>
+          <w:rFonts w:hint="eastAsia" w:asciiTheme="minorEastAsia" w:hAnsiTheme="minorEastAsia" w:eastAsiaTheme="minorEastAsia" w:cstheme="minorEastAsia"/>
+          <w:b w:val="0"/>
+          <w:i w:val="0"/>
+          <w:caps w:val="0"/>
+          <w:color w:val="362E2B"/>
+          <w:spacing w:val="0"/>
+          <w:kern w:val="2"/>
+          <w:sz w:val="21"/>
+          <w:szCs w:val="21"/>
+          <w:shd w:val="clear" w:fill="FFFFFF"/>
+          <w:lang w:val="en-US" w:eastAsia="zh-CN" w:bidi="ar-SA"/>
+        </w:rPr>
+        <w:tab/>
+      </w:r>
+      <w:r>
+        <w:rPr>
+          <w:rFonts w:hint="eastAsia" w:asciiTheme="minorEastAsia" w:hAnsiTheme="minorEastAsia" w:eastAsiaTheme="minorEastAsia" w:cstheme="minorEastAsia"/>
+          <w:b w:val="0"/>
+          <w:i w:val="0"/>
+          <w:caps w:val="0"/>
+          <w:color w:val="362E2B"/>
+          <w:spacing w:val="0"/>
+          <w:kern w:val="2"/>
+          <w:sz w:val="21"/>
+          <w:szCs w:val="21"/>
+          <w:shd w:val="clear" w:fill="FFFFFF"/>
+          <w:lang w:val="en-US" w:eastAsia="zh-CN" w:bidi="ar-SA"/>
+        </w:rPr>
+        <w:tab/>
+      </w:r>
+      <w:r>
+        <w:rPr>
+          <w:rFonts w:hint="eastAsia" w:asciiTheme="minorEastAsia" w:hAnsiTheme="minorEastAsia" w:eastAsiaTheme="minorEastAsia" w:cstheme="minorEastAsia"/>
+          <w:b w:val="0"/>
+          <w:i w:val="0"/>
+          <w:caps w:val="0"/>
+          <w:color w:val="362E2B"/>
+          <w:spacing w:val="0"/>
+          <w:kern w:val="2"/>
+          <w:sz w:val="21"/>
+          <w:szCs w:val="21"/>
+          <w:shd w:val="clear" w:fill="FFFFFF"/>
+          <w:lang w:val="en-US" w:eastAsia="zh-CN" w:bidi="ar-SA"/>
+        </w:rPr>
+        <w:t xml:space="preserve">  的也可能使用不同分支的源码，例如android-4.4.4_r2就只针对上述运营</w:t>
+      </w:r>
+      <w:r>
+        <w:rPr>
+          <w:rFonts w:hint="eastAsia" w:asciiTheme="minorEastAsia" w:hAnsiTheme="minorEastAsia" w:eastAsiaTheme="minorEastAsia" w:cstheme="minorEastAsia"/>
+          <w:b w:val="0"/>
+          <w:i w:val="0"/>
+          <w:caps w:val="0"/>
+          <w:color w:val="362E2B"/>
+          <w:spacing w:val="0"/>
+          <w:kern w:val="2"/>
+          <w:sz w:val="21"/>
+          <w:szCs w:val="21"/>
+          <w:shd w:val="clear" w:fill="FFFFFF"/>
+          <w:lang w:val="en-US" w:eastAsia="zh-CN" w:bidi="ar-SA"/>
+        </w:rPr>
+        <w:tab/>
+      </w:r>
+      <w:r>
+        <w:rPr>
+          <w:rFonts w:hint="eastAsia" w:asciiTheme="minorEastAsia" w:hAnsiTheme="minorEastAsia" w:eastAsiaTheme="minorEastAsia" w:cstheme="minorEastAsia"/>
+          <w:b w:val="0"/>
+          <w:i w:val="0"/>
+          <w:caps w:val="0"/>
+          <w:color w:val="362E2B"/>
+          <w:spacing w:val="0"/>
+          <w:kern w:val="2"/>
+          <w:sz w:val="21"/>
+          <w:szCs w:val="21"/>
+          <w:shd w:val="clear" w:fill="FFFFFF"/>
+          <w:lang w:val="en-US" w:eastAsia="zh-CN" w:bidi="ar-SA"/>
+        </w:rPr>
+        <w:t xml:space="preserve">          商的定制版本的分支，而r1就支持其余的</w:t>
+      </w:r>
+      <w:r>
+        <w:rPr>
+          <w:rFonts w:hint="eastAsia" w:asciiTheme="minorEastAsia" w:hAnsiTheme="minorEastAsia" w:eastAsiaTheme="minorEastAsia" w:cstheme="minorEastAsia"/>
+          <w:b w:val="0"/>
+          <w:i w:val="0"/>
+          <w:caps w:val="0"/>
+          <w:color w:val="FF0000"/>
+          <w:spacing w:val="0"/>
+          <w:kern w:val="2"/>
+          <w:sz w:val="21"/>
+          <w:szCs w:val="21"/>
+          <w:shd w:val="clear" w:fill="FFFFFF"/>
+          <w:lang w:val="en-US" w:eastAsia="zh-CN" w:bidi="ar-SA"/>
+        </w:rPr>
+        <w:t>Nexus 5设备</w:t>
+      </w:r>
+    </w:p>
+    <w:p>
+      <w:pPr>
+        <w:ind w:left="420" w:leftChars="0" w:firstLine="420" w:firstLineChars="0"/>
+        <w:rPr>
+          <w:rFonts w:hint="eastAsia"/>
+          <w:lang w:val="en-US" w:eastAsia="zh-CN"/>
+        </w:rPr>
+      </w:pPr>
+      <w:r>
+        <w:rPr>
+          <w:rFonts w:hint="eastAsia" w:asciiTheme="minorEastAsia" w:hAnsiTheme="minorEastAsia" w:cstheme="minorEastAsia"/>
+          <w:b w:val="0"/>
+          <w:i w:val="0"/>
+          <w:caps w:val="0"/>
+          <w:color w:val="FF0000"/>
+          <w:spacing w:val="0"/>
+          <w:kern w:val="2"/>
+          <w:sz w:val="21"/>
+          <w:szCs w:val="21"/>
+          <w:shd w:val="clear" w:fill="FFFFFF"/>
+          <w:lang w:val="en-US" w:eastAsia="zh-CN" w:bidi="ar-SA"/>
+        </w:rPr>
+        <w:t xml:space="preserve">   </w:t>
+      </w:r>
+      <w:r>
+        <w:rPr>
+          <w:rFonts w:hint="eastAsia"/>
+          <w:lang w:val="en-US" w:eastAsia="zh-CN"/>
+        </w:rPr>
+        <w:t xml:space="preserve">5. 源码的下载： </w:t>
+      </w:r>
+    </w:p>
+    <w:p>
+      <w:pPr>
+        <w:ind w:left="420" w:leftChars="0" w:firstLine="420" w:firstLineChars="0"/>
+        <w:rPr>
+          <w:rFonts w:hint="eastAsia" w:asciiTheme="minorEastAsia" w:hAnsiTheme="minorEastAsia" w:eastAsiaTheme="minorEastAsia" w:cstheme="minorEastAsia"/>
+          <w:b w:val="0"/>
+          <w:i w:val="0"/>
+          <w:caps w:val="0"/>
+          <w:color w:val="FF0000"/>
+          <w:spacing w:val="0"/>
+          <w:kern w:val="2"/>
+          <w:sz w:val="21"/>
+          <w:szCs w:val="21"/>
+          <w:shd w:val="clear" w:fill="FFFFFF"/>
+          <w:lang w:val="en-US" w:eastAsia="zh-CN" w:bidi="ar-SA"/>
+        </w:rPr>
+      </w:pPr>
+      <w:r>
+        <w:rPr>
+          <w:rFonts w:hint="eastAsia"/>
+          <w:lang w:val="en-US" w:eastAsia="zh-CN"/>
+        </w:rPr>
+        <w:t xml:space="preserve">   1）官网上推荐Git+repo的方式，但是</w:t>
+      </w:r>
+      <w:r>
+        <w:rPr>
+          <w:rFonts w:ascii="Arial" w:hAnsi="Arial" w:eastAsia="宋体" w:cs="Arial"/>
+          <w:b w:val="0"/>
+          <w:i w:val="0"/>
+          <w:caps w:val="0"/>
+          <w:color w:val="6A3906"/>
+          <w:spacing w:val="0"/>
+          <w:sz w:val="21"/>
+          <w:szCs w:val="21"/>
+          <w:u w:val="none"/>
+          <w:shd w:val="clear" w:fill="FFFFFF"/>
+        </w:rPr>
+        <w:fldChar w:fldCharType="begin"/>
+      </w:r>
+      <w:r>
+        <w:rPr>
+          <w:rFonts w:ascii="Arial" w:hAnsi="Arial" w:eastAsia="宋体" w:cs="Arial"/>
+          <w:b w:val="0"/>
+          <w:i w:val="0"/>
+          <w:caps w:val="0"/>
+          <w:color w:val="6A3906"/>
+          <w:spacing w:val="0"/>
+          <w:sz w:val="21"/>
+          <w:szCs w:val="21"/>
+          <w:u w:val="none"/>
+          <w:shd w:val="clear" w:fill="FFFFFF"/>
+        </w:rPr>
+        <w:instrText xml:space="preserve"> HYPERLINK "https://android.googlesource.com/" \t "http://blog.csdn.net/liu1075538266/article/details/_blank" </w:instrText>
+      </w:r>
+      <w:r>
+        <w:rPr>
+          <w:rFonts w:ascii="Arial" w:hAnsi="Arial" w:eastAsia="宋体" w:cs="Arial"/>
+          <w:b w:val="0"/>
+          <w:i w:val="0"/>
+          <w:caps w:val="0"/>
+          <w:color w:val="6A3906"/>
+          <w:spacing w:val="0"/>
+          <w:sz w:val="21"/>
+          <w:szCs w:val="21"/>
+          <w:u w:val="none"/>
+          <w:shd w:val="clear" w:fill="FFFFFF"/>
+        </w:rPr>
+        <w:fldChar w:fldCharType="separate"/>
+      </w:r>
+      <w:r>
+        <w:rPr>
+          <w:rStyle w:val="5"/>
+          <w:rFonts w:hint="default" w:ascii="Arial" w:hAnsi="Arial" w:eastAsia="宋体" w:cs="Arial"/>
+          <w:b w:val="0"/>
+          <w:i w:val="0"/>
+          <w:caps w:val="0"/>
+          <w:color w:val="6A3906"/>
+          <w:spacing w:val="0"/>
+          <w:sz w:val="21"/>
+          <w:szCs w:val="21"/>
+          <w:u w:val="none"/>
+          <w:shd w:val="clear" w:fill="FFFFFF"/>
+        </w:rPr>
+        <w:t>https://android.googlesource.com/</w:t>
+      </w:r>
+      <w:r>
+        <w:rPr>
+          <w:rFonts w:hint="default" w:ascii="Arial" w:hAnsi="Arial" w:eastAsia="宋体" w:cs="Arial"/>
+          <w:b w:val="0"/>
+          <w:i w:val="0"/>
+          <w:caps w:val="0"/>
+          <w:color w:val="6A3906"/>
+          <w:spacing w:val="0"/>
+          <w:sz w:val="21"/>
+          <w:szCs w:val="21"/>
+          <w:u w:val="none"/>
+          <w:shd w:val="clear" w:fill="FFFFFF"/>
+        </w:rPr>
+        <w:fldChar w:fldCharType="end"/>
+      </w:r>
+      <w:r>
+        <w:rPr>
+          <w:rFonts w:hint="eastAsia" w:ascii="Arial" w:hAnsi="Arial" w:eastAsia="宋体" w:cs="Arial"/>
+          <w:b w:val="0"/>
+          <w:i w:val="0"/>
+          <w:caps w:val="0"/>
+          <w:color w:val="6A3906"/>
+          <w:spacing w:val="0"/>
+          <w:sz w:val="21"/>
+          <w:szCs w:val="21"/>
+          <w:u w:val="none"/>
+          <w:shd w:val="clear" w:fill="FFFFFF"/>
+          <w:lang w:val="en-US" w:eastAsia="zh-CN"/>
+        </w:rPr>
+        <w:tab/>
+      </w:r>
+      <w:r>
+        <w:rPr>
+          <w:rFonts w:hint="default" w:ascii="Arial" w:hAnsi="Arial" w:eastAsia="宋体" w:cs="Arial"/>
+          <w:b w:val="0"/>
+          <w:i w:val="0"/>
+          <w:caps w:val="0"/>
+          <w:color w:val="362E2B"/>
+          <w:spacing w:val="0"/>
+          <w:sz w:val="21"/>
+          <w:szCs w:val="21"/>
+          <w:shd w:val="clear" w:fill="FFFFFF"/>
+        </w:rPr>
+        <w:t>在</w:t>
+      </w:r>
+      <w:r>
+        <w:rPr>
+          <w:rFonts w:hint="eastAsia" w:ascii="Arial" w:hAnsi="Arial" w:eastAsia="宋体" w:cs="Arial"/>
+          <w:b w:val="0"/>
+          <w:i w:val="0"/>
+          <w:caps w:val="0"/>
+          <w:color w:val="362E2B"/>
+          <w:spacing w:val="0"/>
+          <w:sz w:val="21"/>
+          <w:szCs w:val="21"/>
+          <w:shd w:val="clear" w:fill="FFFFFF"/>
+          <w:lang w:val="en-US" w:eastAsia="zh-CN"/>
+        </w:rPr>
+        <w:tab/>
+      </w:r>
+      <w:r>
+        <w:rPr>
+          <w:rFonts w:hint="eastAsia" w:ascii="Arial" w:hAnsi="Arial" w:eastAsia="宋体" w:cs="Arial"/>
+          <w:b w:val="0"/>
+          <w:i w:val="0"/>
+          <w:caps w:val="0"/>
+          <w:color w:val="362E2B"/>
+          <w:spacing w:val="0"/>
+          <w:sz w:val="21"/>
+          <w:szCs w:val="21"/>
+          <w:shd w:val="clear" w:fill="FFFFFF"/>
+          <w:lang w:val="en-US" w:eastAsia="zh-CN"/>
+        </w:rPr>
+        <w:t xml:space="preserve">      </w:t>
+      </w:r>
+      <w:r>
+        <w:rPr>
+          <w:rFonts w:hint="default" w:ascii="Arial" w:hAnsi="Arial" w:eastAsia="宋体" w:cs="Arial"/>
+          <w:b w:val="0"/>
+          <w:i w:val="0"/>
+          <w:caps w:val="0"/>
+          <w:color w:val="362E2B"/>
+          <w:spacing w:val="0"/>
+          <w:sz w:val="21"/>
+          <w:szCs w:val="21"/>
+          <w:shd w:val="clear" w:fill="FFFFFF"/>
+        </w:rPr>
+        <w:t>正常情况下无法访问，因此我们不采取官方提供的方式获取源码</w:t>
+      </w:r>
+    </w:p>
+    <w:p>
+      <w:pPr>
+        <w:ind w:firstLine="420" w:firstLineChars="0"/>
+        <w:rPr>
+          <w:rFonts w:hint="eastAsia"/>
+          <w:lang w:val="en-US" w:eastAsia="zh-CN"/>
+        </w:rPr>
+      </w:pPr>
+      <w:r>
+        <w:rPr>
+          <w:rFonts w:hint="eastAsia" w:ascii="Arial" w:hAnsi="Arial" w:eastAsia="宋体" w:cs="Arial"/>
+          <w:b w:val="0"/>
+          <w:i w:val="0"/>
+          <w:caps w:val="0"/>
+          <w:color w:val="FF0000"/>
+          <w:spacing w:val="0"/>
+          <w:kern w:val="2"/>
+          <w:sz w:val="21"/>
+          <w:szCs w:val="21"/>
+          <w:shd w:val="clear" w:fill="FFFFFF"/>
+          <w:lang w:val="en-US" w:eastAsia="zh-CN" w:bidi="ar-SA"/>
+        </w:rPr>
+        <w:t xml:space="preserve"> </w:t>
+      </w:r>
+      <w:r>
+        <w:rPr>
+          <w:rFonts w:hint="eastAsia" w:ascii="Arial" w:hAnsi="Arial" w:eastAsia="宋体" w:cs="Arial"/>
+          <w:b w:val="0"/>
+          <w:i w:val="0"/>
+          <w:caps w:val="0"/>
+          <w:color w:val="FF0000"/>
+          <w:spacing w:val="0"/>
+          <w:kern w:val="2"/>
+          <w:sz w:val="21"/>
+          <w:szCs w:val="21"/>
+          <w:shd w:val="clear" w:fill="FFFFFF"/>
+          <w:lang w:val="en-US" w:eastAsia="zh-CN" w:bidi="ar-SA"/>
+        </w:rPr>
+        <w:tab/>
+      </w:r>
+      <w:r>
+        <w:rPr>
+          <w:rFonts w:hint="eastAsia" w:ascii="Arial" w:hAnsi="Arial" w:eastAsia="宋体" w:cs="Arial"/>
+          <w:b w:val="0"/>
+          <w:i w:val="0"/>
+          <w:caps w:val="0"/>
+          <w:color w:val="FF0000"/>
+          <w:spacing w:val="0"/>
+          <w:kern w:val="2"/>
+          <w:sz w:val="21"/>
+          <w:szCs w:val="21"/>
+          <w:shd w:val="clear" w:fill="FFFFFF"/>
+          <w:lang w:val="en-US" w:eastAsia="zh-CN" w:bidi="ar-SA"/>
+        </w:rPr>
+        <w:t xml:space="preserve">   </w:t>
+      </w:r>
+      <w:r>
+        <w:rPr>
+          <w:rFonts w:hint="eastAsia" w:ascii="Arial" w:hAnsi="Arial" w:eastAsia="宋体" w:cs="Arial"/>
+          <w:b w:val="0"/>
+          <w:i w:val="0"/>
+          <w:caps w:val="0"/>
+          <w:color w:val="auto"/>
+          <w:spacing w:val="0"/>
+          <w:kern w:val="2"/>
+          <w:sz w:val="21"/>
+          <w:szCs w:val="21"/>
+          <w:shd w:val="clear" w:fill="FFFFFF"/>
+          <w:lang w:val="en-US" w:eastAsia="zh-CN" w:bidi="ar-SA"/>
+        </w:rPr>
+        <w:t>2</w:t>
+      </w:r>
+      <w:r>
+        <w:rPr>
+          <w:rFonts w:hint="eastAsia"/>
+          <w:lang w:val="en-US" w:eastAsia="zh-CN"/>
+        </w:rPr>
+        <w:t>）到 百度云网盘 上面找对应版本源代码</w:t>
+      </w:r>
+    </w:p>
+    <w:p>
+      <w:pPr>
+        <w:ind w:firstLine="420" w:firstLineChars="0"/>
+        <w:rPr>
+          <w:rFonts w:hint="eastAsia"/>
+          <w:lang w:val="en-US" w:eastAsia="zh-CN"/>
+        </w:rPr>
+      </w:pPr>
+      <w:r>
+        <w:rPr>
+          <w:rFonts w:hint="eastAsia"/>
+          <w:lang w:val="en-US" w:eastAsia="zh-CN"/>
+        </w:rPr>
+        <w:t xml:space="preserve">          注意：不要在Windows中解压，用图形化工具解压会缺少内容，linux解压</w:t>
+      </w:r>
+    </w:p>
+    <w:p>
+      <w:pPr>
+        <w:ind w:firstLine="420" w:firstLineChars="0"/>
+        <w:rPr>
+          <w:rFonts w:hint="eastAsia"/>
+          <w:lang w:val="en-US" w:eastAsia="zh-CN"/>
+        </w:rPr>
+      </w:pPr>
+      <w:r>
+        <w:rPr>
+          <w:rFonts w:hint="eastAsia"/>
+          <w:lang w:val="en-US" w:eastAsia="zh-CN"/>
+        </w:rPr>
+        <w:t xml:space="preserve"> </w:t>
+      </w:r>
+      <w:r>
+        <w:rPr>
+          <w:rFonts w:hint="eastAsia"/>
+          <w:lang w:val="en-US" w:eastAsia="zh-CN"/>
+        </w:rPr>
+        <w:tab/>
+      </w:r>
+      <w:r>
+        <w:rPr>
+          <w:rFonts w:hint="eastAsia"/>
+          <w:lang w:val="en-US" w:eastAsia="zh-CN"/>
+        </w:rPr>
+        <w:tab/>
+      </w:r>
+      <w:r>
+        <w:rPr>
+          <w:rFonts w:hint="eastAsia"/>
+          <w:lang w:val="en-US" w:eastAsia="zh-CN"/>
+        </w:rPr>
+        <w:t xml:space="preserve">  7z格式解压  </w:t>
+      </w:r>
+      <w:r>
+        <w:rPr>
+          <w:rFonts w:hint="eastAsia"/>
+          <w:lang w:val="en-US" w:eastAsia="zh-CN"/>
+        </w:rPr>
+        <w:fldChar w:fldCharType="begin"/>
+      </w:r>
+      <w:r>
+        <w:rPr>
+          <w:rFonts w:hint="eastAsia"/>
+          <w:lang w:val="en-US" w:eastAsia="zh-CN"/>
+        </w:rPr>
+        <w:instrText xml:space="preserve"> HYPERLINK "http://www.educity.cn/linux/1241489.html" </w:instrText>
+      </w:r>
+      <w:r>
+        <w:rPr>
+          <w:rFonts w:hint="eastAsia"/>
+          <w:lang w:val="en-US" w:eastAsia="zh-CN"/>
+        </w:rPr>
+        <w:fldChar w:fldCharType="separate"/>
+      </w:r>
+      <w:r>
+        <w:rPr>
+          <w:rStyle w:val="5"/>
+          <w:rFonts w:hint="eastAsia"/>
+          <w:lang w:val="en-US" w:eastAsia="zh-CN"/>
+        </w:rPr>
+        <w:t>http://www.educity.cn/linux/1241489.html</w:t>
+      </w:r>
+      <w:r>
+        <w:rPr>
+          <w:rFonts w:hint="eastAsia"/>
+          <w:lang w:val="en-US" w:eastAsia="zh-CN"/>
+        </w:rPr>
+        <w:fldChar w:fldCharType="end"/>
+      </w:r>
+    </w:p>
+    <w:p>
+      <w:pPr>
+        <w:rPr>
+          <w:rFonts w:hint="eastAsia"/>
+          <w:lang w:val="en-US" w:eastAsia="zh-CN"/>
+        </w:rPr>
+      </w:pPr>
+      <w:r>
+        <w:rPr>
+          <w:rFonts w:hint="eastAsia"/>
+          <w:lang w:val="en-US" w:eastAsia="zh-CN"/>
+        </w:rPr>
+        <w:t xml:space="preserve">              Linux压缩</w:t>
+      </w:r>
+      <w:r>
+        <w:rPr>
+          <w:rFonts w:hint="eastAsia"/>
+          <w:lang w:val="en-US" w:eastAsia="zh-CN"/>
+        </w:rPr>
+        <w:fldChar w:fldCharType="begin"/>
+      </w:r>
+      <w:r>
+        <w:rPr>
+          <w:rFonts w:hint="eastAsia"/>
+          <w:lang w:val="en-US" w:eastAsia="zh-CN"/>
+        </w:rPr>
+        <w:instrText xml:space="preserve"> HYPERLINK "http://blog.csdn.net/jiangwei0910410003/article/details/37997899" </w:instrText>
+      </w:r>
+      <w:r>
+        <w:rPr>
+          <w:rFonts w:hint="eastAsia"/>
+          <w:lang w:val="en-US" w:eastAsia="zh-CN"/>
+        </w:rPr>
+        <w:fldChar w:fldCharType="separate"/>
+      </w:r>
+      <w:r>
+        <w:rPr>
+          <w:rStyle w:val="5"/>
+          <w:rFonts w:hint="eastAsia"/>
+          <w:lang w:val="en-US" w:eastAsia="zh-CN"/>
+        </w:rPr>
+        <w:t>http://blog.csdn.net/jiangwei0910410003/article/details/37997899</w:t>
+      </w:r>
+      <w:r>
+        <w:rPr>
+          <w:rFonts w:hint="eastAsia"/>
+          <w:lang w:val="en-US" w:eastAsia="zh-CN"/>
+        </w:rPr>
+        <w:fldChar w:fldCharType="end"/>
+      </w:r>
+    </w:p>
+    <w:p>
+      <w:pPr>
+        <w:ind w:left="420" w:leftChars="0" w:firstLine="420" w:firstLineChars="0"/>
+        <w:rPr>
+          <w:rFonts w:hint="eastAsia"/>
+          <w:lang w:val="en-US" w:eastAsia="zh-CN"/>
+        </w:rPr>
+      </w:pPr>
+      <w:r>
+        <w:rPr>
+          <w:rFonts w:hint="eastAsia"/>
+          <w:lang w:val="en-US" w:eastAsia="zh-CN"/>
+        </w:rPr>
+        <w:t xml:space="preserve">   6.  Ccache编译的加速 </w:t>
+      </w:r>
+      <w:r>
+        <w:rPr>
+          <w:rFonts w:hint="eastAsia"/>
+          <w:lang w:val="en-US" w:eastAsia="zh-CN"/>
+        </w:rPr>
+        <w:fldChar w:fldCharType="begin"/>
+      </w:r>
+      <w:r>
+        <w:rPr>
+          <w:rFonts w:hint="eastAsia"/>
+          <w:lang w:val="en-US" w:eastAsia="zh-CN"/>
+        </w:rPr>
+        <w:instrText xml:space="preserve"> HYPERLINK "http://blog.chinaunix.net/uid-29140689-id-4033900.html" </w:instrText>
+      </w:r>
+      <w:r>
+        <w:rPr>
+          <w:rFonts w:hint="eastAsia"/>
+          <w:lang w:val="en-US" w:eastAsia="zh-CN"/>
+        </w:rPr>
+        <w:fldChar w:fldCharType="separate"/>
+      </w:r>
+      <w:r>
+        <w:rPr>
+          <w:rStyle w:val="5"/>
+          <w:rFonts w:hint="eastAsia"/>
+          <w:lang w:val="en-US" w:eastAsia="zh-CN"/>
+        </w:rPr>
+        <w:t>http://blog.chinaunix.net/uid-29140689-id-4033900.html</w:t>
+      </w:r>
+      <w:r>
+        <w:rPr>
+          <w:rFonts w:hint="eastAsia"/>
+          <w:lang w:val="en-US" w:eastAsia="zh-CN"/>
+        </w:rPr>
+        <w:fldChar w:fldCharType="end"/>
+      </w:r>
+    </w:p>
+    <w:p>
+      <w:pPr>
+        <w:ind w:left="840" w:leftChars="0" w:firstLine="420" w:firstLineChars="0"/>
+        <w:rPr>
+          <w:rFonts w:hint="eastAsia"/>
+          <w:lang w:val="en-US" w:eastAsia="zh-CN"/>
+        </w:rPr>
+      </w:pPr>
+      <w:r>
+        <w:rPr>
+          <w:rFonts w:hint="eastAsia"/>
+          <w:lang w:val="en-US" w:eastAsia="zh-CN"/>
+        </w:rPr>
+        <w:t xml:space="preserve">  结合两个文档的介绍，综合一下</w:t>
+      </w:r>
+    </w:p>
+    <w:p>
+      <w:pPr>
+        <w:rPr>
+          <w:rFonts w:hint="eastAsia"/>
+          <w:lang w:val="en-US" w:eastAsia="zh-CN"/>
+        </w:rPr>
+      </w:pPr>
+      <w:r>
+        <w:rPr>
+          <w:rFonts w:hint="eastAsia"/>
+          <w:lang w:val="en-US" w:eastAsia="zh-CN"/>
+        </w:rPr>
+        <w:t xml:space="preserve">           7. 驱动的下载即脚本执行 </w:t>
+      </w:r>
+      <w:r>
+        <w:rPr>
+          <w:rFonts w:hint="eastAsia"/>
+          <w:lang w:val="en-US" w:eastAsia="zh-CN"/>
+        </w:rPr>
+        <w:fldChar w:fldCharType="begin"/>
+      </w:r>
+      <w:r>
+        <w:rPr>
+          <w:rFonts w:hint="eastAsia"/>
+          <w:lang w:val="en-US" w:eastAsia="zh-CN"/>
+        </w:rPr>
+        <w:instrText xml:space="preserve"> HYPERLINK "http://www.jb51.net/article/53924.htm" </w:instrText>
+      </w:r>
+      <w:r>
+        <w:rPr>
+          <w:rFonts w:hint="eastAsia"/>
+          <w:lang w:val="en-US" w:eastAsia="zh-CN"/>
+        </w:rPr>
+        <w:fldChar w:fldCharType="separate"/>
+      </w:r>
+      <w:r>
+        <w:rPr>
+          <w:rStyle w:val="5"/>
+          <w:rFonts w:hint="eastAsia"/>
+          <w:lang w:val="en-US" w:eastAsia="zh-CN"/>
+        </w:rPr>
+        <w:t>http://www.jb51.net/article/53924.htm</w:t>
+      </w:r>
+      <w:r>
+        <w:rPr>
+          <w:rFonts w:hint="eastAsia"/>
+          <w:lang w:val="en-US" w:eastAsia="zh-CN"/>
+        </w:rPr>
+        <w:fldChar w:fldCharType="end"/>
+      </w:r>
+    </w:p>
+    <w:p>
+      <w:pPr>
+        <w:rPr>
+          <w:rFonts w:hint="eastAsia"/>
+          <w:lang w:val="en-US" w:eastAsia="zh-CN"/>
+        </w:rPr>
+      </w:pPr>
+      <w:r>
+        <w:rPr>
+          <w:rFonts w:hint="eastAsia"/>
+          <w:lang w:val="en-US" w:eastAsia="zh-CN"/>
+        </w:rPr>
+        <w:t xml:space="preserve">           8. 开始编译 make -j4(电脑核数的二倍)</w:t>
+      </w:r>
+    </w:p>
+    <w:p>
+      <w:pPr>
+        <w:rPr>
+          <w:rFonts w:hint="eastAsia"/>
+          <w:lang w:val="en-US" w:eastAsia="zh-CN"/>
+        </w:rPr>
+      </w:pPr>
+      <w:r>
+        <w:rPr>
+          <w:rFonts w:hint="eastAsia"/>
+          <w:lang w:val="en-US" w:eastAsia="zh-CN"/>
+        </w:rPr>
+        <w:t xml:space="preserve">           9. 问题一：unstable问题（原因是系统的源版本过低或以失效）</w:t>
+      </w:r>
+    </w:p>
+    <w:p>
+      <w:pPr>
+        <w:rPr>
+          <w:rFonts w:hint="eastAsia"/>
+          <w:lang w:val="en-US" w:eastAsia="zh-CN"/>
+        </w:rPr>
+      </w:pPr>
+      <w:r>
+        <w:rPr>
+          <w:rFonts w:hint="eastAsia"/>
+          <w:lang w:val="en-US" w:eastAsia="zh-CN"/>
+        </w:rPr>
+        <w:t xml:space="preserve">              解决方案：打开文件，原来的源删掉，新的源粘贴过来。其中exter..注释掉</w:t>
+      </w:r>
+    </w:p>
+    <w:p>
+      <w:pPr>
+        <w:rPr>
+          <w:rFonts w:hint="eastAsia"/>
+          <w:lang w:val="en-US" w:eastAsia="zh-CN"/>
+        </w:rPr>
+      </w:pPr>
+      <w:r>
+        <w:rPr>
+          <w:rFonts w:hint="eastAsia"/>
+          <w:lang w:val="en-US" w:eastAsia="zh-CN"/>
+        </w:rPr>
+        <w:t xml:space="preserve">              </w:t>
+      </w:r>
+      <w:r>
+        <w:rPr>
+          <w:rFonts w:hint="eastAsia"/>
+          <w:lang w:val="en-US" w:eastAsia="zh-CN"/>
+        </w:rPr>
+        <w:fldChar w:fldCharType="begin"/>
+      </w:r>
+      <w:r>
+        <w:rPr>
+          <w:rFonts w:hint="eastAsia"/>
+          <w:lang w:val="en-US" w:eastAsia="zh-CN"/>
+        </w:rPr>
+        <w:instrText xml:space="preserve"> HYPERLINK "http://blog.csdn.net/lvchaoshun/article/details/52245936" </w:instrText>
+      </w:r>
+      <w:r>
+        <w:rPr>
+          <w:rFonts w:hint="eastAsia"/>
+          <w:lang w:val="en-US" w:eastAsia="zh-CN"/>
+        </w:rPr>
+        <w:fldChar w:fldCharType="separate"/>
+      </w:r>
+      <w:r>
+        <w:rPr>
+          <w:rStyle w:val="5"/>
+          <w:rFonts w:hint="eastAsia"/>
+          <w:lang w:val="en-US" w:eastAsia="zh-CN"/>
+        </w:rPr>
+        <w:t>http://blog.csdn.net/lvchaoshun/article/details/52245936</w:t>
+      </w:r>
+      <w:r>
+        <w:rPr>
+          <w:rFonts w:hint="eastAsia"/>
+          <w:lang w:val="en-US" w:eastAsia="zh-CN"/>
+        </w:rPr>
+        <w:fldChar w:fldCharType="end"/>
+      </w:r>
+    </w:p>
+    <w:p>
+      <w:pPr>
+        <w:ind w:left="420" w:leftChars="0" w:firstLine="420" w:firstLineChars="0"/>
+        <w:rPr>
+          <w:rFonts w:hint="eastAsia"/>
+          <w:lang w:val="en-US" w:eastAsia="zh-CN"/>
+        </w:rPr>
+      </w:pPr>
+      <w:r>
+        <w:rPr>
+          <w:rFonts w:hint="eastAsia"/>
+          <w:lang w:val="en-US" w:eastAsia="zh-CN"/>
+        </w:rPr>
+        <w:t xml:space="preserve">      </w:t>
+      </w:r>
+      <w:r>
+        <w:rPr>
+          <w:rFonts w:hint="eastAsia"/>
+          <w:lang w:val="en-US" w:eastAsia="zh-CN"/>
+        </w:rPr>
+        <w:fldChar w:fldCharType="begin"/>
+      </w:r>
+      <w:r>
+        <w:rPr>
+          <w:rFonts w:hint="eastAsia"/>
+          <w:lang w:val="en-US" w:eastAsia="zh-CN"/>
+        </w:rPr>
+        <w:instrText xml:space="preserve"> HYPERLINK "http://wiki.ubuntu.org.cn/%E6%A8%A1%E6%9D%BF:14.04source" </w:instrText>
+      </w:r>
+      <w:r>
+        <w:rPr>
+          <w:rFonts w:hint="eastAsia"/>
+          <w:lang w:val="en-US" w:eastAsia="zh-CN"/>
+        </w:rPr>
+        <w:fldChar w:fldCharType="separate"/>
+      </w:r>
+      <w:r>
+        <w:rPr>
+          <w:rStyle w:val="4"/>
+          <w:rFonts w:hint="eastAsia"/>
+          <w:lang w:val="en-US" w:eastAsia="zh-CN"/>
+        </w:rPr>
+        <w:t>http://wiki.ubuntu.org.cn/%E6%A8%A1%E6%9D%BF:14.04source</w:t>
+      </w:r>
+      <w:r>
+        <w:rPr>
+          <w:rFonts w:hint="eastAsia"/>
+          <w:lang w:val="en-US" w:eastAsia="zh-CN"/>
+        </w:rPr>
+        <w:fldChar w:fldCharType="end"/>
+      </w:r>
+    </w:p>
+    <w:p>
+      <w:pPr>
+        <w:rPr>
+          <w:rFonts w:hint="eastAsia"/>
+          <w:lang w:val="en-US" w:eastAsia="zh-CN"/>
+        </w:rPr>
+      </w:pPr>
       <w:bookmarkStart w:id="0" w:name="_GoBack"/>
       <w:bookmarkEnd w:id="0"/>
-      <w:r>
-        <w:rPr>
-          <w:rFonts w:hint="eastAsia"/>
-          <w:lang w:val="en-US" w:eastAsia="zh-CN"/>
-        </w:rPr>
-        <w:t>硬件）</w:t>
+    </w:p>
+    <w:p>
+      <w:pPr>
+        <w:rPr>
+          <w:rFonts w:hint="eastAsia"/>
+        </w:rPr>
+      </w:pPr>
+      <w:r>
+        <w:rPr>
+          <w:rFonts w:hint="eastAsia"/>
+        </w:rPr>
+        <w:tab/>
+      </w:r>
+      <w:r>
+        <w:rPr>
+          <w:rFonts w:hint="eastAsia"/>
+        </w:rPr>
+        <w:t xml:space="preserve">   编译安卓源码 --</w:t>
+      </w:r>
+      <w:r>
+        <w:rPr>
+          <w:rFonts w:hint="eastAsia"/>
+          <w:lang w:val="en-US" w:eastAsia="zh-CN"/>
+        </w:rPr>
+        <w:t xml:space="preserve"> </w:t>
+      </w:r>
+      <w:r>
+        <w:rPr>
+          <w:rFonts w:hint="eastAsia"/>
+        </w:rPr>
+        <w:t>详细步骤</w:t>
+      </w:r>
+    </w:p>
+    <w:p>
+      <w:pPr>
+        <w:rPr>
+          <w:rFonts w:hint="eastAsia"/>
+          <w:lang w:val="en-US" w:eastAsia="zh-CN"/>
+        </w:rPr>
+      </w:pPr>
+      <w:r>
+        <w:rPr>
+          <w:rFonts w:hint="eastAsia"/>
+          <w:lang w:val="en-US" w:eastAsia="zh-CN"/>
+        </w:rPr>
+        <w:t xml:space="preserve">  </w:t>
+      </w:r>
+      <w:r>
+        <w:rPr>
+          <w:rFonts w:hint="eastAsia"/>
+          <w:lang w:val="en-US" w:eastAsia="zh-CN"/>
+        </w:rPr>
+        <w:tab/>
+      </w:r>
+      <w:r>
+        <w:rPr>
+          <w:rFonts w:hint="eastAsia"/>
+          <w:lang w:val="en-US" w:eastAsia="zh-CN"/>
+        </w:rPr>
+        <w:tab/>
+      </w:r>
+      <w:r>
+        <w:rPr>
+          <w:rFonts w:hint="eastAsia"/>
+          <w:lang w:val="en-US" w:eastAsia="zh-CN"/>
+        </w:rPr>
+        <w:t xml:space="preserve">   1. </w:t>
+      </w:r>
+      <w:r>
+        <w:rPr>
+          <w:rFonts w:hint="eastAsia"/>
+          <w:lang w:val="en-US" w:eastAsia="zh-CN"/>
+        </w:rPr>
+        <w:fldChar w:fldCharType="begin"/>
+      </w:r>
+      <w:r>
+        <w:rPr>
+          <w:rFonts w:hint="eastAsia"/>
+          <w:lang w:val="en-US" w:eastAsia="zh-CN"/>
+        </w:rPr>
+        <w:instrText xml:space="preserve"> HYPERLINK "http://blog.csdn.net/u011422742/article/details/52068327" </w:instrText>
+      </w:r>
+      <w:r>
+        <w:rPr>
+          <w:rFonts w:hint="eastAsia"/>
+          <w:lang w:val="en-US" w:eastAsia="zh-CN"/>
+        </w:rPr>
+        <w:fldChar w:fldCharType="separate"/>
+      </w:r>
+      <w:r>
+        <w:rPr>
+          <w:rStyle w:val="5"/>
+          <w:rFonts w:hint="eastAsia"/>
+          <w:lang w:val="en-US" w:eastAsia="zh-CN"/>
+        </w:rPr>
+        <w:t>http://blog.csdn.net/u011422742/article/details/52068327</w:t>
+      </w:r>
+      <w:r>
+        <w:rPr>
+          <w:rFonts w:hint="eastAsia"/>
+          <w:lang w:val="en-US" w:eastAsia="zh-CN"/>
+        </w:rPr>
+        <w:fldChar w:fldCharType="end"/>
+      </w:r>
+      <w:r>
+        <w:rPr>
+          <w:rFonts w:hint="eastAsia"/>
+          <w:lang w:val="en-US" w:eastAsia="zh-CN"/>
+        </w:rPr>
+        <w:t xml:space="preserve"> 虚拟机编译源码</w:t>
       </w:r>
     </w:p>
     <w:p>
       <w:pPr>
         <w:ind w:left="420" w:leftChars="0" w:firstLine="420" w:firstLineChars="0"/>
         <w:rPr>
-          <w:rFonts w:hint="eastAsia" w:ascii="Arial" w:hAnsi="Arial" w:eastAsia="宋体" w:cs="Arial"/>
-          <w:b w:val="0"/>
-          <w:i w:val="0"/>
-          <w:caps w:val="0"/>
-          <w:color w:val="362E2B"/>
-          <w:spacing w:val="0"/>
-          <w:sz w:val="21"/>
-          <w:szCs w:val="21"/>
-          <w:shd w:val="clear" w:fill="FFFFFF"/>
+          <w:rFonts w:hint="eastAsia"/>
+          <w:lang w:val="en-US" w:eastAsia="zh-CN"/>
+        </w:rPr>
+      </w:pPr>
+      <w:r>
+        <w:rPr>
+          <w:rFonts w:hint="eastAsia"/>
+          <w:lang w:val="en-US" w:eastAsia="zh-CN"/>
+        </w:rPr>
+        <w:t xml:space="preserve">   2. </w:t>
+      </w:r>
+      <w:r>
+        <w:rPr>
+          <w:rFonts w:hint="eastAsia"/>
+          <w:lang w:val="en-US" w:eastAsia="zh-CN"/>
+        </w:rPr>
+        <w:fldChar w:fldCharType="begin"/>
+      </w:r>
+      <w:r>
+        <w:rPr>
+          <w:rFonts w:hint="eastAsia"/>
+          <w:lang w:val="en-US" w:eastAsia="zh-CN"/>
+        </w:rPr>
+        <w:instrText xml:space="preserve"> HYPERLINK "http://blog.csdn.net/fuchaosz/article/details/51487585" </w:instrText>
+      </w:r>
+      <w:r>
+        <w:rPr>
+          <w:rFonts w:hint="eastAsia"/>
+          <w:lang w:val="en-US" w:eastAsia="zh-CN"/>
+        </w:rPr>
+        <w:fldChar w:fldCharType="separate"/>
+      </w:r>
+      <w:r>
+        <w:rPr>
+          <w:rStyle w:val="5"/>
+          <w:rFonts w:hint="eastAsia"/>
+          <w:lang w:val="en-US" w:eastAsia="zh-CN"/>
+        </w:rPr>
+        <w:t>http://blog.csdn.net/fuchaosz/article/details/51487585</w:t>
+      </w:r>
+      <w:r>
+        <w:rPr>
+          <w:rFonts w:hint="eastAsia"/>
+          <w:lang w:val="en-US" w:eastAsia="zh-CN"/>
+        </w:rPr>
+        <w:fldChar w:fldCharType="end"/>
+      </w:r>
+      <w:r>
+        <w:rPr>
+          <w:rFonts w:hint="eastAsia"/>
+          <w:lang w:val="en-US" w:eastAsia="zh-CN"/>
+        </w:rPr>
+        <w:t xml:space="preserve"> 编译android 6.0源码</w:t>
+      </w:r>
+    </w:p>
+    <w:p>
+      <w:pPr>
+        <w:ind w:left="420" w:leftChars="0" w:firstLine="420" w:firstLineChars="0"/>
+        <w:rPr>
+          <w:rFonts w:hint="eastAsia"/>
           <w:lang w:val="en-US" w:eastAsia="zh-CN"/>
         </w:rPr>
       </w:pPr>
@@ -2737,85 +4594,43 @@
       </w:r>
       <w:r>
         <w:rPr>
-          <w:rFonts w:ascii="Arial" w:hAnsi="Arial" w:eastAsia="宋体" w:cs="Arial"/>
-          <w:b w:val="0"/>
-          <w:i w:val="0"/>
-          <w:caps w:val="0"/>
-          <w:color w:val="362E2B"/>
-          <w:spacing w:val="0"/>
-          <w:sz w:val="21"/>
-          <w:szCs w:val="21"/>
-          <w:shd w:val="clear" w:fill="FFFFFF"/>
+          <w:rFonts w:hint="eastAsia"/>
+          <w:lang w:val="en-US" w:eastAsia="zh-CN"/>
         </w:rPr>
         <w:fldChar w:fldCharType="begin"/>
       </w:r>
       <w:r>
         <w:rPr>
-          <w:rFonts w:ascii="Arial" w:hAnsi="Arial" w:eastAsia="宋体" w:cs="Arial"/>
-          <w:b w:val="0"/>
-          <w:i w:val="0"/>
-          <w:caps w:val="0"/>
-          <w:color w:val="362E2B"/>
-          <w:spacing w:val="0"/>
-          <w:sz w:val="21"/>
-          <w:szCs w:val="21"/>
-          <w:shd w:val="clear" w:fill="FFFFFF"/>
-        </w:rPr>
-        <w:instrText xml:space="preserve"> HYPERLINK "http://source.android.com/source/requirements.html" </w:instrText>
-      </w:r>
-      <w:r>
-        <w:rPr>
-          <w:rFonts w:ascii="Arial" w:hAnsi="Arial" w:eastAsia="宋体" w:cs="Arial"/>
-          <w:b w:val="0"/>
-          <w:i w:val="0"/>
-          <w:caps w:val="0"/>
-          <w:color w:val="362E2B"/>
-          <w:spacing w:val="0"/>
-          <w:sz w:val="21"/>
-          <w:szCs w:val="21"/>
-          <w:shd w:val="clear" w:fill="FFFFFF"/>
+          <w:rFonts w:hint="eastAsia"/>
+          <w:lang w:val="en-US" w:eastAsia="zh-CN"/>
+        </w:rPr>
+        <w:instrText xml:space="preserve"> HYPERLINK "http://blog.csdn.net/fuchaosz/article/details/52473660" </w:instrText>
+      </w:r>
+      <w:r>
+        <w:rPr>
+          <w:rFonts w:hint="eastAsia"/>
+          <w:lang w:val="en-US" w:eastAsia="zh-CN"/>
         </w:rPr>
         <w:fldChar w:fldCharType="separate"/>
       </w:r>
       <w:r>
         <w:rPr>
           <w:rStyle w:val="5"/>
-          <w:rFonts w:ascii="Arial" w:hAnsi="Arial" w:eastAsia="宋体" w:cs="Arial"/>
-          <w:b w:val="0"/>
-          <w:i w:val="0"/>
-          <w:caps w:val="0"/>
-          <w:spacing w:val="0"/>
-          <w:sz w:val="21"/>
-          <w:szCs w:val="21"/>
-          <w:shd w:val="clear" w:fill="FFFFFF"/>
-        </w:rPr>
-        <w:t>http://source.android.com/source/requirements.html</w:t>
-      </w:r>
-      <w:r>
-        <w:rPr>
-          <w:rFonts w:ascii="Arial" w:hAnsi="Arial" w:eastAsia="宋体" w:cs="Arial"/>
-          <w:b w:val="0"/>
-          <w:i w:val="0"/>
-          <w:caps w:val="0"/>
-          <w:color w:val="362E2B"/>
-          <w:spacing w:val="0"/>
-          <w:sz w:val="21"/>
-          <w:szCs w:val="21"/>
-          <w:shd w:val="clear" w:fill="FFFFFF"/>
+          <w:rFonts w:hint="eastAsia"/>
+          <w:lang w:val="en-US" w:eastAsia="zh-CN"/>
+        </w:rPr>
+        <w:t>http://blog.csdn.net/fuchaosz/article/details/52473660</w:t>
+      </w:r>
+      <w:r>
+        <w:rPr>
+          <w:rFonts w:hint="eastAsia"/>
+          <w:lang w:val="en-US" w:eastAsia="zh-CN"/>
         </w:rPr>
         <w:fldChar w:fldCharType="end"/>
       </w:r>
       <w:r>
         <w:rPr>
-          <w:rFonts w:hint="eastAsia" w:ascii="Arial" w:hAnsi="Arial" w:eastAsia="宋体" w:cs="Arial"/>
-          <w:b w:val="0"/>
-          <w:i w:val="0"/>
-          <w:caps w:val="0"/>
-          <w:color w:val="362E2B"/>
-          <w:spacing w:val="0"/>
-          <w:sz w:val="21"/>
-          <w:szCs w:val="21"/>
-          <w:shd w:val="clear" w:fill="FFFFFF"/>
+          <w:rFonts w:hint="eastAsia"/>
           <w:lang w:val="en-US" w:eastAsia="zh-CN"/>
         </w:rPr>
         <w:t xml:space="preserve"> </w:t>
@@ -2825,299 +4640,429 @@
       <w:pPr>
         <w:ind w:left="420" w:leftChars="0" w:firstLine="420" w:firstLineChars="0"/>
         <w:rPr>
-          <w:rFonts w:hint="eastAsia" w:ascii="Arial" w:hAnsi="Arial" w:eastAsia="宋体" w:cs="Arial"/>
-          <w:b w:val="0"/>
-          <w:i w:val="0"/>
-          <w:caps w:val="0"/>
-          <w:color w:val="362E2B"/>
-          <w:spacing w:val="0"/>
-          <w:sz w:val="21"/>
-          <w:szCs w:val="21"/>
-          <w:shd w:val="clear" w:fill="FFFFFF"/>
-          <w:lang w:val="en-US" w:eastAsia="zh-CN"/>
-        </w:rPr>
-      </w:pPr>
-      <w:r>
-        <w:rPr>
-          <w:rFonts w:hint="eastAsia" w:ascii="Arial" w:hAnsi="Arial" w:eastAsia="宋体" w:cs="Arial"/>
-          <w:b w:val="0"/>
-          <w:i w:val="0"/>
-          <w:caps w:val="0"/>
-          <w:color w:val="362E2B"/>
-          <w:spacing w:val="0"/>
-          <w:sz w:val="21"/>
-          <w:szCs w:val="21"/>
-          <w:shd w:val="clear" w:fill="FFFFFF"/>
-          <w:lang w:val="en-US" w:eastAsia="zh-CN"/>
-        </w:rPr>
-        <w:t xml:space="preserve">     要编译</w:t>
-      </w:r>
-      <w:r>
-        <w:rPr>
-          <w:rFonts w:hint="eastAsia" w:ascii="Arial" w:hAnsi="Arial" w:eastAsia="宋体" w:cs="Arial"/>
-          <w:b w:val="0"/>
-          <w:i w:val="0"/>
-          <w:caps w:val="0"/>
-          <w:color w:val="FF0000"/>
-          <w:spacing w:val="0"/>
-          <w:sz w:val="21"/>
-          <w:szCs w:val="21"/>
-          <w:shd w:val="clear" w:fill="FFFFFF"/>
-          <w:lang w:val="en-US" w:eastAsia="zh-CN"/>
-        </w:rPr>
-        <w:t>android</w:t>
-      </w:r>
-      <w:r>
-        <w:rPr>
-          <w:rFonts w:ascii="Arial" w:hAnsi="Arial" w:eastAsia="宋体" w:cs="Arial"/>
-          <w:b w:val="0"/>
-          <w:i w:val="0"/>
-          <w:caps w:val="0"/>
-          <w:color w:val="FF0000"/>
-          <w:spacing w:val="0"/>
-          <w:sz w:val="21"/>
-          <w:szCs w:val="21"/>
-          <w:shd w:val="clear" w:fill="FFFFFF"/>
-        </w:rPr>
-        <w:t>4.4.x (Kitkat)</w:t>
-      </w:r>
-      <w:r>
-        <w:rPr>
-          <w:rFonts w:ascii="Arial" w:hAnsi="Arial" w:eastAsia="宋体" w:cs="Arial"/>
-          <w:b w:val="0"/>
-          <w:i w:val="0"/>
-          <w:caps w:val="0"/>
-          <w:color w:val="362E2B"/>
-          <w:spacing w:val="0"/>
-          <w:sz w:val="21"/>
-          <w:szCs w:val="21"/>
-          <w:shd w:val="clear" w:fill="FFFFFF"/>
-        </w:rPr>
-        <w:t xml:space="preserve"> 版本的源码</w:t>
-      </w:r>
-      <w:r>
-        <w:rPr>
-          <w:rFonts w:hint="eastAsia" w:ascii="Arial" w:hAnsi="Arial" w:eastAsia="宋体" w:cs="Arial"/>
-          <w:b w:val="0"/>
-          <w:i w:val="0"/>
-          <w:caps w:val="0"/>
-          <w:color w:val="362E2B"/>
-          <w:spacing w:val="0"/>
-          <w:sz w:val="21"/>
-          <w:szCs w:val="21"/>
-          <w:shd w:val="clear" w:fill="FFFFFF"/>
-          <w:lang w:val="en-US" w:eastAsia="zh-CN"/>
-        </w:rPr>
-        <w:t xml:space="preserve"> Linux</w:t>
-      </w:r>
-      <w:r>
-        <w:rPr>
-          <w:rFonts w:ascii="Arial" w:hAnsi="Arial" w:eastAsia="宋体" w:cs="Arial"/>
-          <w:b w:val="0"/>
-          <w:i w:val="0"/>
-          <w:caps w:val="0"/>
-          <w:color w:val="362E2B"/>
-          <w:spacing w:val="0"/>
-          <w:sz w:val="21"/>
-          <w:szCs w:val="21"/>
-          <w:shd w:val="clear" w:fill="FFFFFF"/>
-        </w:rPr>
-        <w:t>操作系统为</w:t>
-      </w:r>
-      <w:r>
-        <w:rPr>
-          <w:rFonts w:ascii="Arial" w:hAnsi="Arial" w:eastAsia="宋体" w:cs="Arial"/>
-          <w:b w:val="0"/>
-          <w:i w:val="0"/>
-          <w:caps w:val="0"/>
-          <w:color w:val="FF0000"/>
-          <w:spacing w:val="0"/>
-          <w:sz w:val="21"/>
-          <w:szCs w:val="21"/>
-          <w:shd w:val="clear" w:fill="FFFFFF"/>
-        </w:rPr>
-        <w:t xml:space="preserve">64位Ubuntu </w:t>
-      </w:r>
-      <w:r>
-        <w:rPr>
-          <w:rFonts w:hint="eastAsia" w:ascii="Arial" w:hAnsi="Arial" w:eastAsia="宋体" w:cs="Arial"/>
-          <w:b w:val="0"/>
-          <w:i w:val="0"/>
-          <w:caps w:val="0"/>
-          <w:color w:val="FF0000"/>
-          <w:spacing w:val="0"/>
-          <w:sz w:val="21"/>
-          <w:szCs w:val="21"/>
-          <w:shd w:val="clear" w:fill="FFFFFF"/>
-          <w:lang w:val="en-US" w:eastAsia="zh-CN"/>
-        </w:rPr>
-        <w:tab/>
+          <w:rFonts w:hint="eastAsia"/>
+          <w:lang w:val="en-US" w:eastAsia="zh-CN"/>
+        </w:rPr>
+      </w:pPr>
+      <w:r>
+        <w:rPr>
+          <w:rFonts w:hint="eastAsia"/>
+          <w:lang w:val="en-US" w:eastAsia="zh-CN"/>
+        </w:rPr>
+        <w:t xml:space="preserve">     上一篇的基础上，进行补充，包含更为详细的 配环境+下载源代码+基础知识</w:t>
+      </w:r>
+    </w:p>
+    <w:p>
+      <w:pPr>
+        <w:ind w:left="420" w:leftChars="0" w:firstLine="420" w:firstLineChars="0"/>
+        <w:rPr>
+          <w:rFonts w:hint="eastAsia"/>
+          <w:lang w:val="en-US" w:eastAsia="zh-CN"/>
+        </w:rPr>
+      </w:pPr>
+      <w:r>
+        <w:rPr>
+          <w:rFonts w:hint="eastAsia"/>
+          <w:lang w:val="en-US" w:eastAsia="zh-CN"/>
+        </w:rPr>
+        <w:t xml:space="preserve">   3. </w:t>
+      </w:r>
+      <w:r>
+        <w:rPr>
+          <w:rFonts w:hint="eastAsia"/>
+          <w:lang w:val="en-US" w:eastAsia="zh-CN"/>
+        </w:rPr>
+        <w:fldChar w:fldCharType="begin"/>
+      </w:r>
+      <w:r>
+        <w:rPr>
+          <w:rFonts w:hint="eastAsia"/>
+          <w:lang w:val="en-US" w:eastAsia="zh-CN"/>
+        </w:rPr>
+        <w:instrText xml:space="preserve"> HYPERLINK "http://blog.csdn.net/hens007/article/details/7406452" </w:instrText>
+      </w:r>
+      <w:r>
+        <w:rPr>
+          <w:rFonts w:hint="eastAsia"/>
+          <w:lang w:val="en-US" w:eastAsia="zh-CN"/>
+        </w:rPr>
+        <w:fldChar w:fldCharType="separate"/>
+      </w:r>
+      <w:r>
+        <w:rPr>
+          <w:rStyle w:val="5"/>
+          <w:rFonts w:hint="eastAsia"/>
+          <w:lang w:val="en-US" w:eastAsia="zh-CN"/>
+        </w:rPr>
+        <w:t>http://blog.csdn.net/hens007/article/details/7406452</w:t>
+      </w:r>
+      <w:r>
+        <w:rPr>
+          <w:rFonts w:hint="eastAsia"/>
+          <w:lang w:val="en-US" w:eastAsia="zh-CN"/>
+        </w:rPr>
+        <w:fldChar w:fldCharType="end"/>
+      </w:r>
+      <w:r>
+        <w:rPr>
+          <w:rFonts w:hint="eastAsia"/>
+          <w:lang w:val="en-US" w:eastAsia="zh-CN"/>
+        </w:rPr>
+        <w:t xml:space="preserve">  android环境建立</w:t>
+      </w:r>
+    </w:p>
+    <w:p>
+      <w:pPr>
+        <w:ind w:left="420" w:leftChars="0" w:firstLine="420" w:firstLineChars="0"/>
+        <w:rPr>
+          <w:rFonts w:hint="eastAsia"/>
+          <w:lang w:val="en-US" w:eastAsia="zh-CN"/>
+        </w:rPr>
+      </w:pPr>
+      <w:r>
+        <w:rPr>
+          <w:rFonts w:hint="eastAsia"/>
+          <w:lang w:val="en-US" w:eastAsia="zh-CN"/>
+        </w:rPr>
         <w:t xml:space="preserve">     </w:t>
       </w:r>
       <w:r>
         <w:rPr>
-          <w:rFonts w:ascii="Arial" w:hAnsi="Arial" w:eastAsia="宋体" w:cs="Arial"/>
-          <w:b w:val="0"/>
-          <w:i w:val="0"/>
-          <w:caps w:val="0"/>
-          <w:color w:val="FF0000"/>
-          <w:spacing w:val="0"/>
-          <w:sz w:val="21"/>
-          <w:szCs w:val="21"/>
-          <w:shd w:val="clear" w:fill="FFFFFF"/>
-        </w:rPr>
-        <w:t>14.04</w:t>
-      </w:r>
-      <w:r>
-        <w:rPr>
-          <w:rFonts w:ascii="Arial" w:hAnsi="Arial" w:eastAsia="宋体" w:cs="Arial"/>
-          <w:b w:val="0"/>
-          <w:i w:val="0"/>
-          <w:caps w:val="0"/>
-          <w:color w:val="362E2B"/>
-          <w:spacing w:val="0"/>
-          <w:sz w:val="21"/>
-          <w:szCs w:val="21"/>
-          <w:shd w:val="clear" w:fill="FFFFFF"/>
-        </w:rPr>
-        <w:t>，磁盘空间预留100G，</w:t>
-      </w:r>
-      <w:r>
-        <w:rPr>
-          <w:rFonts w:ascii="Arial" w:hAnsi="Arial" w:eastAsia="宋体" w:cs="Arial"/>
-          <w:b w:val="0"/>
-          <w:i w:val="0"/>
-          <w:caps w:val="0"/>
-          <w:color w:val="FF0000"/>
-          <w:spacing w:val="0"/>
-          <w:sz w:val="21"/>
-          <w:szCs w:val="21"/>
-          <w:shd w:val="clear" w:fill="FFFFFF"/>
-        </w:rPr>
-        <w:t>JDK版本为1.</w:t>
-      </w:r>
-      <w:r>
-        <w:rPr>
-          <w:rFonts w:hint="eastAsia" w:ascii="Arial" w:hAnsi="Arial" w:eastAsia="宋体" w:cs="Arial"/>
-          <w:b w:val="0"/>
-          <w:i w:val="0"/>
-          <w:caps w:val="0"/>
-          <w:color w:val="FF0000"/>
-          <w:spacing w:val="0"/>
-          <w:sz w:val="21"/>
-          <w:szCs w:val="21"/>
-          <w:shd w:val="clear" w:fill="FFFFFF"/>
-          <w:lang w:val="en-US" w:eastAsia="zh-CN"/>
-        </w:rPr>
-        <w:t>6</w:t>
-      </w:r>
-      <w:r>
-        <w:rPr>
-          <w:rFonts w:ascii="Arial" w:hAnsi="Arial" w:eastAsia="宋体" w:cs="Arial"/>
-          <w:b w:val="0"/>
-          <w:i w:val="0"/>
-          <w:caps w:val="0"/>
-          <w:color w:val="FF0000"/>
-          <w:spacing w:val="0"/>
-          <w:sz w:val="21"/>
-          <w:szCs w:val="21"/>
-          <w:shd w:val="clear" w:fill="FFFFFF"/>
-        </w:rPr>
-        <w:t>，make 版本3.81，python 版</w:t>
-      </w:r>
-      <w:r>
-        <w:rPr>
-          <w:rFonts w:hint="eastAsia" w:ascii="Arial" w:hAnsi="Arial" w:eastAsia="宋体" w:cs="Arial"/>
-          <w:b w:val="0"/>
-          <w:i w:val="0"/>
-          <w:caps w:val="0"/>
-          <w:color w:val="FF0000"/>
-          <w:spacing w:val="0"/>
-          <w:sz w:val="21"/>
-          <w:szCs w:val="21"/>
-          <w:shd w:val="clear" w:fill="FFFFFF"/>
-          <w:lang w:val="en-US" w:eastAsia="zh-CN"/>
-        </w:rPr>
-        <w:tab/>
+          <w:rFonts w:hint="eastAsia"/>
+          <w:lang w:val="en-US" w:eastAsia="zh-CN"/>
+        </w:rPr>
+        <w:fldChar w:fldCharType="begin"/>
+      </w:r>
+      <w:r>
+        <w:rPr>
+          <w:rFonts w:hint="eastAsia"/>
+          <w:lang w:val="en-US" w:eastAsia="zh-CN"/>
+        </w:rPr>
+        <w:instrText xml:space="preserve"> HYPERLINK "http://blog.csdn.net/hens007/article/details/7465574" </w:instrText>
+      </w:r>
+      <w:r>
+        <w:rPr>
+          <w:rFonts w:hint="eastAsia"/>
+          <w:lang w:val="en-US" w:eastAsia="zh-CN"/>
+        </w:rPr>
+        <w:fldChar w:fldCharType="separate"/>
+      </w:r>
+      <w:r>
+        <w:rPr>
+          <w:rStyle w:val="5"/>
+          <w:rFonts w:hint="eastAsia"/>
+          <w:lang w:val="en-US" w:eastAsia="zh-CN"/>
+        </w:rPr>
+        <w:t>http://blog.csdn.net/hens007/article/details/7465574</w:t>
+      </w:r>
+      <w:r>
+        <w:rPr>
+          <w:rFonts w:hint="eastAsia"/>
+          <w:lang w:val="en-US" w:eastAsia="zh-CN"/>
+        </w:rPr>
+        <w:fldChar w:fldCharType="end"/>
+      </w:r>
+      <w:r>
+        <w:rPr>
+          <w:rFonts w:hint="eastAsia"/>
+          <w:lang w:val="en-US" w:eastAsia="zh-CN"/>
+        </w:rPr>
+        <w:t xml:space="preserve">  编译源代码</w:t>
+      </w:r>
+    </w:p>
+    <w:p>
+      <w:pPr>
+        <w:ind w:left="420" w:leftChars="0" w:firstLine="420" w:firstLineChars="0"/>
+        <w:rPr>
+          <w:rFonts w:hint="eastAsia"/>
+          <w:lang w:val="en-US" w:eastAsia="zh-CN"/>
+        </w:rPr>
+      </w:pPr>
+      <w:r>
+        <w:rPr>
+          <w:rFonts w:hint="eastAsia"/>
+          <w:lang w:val="en-US" w:eastAsia="zh-CN"/>
+        </w:rPr>
+        <w:t xml:space="preserve">   4. </w:t>
+      </w:r>
+      <w:r>
+        <w:rPr>
+          <w:rFonts w:hint="eastAsia"/>
+          <w:lang w:val="en-US" w:eastAsia="zh-CN"/>
+        </w:rPr>
+        <w:fldChar w:fldCharType="begin"/>
+      </w:r>
+      <w:r>
+        <w:rPr>
+          <w:rFonts w:hint="eastAsia"/>
+          <w:lang w:val="en-US" w:eastAsia="zh-CN"/>
+        </w:rPr>
+        <w:instrText xml:space="preserve"> HYPERLINK "http://www.linuxidc.com/Linux/2016-01/127291.htm" </w:instrText>
+      </w:r>
+      <w:r>
+        <w:rPr>
+          <w:rFonts w:hint="eastAsia"/>
+          <w:lang w:val="en-US" w:eastAsia="zh-CN"/>
+        </w:rPr>
+        <w:fldChar w:fldCharType="separate"/>
+      </w:r>
+      <w:r>
+        <w:rPr>
+          <w:rStyle w:val="5"/>
+          <w:rFonts w:hint="eastAsia"/>
+          <w:lang w:val="en-US" w:eastAsia="zh-CN"/>
+        </w:rPr>
+        <w:t>http://www.linuxidc.com/Linux/2016-01/127291.htm</w:t>
+      </w:r>
+      <w:r>
+        <w:rPr>
+          <w:rFonts w:hint="eastAsia"/>
+          <w:lang w:val="en-US" w:eastAsia="zh-CN"/>
+        </w:rPr>
+        <w:fldChar w:fldCharType="end"/>
+      </w:r>
+      <w:r>
+        <w:rPr>
+          <w:rFonts w:hint="eastAsia"/>
+          <w:lang w:val="en-US" w:eastAsia="zh-CN"/>
+        </w:rPr>
+        <w:t xml:space="preserve"> 问题汇总（参考）</w:t>
+      </w:r>
+    </w:p>
+    <w:p>
+      <w:pPr>
+        <w:rPr>
+          <w:rFonts w:hint="eastAsia"/>
+          <w:lang w:val="en-US" w:eastAsia="zh-CN"/>
+        </w:rPr>
+      </w:pPr>
+    </w:p>
+    <w:p>
+      <w:pPr>
+        <w:ind w:firstLine="420" w:firstLineChars="0"/>
+        <w:rPr>
+          <w:rFonts w:hint="eastAsia"/>
+          <w:lang w:val="en-US" w:eastAsia="zh-CN"/>
+        </w:rPr>
+      </w:pPr>
+      <w:r>
+        <w:rPr>
+          <w:rFonts w:hint="eastAsia"/>
+          <w:lang w:val="en-US" w:eastAsia="zh-CN"/>
+        </w:rPr>
+        <w:t xml:space="preserve">   安卓源码与系统源码 -- 区别</w:t>
+      </w:r>
+    </w:p>
+    <w:p>
+      <w:pPr>
+        <w:ind w:left="420" w:leftChars="0" w:firstLine="420" w:firstLineChars="0"/>
+        <w:rPr>
+          <w:rFonts w:hint="eastAsia"/>
+          <w:lang w:val="en-US" w:eastAsia="zh-CN"/>
+        </w:rPr>
+      </w:pPr>
+      <w:r>
+        <w:rPr>
+          <w:rFonts w:hint="eastAsia"/>
+          <w:lang w:val="en-US" w:eastAsia="zh-CN"/>
+        </w:rPr>
+        <w:t xml:space="preserve">   1. </w:t>
+      </w:r>
+      <w:r>
+        <w:rPr>
+          <w:rFonts w:hint="eastAsia"/>
+          <w:lang w:val="en-US" w:eastAsia="zh-CN"/>
+        </w:rPr>
+        <w:fldChar w:fldCharType="begin"/>
+      </w:r>
+      <w:r>
+        <w:rPr>
+          <w:rFonts w:hint="eastAsia"/>
+          <w:lang w:val="en-US" w:eastAsia="zh-CN"/>
+        </w:rPr>
+        <w:instrText xml:space="preserve"> HYPERLINK "http://www.tuicool.com/articles/RjeEZb" </w:instrText>
+      </w:r>
+      <w:r>
+        <w:rPr>
+          <w:rFonts w:hint="eastAsia"/>
+          <w:lang w:val="en-US" w:eastAsia="zh-CN"/>
+        </w:rPr>
+        <w:fldChar w:fldCharType="separate"/>
+      </w:r>
+      <w:r>
+        <w:rPr>
+          <w:rStyle w:val="5"/>
+          <w:rFonts w:hint="eastAsia"/>
+          <w:lang w:val="en-US" w:eastAsia="zh-CN"/>
+        </w:rPr>
+        <w:t>http://www.tuicool.com/articles/RjeEZb</w:t>
+      </w:r>
+      <w:r>
+        <w:rPr>
+          <w:rFonts w:hint="eastAsia"/>
+          <w:lang w:val="en-US" w:eastAsia="zh-CN"/>
+        </w:rPr>
+        <w:fldChar w:fldCharType="end"/>
+      </w:r>
+      <w:r>
+        <w:rPr>
+          <w:rFonts w:hint="eastAsia"/>
+          <w:lang w:val="en-US" w:eastAsia="zh-CN"/>
+        </w:rPr>
+        <w:t xml:space="preserve"> 安卓源码的版本与分支详解</w:t>
+      </w:r>
+    </w:p>
+    <w:p>
+      <w:pPr>
+        <w:ind w:left="420" w:leftChars="0" w:firstLine="420" w:firstLineChars="0"/>
+        <w:rPr>
+          <w:rFonts w:hint="eastAsia"/>
+          <w:lang w:val="en-US" w:eastAsia="zh-CN"/>
+        </w:rPr>
+      </w:pPr>
+      <w:r>
+        <w:rPr>
+          <w:rFonts w:hint="eastAsia"/>
+          <w:lang w:val="en-US" w:eastAsia="zh-CN"/>
+        </w:rPr>
+        <w:t xml:space="preserve">   2. </w:t>
+      </w:r>
+      <w:r>
+        <w:rPr>
+          <w:rFonts w:hint="eastAsia"/>
+          <w:lang w:val="en-US" w:eastAsia="zh-CN"/>
+        </w:rPr>
+        <w:fldChar w:fldCharType="begin"/>
+      </w:r>
+      <w:r>
+        <w:rPr>
+          <w:rFonts w:hint="eastAsia"/>
+          <w:lang w:val="en-US" w:eastAsia="zh-CN"/>
+        </w:rPr>
+        <w:instrText xml:space="preserve"> HYPERLINK "http://www.cnblogs.com/andrew-wang/archive/2012/11/05/2755222.html" </w:instrText>
+      </w:r>
+      <w:r>
+        <w:rPr>
+          <w:rFonts w:hint="eastAsia"/>
+          <w:lang w:val="en-US" w:eastAsia="zh-CN"/>
+        </w:rPr>
+        <w:fldChar w:fldCharType="separate"/>
+      </w:r>
+      <w:r>
+        <w:rPr>
+          <w:rStyle w:val="5"/>
+          <w:rFonts w:hint="eastAsia"/>
+          <w:lang w:val="en-US" w:eastAsia="zh-CN"/>
+        </w:rPr>
+        <w:t>http://www.cnblogs.com/andrew-wang/archive/2012/11/05/2755222.html</w:t>
+      </w:r>
+      <w:r>
+        <w:rPr>
+          <w:rFonts w:hint="eastAsia"/>
+          <w:lang w:val="en-US" w:eastAsia="zh-CN"/>
+        </w:rPr>
+        <w:fldChar w:fldCharType="end"/>
+      </w:r>
+      <w:r>
+        <w:rPr>
+          <w:rFonts w:hint="eastAsia"/>
+          <w:lang w:val="en-US" w:eastAsia="zh-CN"/>
+        </w:rPr>
+        <w:t xml:space="preserve"> </w:t>
+      </w:r>
+    </w:p>
+    <w:p>
+      <w:pPr>
+        <w:ind w:left="420" w:leftChars="0" w:firstLine="420" w:firstLineChars="0"/>
+        <w:rPr>
+          <w:rFonts w:hint="eastAsia"/>
+          <w:lang w:val="en-US" w:eastAsia="zh-CN"/>
+        </w:rPr>
+      </w:pPr>
+      <w:r>
+        <w:rPr>
+          <w:rFonts w:hint="eastAsia"/>
+          <w:lang w:val="en-US" w:eastAsia="zh-CN"/>
+        </w:rPr>
+        <w:t xml:space="preserve">     安卓系统和Linux内核的关系详解</w:t>
+      </w:r>
+    </w:p>
+    <w:p>
+      <w:pPr>
+        <w:ind w:left="420" w:leftChars="0" w:firstLine="420" w:firstLineChars="0"/>
+        <w:rPr>
+          <w:rFonts w:hint="eastAsia"/>
+          <w:lang w:val="en-US" w:eastAsia="zh-CN"/>
+        </w:rPr>
+      </w:pPr>
+      <w:r>
+        <w:rPr>
+          <w:rFonts w:hint="eastAsia"/>
+          <w:lang w:val="en-US" w:eastAsia="zh-CN"/>
+        </w:rPr>
+        <w:t xml:space="preserve">   3. </w:t>
+      </w:r>
+      <w:r>
+        <w:rPr>
+          <w:rFonts w:hint="eastAsia"/>
+          <w:lang w:val="en-US" w:eastAsia="zh-CN"/>
+        </w:rPr>
+        <w:fldChar w:fldCharType="begin"/>
+      </w:r>
+      <w:r>
+        <w:rPr>
+          <w:rFonts w:hint="eastAsia"/>
+          <w:lang w:val="en-US" w:eastAsia="zh-CN"/>
+        </w:rPr>
+        <w:instrText xml:space="preserve"> HYPERLINK "http://blog.sina.com.cn/s/blog_b47e52490102uztf.html" </w:instrText>
+      </w:r>
+      <w:r>
+        <w:rPr>
+          <w:rFonts w:hint="eastAsia"/>
+          <w:lang w:val="en-US" w:eastAsia="zh-CN"/>
+        </w:rPr>
+        <w:fldChar w:fldCharType="separate"/>
+      </w:r>
+      <w:r>
+        <w:rPr>
+          <w:rStyle w:val="5"/>
+          <w:rFonts w:hint="eastAsia"/>
+          <w:lang w:val="en-US" w:eastAsia="zh-CN"/>
+        </w:rPr>
+        <w:t>http://blog.sina.com.cn/s/blog_b47e52490102uztf.html</w:t>
+      </w:r>
+      <w:r>
+        <w:rPr>
+          <w:rFonts w:hint="eastAsia"/>
+          <w:lang w:val="en-US" w:eastAsia="zh-CN"/>
+        </w:rPr>
+        <w:fldChar w:fldCharType="end"/>
+      </w:r>
+      <w:r>
+        <w:rPr>
+          <w:rFonts w:hint="eastAsia"/>
+          <w:lang w:val="en-US" w:eastAsia="zh-CN"/>
+        </w:rPr>
+        <w:t xml:space="preserve"> 安卓与内核源码区别</w:t>
+      </w:r>
+    </w:p>
+    <w:p>
+      <w:pPr>
+        <w:ind w:left="420" w:leftChars="0" w:firstLine="420" w:firstLineChars="0"/>
+        <w:rPr>
+          <w:rFonts w:hint="eastAsia"/>
+          <w:lang w:val="en-US" w:eastAsia="zh-CN"/>
+        </w:rPr>
+      </w:pPr>
+      <w:r>
+        <w:rPr>
+          <w:rFonts w:hint="eastAsia"/>
+          <w:lang w:val="en-US" w:eastAsia="zh-CN"/>
+        </w:rPr>
         <w:t xml:space="preserve">     </w:t>
       </w:r>
       <w:r>
         <w:rPr>
-          <w:rFonts w:ascii="Arial" w:hAnsi="Arial" w:eastAsia="宋体" w:cs="Arial"/>
-          <w:b w:val="0"/>
-          <w:i w:val="0"/>
-          <w:caps w:val="0"/>
-          <w:color w:val="FF0000"/>
-          <w:spacing w:val="0"/>
-          <w:sz w:val="21"/>
-          <w:szCs w:val="21"/>
-          <w:shd w:val="clear" w:fill="FFFFFF"/>
-        </w:rPr>
-        <w:t>本2.7.6</w:t>
-      </w:r>
-      <w:r>
-        <w:rPr>
-          <w:rFonts w:hint="eastAsia" w:ascii="Arial" w:hAnsi="Arial" w:eastAsia="宋体" w:cs="Arial"/>
-          <w:b w:val="0"/>
-          <w:i w:val="0"/>
-          <w:caps w:val="0"/>
-          <w:color w:val="FF0000"/>
-          <w:spacing w:val="0"/>
-          <w:sz w:val="21"/>
-          <w:szCs w:val="21"/>
-          <w:shd w:val="clear" w:fill="FFFFFF"/>
-          <w:lang w:eastAsia="zh-CN"/>
-        </w:rPr>
-        <w:t>，</w:t>
-      </w:r>
-      <w:r>
-        <w:rPr>
-          <w:rFonts w:hint="eastAsia" w:ascii="Arial" w:hAnsi="Arial" w:eastAsia="宋体" w:cs="Arial"/>
-          <w:b w:val="0"/>
-          <w:i w:val="0"/>
-          <w:caps w:val="0"/>
-          <w:color w:val="FF0000"/>
-          <w:spacing w:val="0"/>
-          <w:sz w:val="21"/>
-          <w:szCs w:val="21"/>
-          <w:shd w:val="clear" w:fill="FFFFFF"/>
-          <w:lang w:val="en-US" w:eastAsia="zh-CN"/>
-        </w:rPr>
-        <w:t>Git1.3及以上</w:t>
-      </w:r>
-      <w:r>
-        <w:rPr>
-          <w:rFonts w:hint="eastAsia" w:ascii="Arial" w:hAnsi="Arial" w:eastAsia="宋体" w:cs="Arial"/>
-          <w:b w:val="0"/>
-          <w:i w:val="0"/>
-          <w:caps w:val="0"/>
-          <w:color w:val="362E2B"/>
-          <w:spacing w:val="0"/>
-          <w:sz w:val="21"/>
-          <w:szCs w:val="21"/>
-          <w:shd w:val="clear" w:fill="FFFFFF"/>
-          <w:lang w:val="en-US" w:eastAsia="zh-CN"/>
-        </w:rPr>
-        <w:t>（这里获取源码不用Git+repo的方法，故暂不需要）</w:t>
-      </w:r>
-    </w:p>
-    <w:p>
-      <w:pPr>
-        <w:ind w:left="420" w:leftChars="0" w:firstLine="420" w:firstLineChars="0"/>
-        <w:rPr>
-          <w:rFonts w:hint="eastAsia"/>
-          <w:lang w:val="en-US" w:eastAsia="zh-CN"/>
-        </w:rPr>
-      </w:pPr>
-      <w:r>
-        <w:rPr>
-          <w:rFonts w:hint="eastAsia"/>
-          <w:lang w:val="en-US" w:eastAsia="zh-CN"/>
-        </w:rPr>
-        <w:t xml:space="preserve">   2. 安装JDK  </w:t>
-      </w:r>
-      <w:r>
-        <w:rPr>
           <w:rFonts w:hint="eastAsia"/>
           <w:lang w:val="en-US" w:eastAsia="zh-CN"/>
         </w:rPr>
@@ -3128,7 +5073,7 @@
           <w:rFonts w:hint="eastAsia"/>
           <w:lang w:val="en-US" w:eastAsia="zh-CN"/>
         </w:rPr>
-        <w:instrText xml:space="preserve"> HYPERLINK "http://blog.csdn.net/jiangwei0910410003/article/details/37996723" </w:instrText>
+        <w:instrText xml:space="preserve"> HYPERLINK "http://blog.csdn.net/flydream0/article/details/7070392" </w:instrText>
       </w:r>
       <w:r>
         <w:rPr>
@@ -3139,1575 +5084,7 @@
       </w:r>
       <w:r>
         <w:rPr>
-          <w:rStyle w:val="5"/>
-          <w:rFonts w:hint="eastAsia"/>
-          <w:lang w:val="en-US" w:eastAsia="zh-CN"/>
-        </w:rPr>
-        <w:t>http://blog.csdn.net/jiangwei0910410003/article/details/37996723</w:t>
-      </w:r>
-      <w:r>
-        <w:rPr>
-          <w:rFonts w:hint="eastAsia"/>
-          <w:lang w:val="en-US" w:eastAsia="zh-CN"/>
-        </w:rPr>
-        <w:fldChar w:fldCharType="end"/>
-      </w:r>
-      <w:r>
-        <w:rPr>
-          <w:rFonts w:hint="eastAsia"/>
-          <w:lang w:val="en-US" w:eastAsia="zh-CN"/>
-        </w:rPr>
-        <w:t xml:space="preserve"> </w:t>
-      </w:r>
-    </w:p>
-    <w:p>
-      <w:pPr>
-        <w:ind w:left="420" w:leftChars="0" w:firstLine="420" w:firstLineChars="0"/>
-        <w:rPr>
-          <w:rFonts w:hint="eastAsia"/>
-          <w:lang w:val="en-US" w:eastAsia="zh-CN"/>
-        </w:rPr>
-      </w:pPr>
-      <w:r>
-        <w:rPr>
-          <w:rFonts w:hint="eastAsia"/>
-          <w:lang w:val="en-US" w:eastAsia="zh-CN"/>
-        </w:rPr>
-        <w:t xml:space="preserve">   3. 对照官网安装 其他依赖包 </w:t>
-      </w:r>
-      <w:r>
-        <w:rPr>
-          <w:rFonts w:hint="eastAsia"/>
-          <w:lang w:val="en-US" w:eastAsia="zh-CN"/>
-        </w:rPr>
-        <w:fldChar w:fldCharType="begin"/>
-      </w:r>
-      <w:r>
-        <w:rPr>
-          <w:rFonts w:hint="eastAsia"/>
-          <w:lang w:val="en-US" w:eastAsia="zh-CN"/>
-        </w:rPr>
-        <w:instrText xml:space="preserve"> HYPERLINK "http://source.android.com/source/initializing.html" </w:instrText>
-      </w:r>
-      <w:r>
-        <w:rPr>
-          <w:rFonts w:hint="eastAsia"/>
-          <w:lang w:val="en-US" w:eastAsia="zh-CN"/>
-        </w:rPr>
-        <w:fldChar w:fldCharType="separate"/>
-      </w:r>
-      <w:r>
-        <w:rPr>
-          <w:rStyle w:val="5"/>
-          <w:rFonts w:hint="eastAsia"/>
-          <w:lang w:val="en-US" w:eastAsia="zh-CN"/>
-        </w:rPr>
-        <w:t>http://source.android.com/source/initializing.html</w:t>
-      </w:r>
-      <w:r>
-        <w:rPr>
-          <w:rFonts w:hint="eastAsia"/>
-          <w:lang w:val="en-US" w:eastAsia="zh-CN"/>
-        </w:rPr>
-        <w:fldChar w:fldCharType="end"/>
-      </w:r>
-    </w:p>
-    <w:p>
-      <w:pPr>
-        <w:ind w:left="420" w:leftChars="0" w:firstLine="420" w:firstLineChars="0"/>
-        <w:rPr>
-          <w:rFonts w:hint="eastAsia"/>
-          <w:lang w:val="en-US" w:eastAsia="zh-CN"/>
-        </w:rPr>
-      </w:pPr>
-      <w:r>
-        <w:rPr>
-          <w:rFonts w:hint="eastAsia"/>
-          <w:lang w:val="en-US" w:eastAsia="zh-CN"/>
-        </w:rPr>
-        <w:t xml:space="preserve">      </w:t>
-      </w:r>
-      <w:r>
-        <w:rPr>
-          <w:rFonts w:hint="eastAsia"/>
-          <w:lang w:val="en-US" w:eastAsia="zh-CN"/>
-        </w:rPr>
-        <w:fldChar w:fldCharType="begin"/>
-      </w:r>
-      <w:r>
-        <w:rPr>
-          <w:rFonts w:hint="eastAsia"/>
-          <w:lang w:val="en-US" w:eastAsia="zh-CN"/>
-        </w:rPr>
-        <w:instrText xml:space="preserve"> HYPERLINK "http://blog.csdn.net/jiangwei0910410003/article/details/37988637" </w:instrText>
-      </w:r>
-      <w:r>
-        <w:rPr>
-          <w:rFonts w:hint="eastAsia"/>
-          <w:lang w:val="en-US" w:eastAsia="zh-CN"/>
-        </w:rPr>
-        <w:fldChar w:fldCharType="separate"/>
-      </w:r>
-      <w:r>
-        <w:rPr>
-          <w:rStyle w:val="5"/>
-          <w:rFonts w:hint="eastAsia"/>
-          <w:lang w:val="en-US" w:eastAsia="zh-CN"/>
-        </w:rPr>
-        <w:t>http://blog.csdn.net/jiangwei0910410003/article/details/37988637</w:t>
-      </w:r>
-      <w:r>
-        <w:rPr>
-          <w:rFonts w:hint="eastAsia"/>
-          <w:lang w:val="en-US" w:eastAsia="zh-CN"/>
-        </w:rPr>
-        <w:fldChar w:fldCharType="end"/>
-      </w:r>
-    </w:p>
-    <w:p>
-      <w:pPr>
-        <w:rPr>
-          <w:rFonts w:hint="eastAsia"/>
-          <w:lang w:val="en-US" w:eastAsia="zh-CN"/>
-        </w:rPr>
-      </w:pPr>
-      <w:r>
-        <w:rPr>
-          <w:rFonts w:hint="eastAsia"/>
-          <w:lang w:val="en-US" w:eastAsia="zh-CN"/>
-        </w:rPr>
-        <w:t xml:space="preserve">           4. 对源码和驱动版本的一些准备</w:t>
-      </w:r>
-    </w:p>
-    <w:p>
-      <w:pPr>
-        <w:rPr>
-          <w:rFonts w:hint="default" w:ascii="Arial" w:hAnsi="Arial" w:eastAsia="宋体" w:cs="Arial"/>
-          <w:b w:val="0"/>
-          <w:i w:val="0"/>
-          <w:caps w:val="0"/>
-          <w:color w:val="6A3906"/>
-          <w:spacing w:val="0"/>
-          <w:sz w:val="21"/>
-          <w:szCs w:val="21"/>
-          <w:u w:val="none"/>
-          <w:shd w:val="clear" w:fill="FFFFFF"/>
-        </w:rPr>
-      </w:pPr>
-      <w:r>
-        <w:rPr>
-          <w:rFonts w:hint="eastAsia"/>
-          <w:lang w:val="en-US" w:eastAsia="zh-CN"/>
-        </w:rPr>
-        <w:t xml:space="preserve">              </w:t>
-      </w:r>
-      <w:r>
-        <w:rPr>
-          <w:rFonts w:hint="default" w:ascii="Arial" w:hAnsi="Arial" w:eastAsia="宋体" w:cs="Arial"/>
-          <w:b w:val="0"/>
-          <w:i w:val="0"/>
-          <w:caps w:val="0"/>
-          <w:color w:val="6A3906"/>
-          <w:spacing w:val="0"/>
-          <w:sz w:val="21"/>
-          <w:szCs w:val="21"/>
-          <w:u w:val="none"/>
-          <w:shd w:val="clear" w:fill="FFFFFF"/>
-        </w:rPr>
-        <w:fldChar w:fldCharType="begin"/>
-      </w:r>
-      <w:r>
-        <w:rPr>
-          <w:rFonts w:hint="default" w:ascii="Arial" w:hAnsi="Arial" w:eastAsia="宋体" w:cs="Arial"/>
-          <w:b w:val="0"/>
-          <w:i w:val="0"/>
-          <w:caps w:val="0"/>
-          <w:color w:val="6A3906"/>
-          <w:spacing w:val="0"/>
-          <w:sz w:val="21"/>
-          <w:szCs w:val="21"/>
-          <w:u w:val="none"/>
-          <w:shd w:val="clear" w:fill="FFFFFF"/>
-        </w:rPr>
-        <w:instrText xml:space="preserve"> HYPERLINK "http://source.android.com/source/build-numbers.html" </w:instrText>
-      </w:r>
-      <w:r>
-        <w:rPr>
-          <w:rFonts w:hint="default" w:ascii="Arial" w:hAnsi="Arial" w:eastAsia="宋体" w:cs="Arial"/>
-          <w:b w:val="0"/>
-          <w:i w:val="0"/>
-          <w:caps w:val="0"/>
-          <w:color w:val="6A3906"/>
-          <w:spacing w:val="0"/>
-          <w:sz w:val="21"/>
-          <w:szCs w:val="21"/>
-          <w:u w:val="none"/>
-          <w:shd w:val="clear" w:fill="FFFFFF"/>
-        </w:rPr>
-        <w:fldChar w:fldCharType="separate"/>
-      </w:r>
-      <w:r>
-        <w:rPr>
-          <w:rStyle w:val="5"/>
-          <w:rFonts w:hint="default" w:ascii="Arial" w:hAnsi="Arial" w:eastAsia="宋体" w:cs="Arial"/>
-          <w:b w:val="0"/>
-          <w:i w:val="0"/>
-          <w:caps w:val="0"/>
-          <w:spacing w:val="0"/>
-          <w:sz w:val="21"/>
-          <w:szCs w:val="21"/>
-          <w:shd w:val="clear" w:fill="FFFFFF"/>
-        </w:rPr>
-        <w:t>http://source.android.com/source/build-numbers.html</w:t>
-      </w:r>
-      <w:r>
-        <w:rPr>
-          <w:rFonts w:hint="default" w:ascii="Arial" w:hAnsi="Arial" w:eastAsia="宋体" w:cs="Arial"/>
-          <w:b w:val="0"/>
-          <w:i w:val="0"/>
-          <w:caps w:val="0"/>
-          <w:color w:val="6A3906"/>
-          <w:spacing w:val="0"/>
-          <w:sz w:val="21"/>
-          <w:szCs w:val="21"/>
-          <w:u w:val="none"/>
-          <w:shd w:val="clear" w:fill="FFFFFF"/>
-        </w:rPr>
-        <w:fldChar w:fldCharType="end"/>
-      </w:r>
-    </w:p>
-    <w:p>
-      <w:pPr>
-        <w:ind w:firstLine="420" w:firstLineChars="0"/>
-        <w:rPr>
-          <w:rFonts w:hint="eastAsia" w:asciiTheme="minorEastAsia" w:hAnsiTheme="minorEastAsia" w:eastAsiaTheme="minorEastAsia" w:cstheme="minorEastAsia"/>
-          <w:b w:val="0"/>
-          <w:i w:val="0"/>
-          <w:caps w:val="0"/>
-          <w:color w:val="362E2B"/>
-          <w:spacing w:val="0"/>
-          <w:kern w:val="2"/>
-          <w:sz w:val="21"/>
-          <w:szCs w:val="21"/>
-          <w:shd w:val="clear" w:fill="FFFFFF"/>
-          <w:lang w:val="en-US" w:eastAsia="zh-CN" w:bidi="ar-SA"/>
-        </w:rPr>
-      </w:pPr>
-      <w:r>
-        <w:rPr>
-          <w:rFonts w:hint="eastAsia" w:ascii="Arial" w:hAnsi="Arial" w:eastAsia="宋体" w:cs="Arial"/>
-          <w:b w:val="0"/>
-          <w:i w:val="0"/>
-          <w:caps w:val="0"/>
-          <w:color w:val="6A3906"/>
-          <w:spacing w:val="0"/>
-          <w:sz w:val="21"/>
-          <w:szCs w:val="21"/>
-          <w:u w:val="none"/>
-          <w:shd w:val="clear" w:fill="FFFFFF"/>
-          <w:lang w:val="en-US" w:eastAsia="zh-CN"/>
-        </w:rPr>
-        <w:t xml:space="preserve">          </w:t>
-      </w:r>
-      <w:r>
-        <w:rPr>
-          <w:rFonts w:hint="eastAsia" w:asciiTheme="minorEastAsia" w:hAnsiTheme="minorEastAsia" w:eastAsiaTheme="minorEastAsia" w:cstheme="minorEastAsia"/>
-          <w:b w:val="0"/>
-          <w:i w:val="0"/>
-          <w:caps w:val="0"/>
-          <w:color w:val="362E2B"/>
-          <w:spacing w:val="0"/>
-          <w:kern w:val="2"/>
-          <w:sz w:val="21"/>
-          <w:szCs w:val="21"/>
-          <w:shd w:val="clear" w:fill="FFFFFF"/>
-          <w:lang w:val="en-US" w:eastAsia="zh-CN" w:bidi="ar-SA"/>
-        </w:rPr>
-        <w:t>第一列是build代码，我们根据build码查找对应设备的驱动程序，并下载；</w:t>
-      </w:r>
-      <w:r>
-        <w:rPr>
-          <w:rFonts w:hint="eastAsia" w:asciiTheme="minorEastAsia" w:hAnsiTheme="minorEastAsia" w:eastAsiaTheme="minorEastAsia" w:cstheme="minorEastAsia"/>
-          <w:b w:val="0"/>
-          <w:i w:val="0"/>
-          <w:caps w:val="0"/>
-          <w:color w:val="362E2B"/>
-          <w:spacing w:val="0"/>
-          <w:kern w:val="2"/>
-          <w:sz w:val="21"/>
-          <w:szCs w:val="21"/>
-          <w:shd w:val="clear" w:fill="FFFFFF"/>
-          <w:lang w:val="en-US" w:eastAsia="zh-CN" w:bidi="ar-SA"/>
-        </w:rPr>
-        <w:tab/>
-        <w:t/>
-      </w:r>
-      <w:r>
-        <w:rPr>
-          <w:rFonts w:hint="eastAsia" w:asciiTheme="minorEastAsia" w:hAnsiTheme="minorEastAsia" w:eastAsiaTheme="minorEastAsia" w:cstheme="minorEastAsia"/>
-          <w:b w:val="0"/>
-          <w:i w:val="0"/>
-          <w:caps w:val="0"/>
-          <w:color w:val="362E2B"/>
-          <w:spacing w:val="0"/>
-          <w:kern w:val="2"/>
-          <w:sz w:val="21"/>
-          <w:szCs w:val="21"/>
-          <w:shd w:val="clear" w:fill="FFFFFF"/>
-          <w:lang w:val="en-US" w:eastAsia="zh-CN" w:bidi="ar-SA"/>
-        </w:rPr>
-        <w:tab/>
-        <w:t xml:space="preserve">      第二列是分支（branch）代码，不同的分支会对应不同的设备； </w:t>
-      </w:r>
-    </w:p>
-    <w:p>
-      <w:pPr>
-        <w:ind w:firstLine="420" w:firstLineChars="0"/>
-        <w:rPr>
-          <w:rFonts w:hint="eastAsia" w:asciiTheme="minorEastAsia" w:hAnsiTheme="minorEastAsia" w:eastAsiaTheme="minorEastAsia" w:cstheme="minorEastAsia"/>
-          <w:b w:val="0"/>
-          <w:i w:val="0"/>
-          <w:caps w:val="0"/>
-          <w:color w:val="FF0000"/>
-          <w:spacing w:val="0"/>
-          <w:kern w:val="2"/>
-          <w:sz w:val="21"/>
-          <w:szCs w:val="21"/>
-          <w:shd w:val="clear" w:fill="FFFFFF"/>
-          <w:lang w:val="en-US" w:eastAsia="zh-CN" w:bidi="ar-SA"/>
-        </w:rPr>
-      </w:pPr>
-      <w:r>
-        <w:rPr>
-          <w:rFonts w:hint="eastAsia" w:asciiTheme="minorEastAsia" w:hAnsiTheme="minorEastAsia" w:eastAsiaTheme="minorEastAsia" w:cstheme="minorEastAsia"/>
-          <w:b w:val="0"/>
-          <w:i w:val="0"/>
-          <w:caps w:val="0"/>
-          <w:color w:val="362E2B"/>
-          <w:spacing w:val="0"/>
-          <w:kern w:val="2"/>
-          <w:sz w:val="21"/>
-          <w:szCs w:val="21"/>
-          <w:shd w:val="clear" w:fill="FFFFFF"/>
-          <w:lang w:val="en-US" w:eastAsia="zh-CN" w:bidi="ar-SA"/>
-        </w:rPr>
-        <w:t xml:space="preserve">          第三列是Android版本代号，这里我们关注的是4.4系列的版本（KitKat）； </w:t>
-      </w:r>
-      <w:r>
-        <w:rPr>
-          <w:rFonts w:hint="eastAsia" w:asciiTheme="minorEastAsia" w:hAnsiTheme="minorEastAsia" w:eastAsiaTheme="minorEastAsia" w:cstheme="minorEastAsia"/>
-          <w:b w:val="0"/>
-          <w:i w:val="0"/>
-          <w:caps w:val="0"/>
-          <w:color w:val="362E2B"/>
-          <w:spacing w:val="0"/>
-          <w:kern w:val="2"/>
-          <w:sz w:val="21"/>
-          <w:szCs w:val="21"/>
-          <w:shd w:val="clear" w:fill="FFFFFF"/>
-          <w:lang w:val="en-US" w:eastAsia="zh-CN" w:bidi="ar-SA"/>
-        </w:rPr>
-        <w:tab/>
-        <w:t/>
-      </w:r>
-      <w:r>
-        <w:rPr>
-          <w:rFonts w:hint="eastAsia" w:asciiTheme="minorEastAsia" w:hAnsiTheme="minorEastAsia" w:eastAsiaTheme="minorEastAsia" w:cstheme="minorEastAsia"/>
-          <w:b w:val="0"/>
-          <w:i w:val="0"/>
-          <w:caps w:val="0"/>
-          <w:color w:val="362E2B"/>
-          <w:spacing w:val="0"/>
-          <w:kern w:val="2"/>
-          <w:sz w:val="21"/>
-          <w:szCs w:val="21"/>
-          <w:shd w:val="clear" w:fill="FFFFFF"/>
-          <w:lang w:val="en-US" w:eastAsia="zh-CN" w:bidi="ar-SA"/>
-        </w:rPr>
-        <w:tab/>
-        <w:t/>
-      </w:r>
-      <w:r>
-        <w:rPr>
-          <w:rFonts w:hint="eastAsia" w:asciiTheme="minorEastAsia" w:hAnsiTheme="minorEastAsia" w:eastAsiaTheme="minorEastAsia" w:cstheme="minorEastAsia"/>
-          <w:b w:val="0"/>
-          <w:i w:val="0"/>
-          <w:caps w:val="0"/>
-          <w:color w:val="362E2B"/>
-          <w:spacing w:val="0"/>
-          <w:kern w:val="2"/>
-          <w:sz w:val="21"/>
-          <w:szCs w:val="21"/>
-          <w:shd w:val="clear" w:fill="FFFFFF"/>
-          <w:lang w:val="en-US" w:eastAsia="zh-CN" w:bidi="ar-SA"/>
-        </w:rPr>
-        <w:tab/>
-        <w:t xml:space="preserve">  第四列是对应的设备名称，值得注意的是，同一设备即便是不同运营商发布</w:t>
-      </w:r>
-      <w:r>
-        <w:rPr>
-          <w:rFonts w:hint="eastAsia" w:asciiTheme="minorEastAsia" w:hAnsiTheme="minorEastAsia" w:eastAsiaTheme="minorEastAsia" w:cstheme="minorEastAsia"/>
-          <w:b w:val="0"/>
-          <w:i w:val="0"/>
-          <w:caps w:val="0"/>
-          <w:color w:val="362E2B"/>
-          <w:spacing w:val="0"/>
-          <w:kern w:val="2"/>
-          <w:sz w:val="21"/>
-          <w:szCs w:val="21"/>
-          <w:shd w:val="clear" w:fill="FFFFFF"/>
-          <w:lang w:val="en-US" w:eastAsia="zh-CN" w:bidi="ar-SA"/>
-        </w:rPr>
-        <w:tab/>
-        <w:t/>
-      </w:r>
-      <w:r>
-        <w:rPr>
-          <w:rFonts w:hint="eastAsia" w:asciiTheme="minorEastAsia" w:hAnsiTheme="minorEastAsia" w:eastAsiaTheme="minorEastAsia" w:cstheme="minorEastAsia"/>
-          <w:b w:val="0"/>
-          <w:i w:val="0"/>
-          <w:caps w:val="0"/>
-          <w:color w:val="362E2B"/>
-          <w:spacing w:val="0"/>
-          <w:kern w:val="2"/>
-          <w:sz w:val="21"/>
-          <w:szCs w:val="21"/>
-          <w:shd w:val="clear" w:fill="FFFFFF"/>
-          <w:lang w:val="en-US" w:eastAsia="zh-CN" w:bidi="ar-SA"/>
-        </w:rPr>
-        <w:tab/>
-        <w:t/>
-      </w:r>
-      <w:r>
-        <w:rPr>
-          <w:rFonts w:hint="eastAsia" w:asciiTheme="minorEastAsia" w:hAnsiTheme="minorEastAsia" w:eastAsiaTheme="minorEastAsia" w:cstheme="minorEastAsia"/>
-          <w:b w:val="0"/>
-          <w:i w:val="0"/>
-          <w:caps w:val="0"/>
-          <w:color w:val="362E2B"/>
-          <w:spacing w:val="0"/>
-          <w:kern w:val="2"/>
-          <w:sz w:val="21"/>
-          <w:szCs w:val="21"/>
-          <w:shd w:val="clear" w:fill="FFFFFF"/>
-          <w:lang w:val="en-US" w:eastAsia="zh-CN" w:bidi="ar-SA"/>
-        </w:rPr>
-        <w:tab/>
-        <w:t xml:space="preserve">  的也可能使用不同分支的源码，例如android-4.4.4_r2就只针对上述运营</w:t>
-      </w:r>
-      <w:r>
-        <w:rPr>
-          <w:rFonts w:hint="eastAsia" w:asciiTheme="minorEastAsia" w:hAnsiTheme="minorEastAsia" w:eastAsiaTheme="minorEastAsia" w:cstheme="minorEastAsia"/>
-          <w:b w:val="0"/>
-          <w:i w:val="0"/>
-          <w:caps w:val="0"/>
-          <w:color w:val="362E2B"/>
-          <w:spacing w:val="0"/>
-          <w:kern w:val="2"/>
-          <w:sz w:val="21"/>
-          <w:szCs w:val="21"/>
-          <w:shd w:val="clear" w:fill="FFFFFF"/>
-          <w:lang w:val="en-US" w:eastAsia="zh-CN" w:bidi="ar-SA"/>
-        </w:rPr>
-        <w:tab/>
-        <w:t xml:space="preserve">          商的定制版本的分支，而r1就支持其余的</w:t>
-      </w:r>
-      <w:r>
-        <w:rPr>
-          <w:rFonts w:hint="eastAsia" w:asciiTheme="minorEastAsia" w:hAnsiTheme="minorEastAsia" w:eastAsiaTheme="minorEastAsia" w:cstheme="minorEastAsia"/>
-          <w:b w:val="0"/>
-          <w:i w:val="0"/>
-          <w:caps w:val="0"/>
-          <w:color w:val="FF0000"/>
-          <w:spacing w:val="0"/>
-          <w:kern w:val="2"/>
-          <w:sz w:val="21"/>
-          <w:szCs w:val="21"/>
-          <w:shd w:val="clear" w:fill="FFFFFF"/>
-          <w:lang w:val="en-US" w:eastAsia="zh-CN" w:bidi="ar-SA"/>
-        </w:rPr>
-        <w:t>Nexus 5设备</w:t>
-      </w:r>
-    </w:p>
-    <w:p>
-      <w:pPr>
-        <w:ind w:left="420" w:leftChars="0" w:firstLine="420" w:firstLineChars="0"/>
-        <w:rPr>
-          <w:rFonts w:hint="eastAsia"/>
-          <w:lang w:val="en-US" w:eastAsia="zh-CN"/>
-        </w:rPr>
-      </w:pPr>
-      <w:r>
-        <w:rPr>
-          <w:rFonts w:hint="eastAsia" w:asciiTheme="minorEastAsia" w:hAnsiTheme="minorEastAsia" w:cstheme="minorEastAsia"/>
-          <w:b w:val="0"/>
-          <w:i w:val="0"/>
-          <w:caps w:val="0"/>
-          <w:color w:val="FF0000"/>
-          <w:spacing w:val="0"/>
-          <w:kern w:val="2"/>
-          <w:sz w:val="21"/>
-          <w:szCs w:val="21"/>
-          <w:shd w:val="clear" w:fill="FFFFFF"/>
-          <w:lang w:val="en-US" w:eastAsia="zh-CN" w:bidi="ar-SA"/>
-        </w:rPr>
-        <w:t xml:space="preserve">   </w:t>
-      </w:r>
-      <w:r>
-        <w:rPr>
-          <w:rFonts w:hint="eastAsia"/>
-          <w:lang w:val="en-US" w:eastAsia="zh-CN"/>
-        </w:rPr>
-        <w:t xml:space="preserve">5. 源码的下载： </w:t>
-      </w:r>
-    </w:p>
-    <w:p>
-      <w:pPr>
-        <w:ind w:left="420" w:leftChars="0" w:firstLine="420" w:firstLineChars="0"/>
-        <w:rPr>
-          <w:rFonts w:hint="eastAsia" w:asciiTheme="minorEastAsia" w:hAnsiTheme="minorEastAsia" w:eastAsiaTheme="minorEastAsia" w:cstheme="minorEastAsia"/>
-          <w:b w:val="0"/>
-          <w:i w:val="0"/>
-          <w:caps w:val="0"/>
-          <w:color w:val="FF0000"/>
-          <w:spacing w:val="0"/>
-          <w:kern w:val="2"/>
-          <w:sz w:val="21"/>
-          <w:szCs w:val="21"/>
-          <w:shd w:val="clear" w:fill="FFFFFF"/>
-          <w:lang w:val="en-US" w:eastAsia="zh-CN" w:bidi="ar-SA"/>
-        </w:rPr>
-      </w:pPr>
-      <w:r>
-        <w:rPr>
-          <w:rFonts w:hint="eastAsia"/>
-          <w:lang w:val="en-US" w:eastAsia="zh-CN"/>
-        </w:rPr>
-        <w:t xml:space="preserve">   1）官网上推荐Git+repo的方式，但是</w:t>
-      </w:r>
-      <w:r>
-        <w:rPr>
-          <w:rFonts w:ascii="Arial" w:hAnsi="Arial" w:eastAsia="宋体" w:cs="Arial"/>
-          <w:b w:val="0"/>
-          <w:i w:val="0"/>
-          <w:caps w:val="0"/>
-          <w:color w:val="6A3906"/>
-          <w:spacing w:val="0"/>
-          <w:sz w:val="21"/>
-          <w:szCs w:val="21"/>
-          <w:u w:val="none"/>
-          <w:shd w:val="clear" w:fill="FFFFFF"/>
-        </w:rPr>
-        <w:fldChar w:fldCharType="begin"/>
-      </w:r>
-      <w:r>
-        <w:rPr>
-          <w:rFonts w:ascii="Arial" w:hAnsi="Arial" w:eastAsia="宋体" w:cs="Arial"/>
-          <w:b w:val="0"/>
-          <w:i w:val="0"/>
-          <w:caps w:val="0"/>
-          <w:color w:val="6A3906"/>
-          <w:spacing w:val="0"/>
-          <w:sz w:val="21"/>
-          <w:szCs w:val="21"/>
-          <w:u w:val="none"/>
-          <w:shd w:val="clear" w:fill="FFFFFF"/>
-        </w:rPr>
-        <w:instrText xml:space="preserve"> HYPERLINK "https://android.googlesource.com/" \t "http://blog.csdn.net/liu1075538266/article/details/_blank" </w:instrText>
-      </w:r>
-      <w:r>
-        <w:rPr>
-          <w:rFonts w:ascii="Arial" w:hAnsi="Arial" w:eastAsia="宋体" w:cs="Arial"/>
-          <w:b w:val="0"/>
-          <w:i w:val="0"/>
-          <w:caps w:val="0"/>
-          <w:color w:val="6A3906"/>
-          <w:spacing w:val="0"/>
-          <w:sz w:val="21"/>
-          <w:szCs w:val="21"/>
-          <w:u w:val="none"/>
-          <w:shd w:val="clear" w:fill="FFFFFF"/>
-        </w:rPr>
-        <w:fldChar w:fldCharType="separate"/>
-      </w:r>
-      <w:r>
-        <w:rPr>
-          <w:rStyle w:val="5"/>
-          <w:rFonts w:hint="default" w:ascii="Arial" w:hAnsi="Arial" w:eastAsia="宋体" w:cs="Arial"/>
-          <w:b w:val="0"/>
-          <w:i w:val="0"/>
-          <w:caps w:val="0"/>
-          <w:color w:val="6A3906"/>
-          <w:spacing w:val="0"/>
-          <w:sz w:val="21"/>
-          <w:szCs w:val="21"/>
-          <w:u w:val="none"/>
-          <w:shd w:val="clear" w:fill="FFFFFF"/>
-        </w:rPr>
-        <w:t>https://android.googlesource.com/</w:t>
-      </w:r>
-      <w:r>
-        <w:rPr>
-          <w:rFonts w:hint="default" w:ascii="Arial" w:hAnsi="Arial" w:eastAsia="宋体" w:cs="Arial"/>
-          <w:b w:val="0"/>
-          <w:i w:val="0"/>
-          <w:caps w:val="0"/>
-          <w:color w:val="6A3906"/>
-          <w:spacing w:val="0"/>
-          <w:sz w:val="21"/>
-          <w:szCs w:val="21"/>
-          <w:u w:val="none"/>
-          <w:shd w:val="clear" w:fill="FFFFFF"/>
-        </w:rPr>
-        <w:fldChar w:fldCharType="end"/>
-      </w:r>
-      <w:r>
-        <w:rPr>
-          <w:rFonts w:hint="eastAsia" w:ascii="Arial" w:hAnsi="Arial" w:eastAsia="宋体" w:cs="Arial"/>
-          <w:b w:val="0"/>
-          <w:i w:val="0"/>
-          <w:caps w:val="0"/>
-          <w:color w:val="6A3906"/>
-          <w:spacing w:val="0"/>
-          <w:sz w:val="21"/>
-          <w:szCs w:val="21"/>
-          <w:u w:val="none"/>
-          <w:shd w:val="clear" w:fill="FFFFFF"/>
-          <w:lang w:val="en-US" w:eastAsia="zh-CN"/>
-        </w:rPr>
-        <w:tab/>
-      </w:r>
-      <w:r>
-        <w:rPr>
-          <w:rFonts w:hint="default" w:ascii="Arial" w:hAnsi="Arial" w:eastAsia="宋体" w:cs="Arial"/>
-          <w:b w:val="0"/>
-          <w:i w:val="0"/>
-          <w:caps w:val="0"/>
-          <w:color w:val="362E2B"/>
-          <w:spacing w:val="0"/>
-          <w:sz w:val="21"/>
-          <w:szCs w:val="21"/>
-          <w:shd w:val="clear" w:fill="FFFFFF"/>
-        </w:rPr>
-        <w:t>在</w:t>
-      </w:r>
-      <w:r>
-        <w:rPr>
-          <w:rFonts w:hint="eastAsia" w:ascii="Arial" w:hAnsi="Arial" w:eastAsia="宋体" w:cs="Arial"/>
-          <w:b w:val="0"/>
-          <w:i w:val="0"/>
-          <w:caps w:val="0"/>
-          <w:color w:val="362E2B"/>
-          <w:spacing w:val="0"/>
-          <w:sz w:val="21"/>
-          <w:szCs w:val="21"/>
-          <w:shd w:val="clear" w:fill="FFFFFF"/>
-          <w:lang w:val="en-US" w:eastAsia="zh-CN"/>
-        </w:rPr>
-        <w:tab/>
-        <w:t xml:space="preserve">      </w:t>
-      </w:r>
-      <w:r>
-        <w:rPr>
-          <w:rFonts w:hint="default" w:ascii="Arial" w:hAnsi="Arial" w:eastAsia="宋体" w:cs="Arial"/>
-          <w:b w:val="0"/>
-          <w:i w:val="0"/>
-          <w:caps w:val="0"/>
-          <w:color w:val="362E2B"/>
-          <w:spacing w:val="0"/>
-          <w:sz w:val="21"/>
-          <w:szCs w:val="21"/>
-          <w:shd w:val="clear" w:fill="FFFFFF"/>
-        </w:rPr>
-        <w:t>正常情况下无法访问，因此我们不采取官方提供的方式获取源码</w:t>
-      </w:r>
-    </w:p>
-    <w:p>
-      <w:pPr>
-        <w:ind w:firstLine="420" w:firstLineChars="0"/>
-        <w:rPr>
-          <w:rFonts w:hint="eastAsia"/>
-          <w:lang w:val="en-US" w:eastAsia="zh-CN"/>
-        </w:rPr>
-      </w:pPr>
-      <w:r>
-        <w:rPr>
-          <w:rFonts w:hint="eastAsia" w:ascii="Arial" w:hAnsi="Arial" w:eastAsia="宋体" w:cs="Arial"/>
-          <w:b w:val="0"/>
-          <w:i w:val="0"/>
-          <w:caps w:val="0"/>
-          <w:color w:val="FF0000"/>
-          <w:spacing w:val="0"/>
-          <w:kern w:val="2"/>
-          <w:sz w:val="21"/>
-          <w:szCs w:val="21"/>
-          <w:shd w:val="clear" w:fill="FFFFFF"/>
-          <w:lang w:val="en-US" w:eastAsia="zh-CN" w:bidi="ar-SA"/>
-        </w:rPr>
-        <w:t xml:space="preserve"> </w:t>
-      </w:r>
-      <w:r>
-        <w:rPr>
-          <w:rFonts w:hint="eastAsia" w:ascii="Arial" w:hAnsi="Arial" w:eastAsia="宋体" w:cs="Arial"/>
-          <w:b w:val="0"/>
-          <w:i w:val="0"/>
-          <w:caps w:val="0"/>
-          <w:color w:val="FF0000"/>
-          <w:spacing w:val="0"/>
-          <w:kern w:val="2"/>
-          <w:sz w:val="21"/>
-          <w:szCs w:val="21"/>
-          <w:shd w:val="clear" w:fill="FFFFFF"/>
-          <w:lang w:val="en-US" w:eastAsia="zh-CN" w:bidi="ar-SA"/>
-        </w:rPr>
-        <w:tab/>
-        <w:t xml:space="preserve">   </w:t>
-      </w:r>
-      <w:r>
-        <w:rPr>
-          <w:rFonts w:hint="eastAsia" w:ascii="Arial" w:hAnsi="Arial" w:eastAsia="宋体" w:cs="Arial"/>
-          <w:b w:val="0"/>
-          <w:i w:val="0"/>
-          <w:caps w:val="0"/>
-          <w:color w:val="auto"/>
-          <w:spacing w:val="0"/>
-          <w:kern w:val="2"/>
-          <w:sz w:val="21"/>
-          <w:szCs w:val="21"/>
-          <w:shd w:val="clear" w:fill="FFFFFF"/>
-          <w:lang w:val="en-US" w:eastAsia="zh-CN" w:bidi="ar-SA"/>
-        </w:rPr>
-        <w:t>2</w:t>
-      </w:r>
-      <w:r>
-        <w:rPr>
-          <w:rFonts w:hint="eastAsia"/>
-          <w:lang w:val="en-US" w:eastAsia="zh-CN"/>
-        </w:rPr>
-        <w:t>）到 百度云网盘 上面找对应版本源代码</w:t>
-      </w:r>
-    </w:p>
-    <w:p>
-      <w:pPr>
-        <w:ind w:firstLine="420" w:firstLineChars="0"/>
-        <w:rPr>
-          <w:rFonts w:hint="eastAsia"/>
-          <w:lang w:val="en-US" w:eastAsia="zh-CN"/>
-        </w:rPr>
-      </w:pPr>
-      <w:r>
-        <w:rPr>
-          <w:rFonts w:hint="eastAsia"/>
-          <w:lang w:val="en-US" w:eastAsia="zh-CN"/>
-        </w:rPr>
-        <w:t xml:space="preserve">          注意：不要在Windows中解压，用图形化工具解压会缺少内容，linux解压</w:t>
-      </w:r>
-    </w:p>
-    <w:p>
-      <w:pPr>
-        <w:ind w:firstLine="420" w:firstLineChars="0"/>
-        <w:rPr>
-          <w:rFonts w:hint="eastAsia"/>
-          <w:lang w:val="en-US" w:eastAsia="zh-CN"/>
-        </w:rPr>
-      </w:pPr>
-      <w:r>
-        <w:rPr>
-          <w:rFonts w:hint="eastAsia"/>
-          <w:lang w:val="en-US" w:eastAsia="zh-CN"/>
-        </w:rPr>
-        <w:t xml:space="preserve"> </w:t>
-      </w:r>
-      <w:r>
-        <w:rPr>
-          <w:rFonts w:hint="eastAsia"/>
-          <w:lang w:val="en-US" w:eastAsia="zh-CN"/>
-        </w:rPr>
-        <w:tab/>
-        <w:t/>
-      </w:r>
-      <w:r>
-        <w:rPr>
-          <w:rFonts w:hint="eastAsia"/>
-          <w:lang w:val="en-US" w:eastAsia="zh-CN"/>
-        </w:rPr>
-        <w:tab/>
-        <w:t xml:space="preserve">  7z格式解压  </w:t>
-      </w:r>
-      <w:r>
-        <w:rPr>
-          <w:rFonts w:hint="eastAsia"/>
-          <w:lang w:val="en-US" w:eastAsia="zh-CN"/>
-        </w:rPr>
-        <w:fldChar w:fldCharType="begin"/>
-      </w:r>
-      <w:r>
-        <w:rPr>
-          <w:rFonts w:hint="eastAsia"/>
-          <w:lang w:val="en-US" w:eastAsia="zh-CN"/>
-        </w:rPr>
-        <w:instrText xml:space="preserve"> HYPERLINK "http://www.educity.cn/linux/1241489.html" </w:instrText>
-      </w:r>
-      <w:r>
-        <w:rPr>
-          <w:rFonts w:hint="eastAsia"/>
-          <w:lang w:val="en-US" w:eastAsia="zh-CN"/>
-        </w:rPr>
-        <w:fldChar w:fldCharType="separate"/>
-      </w:r>
-      <w:r>
-        <w:rPr>
-          <w:rStyle w:val="5"/>
-          <w:rFonts w:hint="eastAsia"/>
-          <w:lang w:val="en-US" w:eastAsia="zh-CN"/>
-        </w:rPr>
-        <w:t>http://www.educity.cn/linux/1241489.html</w:t>
-      </w:r>
-      <w:r>
-        <w:rPr>
-          <w:rFonts w:hint="eastAsia"/>
-          <w:lang w:val="en-US" w:eastAsia="zh-CN"/>
-        </w:rPr>
-        <w:fldChar w:fldCharType="end"/>
-      </w:r>
-    </w:p>
-    <w:p>
-      <w:pPr>
-        <w:rPr>
-          <w:rFonts w:hint="default"/>
-          <w:lang w:val="en-US" w:eastAsia="zh-CN"/>
-        </w:rPr>
-      </w:pPr>
-      <w:r>
-        <w:rPr>
-          <w:rFonts w:hint="eastAsia"/>
-          <w:lang w:val="en-US" w:eastAsia="zh-CN"/>
-        </w:rPr>
-        <w:t xml:space="preserve">              Linux压缩</w:t>
-      </w:r>
-      <w:r>
-        <w:rPr>
-          <w:rFonts w:hint="eastAsia"/>
-          <w:lang w:val="en-US" w:eastAsia="zh-CN"/>
-        </w:rPr>
-        <w:fldChar w:fldCharType="begin"/>
-      </w:r>
-      <w:r>
-        <w:rPr>
-          <w:rFonts w:hint="eastAsia"/>
-          <w:lang w:val="en-US" w:eastAsia="zh-CN"/>
-        </w:rPr>
-        <w:instrText xml:space="preserve"> HYPERLINK "http://blog.csdn.net/jiangwei0910410003/article/details/37997899" </w:instrText>
-      </w:r>
-      <w:r>
-        <w:rPr>
-          <w:rFonts w:hint="eastAsia"/>
-          <w:lang w:val="en-US" w:eastAsia="zh-CN"/>
-        </w:rPr>
-        <w:fldChar w:fldCharType="separate"/>
-      </w:r>
-      <w:r>
-        <w:rPr>
-          <w:rStyle w:val="5"/>
-          <w:rFonts w:hint="eastAsia"/>
-          <w:lang w:val="en-US" w:eastAsia="zh-CN"/>
-        </w:rPr>
-        <w:t>http://blog.csdn.net/jiangwei0910410003/article/details/37997899</w:t>
-      </w:r>
-      <w:r>
-        <w:rPr>
-          <w:rFonts w:hint="eastAsia"/>
-          <w:lang w:val="en-US" w:eastAsia="zh-CN"/>
-        </w:rPr>
-        <w:fldChar w:fldCharType="end"/>
-      </w:r>
-    </w:p>
-    <w:p>
-      <w:pPr>
-        <w:rPr>
-          <w:rFonts w:hint="eastAsia"/>
-          <w:lang w:val="en-US" w:eastAsia="zh-CN"/>
-        </w:rPr>
-      </w:pPr>
-    </w:p>
-    <w:p>
-      <w:pPr>
-        <w:rPr>
-          <w:rFonts w:hint="eastAsia"/>
-        </w:rPr>
-      </w:pPr>
-      <w:r>
-        <w:rPr>
-          <w:rFonts w:hint="eastAsia"/>
-        </w:rPr>
-        <w:tab/>
-      </w:r>
-      <w:r>
-        <w:rPr>
-          <w:rFonts w:hint="eastAsia"/>
-        </w:rPr>
-        <w:t xml:space="preserve">   编译安卓源码 --</w:t>
-      </w:r>
-      <w:r>
-        <w:rPr>
-          <w:rFonts w:hint="eastAsia"/>
-          <w:lang w:val="en-US" w:eastAsia="zh-CN"/>
-        </w:rPr>
-        <w:t xml:space="preserve"> </w:t>
-      </w:r>
-      <w:r>
-        <w:rPr>
-          <w:rFonts w:hint="eastAsia"/>
-        </w:rPr>
-        <w:t>详细步骤</w:t>
-      </w:r>
-    </w:p>
-    <w:p>
-      <w:pPr>
-        <w:rPr>
-          <w:rFonts w:hint="eastAsia"/>
-          <w:lang w:val="en-US" w:eastAsia="zh-CN"/>
-        </w:rPr>
-      </w:pPr>
-      <w:r>
-        <w:rPr>
-          <w:rFonts w:hint="eastAsia"/>
-          <w:lang w:val="en-US" w:eastAsia="zh-CN"/>
-        </w:rPr>
-        <w:t xml:space="preserve">  </w:t>
-      </w:r>
-      <w:r>
-        <w:rPr>
-          <w:rFonts w:hint="eastAsia"/>
-          <w:lang w:val="en-US" w:eastAsia="zh-CN"/>
-        </w:rPr>
-        <w:tab/>
-      </w:r>
-      <w:r>
-        <w:rPr>
-          <w:rFonts w:hint="eastAsia"/>
-          <w:lang w:val="en-US" w:eastAsia="zh-CN"/>
-        </w:rPr>
-        <w:tab/>
-      </w:r>
-      <w:r>
-        <w:rPr>
-          <w:rFonts w:hint="eastAsia"/>
-          <w:lang w:val="en-US" w:eastAsia="zh-CN"/>
-        </w:rPr>
-        <w:t xml:space="preserve">   1. </w:t>
-      </w:r>
-      <w:r>
-        <w:rPr>
-          <w:rFonts w:hint="eastAsia"/>
-          <w:lang w:val="en-US" w:eastAsia="zh-CN"/>
-        </w:rPr>
-        <w:fldChar w:fldCharType="begin"/>
-      </w:r>
-      <w:r>
-        <w:rPr>
-          <w:rFonts w:hint="eastAsia"/>
-          <w:lang w:val="en-US" w:eastAsia="zh-CN"/>
-        </w:rPr>
-        <w:instrText xml:space="preserve"> HYPERLINK "http://blog.csdn.net/u011422742/article/details/52068327" </w:instrText>
-      </w:r>
-      <w:r>
-        <w:rPr>
-          <w:rFonts w:hint="eastAsia"/>
-          <w:lang w:val="en-US" w:eastAsia="zh-CN"/>
-        </w:rPr>
-        <w:fldChar w:fldCharType="separate"/>
-      </w:r>
-      <w:r>
-        <w:rPr>
-          <w:rStyle w:val="5"/>
-          <w:rFonts w:hint="eastAsia"/>
-          <w:lang w:val="en-US" w:eastAsia="zh-CN"/>
-        </w:rPr>
-        <w:t>http://blog.csdn.net/u011422742/article/details/52068327</w:t>
-      </w:r>
-      <w:r>
-        <w:rPr>
-          <w:rFonts w:hint="eastAsia"/>
-          <w:lang w:val="en-US" w:eastAsia="zh-CN"/>
-        </w:rPr>
-        <w:fldChar w:fldCharType="end"/>
-      </w:r>
-      <w:r>
-        <w:rPr>
-          <w:rFonts w:hint="eastAsia"/>
-          <w:lang w:val="en-US" w:eastAsia="zh-CN"/>
-        </w:rPr>
-        <w:t xml:space="preserve"> 虚拟机编译源码</w:t>
-      </w:r>
-    </w:p>
-    <w:p>
-      <w:pPr>
-        <w:ind w:left="420" w:leftChars="0" w:firstLine="420" w:firstLineChars="0"/>
-        <w:rPr>
-          <w:rFonts w:hint="eastAsia"/>
-          <w:lang w:val="en-US" w:eastAsia="zh-CN"/>
-        </w:rPr>
-      </w:pPr>
-      <w:r>
-        <w:rPr>
-          <w:rFonts w:hint="eastAsia"/>
-          <w:lang w:val="en-US" w:eastAsia="zh-CN"/>
-        </w:rPr>
-        <w:t xml:space="preserve">   2. </w:t>
-      </w:r>
-      <w:r>
-        <w:rPr>
-          <w:rFonts w:hint="eastAsia"/>
-          <w:lang w:val="en-US" w:eastAsia="zh-CN"/>
-        </w:rPr>
-        <w:fldChar w:fldCharType="begin"/>
-      </w:r>
-      <w:r>
-        <w:rPr>
-          <w:rFonts w:hint="eastAsia"/>
-          <w:lang w:val="en-US" w:eastAsia="zh-CN"/>
-        </w:rPr>
-        <w:instrText xml:space="preserve"> HYPERLINK "http://blog.csdn.net/fuchaosz/article/details/51487585" </w:instrText>
-      </w:r>
-      <w:r>
-        <w:rPr>
-          <w:rFonts w:hint="eastAsia"/>
-          <w:lang w:val="en-US" w:eastAsia="zh-CN"/>
-        </w:rPr>
-        <w:fldChar w:fldCharType="separate"/>
-      </w:r>
-      <w:r>
-        <w:rPr>
-          <w:rStyle w:val="5"/>
-          <w:rFonts w:hint="eastAsia"/>
-          <w:lang w:val="en-US" w:eastAsia="zh-CN"/>
-        </w:rPr>
-        <w:t>http://blog.csdn.net/fuchaosz/article/details/51487585</w:t>
-      </w:r>
-      <w:r>
-        <w:rPr>
-          <w:rFonts w:hint="eastAsia"/>
-          <w:lang w:val="en-US" w:eastAsia="zh-CN"/>
-        </w:rPr>
-        <w:fldChar w:fldCharType="end"/>
-      </w:r>
-      <w:r>
-        <w:rPr>
-          <w:rFonts w:hint="eastAsia"/>
-          <w:lang w:val="en-US" w:eastAsia="zh-CN"/>
-        </w:rPr>
-        <w:t xml:space="preserve"> 编译android 6.0源码</w:t>
-      </w:r>
-    </w:p>
-    <w:p>
-      <w:pPr>
-        <w:ind w:left="420" w:leftChars="0" w:firstLine="420" w:firstLineChars="0"/>
-        <w:rPr>
-          <w:rFonts w:hint="eastAsia"/>
-          <w:lang w:val="en-US" w:eastAsia="zh-CN"/>
-        </w:rPr>
-      </w:pPr>
-      <w:r>
-        <w:rPr>
-          <w:rFonts w:hint="eastAsia"/>
-          <w:lang w:val="en-US" w:eastAsia="zh-CN"/>
-        </w:rPr>
-        <w:t xml:space="preserve">     </w:t>
-      </w:r>
-      <w:r>
-        <w:rPr>
-          <w:rFonts w:hint="eastAsia"/>
-          <w:lang w:val="en-US" w:eastAsia="zh-CN"/>
-        </w:rPr>
-        <w:fldChar w:fldCharType="begin"/>
-      </w:r>
-      <w:r>
-        <w:rPr>
-          <w:rFonts w:hint="eastAsia"/>
-          <w:lang w:val="en-US" w:eastAsia="zh-CN"/>
-        </w:rPr>
-        <w:instrText xml:space="preserve"> HYPERLINK "http://blog.csdn.net/fuchaosz/article/details/52473660" </w:instrText>
-      </w:r>
-      <w:r>
-        <w:rPr>
-          <w:rFonts w:hint="eastAsia"/>
-          <w:lang w:val="en-US" w:eastAsia="zh-CN"/>
-        </w:rPr>
-        <w:fldChar w:fldCharType="separate"/>
-      </w:r>
-      <w:r>
-        <w:rPr>
-          <w:rStyle w:val="5"/>
-          <w:rFonts w:hint="eastAsia"/>
-          <w:lang w:val="en-US" w:eastAsia="zh-CN"/>
-        </w:rPr>
-        <w:t>http://blog.csdn.net/fuchaosz/article/details/52473660</w:t>
-      </w:r>
-      <w:r>
-        <w:rPr>
-          <w:rFonts w:hint="eastAsia"/>
-          <w:lang w:val="en-US" w:eastAsia="zh-CN"/>
-        </w:rPr>
-        <w:fldChar w:fldCharType="end"/>
-      </w:r>
-      <w:r>
-        <w:rPr>
-          <w:rFonts w:hint="eastAsia"/>
-          <w:lang w:val="en-US" w:eastAsia="zh-CN"/>
-        </w:rPr>
-        <w:t xml:space="preserve"> </w:t>
-      </w:r>
-    </w:p>
-    <w:p>
-      <w:pPr>
-        <w:ind w:left="420" w:leftChars="0" w:firstLine="420" w:firstLineChars="0"/>
-        <w:rPr>
-          <w:rFonts w:hint="eastAsia"/>
-          <w:lang w:val="en-US" w:eastAsia="zh-CN"/>
-        </w:rPr>
-      </w:pPr>
-      <w:r>
-        <w:rPr>
-          <w:rFonts w:hint="eastAsia"/>
-          <w:lang w:val="en-US" w:eastAsia="zh-CN"/>
-        </w:rPr>
-        <w:t xml:space="preserve">     上一篇的基础上，进行补充，包含更为详细的 配环境+下载源代码+基础知识</w:t>
-      </w:r>
-    </w:p>
-    <w:p>
-      <w:pPr>
-        <w:ind w:left="420" w:leftChars="0" w:firstLine="420" w:firstLineChars="0"/>
-        <w:rPr>
-          <w:rFonts w:hint="eastAsia"/>
-          <w:lang w:val="en-US" w:eastAsia="zh-CN"/>
-        </w:rPr>
-      </w:pPr>
-      <w:r>
-        <w:rPr>
-          <w:rFonts w:hint="eastAsia"/>
-          <w:lang w:val="en-US" w:eastAsia="zh-CN"/>
-        </w:rPr>
-        <w:t xml:space="preserve">   3. </w:t>
-      </w:r>
-      <w:r>
-        <w:rPr>
-          <w:rFonts w:hint="eastAsia"/>
-          <w:lang w:val="en-US" w:eastAsia="zh-CN"/>
-        </w:rPr>
-        <w:fldChar w:fldCharType="begin"/>
-      </w:r>
-      <w:r>
-        <w:rPr>
-          <w:rFonts w:hint="eastAsia"/>
-          <w:lang w:val="en-US" w:eastAsia="zh-CN"/>
-        </w:rPr>
-        <w:instrText xml:space="preserve"> HYPERLINK "http://blog.csdn.net/hens007/article/details/7406452" </w:instrText>
-      </w:r>
-      <w:r>
-        <w:rPr>
-          <w:rFonts w:hint="eastAsia"/>
-          <w:lang w:val="en-US" w:eastAsia="zh-CN"/>
-        </w:rPr>
-        <w:fldChar w:fldCharType="separate"/>
-      </w:r>
-      <w:r>
-        <w:rPr>
-          <w:rStyle w:val="5"/>
-          <w:rFonts w:hint="eastAsia"/>
-          <w:lang w:val="en-US" w:eastAsia="zh-CN"/>
-        </w:rPr>
-        <w:t>http://blog.csdn.net/hens007/article/details/7406452</w:t>
-      </w:r>
-      <w:r>
-        <w:rPr>
-          <w:rFonts w:hint="eastAsia"/>
-          <w:lang w:val="en-US" w:eastAsia="zh-CN"/>
-        </w:rPr>
-        <w:fldChar w:fldCharType="end"/>
-      </w:r>
-      <w:r>
-        <w:rPr>
-          <w:rFonts w:hint="eastAsia"/>
-          <w:lang w:val="en-US" w:eastAsia="zh-CN"/>
-        </w:rPr>
-        <w:t xml:space="preserve">  android环境建立</w:t>
-      </w:r>
-    </w:p>
-    <w:p>
-      <w:pPr>
-        <w:ind w:left="420" w:leftChars="0" w:firstLine="420" w:firstLineChars="0"/>
-        <w:rPr>
-          <w:rFonts w:hint="eastAsia"/>
-          <w:lang w:val="en-US" w:eastAsia="zh-CN"/>
-        </w:rPr>
-      </w:pPr>
-      <w:r>
-        <w:rPr>
-          <w:rFonts w:hint="eastAsia"/>
-          <w:lang w:val="en-US" w:eastAsia="zh-CN"/>
-        </w:rPr>
-        <w:t xml:space="preserve">     </w:t>
-      </w:r>
-      <w:r>
-        <w:rPr>
-          <w:rFonts w:hint="eastAsia"/>
-          <w:lang w:val="en-US" w:eastAsia="zh-CN"/>
-        </w:rPr>
-        <w:fldChar w:fldCharType="begin"/>
-      </w:r>
-      <w:r>
-        <w:rPr>
-          <w:rFonts w:hint="eastAsia"/>
-          <w:lang w:val="en-US" w:eastAsia="zh-CN"/>
-        </w:rPr>
-        <w:instrText xml:space="preserve"> HYPERLINK "http://blog.csdn.net/hens007/article/details/7465574" </w:instrText>
-      </w:r>
-      <w:r>
-        <w:rPr>
-          <w:rFonts w:hint="eastAsia"/>
-          <w:lang w:val="en-US" w:eastAsia="zh-CN"/>
-        </w:rPr>
-        <w:fldChar w:fldCharType="separate"/>
-      </w:r>
-      <w:r>
-        <w:rPr>
-          <w:rStyle w:val="5"/>
-          <w:rFonts w:hint="eastAsia"/>
-          <w:lang w:val="en-US" w:eastAsia="zh-CN"/>
-        </w:rPr>
-        <w:t>http://blog.csdn.net/hens007/article/details/7465574</w:t>
-      </w:r>
-      <w:r>
-        <w:rPr>
-          <w:rFonts w:hint="eastAsia"/>
-          <w:lang w:val="en-US" w:eastAsia="zh-CN"/>
-        </w:rPr>
-        <w:fldChar w:fldCharType="end"/>
-      </w:r>
-      <w:r>
-        <w:rPr>
-          <w:rFonts w:hint="eastAsia"/>
-          <w:lang w:val="en-US" w:eastAsia="zh-CN"/>
-        </w:rPr>
-        <w:t xml:space="preserve">  编译源代码</w:t>
-      </w:r>
-    </w:p>
-    <w:p>
-      <w:pPr>
-        <w:ind w:left="420" w:leftChars="0" w:firstLine="420" w:firstLineChars="0"/>
-        <w:rPr>
-          <w:rFonts w:hint="eastAsia"/>
-          <w:lang w:val="en-US" w:eastAsia="zh-CN"/>
-        </w:rPr>
-      </w:pPr>
-      <w:r>
-        <w:rPr>
-          <w:rFonts w:hint="eastAsia"/>
-          <w:lang w:val="en-US" w:eastAsia="zh-CN"/>
-        </w:rPr>
-        <w:t xml:space="preserve">   4. </w:t>
-      </w:r>
-      <w:r>
-        <w:rPr>
-          <w:rFonts w:hint="eastAsia"/>
-          <w:lang w:val="en-US" w:eastAsia="zh-CN"/>
-        </w:rPr>
-        <w:fldChar w:fldCharType="begin"/>
-      </w:r>
-      <w:r>
-        <w:rPr>
-          <w:rFonts w:hint="eastAsia"/>
-          <w:lang w:val="en-US" w:eastAsia="zh-CN"/>
-        </w:rPr>
-        <w:instrText xml:space="preserve"> HYPERLINK "http://www.linuxidc.com/Linux/2016-01/127291.htm" </w:instrText>
-      </w:r>
-      <w:r>
-        <w:rPr>
-          <w:rFonts w:hint="eastAsia"/>
-          <w:lang w:val="en-US" w:eastAsia="zh-CN"/>
-        </w:rPr>
-        <w:fldChar w:fldCharType="separate"/>
-      </w:r>
-      <w:r>
-        <w:rPr>
-          <w:rStyle w:val="5"/>
-          <w:rFonts w:hint="eastAsia"/>
-          <w:lang w:val="en-US" w:eastAsia="zh-CN"/>
-        </w:rPr>
-        <w:t>http://www.linuxidc.com/Linux/2016-01/127291.htm</w:t>
-      </w:r>
-      <w:r>
-        <w:rPr>
-          <w:rFonts w:hint="eastAsia"/>
-          <w:lang w:val="en-US" w:eastAsia="zh-CN"/>
-        </w:rPr>
-        <w:fldChar w:fldCharType="end"/>
-      </w:r>
-      <w:r>
-        <w:rPr>
-          <w:rFonts w:hint="eastAsia"/>
-          <w:lang w:val="en-US" w:eastAsia="zh-CN"/>
-        </w:rPr>
-        <w:t xml:space="preserve"> 问题汇总（参考）</w:t>
-      </w:r>
-    </w:p>
-    <w:p>
-      <w:pPr>
-        <w:rPr>
-          <w:rFonts w:hint="eastAsia"/>
-          <w:lang w:val="en-US" w:eastAsia="zh-CN"/>
-        </w:rPr>
-      </w:pPr>
-    </w:p>
-    <w:p>
-      <w:pPr>
-        <w:ind w:firstLine="420" w:firstLineChars="0"/>
-        <w:rPr>
-          <w:rFonts w:hint="eastAsia"/>
-          <w:lang w:val="en-US" w:eastAsia="zh-CN"/>
-        </w:rPr>
-      </w:pPr>
-      <w:r>
-        <w:rPr>
-          <w:rFonts w:hint="eastAsia"/>
-          <w:lang w:val="en-US" w:eastAsia="zh-CN"/>
-        </w:rPr>
-        <w:t xml:space="preserve">   安卓源码与系统源码 -- 区别</w:t>
-      </w:r>
-    </w:p>
-    <w:p>
-      <w:pPr>
-        <w:ind w:left="420" w:leftChars="0" w:firstLine="420" w:firstLineChars="0"/>
-        <w:rPr>
-          <w:rFonts w:hint="eastAsia"/>
-          <w:lang w:val="en-US" w:eastAsia="zh-CN"/>
-        </w:rPr>
-      </w:pPr>
-      <w:r>
-        <w:rPr>
-          <w:rFonts w:hint="eastAsia"/>
-          <w:lang w:val="en-US" w:eastAsia="zh-CN"/>
-        </w:rPr>
-        <w:t xml:space="preserve">   1. </w:t>
-      </w:r>
-      <w:r>
-        <w:rPr>
-          <w:rFonts w:hint="eastAsia"/>
-          <w:lang w:val="en-US" w:eastAsia="zh-CN"/>
-        </w:rPr>
-        <w:fldChar w:fldCharType="begin"/>
-      </w:r>
-      <w:r>
-        <w:rPr>
-          <w:rFonts w:hint="eastAsia"/>
-          <w:lang w:val="en-US" w:eastAsia="zh-CN"/>
-        </w:rPr>
-        <w:instrText xml:space="preserve"> HYPERLINK "http://www.tuicool.com/articles/RjeEZb" </w:instrText>
-      </w:r>
-      <w:r>
-        <w:rPr>
-          <w:rFonts w:hint="eastAsia"/>
-          <w:lang w:val="en-US" w:eastAsia="zh-CN"/>
-        </w:rPr>
-        <w:fldChar w:fldCharType="separate"/>
-      </w:r>
-      <w:r>
-        <w:rPr>
-          <w:rStyle w:val="5"/>
-          <w:rFonts w:hint="eastAsia"/>
-          <w:lang w:val="en-US" w:eastAsia="zh-CN"/>
-        </w:rPr>
-        <w:t>http://www.tuicool.com/articles/RjeEZb</w:t>
-      </w:r>
-      <w:r>
-        <w:rPr>
-          <w:rFonts w:hint="eastAsia"/>
-          <w:lang w:val="en-US" w:eastAsia="zh-CN"/>
-        </w:rPr>
-        <w:fldChar w:fldCharType="end"/>
-      </w:r>
-      <w:r>
-        <w:rPr>
-          <w:rFonts w:hint="eastAsia"/>
-          <w:lang w:val="en-US" w:eastAsia="zh-CN"/>
-        </w:rPr>
-        <w:t xml:space="preserve"> 安卓源码的版本与分支详解</w:t>
-      </w:r>
-    </w:p>
-    <w:p>
-      <w:pPr>
-        <w:ind w:left="420" w:leftChars="0" w:firstLine="420" w:firstLineChars="0"/>
-        <w:rPr>
-          <w:rFonts w:hint="eastAsia"/>
-          <w:lang w:val="en-US" w:eastAsia="zh-CN"/>
-        </w:rPr>
-      </w:pPr>
-      <w:r>
-        <w:rPr>
-          <w:rFonts w:hint="eastAsia"/>
-          <w:lang w:val="en-US" w:eastAsia="zh-CN"/>
-        </w:rPr>
-        <w:t xml:space="preserve">   2. </w:t>
-      </w:r>
-      <w:r>
-        <w:rPr>
-          <w:rFonts w:hint="eastAsia"/>
-          <w:lang w:val="en-US" w:eastAsia="zh-CN"/>
-        </w:rPr>
-        <w:fldChar w:fldCharType="begin"/>
-      </w:r>
-      <w:r>
-        <w:rPr>
-          <w:rFonts w:hint="eastAsia"/>
-          <w:lang w:val="en-US" w:eastAsia="zh-CN"/>
-        </w:rPr>
-        <w:instrText xml:space="preserve"> HYPERLINK "http://www.cnblogs.com/andrew-wang/archive/2012/11/05/2755222.html" </w:instrText>
-      </w:r>
-      <w:r>
-        <w:rPr>
-          <w:rFonts w:hint="eastAsia"/>
-          <w:lang w:val="en-US" w:eastAsia="zh-CN"/>
-        </w:rPr>
-        <w:fldChar w:fldCharType="separate"/>
-      </w:r>
-      <w:r>
-        <w:rPr>
-          <w:rStyle w:val="5"/>
-          <w:rFonts w:hint="eastAsia"/>
-          <w:lang w:val="en-US" w:eastAsia="zh-CN"/>
-        </w:rPr>
-        <w:t>http://www.cnblogs.com/andrew-wang/archive/2012/11/05/2755222.html</w:t>
-      </w:r>
-      <w:r>
-        <w:rPr>
-          <w:rFonts w:hint="eastAsia"/>
-          <w:lang w:val="en-US" w:eastAsia="zh-CN"/>
-        </w:rPr>
-        <w:fldChar w:fldCharType="end"/>
-      </w:r>
-      <w:r>
-        <w:rPr>
-          <w:rFonts w:hint="eastAsia"/>
-          <w:lang w:val="en-US" w:eastAsia="zh-CN"/>
-        </w:rPr>
-        <w:t xml:space="preserve"> </w:t>
-      </w:r>
-    </w:p>
-    <w:p>
-      <w:pPr>
-        <w:ind w:left="420" w:leftChars="0" w:firstLine="420" w:firstLineChars="0"/>
-        <w:rPr>
-          <w:rFonts w:hint="eastAsia"/>
-          <w:lang w:val="en-US" w:eastAsia="zh-CN"/>
-        </w:rPr>
-      </w:pPr>
-      <w:r>
-        <w:rPr>
-          <w:rFonts w:hint="eastAsia"/>
-          <w:lang w:val="en-US" w:eastAsia="zh-CN"/>
-        </w:rPr>
-        <w:t xml:space="preserve">     安卓系统和Linux内核的关系详解</w:t>
-      </w:r>
-    </w:p>
-    <w:p>
-      <w:pPr>
-        <w:ind w:left="420" w:leftChars="0" w:firstLine="420" w:firstLineChars="0"/>
-        <w:rPr>
-          <w:rFonts w:hint="eastAsia"/>
-          <w:lang w:val="en-US" w:eastAsia="zh-CN"/>
-        </w:rPr>
-      </w:pPr>
-      <w:r>
-        <w:rPr>
-          <w:rFonts w:hint="eastAsia"/>
-          <w:lang w:val="en-US" w:eastAsia="zh-CN"/>
-        </w:rPr>
-        <w:t xml:space="preserve">   3. </w:t>
-      </w:r>
-      <w:r>
-        <w:rPr>
-          <w:rFonts w:hint="eastAsia"/>
-          <w:lang w:val="en-US" w:eastAsia="zh-CN"/>
-        </w:rPr>
-        <w:fldChar w:fldCharType="begin"/>
-      </w:r>
-      <w:r>
-        <w:rPr>
-          <w:rFonts w:hint="eastAsia"/>
-          <w:lang w:val="en-US" w:eastAsia="zh-CN"/>
-        </w:rPr>
-        <w:instrText xml:space="preserve"> HYPERLINK "http://blog.sina.com.cn/s/blog_b47e52490102uztf.html" </w:instrText>
-      </w:r>
-      <w:r>
-        <w:rPr>
-          <w:rFonts w:hint="eastAsia"/>
-          <w:lang w:val="en-US" w:eastAsia="zh-CN"/>
-        </w:rPr>
-        <w:fldChar w:fldCharType="separate"/>
-      </w:r>
-      <w:r>
-        <w:rPr>
-          <w:rStyle w:val="5"/>
-          <w:rFonts w:hint="eastAsia"/>
-          <w:lang w:val="en-US" w:eastAsia="zh-CN"/>
-        </w:rPr>
-        <w:t>http://blog.sina.com.cn/s/blog_b47e52490102uztf.html</w:t>
-      </w:r>
-      <w:r>
-        <w:rPr>
-          <w:rFonts w:hint="eastAsia"/>
-          <w:lang w:val="en-US" w:eastAsia="zh-CN"/>
-        </w:rPr>
-        <w:fldChar w:fldCharType="end"/>
-      </w:r>
-      <w:r>
-        <w:rPr>
-          <w:rFonts w:hint="eastAsia"/>
-          <w:lang w:val="en-US" w:eastAsia="zh-CN"/>
-        </w:rPr>
-        <w:t xml:space="preserve"> 安卓与内核源码区别</w:t>
-      </w:r>
-    </w:p>
-    <w:p>
-      <w:pPr>
-        <w:ind w:left="420" w:leftChars="0" w:firstLine="420" w:firstLineChars="0"/>
-        <w:rPr>
-          <w:rFonts w:hint="eastAsia"/>
-          <w:lang w:val="en-US" w:eastAsia="zh-CN"/>
-        </w:rPr>
-      </w:pPr>
-      <w:r>
-        <w:rPr>
-          <w:rFonts w:hint="eastAsia"/>
-          <w:lang w:val="en-US" w:eastAsia="zh-CN"/>
-        </w:rPr>
-        <w:t xml:space="preserve">     </w:t>
-      </w:r>
-      <w:r>
-        <w:rPr>
-          <w:rFonts w:hint="eastAsia"/>
-          <w:lang w:val="en-US" w:eastAsia="zh-CN"/>
-        </w:rPr>
-        <w:fldChar w:fldCharType="begin"/>
-      </w:r>
-      <w:r>
-        <w:rPr>
-          <w:rFonts w:hint="eastAsia"/>
-          <w:lang w:val="en-US" w:eastAsia="zh-CN"/>
-        </w:rPr>
-        <w:instrText xml:space="preserve"> HYPERLINK "http://blog.csdn.net/flydream0/article/details/7070392" </w:instrText>
-      </w:r>
-      <w:r>
-        <w:rPr>
-          <w:rFonts w:hint="eastAsia"/>
-          <w:lang w:val="en-US" w:eastAsia="zh-CN"/>
-        </w:rPr>
-        <w:fldChar w:fldCharType="separate"/>
-      </w:r>
-      <w:r>
-        <w:rPr>
-          <w:rStyle w:val="5"/>
+          <w:rStyle w:val="4"/>
           <w:rFonts w:hint="eastAsia"/>
           <w:lang w:val="en-US" w:eastAsia="zh-CN"/>
         </w:rPr>
@@ -5615,13 +5992,13 @@
     <w:lsdException w:unhideWhenUsed="0" w:uiPriority="0" w:semiHidden="0" w:name="Body Text Indent 3"/>
     <w:lsdException w:unhideWhenUsed="0" w:uiPriority="0" w:semiHidden="0" w:name="Block Text"/>
     <w:lsdException w:qFormat="1" w:unhideWhenUsed="0" w:uiPriority="0" w:semiHidden="0" w:name="Hyperlink"/>
-    <w:lsdException w:unhideWhenUsed="0" w:uiPriority="0" w:semiHidden="0" w:name="FollowedHyperlink"/>
+    <w:lsdException w:qFormat="1" w:unhideWhenUsed="0" w:uiPriority="0" w:semiHidden="0" w:name="FollowedHyperlink"/>
     <w:lsdException w:qFormat="1" w:unhideWhenUsed="0" w:uiPriority="0" w:semiHidden="0" w:name="Strong"/>
     <w:lsdException w:qFormat="1" w:unhideWhenUsed="0" w:uiPriority="0" w:semiHidden="0" w:name="Emphasis"/>
     <w:lsdException w:unhideWhenUsed="0" w:uiPriority="0" w:semiHidden="0" w:name="Document Map"/>
     <w:lsdException w:unhideWhenUsed="0" w:uiPriority="0" w:semiHidden="0" w:name="Plain Text"/>
     <w:lsdException w:unhideWhenUsed="0" w:uiPriority="0" w:semiHidden="0" w:name="E-mail Signature"/>
-    <w:lsdException w:unhideWhenUsed="0" w:uiPriority="0" w:semiHidden="0" w:name="Normal (Web)"/>
+    <w:lsdException w:qFormat="1" w:unhideWhenUsed="0" w:uiPriority="0" w:semiHidden="0" w:name="Normal (Web)"/>
     <w:lsdException w:unhideWhenUsed="0" w:uiPriority="0" w:semiHidden="0" w:name="HTML Acronym"/>
     <w:lsdException w:unhideWhenUsed="0" w:uiPriority="0" w:semiHidden="0" w:name="HTML Address"/>
     <w:lsdException w:unhideWhenUsed="0" w:uiPriority="0" w:semiHidden="0" w:name="HTML Cite"/>
@@ -5817,6 +6194,7 @@
   <w:style w:type="paragraph" w:styleId="2">
     <w:name w:val="Normal (Web)"/>
     <w:basedOn w:val="1"/>
+    <w:qFormat/>
     <w:uiPriority w:val="0"/>
     <w:pPr>
       <w:spacing w:before="0" w:beforeAutospacing="1" w:after="0" w:afterAutospacing="1"/>
@@ -5832,6 +6210,7 @@
   <w:style w:type="character" w:styleId="4">
     <w:name w:val="FollowedHyperlink"/>
     <w:basedOn w:val="3"/>
+    <w:qFormat/>
     <w:uiPriority w:val="0"/>
     <w:rPr>
       <w:color w:val="800080"/>

</xml_diff>

<commit_message>
check problem2 and run again
</commit_message>
<xml_diff>
--- a/Log/target.docx
+++ b/Log/target.docx
@@ -4399,13 +4399,95 @@
     </w:p>
     <w:p>
       <w:pPr>
-        <w:rPr>
-          <w:rFonts w:hint="eastAsia"/>
-          <w:lang w:val="en-US" w:eastAsia="zh-CN"/>
-        </w:rPr>
-      </w:pPr>
-      <w:bookmarkStart w:id="0" w:name="_GoBack"/>
-      <w:bookmarkEnd w:id="0"/>
+        <w:ind w:left="840" w:leftChars="0" w:firstLine="420" w:firstLineChars="0"/>
+        <w:rPr>
+          <w:rFonts w:hint="eastAsia"/>
+          <w:lang w:val="en-US" w:eastAsia="zh-CN"/>
+        </w:rPr>
+      </w:pPr>
+      <w:r>
+        <w:rPr>
+          <w:rFonts w:hint="eastAsia"/>
+          <w:lang w:val="en-US" w:eastAsia="zh-CN"/>
+        </w:rPr>
+        <w:t xml:space="preserve"> 问题二：collect2：Id terminated with signal 9错误 --&gt;  swap/RAM分配不足</w:t>
+      </w:r>
+    </w:p>
+    <w:p>
+      <w:pPr>
+        <w:ind w:left="840" w:leftChars="0" w:firstLine="420" w:firstLineChars="0"/>
+        <w:rPr>
+          <w:rFonts w:hint="eastAsia"/>
+          <w:lang w:val="en-US" w:eastAsia="zh-CN"/>
+        </w:rPr>
+      </w:pPr>
+      <w:r>
+        <w:rPr>
+          <w:rFonts w:hint="eastAsia"/>
+          <w:lang w:val="en-US" w:eastAsia="zh-CN"/>
+        </w:rPr>
+        <w:fldChar w:fldCharType="begin"/>
+      </w:r>
+      <w:r>
+        <w:rPr>
+          <w:rFonts w:hint="eastAsia"/>
+          <w:lang w:val="en-US" w:eastAsia="zh-CN"/>
+        </w:rPr>
+        <w:instrText xml:space="preserve"> HYPERLINK "http://blog.csdn.net/q35126156/article/details/53514187" </w:instrText>
+      </w:r>
+      <w:r>
+        <w:rPr>
+          <w:rFonts w:hint="eastAsia"/>
+          <w:lang w:val="en-US" w:eastAsia="zh-CN"/>
+        </w:rPr>
+        <w:fldChar w:fldCharType="separate"/>
+      </w:r>
+      <w:r>
+        <w:rPr>
+          <w:rStyle w:val="5"/>
+          <w:rFonts w:hint="eastAsia"/>
+          <w:lang w:val="en-US" w:eastAsia="zh-CN"/>
+        </w:rPr>
+        <w:t>http://blog.csdn.net/q35126156/article/details/53514187</w:t>
+      </w:r>
+      <w:r>
+        <w:rPr>
+          <w:rFonts w:hint="eastAsia"/>
+          <w:lang w:val="en-US" w:eastAsia="zh-CN"/>
+        </w:rPr>
+        <w:fldChar w:fldCharType="end"/>
+      </w:r>
+      <w:r>
+        <w:rPr>
+          <w:rFonts w:hint="eastAsia"/>
+          <w:lang w:val="en-US" w:eastAsia="zh-CN"/>
+        </w:rPr>
+        <w:t xml:space="preserve"> </w:t>
+      </w:r>
+    </w:p>
+    <w:p>
+      <w:pPr>
+        <w:ind w:left="840" w:leftChars="0" w:firstLine="420" w:firstLineChars="0"/>
+        <w:rPr>
+          <w:rFonts w:hint="eastAsia"/>
+          <w:lang w:val="en-US" w:eastAsia="zh-CN"/>
+        </w:rPr>
+      </w:pPr>
+      <w:r>
+        <w:rPr>
+          <w:rFonts w:hint="eastAsia"/>
+          <w:lang w:val="en-US" w:eastAsia="zh-CN"/>
+        </w:rPr>
+        <w:t>最后一步提示权限不够，直接打开文本修改就好</w:t>
+      </w:r>
+    </w:p>
+    <w:p>
+      <w:pPr>
+        <w:rPr>
+          <w:rFonts w:hint="eastAsia"/>
+          <w:lang w:val="en-US" w:eastAsia="zh-CN"/>
+        </w:rPr>
+      </w:pPr>
     </w:p>
     <w:p>
       <w:pPr>
@@ -5790,21 +5872,58 @@
           <w:lang w:val="en-US" w:eastAsia="zh-CN"/>
         </w:rPr>
       </w:pPr>
+      <w:bookmarkStart w:id="0" w:name="_GoBack"/>
+      <w:bookmarkEnd w:id="0"/>
       <w:r>
         <w:rPr>
           <w:rFonts w:hint="eastAsia"/>
           <w:highlight w:val="yellow"/>
           <w:lang w:val="en-US" w:eastAsia="zh-CN"/>
         </w:rPr>
-        <w:t>---------------------------------------------------------</w:t>
-      </w:r>
-      <w:r>
+        <w:t>搞定双系统。。放弃之。。只装一个裸的Linux</w:t>
+      </w:r>
+    </w:p>
+    <w:p>
+      <w:pPr>
         <w:rPr>
           <w:rFonts w:hint="eastAsia"/>
           <w:color w:val="auto"/>
           <w:highlight w:val="yellow"/>
           <w:lang w:val="en-US" w:eastAsia="zh-CN"/>
         </w:rPr>
+      </w:pPr>
+      <w:r>
+        <w:rPr>
+          <w:rFonts w:hint="eastAsia"/>
+          <w:highlight w:val="yellow"/>
+          <w:lang w:val="en-US" w:eastAsia="zh-CN"/>
+        </w:rPr>
+        <w:t>在实验室机器上发现如果选中 完全模式安装Linux,会修改系统启动设置，无法安装Windows</w:t>
+      </w:r>
+    </w:p>
+    <w:p>
+      <w:pPr>
+        <w:rPr>
+          <w:rFonts w:hint="eastAsia"/>
+          <w:highlight w:val="yellow"/>
+          <w:lang w:val="en-US" w:eastAsia="zh-CN"/>
+        </w:rPr>
+      </w:pPr>
+      <w:r>
+        <w:rPr>
+          <w:rFonts w:hint="eastAsia"/>
+          <w:highlight w:val="yellow"/>
+          <w:lang w:val="en-US" w:eastAsia="zh-CN"/>
+        </w:rPr>
+        <w:t>---------------------------------------------------------</w:t>
+      </w:r>
+      <w:r>
+        <w:rPr>
+          <w:rFonts w:hint="eastAsia"/>
+          <w:color w:val="auto"/>
+          <w:highlight w:val="yellow"/>
+          <w:lang w:val="en-US" w:eastAsia="zh-CN"/>
+        </w:rPr>
         <w:t>分界线---</w:t>
       </w:r>
       <w:r>
@@ -5824,40 +5943,6 @@
           <w:lang w:val="en-US" w:eastAsia="zh-CN"/>
         </w:rPr>
       </w:pPr>
-    </w:p>
-    <w:p>
-      <w:pPr>
-        <w:rPr>
-          <w:rFonts w:hint="eastAsia"/>
-          <w:highlight w:val="none"/>
-          <w:lang w:val="en-US" w:eastAsia="zh-CN"/>
-        </w:rPr>
-      </w:pPr>
-      <w:r>
-        <w:rPr>
-          <w:rFonts w:hint="eastAsia"/>
-          <w:highlight w:val="none"/>
-          <w:lang w:val="en-US" w:eastAsia="zh-CN"/>
-        </w:rPr>
-        <w:t>搞定双系统。。放弃之。。只装一个裸的Linux</w:t>
-      </w:r>
-    </w:p>
-    <w:p>
-      <w:pPr>
-        <w:rPr>
-          <w:rFonts w:hint="eastAsia"/>
-          <w:highlight w:val="yellow"/>
-          <w:lang w:val="en-US" w:eastAsia="zh-CN"/>
-        </w:rPr>
-      </w:pPr>
-      <w:r>
-        <w:rPr>
-          <w:rFonts w:hint="eastAsia"/>
-          <w:highlight w:val="none"/>
-          <w:lang w:val="en-US" w:eastAsia="zh-CN"/>
-        </w:rPr>
-        <w:t>在实验室机器上发现如果选中 完全模式安装Linux,会修改系统启动设置，无法安装Windows</w:t>
-      </w:r>
     </w:p>
     <w:p>
       <w:pPr>

</xml_diff>

<commit_message>
Ham_Nexus Run Successful && Emulator_version Running
</commit_message>
<xml_diff>
--- a/Log/target.docx
+++ b/Log/target.docx
@@ -3761,7 +3761,7 @@
       </w:r>
       <w:r>
         <w:rPr>
-          <w:rFonts w:ascii="Arial" w:hAnsi="Arial" w:eastAsia="宋体" w:cs="Arial"/>
+          <w:rFonts w:hint="default" w:ascii="Arial" w:hAnsi="Arial" w:eastAsia="宋体" w:cs="Arial"/>
           <w:b w:val="0"/>
           <w:i w:val="0"/>
           <w:caps w:val="0"/>
@@ -3776,7 +3776,7 @@
       </w:r>
       <w:r>
         <w:rPr>
-          <w:rFonts w:ascii="Arial" w:hAnsi="Arial" w:eastAsia="宋体" w:cs="Arial"/>
+          <w:rFonts w:hint="default" w:ascii="Arial" w:hAnsi="Arial" w:eastAsia="宋体" w:cs="Arial"/>
           <w:b w:val="0"/>
           <w:i w:val="0"/>
           <w:caps w:val="0"/>
@@ -3787,11 +3787,11 @@
           <w:u w:val="none"/>
           <w:shd w:val="clear" w:fill="FFFFFF"/>
         </w:rPr>
-        <w:instrText xml:space="preserve"> HYPERLINK "https://android.googlesource.com/" \t "http://blog.csdn.net/liu1075538266/article/details/_blank" </w:instrText>
-      </w:r>
-      <w:r>
-        <w:rPr>
-          <w:rFonts w:ascii="Arial" w:hAnsi="Arial" w:eastAsia="宋体" w:cs="Arial"/>
+        <w:instrText xml:space="preserve"> HYPERLINK "https://android.googlesource.com/" </w:instrText>
+      </w:r>
+      <w:r>
+        <w:rPr>
+          <w:rFonts w:hint="default" w:ascii="Arial" w:hAnsi="Arial" w:eastAsia="宋体" w:cs="Arial"/>
           <w:b w:val="0"/>
           <w:i w:val="0"/>
           <w:caps w:val="0"/>
@@ -3815,10 +3815,40 @@
           <w:spacing w:val="0"/>
           <w:sz w:val="21"/>
           <w:szCs w:val="21"/>
+          <w:shd w:val="clear" w:fill="FFFFFF"/>
+        </w:rPr>
+        <w:t>https://android.googlesource.com/</w:t>
+      </w:r>
+      <w:r>
+        <w:rPr>
+          <w:rFonts w:hint="default" w:ascii="Arial" w:hAnsi="Arial" w:eastAsia="宋体" w:cs="Arial"/>
+          <w:b w:val="0"/>
+          <w:i w:val="0"/>
+          <w:caps w:val="0"/>
+          <w:color w:val="6A3906"/>
+          <w:spacing w:val="0"/>
+          <w:sz w:val="21"/>
+          <w:szCs w:val="21"/>
           <w:u w:val="none"/>
           <w:shd w:val="clear" w:fill="FFFFFF"/>
         </w:rPr>
-        <w:t>https://android.googlesource.com/</w:t>
+        <w:fldChar w:fldCharType="end"/>
+      </w:r>
+      <w:r>
+        <w:rPr>
+          <w:rFonts w:hint="eastAsia" w:ascii="Arial" w:hAnsi="Arial" w:eastAsia="宋体" w:cs="Arial"/>
+          <w:b w:val="0"/>
+          <w:i w:val="0"/>
+          <w:caps w:val="0"/>
+          <w:color w:val="6A3906"/>
+          <w:spacing w:val="0"/>
+          <w:sz w:val="21"/>
+          <w:szCs w:val="21"/>
+          <w:u w:val="none"/>
+          <w:shd w:val="clear" w:fill="FFFFFF"/>
+          <w:lang w:val="en-US" w:eastAsia="zh-CN"/>
+        </w:rPr>
+        <w:tab/>
       </w:r>
       <w:r>
         <w:rPr>
@@ -3826,89 +3856,1168 @@
           <w:b w:val="0"/>
           <w:i w:val="0"/>
           <w:caps w:val="0"/>
-          <w:color w:val="6A3906"/>
-          <w:spacing w:val="0"/>
-          <w:sz w:val="21"/>
-          <w:szCs w:val="21"/>
-          <w:u w:val="none"/>
-          <w:shd w:val="clear" w:fill="FFFFFF"/>
+          <w:color w:val="362E2B"/>
+          <w:spacing w:val="0"/>
+          <w:sz w:val="21"/>
+          <w:szCs w:val="21"/>
+          <w:shd w:val="clear" w:fill="FFFFFF"/>
+        </w:rPr>
+        <w:t>在</w:t>
+      </w:r>
+      <w:r>
+        <w:rPr>
+          <w:rFonts w:hint="eastAsia" w:ascii="Arial" w:hAnsi="Arial" w:eastAsia="宋体" w:cs="Arial"/>
+          <w:b w:val="0"/>
+          <w:i w:val="0"/>
+          <w:caps w:val="0"/>
+          <w:color w:val="362E2B"/>
+          <w:spacing w:val="0"/>
+          <w:sz w:val="21"/>
+          <w:szCs w:val="21"/>
+          <w:shd w:val="clear" w:fill="FFFFFF"/>
+          <w:lang w:val="en-US" w:eastAsia="zh-CN"/>
+        </w:rPr>
+        <w:tab/>
+      </w:r>
+      <w:r>
+        <w:rPr>
+          <w:rFonts w:hint="eastAsia" w:ascii="Arial" w:hAnsi="Arial" w:eastAsia="宋体" w:cs="Arial"/>
+          <w:b w:val="0"/>
+          <w:i w:val="0"/>
+          <w:caps w:val="0"/>
+          <w:color w:val="362E2B"/>
+          <w:spacing w:val="0"/>
+          <w:sz w:val="21"/>
+          <w:szCs w:val="21"/>
+          <w:shd w:val="clear" w:fill="FFFFFF"/>
+          <w:lang w:val="en-US" w:eastAsia="zh-CN"/>
+        </w:rPr>
+        <w:t xml:space="preserve">      </w:t>
+      </w:r>
+      <w:r>
+        <w:rPr>
+          <w:rFonts w:hint="default" w:ascii="Arial" w:hAnsi="Arial" w:eastAsia="宋体" w:cs="Arial"/>
+          <w:b w:val="0"/>
+          <w:i w:val="0"/>
+          <w:caps w:val="0"/>
+          <w:color w:val="362E2B"/>
+          <w:spacing w:val="0"/>
+          <w:sz w:val="21"/>
+          <w:szCs w:val="21"/>
+          <w:shd w:val="clear" w:fill="FFFFFF"/>
+        </w:rPr>
+        <w:t>正常情况下无法访问，因此我们不采取官方提供的方式获取源码</w:t>
+      </w:r>
+    </w:p>
+    <w:p>
+      <w:pPr>
+        <w:ind w:firstLine="420" w:firstLineChars="0"/>
+        <w:rPr>
+          <w:rFonts w:hint="eastAsia"/>
+          <w:lang w:val="en-US" w:eastAsia="zh-CN"/>
+        </w:rPr>
+      </w:pPr>
+      <w:r>
+        <w:rPr>
+          <w:rFonts w:hint="eastAsia" w:ascii="Arial" w:hAnsi="Arial" w:eastAsia="宋体" w:cs="Arial"/>
+          <w:b w:val="0"/>
+          <w:i w:val="0"/>
+          <w:caps w:val="0"/>
+          <w:color w:val="FF0000"/>
+          <w:spacing w:val="0"/>
+          <w:kern w:val="2"/>
+          <w:sz w:val="21"/>
+          <w:szCs w:val="21"/>
+          <w:shd w:val="clear" w:fill="FFFFFF"/>
+          <w:lang w:val="en-US" w:eastAsia="zh-CN" w:bidi="ar-SA"/>
+        </w:rPr>
+        <w:t xml:space="preserve"> </w:t>
+      </w:r>
+      <w:r>
+        <w:rPr>
+          <w:rFonts w:hint="eastAsia" w:ascii="Arial" w:hAnsi="Arial" w:eastAsia="宋体" w:cs="Arial"/>
+          <w:b w:val="0"/>
+          <w:i w:val="0"/>
+          <w:caps w:val="0"/>
+          <w:color w:val="FF0000"/>
+          <w:spacing w:val="0"/>
+          <w:kern w:val="2"/>
+          <w:sz w:val="21"/>
+          <w:szCs w:val="21"/>
+          <w:shd w:val="clear" w:fill="FFFFFF"/>
+          <w:lang w:val="en-US" w:eastAsia="zh-CN" w:bidi="ar-SA"/>
+        </w:rPr>
+        <w:tab/>
+      </w:r>
+      <w:r>
+        <w:rPr>
+          <w:rFonts w:hint="eastAsia" w:ascii="Arial" w:hAnsi="Arial" w:eastAsia="宋体" w:cs="Arial"/>
+          <w:b w:val="0"/>
+          <w:i w:val="0"/>
+          <w:caps w:val="0"/>
+          <w:color w:val="FF0000"/>
+          <w:spacing w:val="0"/>
+          <w:kern w:val="2"/>
+          <w:sz w:val="21"/>
+          <w:szCs w:val="21"/>
+          <w:shd w:val="clear" w:fill="FFFFFF"/>
+          <w:lang w:val="en-US" w:eastAsia="zh-CN" w:bidi="ar-SA"/>
+        </w:rPr>
+        <w:t xml:space="preserve">   </w:t>
+      </w:r>
+      <w:r>
+        <w:rPr>
+          <w:rFonts w:hint="eastAsia" w:ascii="Arial" w:hAnsi="Arial" w:eastAsia="宋体" w:cs="Arial"/>
+          <w:b w:val="0"/>
+          <w:i w:val="0"/>
+          <w:caps w:val="0"/>
+          <w:color w:val="auto"/>
+          <w:spacing w:val="0"/>
+          <w:kern w:val="2"/>
+          <w:sz w:val="21"/>
+          <w:szCs w:val="21"/>
+          <w:shd w:val="clear" w:fill="FFFFFF"/>
+          <w:lang w:val="en-US" w:eastAsia="zh-CN" w:bidi="ar-SA"/>
+        </w:rPr>
+        <w:t>2</w:t>
+      </w:r>
+      <w:r>
+        <w:rPr>
+          <w:rFonts w:hint="eastAsia"/>
+          <w:lang w:val="en-US" w:eastAsia="zh-CN"/>
+        </w:rPr>
+        <w:t>）到 百度云网盘 上面找对应版本源代码</w:t>
+      </w:r>
+    </w:p>
+    <w:p>
+      <w:pPr>
+        <w:ind w:firstLine="420" w:firstLineChars="0"/>
+        <w:rPr>
+          <w:rFonts w:hint="eastAsia"/>
+          <w:lang w:val="en-US" w:eastAsia="zh-CN"/>
+        </w:rPr>
+      </w:pPr>
+      <w:r>
+        <w:rPr>
+          <w:rFonts w:hint="eastAsia"/>
+          <w:lang w:val="en-US" w:eastAsia="zh-CN"/>
+        </w:rPr>
+        <w:t xml:space="preserve">          注意：不要在Windows中解压，用图形化工具解压会缺少内容，linux解压</w:t>
+      </w:r>
+    </w:p>
+    <w:p>
+      <w:pPr>
+        <w:ind w:firstLine="420" w:firstLineChars="0"/>
+        <w:rPr>
+          <w:rFonts w:hint="eastAsia"/>
+          <w:lang w:val="en-US" w:eastAsia="zh-CN"/>
+        </w:rPr>
+      </w:pPr>
+      <w:r>
+        <w:rPr>
+          <w:rFonts w:hint="eastAsia"/>
+          <w:lang w:val="en-US" w:eastAsia="zh-CN"/>
+        </w:rPr>
+        <w:t xml:space="preserve"> </w:t>
+      </w:r>
+      <w:r>
+        <w:rPr>
+          <w:rFonts w:hint="eastAsia"/>
+          <w:lang w:val="en-US" w:eastAsia="zh-CN"/>
+        </w:rPr>
+        <w:tab/>
+      </w:r>
+      <w:r>
+        <w:rPr>
+          <w:rFonts w:hint="eastAsia"/>
+          <w:lang w:val="en-US" w:eastAsia="zh-CN"/>
+        </w:rPr>
+        <w:tab/>
+      </w:r>
+      <w:r>
+        <w:rPr>
+          <w:rFonts w:hint="eastAsia"/>
+          <w:lang w:val="en-US" w:eastAsia="zh-CN"/>
+        </w:rPr>
+        <w:t xml:space="preserve">  7z格式解压  </w:t>
+      </w:r>
+      <w:r>
+        <w:rPr>
+          <w:rFonts w:hint="eastAsia"/>
+          <w:lang w:val="en-US" w:eastAsia="zh-CN"/>
+        </w:rPr>
+        <w:fldChar w:fldCharType="begin"/>
+      </w:r>
+      <w:r>
+        <w:rPr>
+          <w:rFonts w:hint="eastAsia"/>
+          <w:lang w:val="en-US" w:eastAsia="zh-CN"/>
+        </w:rPr>
+        <w:instrText xml:space="preserve"> HYPERLINK "http://www.educity.cn/linux/1241489.html" </w:instrText>
+      </w:r>
+      <w:r>
+        <w:rPr>
+          <w:rFonts w:hint="eastAsia"/>
+          <w:lang w:val="en-US" w:eastAsia="zh-CN"/>
+        </w:rPr>
+        <w:fldChar w:fldCharType="separate"/>
+      </w:r>
+      <w:r>
+        <w:rPr>
+          <w:rStyle w:val="5"/>
+          <w:rFonts w:hint="eastAsia"/>
+          <w:lang w:val="en-US" w:eastAsia="zh-CN"/>
+        </w:rPr>
+        <w:t>http://www.educity.cn/linux/1241489.html</w:t>
+      </w:r>
+      <w:r>
+        <w:rPr>
+          <w:rFonts w:hint="eastAsia"/>
+          <w:lang w:val="en-US" w:eastAsia="zh-CN"/>
         </w:rPr>
         <w:fldChar w:fldCharType="end"/>
       </w:r>
-      <w:r>
-        <w:rPr>
-          <w:rFonts w:hint="eastAsia" w:ascii="Arial" w:hAnsi="Arial" w:eastAsia="宋体" w:cs="Arial"/>
-          <w:b w:val="0"/>
-          <w:i w:val="0"/>
-          <w:caps w:val="0"/>
-          <w:color w:val="6A3906"/>
-          <w:spacing w:val="0"/>
-          <w:sz w:val="21"/>
-          <w:szCs w:val="21"/>
-          <w:u w:val="none"/>
-          <w:shd w:val="clear" w:fill="FFFFFF"/>
-          <w:lang w:val="en-US" w:eastAsia="zh-CN"/>
-        </w:rPr>
-        <w:tab/>
-      </w:r>
-      <w:r>
-        <w:rPr>
-          <w:rFonts w:hint="default" w:ascii="Arial" w:hAnsi="Arial" w:eastAsia="宋体" w:cs="Arial"/>
-          <w:b w:val="0"/>
-          <w:i w:val="0"/>
-          <w:caps w:val="0"/>
-          <w:color w:val="362E2B"/>
-          <w:spacing w:val="0"/>
-          <w:sz w:val="21"/>
-          <w:szCs w:val="21"/>
-          <w:shd w:val="clear" w:fill="FFFFFF"/>
-        </w:rPr>
-        <w:t>在</w:t>
-      </w:r>
-      <w:r>
-        <w:rPr>
-          <w:rFonts w:hint="eastAsia" w:ascii="Arial" w:hAnsi="Arial" w:eastAsia="宋体" w:cs="Arial"/>
-          <w:b w:val="0"/>
-          <w:i w:val="0"/>
-          <w:caps w:val="0"/>
-          <w:color w:val="362E2B"/>
-          <w:spacing w:val="0"/>
-          <w:sz w:val="21"/>
-          <w:szCs w:val="21"/>
-          <w:shd w:val="clear" w:fill="FFFFFF"/>
-          <w:lang w:val="en-US" w:eastAsia="zh-CN"/>
-        </w:rPr>
-        <w:tab/>
-      </w:r>
-      <w:r>
-        <w:rPr>
-          <w:rFonts w:hint="eastAsia" w:ascii="Arial" w:hAnsi="Arial" w:eastAsia="宋体" w:cs="Arial"/>
-          <w:b w:val="0"/>
-          <w:i w:val="0"/>
-          <w:caps w:val="0"/>
-          <w:color w:val="362E2B"/>
-          <w:spacing w:val="0"/>
-          <w:sz w:val="21"/>
-          <w:szCs w:val="21"/>
-          <w:shd w:val="clear" w:fill="FFFFFF"/>
+    </w:p>
+    <w:p>
+      <w:pPr>
+        <w:rPr>
+          <w:rFonts w:hint="eastAsia"/>
+          <w:lang w:val="en-US" w:eastAsia="zh-CN"/>
+        </w:rPr>
+      </w:pPr>
+      <w:r>
+        <w:rPr>
+          <w:rFonts w:hint="eastAsia"/>
+          <w:lang w:val="en-US" w:eastAsia="zh-CN"/>
+        </w:rPr>
+        <w:t xml:space="preserve">              Linux压缩</w:t>
+      </w:r>
+      <w:r>
+        <w:rPr>
+          <w:rFonts w:hint="eastAsia"/>
+          <w:lang w:val="en-US" w:eastAsia="zh-CN"/>
+        </w:rPr>
+        <w:fldChar w:fldCharType="begin"/>
+      </w:r>
+      <w:r>
+        <w:rPr>
+          <w:rFonts w:hint="eastAsia"/>
+          <w:lang w:val="en-US" w:eastAsia="zh-CN"/>
+        </w:rPr>
+        <w:instrText xml:space="preserve"> HYPERLINK "http://blog.csdn.net/jiangwei0910410003/article/details/37997899" </w:instrText>
+      </w:r>
+      <w:r>
+        <w:rPr>
+          <w:rFonts w:hint="eastAsia"/>
+          <w:lang w:val="en-US" w:eastAsia="zh-CN"/>
+        </w:rPr>
+        <w:fldChar w:fldCharType="separate"/>
+      </w:r>
+      <w:r>
+        <w:rPr>
+          <w:rStyle w:val="5"/>
+          <w:rFonts w:hint="eastAsia"/>
+          <w:lang w:val="en-US" w:eastAsia="zh-CN"/>
+        </w:rPr>
+        <w:t>http://blog.csdn.net/jiangwei0910410003/article/details/37997899</w:t>
+      </w:r>
+      <w:r>
+        <w:rPr>
+          <w:rFonts w:hint="eastAsia"/>
+          <w:lang w:val="en-US" w:eastAsia="zh-CN"/>
+        </w:rPr>
+        <w:fldChar w:fldCharType="end"/>
+      </w:r>
+    </w:p>
+    <w:p>
+      <w:pPr>
+        <w:ind w:left="420" w:leftChars="0" w:firstLine="420" w:firstLineChars="0"/>
+        <w:rPr>
+          <w:rFonts w:hint="eastAsia"/>
+          <w:lang w:val="en-US" w:eastAsia="zh-CN"/>
+        </w:rPr>
+      </w:pPr>
+      <w:r>
+        <w:rPr>
+          <w:rFonts w:hint="eastAsia"/>
+          <w:lang w:val="en-US" w:eastAsia="zh-CN"/>
+        </w:rPr>
+        <w:t xml:space="preserve">   6.  Ccache编译的加速 </w:t>
+      </w:r>
+      <w:r>
+        <w:rPr>
+          <w:rFonts w:hint="eastAsia"/>
+          <w:lang w:val="en-US" w:eastAsia="zh-CN"/>
+        </w:rPr>
+        <w:fldChar w:fldCharType="begin"/>
+      </w:r>
+      <w:r>
+        <w:rPr>
+          <w:rFonts w:hint="eastAsia"/>
+          <w:lang w:val="en-US" w:eastAsia="zh-CN"/>
+        </w:rPr>
+        <w:instrText xml:space="preserve"> HYPERLINK "http://blog.chinaunix.net/uid-29140689-id-4033900.html" </w:instrText>
+      </w:r>
+      <w:r>
+        <w:rPr>
+          <w:rFonts w:hint="eastAsia"/>
+          <w:lang w:val="en-US" w:eastAsia="zh-CN"/>
+        </w:rPr>
+        <w:fldChar w:fldCharType="separate"/>
+      </w:r>
+      <w:r>
+        <w:rPr>
+          <w:rStyle w:val="5"/>
+          <w:rFonts w:hint="eastAsia"/>
+          <w:lang w:val="en-US" w:eastAsia="zh-CN"/>
+        </w:rPr>
+        <w:t>http://blog.chinaunix.net/uid-29140689-id-4033900.html</w:t>
+      </w:r>
+      <w:r>
+        <w:rPr>
+          <w:rFonts w:hint="eastAsia"/>
+          <w:lang w:val="en-US" w:eastAsia="zh-CN"/>
+        </w:rPr>
+        <w:fldChar w:fldCharType="end"/>
+      </w:r>
+    </w:p>
+    <w:p>
+      <w:pPr>
+        <w:ind w:left="840" w:leftChars="0" w:firstLine="420" w:firstLineChars="0"/>
+        <w:rPr>
+          <w:rFonts w:hint="eastAsia"/>
+          <w:lang w:val="en-US" w:eastAsia="zh-CN"/>
+        </w:rPr>
+      </w:pPr>
+      <w:r>
+        <w:rPr>
+          <w:rFonts w:hint="eastAsia"/>
+          <w:lang w:val="en-US" w:eastAsia="zh-CN"/>
+        </w:rPr>
+        <w:t xml:space="preserve">  结合两个文档的介绍，综合一下</w:t>
+      </w:r>
+    </w:p>
+    <w:p>
+      <w:pPr>
+        <w:rPr>
+          <w:rFonts w:hint="eastAsia"/>
+          <w:lang w:val="en-US" w:eastAsia="zh-CN"/>
+        </w:rPr>
+      </w:pPr>
+      <w:r>
+        <w:rPr>
+          <w:rFonts w:hint="eastAsia"/>
+          <w:lang w:val="en-US" w:eastAsia="zh-CN"/>
+        </w:rPr>
+        <w:t xml:space="preserve">           7. 驱动的下载即脚本执行 </w:t>
+      </w:r>
+      <w:r>
+        <w:rPr>
+          <w:rFonts w:hint="eastAsia"/>
+          <w:lang w:val="en-US" w:eastAsia="zh-CN"/>
+        </w:rPr>
+        <w:fldChar w:fldCharType="begin"/>
+      </w:r>
+      <w:r>
+        <w:rPr>
+          <w:rFonts w:hint="eastAsia"/>
+          <w:lang w:val="en-US" w:eastAsia="zh-CN"/>
+        </w:rPr>
+        <w:instrText xml:space="preserve"> HYPERLINK "http://www.jb51.net/article/53924.htm" </w:instrText>
+      </w:r>
+      <w:r>
+        <w:rPr>
+          <w:rFonts w:hint="eastAsia"/>
+          <w:lang w:val="en-US" w:eastAsia="zh-CN"/>
+        </w:rPr>
+        <w:fldChar w:fldCharType="separate"/>
+      </w:r>
+      <w:r>
+        <w:rPr>
+          <w:rStyle w:val="5"/>
+          <w:rFonts w:hint="eastAsia"/>
+          <w:lang w:val="en-US" w:eastAsia="zh-CN"/>
+        </w:rPr>
+        <w:t>http://www.jb51.net/article/53924.htm</w:t>
+      </w:r>
+      <w:r>
+        <w:rPr>
+          <w:rFonts w:hint="eastAsia"/>
+          <w:lang w:val="en-US" w:eastAsia="zh-CN"/>
+        </w:rPr>
+        <w:fldChar w:fldCharType="end"/>
+      </w:r>
+    </w:p>
+    <w:p>
+      <w:pPr>
+        <w:rPr>
+          <w:rFonts w:hint="eastAsia"/>
+          <w:lang w:val="en-US" w:eastAsia="zh-CN"/>
+        </w:rPr>
+      </w:pPr>
+      <w:r>
+        <w:rPr>
+          <w:rFonts w:hint="eastAsia"/>
+          <w:lang w:val="en-US" w:eastAsia="zh-CN"/>
+        </w:rPr>
+        <w:t xml:space="preserve">           8. 开始编译 make -j4(电脑核数的二倍)</w:t>
+      </w:r>
+    </w:p>
+    <w:p>
+      <w:pPr>
+        <w:rPr>
+          <w:rFonts w:hint="eastAsia"/>
+          <w:lang w:val="en-US" w:eastAsia="zh-CN"/>
+        </w:rPr>
+      </w:pPr>
+      <w:r>
+        <w:rPr>
+          <w:rFonts w:hint="eastAsia"/>
+          <w:lang w:val="en-US" w:eastAsia="zh-CN"/>
+        </w:rPr>
+        <w:t xml:space="preserve">           9. 问题一：unstable问题（原因是系统的源版本过低或以失效）</w:t>
+      </w:r>
+    </w:p>
+    <w:p>
+      <w:pPr>
+        <w:rPr>
+          <w:rFonts w:hint="eastAsia"/>
+          <w:lang w:val="en-US" w:eastAsia="zh-CN"/>
+        </w:rPr>
+      </w:pPr>
+      <w:r>
+        <w:rPr>
+          <w:rFonts w:hint="eastAsia"/>
+          <w:lang w:val="en-US" w:eastAsia="zh-CN"/>
+        </w:rPr>
+        <w:t xml:space="preserve">              解决方案：打开文件，原来的源删掉，新的源粘贴过来。其中exter..注释掉</w:t>
+      </w:r>
+    </w:p>
+    <w:p>
+      <w:pPr>
+        <w:rPr>
+          <w:rFonts w:hint="eastAsia"/>
+          <w:lang w:val="en-US" w:eastAsia="zh-CN"/>
+        </w:rPr>
+      </w:pPr>
+      <w:r>
+        <w:rPr>
+          <w:rFonts w:hint="eastAsia"/>
+          <w:lang w:val="en-US" w:eastAsia="zh-CN"/>
+        </w:rPr>
+        <w:t xml:space="preserve">              </w:t>
+      </w:r>
+      <w:r>
+        <w:rPr>
+          <w:rFonts w:hint="eastAsia"/>
+          <w:lang w:val="en-US" w:eastAsia="zh-CN"/>
+        </w:rPr>
+        <w:fldChar w:fldCharType="begin"/>
+      </w:r>
+      <w:r>
+        <w:rPr>
+          <w:rFonts w:hint="eastAsia"/>
+          <w:lang w:val="en-US" w:eastAsia="zh-CN"/>
+        </w:rPr>
+        <w:instrText xml:space="preserve"> HYPERLINK "http://blog.csdn.net/lvchaoshun/article/details/52245936" </w:instrText>
+      </w:r>
+      <w:r>
+        <w:rPr>
+          <w:rFonts w:hint="eastAsia"/>
+          <w:lang w:val="en-US" w:eastAsia="zh-CN"/>
+        </w:rPr>
+        <w:fldChar w:fldCharType="separate"/>
+      </w:r>
+      <w:r>
+        <w:rPr>
+          <w:rStyle w:val="5"/>
+          <w:rFonts w:hint="eastAsia"/>
+          <w:lang w:val="en-US" w:eastAsia="zh-CN"/>
+        </w:rPr>
+        <w:t>http://blog.csdn.net/lvchaoshun/article/details/52245936</w:t>
+      </w:r>
+      <w:r>
+        <w:rPr>
+          <w:rFonts w:hint="eastAsia"/>
+          <w:lang w:val="en-US" w:eastAsia="zh-CN"/>
+        </w:rPr>
+        <w:fldChar w:fldCharType="end"/>
+      </w:r>
+    </w:p>
+    <w:p>
+      <w:pPr>
+        <w:ind w:left="420" w:leftChars="0" w:firstLine="420" w:firstLineChars="0"/>
+        <w:rPr>
+          <w:rFonts w:hint="eastAsia"/>
+          <w:lang w:val="en-US" w:eastAsia="zh-CN"/>
+        </w:rPr>
+      </w:pPr>
+      <w:r>
+        <w:rPr>
+          <w:rFonts w:hint="eastAsia"/>
           <w:lang w:val="en-US" w:eastAsia="zh-CN"/>
         </w:rPr>
         <w:t xml:space="preserve">      </w:t>
       </w:r>
       <w:r>
         <w:rPr>
-          <w:rFonts w:hint="default" w:ascii="Arial" w:hAnsi="Arial" w:eastAsia="宋体" w:cs="Arial"/>
-          <w:b w:val="0"/>
-          <w:i w:val="0"/>
-          <w:caps w:val="0"/>
-          <w:color w:val="362E2B"/>
-          <w:spacing w:val="0"/>
-          <w:sz w:val="21"/>
-          <w:szCs w:val="21"/>
-          <w:shd w:val="clear" w:fill="FFFFFF"/>
-        </w:rPr>
-        <w:t>正常情况下无法访问，因此我们不采取官方提供的方式获取源码</w:t>
-      </w:r>
+          <w:rFonts w:hint="eastAsia"/>
+          <w:lang w:val="en-US" w:eastAsia="zh-CN"/>
+        </w:rPr>
+        <w:fldChar w:fldCharType="begin"/>
+      </w:r>
+      <w:r>
+        <w:rPr>
+          <w:rFonts w:hint="eastAsia"/>
+          <w:lang w:val="en-US" w:eastAsia="zh-CN"/>
+        </w:rPr>
+        <w:instrText xml:space="preserve"> HYPERLINK "http://wiki.ubuntu.org.cn/%E6%A8%A1%E6%9D%BF:14.04source" </w:instrText>
+      </w:r>
+      <w:r>
+        <w:rPr>
+          <w:rFonts w:hint="eastAsia"/>
+          <w:lang w:val="en-US" w:eastAsia="zh-CN"/>
+        </w:rPr>
+        <w:fldChar w:fldCharType="separate"/>
+      </w:r>
+      <w:r>
+        <w:rPr>
+          <w:rStyle w:val="4"/>
+          <w:rFonts w:hint="eastAsia"/>
+          <w:lang w:val="en-US" w:eastAsia="zh-CN"/>
+        </w:rPr>
+        <w:t>http://wiki.ubuntu.org.cn/%E6%A8%A1%E6%9D%BF:14.04source</w:t>
+      </w:r>
+      <w:r>
+        <w:rPr>
+          <w:rFonts w:hint="eastAsia"/>
+          <w:lang w:val="en-US" w:eastAsia="zh-CN"/>
+        </w:rPr>
+        <w:fldChar w:fldCharType="end"/>
+      </w:r>
+    </w:p>
+    <w:p>
+      <w:pPr>
+        <w:ind w:left="840" w:leftChars="0" w:firstLine="420" w:firstLineChars="0"/>
+        <w:rPr>
+          <w:rFonts w:hint="eastAsia"/>
+          <w:lang w:val="en-US" w:eastAsia="zh-CN"/>
+        </w:rPr>
+      </w:pPr>
+      <w:r>
+        <w:rPr>
+          <w:rFonts w:hint="eastAsia"/>
+          <w:lang w:val="en-US" w:eastAsia="zh-CN"/>
+        </w:rPr>
+        <w:t xml:space="preserve"> 问题二：collect2：Id terminated with signal 9错误 --&gt;  swap/RAM分配不足</w:t>
+      </w:r>
+    </w:p>
+    <w:p>
+      <w:pPr>
+        <w:ind w:left="840" w:leftChars="0" w:firstLine="420" w:firstLineChars="0"/>
+        <w:rPr>
+          <w:rFonts w:hint="eastAsia"/>
+          <w:lang w:val="en-US" w:eastAsia="zh-CN"/>
+        </w:rPr>
+      </w:pPr>
+      <w:r>
+        <w:rPr>
+          <w:rFonts w:hint="eastAsia"/>
+          <w:lang w:val="en-US" w:eastAsia="zh-CN"/>
+        </w:rPr>
+        <w:fldChar w:fldCharType="begin"/>
+      </w:r>
+      <w:r>
+        <w:rPr>
+          <w:rFonts w:hint="eastAsia"/>
+          <w:lang w:val="en-US" w:eastAsia="zh-CN"/>
+        </w:rPr>
+        <w:instrText xml:space="preserve"> HYPERLINK "http://blog.csdn.net/q35126156/article/details/53514187" </w:instrText>
+      </w:r>
+      <w:r>
+        <w:rPr>
+          <w:rFonts w:hint="eastAsia"/>
+          <w:lang w:val="en-US" w:eastAsia="zh-CN"/>
+        </w:rPr>
+        <w:fldChar w:fldCharType="separate"/>
+      </w:r>
+      <w:r>
+        <w:rPr>
+          <w:rStyle w:val="5"/>
+          <w:rFonts w:hint="eastAsia"/>
+          <w:lang w:val="en-US" w:eastAsia="zh-CN"/>
+        </w:rPr>
+        <w:t>http://blog.csdn.net/q35126156/article/details/53514187</w:t>
+      </w:r>
+      <w:r>
+        <w:rPr>
+          <w:rFonts w:hint="eastAsia"/>
+          <w:lang w:val="en-US" w:eastAsia="zh-CN"/>
+        </w:rPr>
+        <w:fldChar w:fldCharType="end"/>
+      </w:r>
+      <w:r>
+        <w:rPr>
+          <w:rFonts w:hint="eastAsia"/>
+          <w:lang w:val="en-US" w:eastAsia="zh-CN"/>
+        </w:rPr>
+        <w:t xml:space="preserve"> </w:t>
+      </w:r>
+    </w:p>
+    <w:p>
+      <w:pPr>
+        <w:ind w:left="840" w:leftChars="0" w:firstLine="420" w:firstLineChars="0"/>
+        <w:rPr>
+          <w:rFonts w:hint="eastAsia"/>
+          <w:lang w:val="en-US" w:eastAsia="zh-CN"/>
+        </w:rPr>
+      </w:pPr>
+      <w:r>
+        <w:rPr>
+          <w:rFonts w:hint="eastAsia"/>
+          <w:lang w:val="en-US" w:eastAsia="zh-CN"/>
+        </w:rPr>
+        <w:t>最后一步提示权限不够，直接打开文本修改就好</w:t>
+      </w:r>
+    </w:p>
+    <w:p>
+      <w:pPr>
+        <w:ind w:left="420" w:leftChars="0" w:firstLine="420" w:firstLineChars="0"/>
+        <w:rPr>
+          <w:rFonts w:hint="eastAsia"/>
+          <w:lang w:val="en-US" w:eastAsia="zh-CN"/>
+        </w:rPr>
+      </w:pPr>
+      <w:r>
+        <w:rPr>
+          <w:rFonts w:hint="eastAsia"/>
+          <w:lang w:val="en-US" w:eastAsia="zh-CN"/>
+        </w:rPr>
+        <w:t xml:space="preserve"> 10.经过超过10小时编译（这里未用到ccache..）,编译成功（Nexus Ham版本的）</w:t>
+      </w:r>
+    </w:p>
+    <w:p>
+      <w:pPr>
+        <w:ind w:left="420" w:leftChars="0" w:firstLine="420" w:firstLineChars="0"/>
+        <w:rPr>
+          <w:rFonts w:hint="eastAsia"/>
+          <w:lang w:val="en-US" w:eastAsia="zh-CN"/>
+        </w:rPr>
+      </w:pPr>
+      <w:r>
+        <w:rPr>
+          <w:rFonts w:hint="eastAsia"/>
+          <w:lang w:val="en-US" w:eastAsia="zh-CN"/>
+        </w:rPr>
+        <w:t xml:space="preserve"> 11.下机有风险，先编译一个模拟器版本（lunch -&gt; 1)</w:t>
+      </w:r>
+      <w:bookmarkStart w:id="0" w:name="_GoBack"/>
+      <w:bookmarkEnd w:id="0"/>
+    </w:p>
+    <w:p>
+      <w:pPr>
+        <w:rPr>
+          <w:rFonts w:hint="eastAsia"/>
+          <w:lang w:val="en-US" w:eastAsia="zh-CN"/>
+        </w:rPr>
+      </w:pPr>
+    </w:p>
+    <w:p>
+      <w:pPr>
+        <w:rPr>
+          <w:rFonts w:hint="eastAsia"/>
+        </w:rPr>
+      </w:pPr>
+      <w:r>
+        <w:rPr>
+          <w:rFonts w:hint="eastAsia"/>
+        </w:rPr>
+        <w:tab/>
+      </w:r>
+      <w:r>
+        <w:rPr>
+          <w:rFonts w:hint="eastAsia"/>
+        </w:rPr>
+        <w:t xml:space="preserve">   编译安卓源码 --</w:t>
+      </w:r>
+      <w:r>
+        <w:rPr>
+          <w:rFonts w:hint="eastAsia"/>
+          <w:lang w:val="en-US" w:eastAsia="zh-CN"/>
+        </w:rPr>
+        <w:t xml:space="preserve"> </w:t>
+      </w:r>
+      <w:r>
+        <w:rPr>
+          <w:rFonts w:hint="eastAsia"/>
+        </w:rPr>
+        <w:t>详细步骤</w:t>
+      </w:r>
+    </w:p>
+    <w:p>
+      <w:pPr>
+        <w:rPr>
+          <w:rFonts w:hint="eastAsia"/>
+          <w:lang w:val="en-US" w:eastAsia="zh-CN"/>
+        </w:rPr>
+      </w:pPr>
+      <w:r>
+        <w:rPr>
+          <w:rFonts w:hint="eastAsia"/>
+          <w:lang w:val="en-US" w:eastAsia="zh-CN"/>
+        </w:rPr>
+        <w:t xml:space="preserve">  </w:t>
+      </w:r>
+      <w:r>
+        <w:rPr>
+          <w:rFonts w:hint="eastAsia"/>
+          <w:lang w:val="en-US" w:eastAsia="zh-CN"/>
+        </w:rPr>
+        <w:tab/>
+      </w:r>
+      <w:r>
+        <w:rPr>
+          <w:rFonts w:hint="eastAsia"/>
+          <w:lang w:val="en-US" w:eastAsia="zh-CN"/>
+        </w:rPr>
+        <w:tab/>
+      </w:r>
+      <w:r>
+        <w:rPr>
+          <w:rFonts w:hint="eastAsia"/>
+          <w:lang w:val="en-US" w:eastAsia="zh-CN"/>
+        </w:rPr>
+        <w:t xml:space="preserve">   1 .</w:t>
+      </w:r>
+      <w:r>
+        <w:rPr>
+          <w:rFonts w:hint="eastAsia"/>
+          <w:color w:val="FF0000"/>
+          <w:lang w:val="en-US" w:eastAsia="zh-CN"/>
+        </w:rPr>
+        <w:t>Ubuntu 12.04 + Android 4.4.4_r1/4.4.4_r2/4.0.3_r6/2.3_x/5.1.1_r6/5.1.1_r12</w:t>
+      </w:r>
+    </w:p>
+    <w:p>
+      <w:pPr>
+        <w:ind w:left="840" w:leftChars="0" w:firstLine="420" w:firstLineChars="0"/>
+        <w:rPr>
+          <w:rFonts w:hint="eastAsia"/>
+          <w:lang w:val="en-US" w:eastAsia="zh-CN"/>
+        </w:rPr>
+      </w:pPr>
+      <w:r>
+        <w:rPr>
+          <w:rFonts w:hint="eastAsia"/>
+          <w:lang w:val="en-US" w:eastAsia="zh-CN"/>
+        </w:rPr>
+        <w:t xml:space="preserve"> </w:t>
+      </w:r>
+      <w:r>
+        <w:rPr>
+          <w:rFonts w:hint="eastAsia"/>
+          <w:lang w:val="en-US" w:eastAsia="zh-CN"/>
+        </w:rPr>
+        <w:fldChar w:fldCharType="begin"/>
+      </w:r>
+      <w:r>
+        <w:rPr>
+          <w:rFonts w:hint="eastAsia"/>
+          <w:lang w:val="en-US" w:eastAsia="zh-CN"/>
+        </w:rPr>
+        <w:instrText xml:space="preserve"> HYPERLINK "http://blog.csdn.net/u011422742/article/details/52068327" </w:instrText>
+      </w:r>
+      <w:r>
+        <w:rPr>
+          <w:rFonts w:hint="eastAsia"/>
+          <w:lang w:val="en-US" w:eastAsia="zh-CN"/>
+        </w:rPr>
+        <w:fldChar w:fldCharType="separate"/>
+      </w:r>
+      <w:r>
+        <w:rPr>
+          <w:rStyle w:val="4"/>
+          <w:rFonts w:hint="eastAsia"/>
+          <w:lang w:val="en-US" w:eastAsia="zh-CN"/>
+        </w:rPr>
+        <w:t>http://blog.csdn.net/u011422742/article/details/52068327</w:t>
+      </w:r>
+      <w:r>
+        <w:rPr>
+          <w:rFonts w:hint="eastAsia"/>
+          <w:lang w:val="en-US" w:eastAsia="zh-CN"/>
+        </w:rPr>
+        <w:fldChar w:fldCharType="end"/>
+      </w:r>
+      <w:r>
+        <w:rPr>
+          <w:rFonts w:hint="eastAsia"/>
+          <w:lang w:val="en-US" w:eastAsia="zh-CN"/>
+        </w:rPr>
+        <w:t xml:space="preserve"> </w:t>
+      </w:r>
+    </w:p>
+    <w:p>
+      <w:pPr>
+        <w:ind w:left="840" w:leftChars="0" w:firstLine="420" w:firstLineChars="0"/>
+        <w:rPr>
+          <w:rFonts w:hint="eastAsia"/>
+          <w:lang w:val="en-US" w:eastAsia="zh-CN"/>
+        </w:rPr>
+      </w:pPr>
+      <w:r>
+        <w:rPr>
+          <w:rFonts w:hint="eastAsia"/>
+          <w:lang w:val="en-US" w:eastAsia="zh-CN"/>
+        </w:rPr>
+        <w:t xml:space="preserve"> 虚拟机编译源码 + 模拟器 运行</w:t>
+      </w:r>
+      <w:r>
+        <w:rPr>
+          <w:rFonts w:hint="eastAsia"/>
+          <w:color w:val="FF0000"/>
+          <w:lang w:val="en-US" w:eastAsia="zh-CN"/>
+        </w:rPr>
+        <w:t>（模）</w:t>
+      </w:r>
+    </w:p>
+    <w:p>
+      <w:pPr>
+        <w:ind w:left="420" w:leftChars="0" w:firstLine="420" w:firstLineChars="0"/>
+        <w:rPr>
+          <w:rFonts w:hint="eastAsia"/>
+          <w:lang w:val="en-US" w:eastAsia="zh-CN"/>
+        </w:rPr>
+      </w:pPr>
+      <w:r>
+        <w:rPr>
+          <w:rFonts w:hint="eastAsia"/>
+          <w:lang w:val="en-US" w:eastAsia="zh-CN"/>
+        </w:rPr>
+        <w:t xml:space="preserve">   2. </w:t>
+      </w:r>
+      <w:r>
+        <w:rPr>
+          <w:rFonts w:hint="eastAsia"/>
+          <w:color w:val="FF0000"/>
+          <w:lang w:val="en-US" w:eastAsia="zh-CN"/>
+        </w:rPr>
+        <w:t>Ubuntu 16.04 + Android 6.0.1</w:t>
+      </w:r>
+    </w:p>
+    <w:p>
+      <w:pPr>
+        <w:ind w:left="840" w:leftChars="0" w:firstLine="420" w:firstLineChars="0"/>
+        <w:rPr>
+          <w:rFonts w:hint="eastAsia"/>
+          <w:lang w:val="en-US" w:eastAsia="zh-CN"/>
+        </w:rPr>
+      </w:pPr>
+      <w:r>
+        <w:rPr>
+          <w:rFonts w:hint="eastAsia"/>
+          <w:lang w:val="en-US" w:eastAsia="zh-CN"/>
+        </w:rPr>
+        <w:t xml:space="preserve"> </w:t>
+      </w:r>
+      <w:r>
+        <w:rPr>
+          <w:rFonts w:hint="eastAsia"/>
+          <w:lang w:val="en-US" w:eastAsia="zh-CN"/>
+        </w:rPr>
+        <w:fldChar w:fldCharType="begin"/>
+      </w:r>
+      <w:r>
+        <w:rPr>
+          <w:rFonts w:hint="eastAsia"/>
+          <w:lang w:val="en-US" w:eastAsia="zh-CN"/>
+        </w:rPr>
+        <w:instrText xml:space="preserve"> HYPERLINK "http://blog.csdn.net/fuchaosz/article/details/51487585" </w:instrText>
+      </w:r>
+      <w:r>
+        <w:rPr>
+          <w:rFonts w:hint="eastAsia"/>
+          <w:lang w:val="en-US" w:eastAsia="zh-CN"/>
+        </w:rPr>
+        <w:fldChar w:fldCharType="separate"/>
+      </w:r>
+      <w:r>
+        <w:rPr>
+          <w:rStyle w:val="4"/>
+          <w:rFonts w:hint="eastAsia"/>
+          <w:lang w:val="en-US" w:eastAsia="zh-CN"/>
+        </w:rPr>
+        <w:t>http://blog.csdn.net/fuchaosz/article/details/51487585</w:t>
+      </w:r>
+      <w:r>
+        <w:rPr>
+          <w:rFonts w:hint="eastAsia"/>
+          <w:lang w:val="en-US" w:eastAsia="zh-CN"/>
+        </w:rPr>
+        <w:fldChar w:fldCharType="end"/>
+      </w:r>
+      <w:r>
+        <w:rPr>
+          <w:rFonts w:hint="eastAsia"/>
+          <w:lang w:val="en-US" w:eastAsia="zh-CN"/>
+        </w:rPr>
+        <w:t xml:space="preserve"> 编译Android源码</w:t>
+      </w:r>
+      <w:r>
+        <w:rPr>
+          <w:rFonts w:hint="eastAsia"/>
+          <w:color w:val="FF0000"/>
+          <w:lang w:val="en-US" w:eastAsia="zh-CN"/>
+        </w:rPr>
+        <w:t>（模）</w:t>
+      </w:r>
+    </w:p>
+    <w:p>
+      <w:pPr>
+        <w:ind w:left="420" w:leftChars="0" w:firstLine="420" w:firstLineChars="0"/>
+        <w:rPr>
+          <w:rFonts w:hint="eastAsia"/>
+          <w:lang w:val="en-US" w:eastAsia="zh-CN"/>
+        </w:rPr>
+      </w:pPr>
+      <w:r>
+        <w:rPr>
+          <w:rFonts w:hint="eastAsia"/>
+          <w:lang w:val="en-US" w:eastAsia="zh-CN"/>
+        </w:rPr>
+        <w:t xml:space="preserve">     </w:t>
+      </w:r>
+      <w:r>
+        <w:rPr>
+          <w:rFonts w:hint="eastAsia"/>
+          <w:lang w:val="en-US" w:eastAsia="zh-CN"/>
+        </w:rPr>
+        <w:fldChar w:fldCharType="begin"/>
+      </w:r>
+      <w:r>
+        <w:rPr>
+          <w:rFonts w:hint="eastAsia"/>
+          <w:lang w:val="en-US" w:eastAsia="zh-CN"/>
+        </w:rPr>
+        <w:instrText xml:space="preserve"> HYPERLINK "http://blog.csdn.net/fuchaosz/article/details/52473660" </w:instrText>
+      </w:r>
+      <w:r>
+        <w:rPr>
+          <w:rFonts w:hint="eastAsia"/>
+          <w:lang w:val="en-US" w:eastAsia="zh-CN"/>
+        </w:rPr>
+        <w:fldChar w:fldCharType="separate"/>
+      </w:r>
+      <w:r>
+        <w:rPr>
+          <w:rStyle w:val="4"/>
+          <w:rFonts w:hint="eastAsia"/>
+          <w:lang w:val="en-US" w:eastAsia="zh-CN"/>
+        </w:rPr>
+        <w:t>http://blog.csdn.net/fuchaosz/article/details/52473660</w:t>
+      </w:r>
+      <w:r>
+        <w:rPr>
+          <w:rFonts w:hint="eastAsia"/>
+          <w:lang w:val="en-US" w:eastAsia="zh-CN"/>
+        </w:rPr>
+        <w:fldChar w:fldCharType="end"/>
+      </w:r>
+      <w:r>
+        <w:rPr>
+          <w:rFonts w:hint="eastAsia"/>
+          <w:lang w:val="en-US" w:eastAsia="zh-CN"/>
+        </w:rPr>
+        <w:t xml:space="preserve"> </w:t>
+      </w:r>
+      <w:r>
+        <w:rPr>
+          <w:rFonts w:hint="eastAsia"/>
+          <w:color w:val="FF0000"/>
+          <w:lang w:val="en-US" w:eastAsia="zh-CN"/>
+        </w:rPr>
+        <w:t>下真机</w:t>
+      </w:r>
+      <w:r>
+        <w:rPr>
+          <w:rFonts w:hint="eastAsia"/>
+          <w:lang w:val="en-US" w:eastAsia="zh-CN"/>
+        </w:rPr>
+        <w:t>各种详细分析</w:t>
+      </w:r>
+    </w:p>
+    <w:p>
+      <w:pPr>
+        <w:ind w:left="420" w:leftChars="0" w:firstLine="420" w:firstLineChars="0"/>
+        <w:rPr>
+          <w:rFonts w:hint="eastAsia"/>
+          <w:lang w:val="en-US" w:eastAsia="zh-CN"/>
+        </w:rPr>
+      </w:pPr>
+      <w:r>
+        <w:rPr>
+          <w:rFonts w:hint="eastAsia"/>
+          <w:lang w:val="en-US" w:eastAsia="zh-CN"/>
+        </w:rPr>
+        <w:t xml:space="preserve">     上一篇的基础上，进行补充，包含更为详细的 配环境+下载源代码+基础知识</w:t>
+      </w:r>
+    </w:p>
+    <w:p>
+      <w:pPr>
+        <w:ind w:left="420" w:leftChars="0" w:firstLine="420" w:firstLineChars="0"/>
+        <w:rPr>
+          <w:rFonts w:hint="eastAsia"/>
+          <w:lang w:val="en-US" w:eastAsia="zh-CN"/>
+        </w:rPr>
+      </w:pPr>
+      <w:r>
+        <w:rPr>
+          <w:rFonts w:hint="eastAsia"/>
+          <w:lang w:val="en-US" w:eastAsia="zh-CN"/>
+        </w:rPr>
+        <w:t xml:space="preserve">   3. </w:t>
+      </w:r>
+      <w:r>
+        <w:rPr>
+          <w:rFonts w:hint="eastAsia"/>
+          <w:color w:val="FF0000"/>
+          <w:lang w:val="en-US" w:eastAsia="zh-CN"/>
+        </w:rPr>
+        <w:t>Ubuntu 11.10 + Android 4.0.1</w:t>
+      </w:r>
+      <w:r>
+        <w:rPr>
+          <w:rFonts w:hint="eastAsia"/>
+          <w:lang w:val="en-US" w:eastAsia="zh-CN"/>
+        </w:rPr>
+        <w:t xml:space="preserve"> </w:t>
+      </w:r>
+    </w:p>
+    <w:p>
+      <w:pPr>
+        <w:ind w:left="840" w:leftChars="0" w:firstLine="420" w:firstLineChars="0"/>
+        <w:rPr>
+          <w:rFonts w:hint="eastAsia"/>
+          <w:lang w:val="en-US" w:eastAsia="zh-CN"/>
+        </w:rPr>
+      </w:pPr>
+      <w:r>
+        <w:rPr>
+          <w:rFonts w:hint="eastAsia"/>
+          <w:lang w:val="en-US" w:eastAsia="zh-CN"/>
+        </w:rPr>
+        <w:t xml:space="preserve"> </w:t>
+      </w:r>
+      <w:r>
+        <w:rPr>
+          <w:rFonts w:hint="eastAsia"/>
+          <w:lang w:val="en-US" w:eastAsia="zh-CN"/>
+        </w:rPr>
+        <w:fldChar w:fldCharType="begin"/>
+      </w:r>
+      <w:r>
+        <w:rPr>
+          <w:rFonts w:hint="eastAsia"/>
+          <w:lang w:val="en-US" w:eastAsia="zh-CN"/>
+        </w:rPr>
+        <w:instrText xml:space="preserve"> HYPERLINK "http://blog.csdn.net/hens007/article/details/7406452" </w:instrText>
+      </w:r>
+      <w:r>
+        <w:rPr>
+          <w:rFonts w:hint="eastAsia"/>
+          <w:lang w:val="en-US" w:eastAsia="zh-CN"/>
+        </w:rPr>
+        <w:fldChar w:fldCharType="separate"/>
+      </w:r>
+      <w:r>
+        <w:rPr>
+          <w:rStyle w:val="4"/>
+          <w:rFonts w:hint="eastAsia"/>
+          <w:lang w:val="en-US" w:eastAsia="zh-CN"/>
+        </w:rPr>
+        <w:t>http://blog.csdn.net/hens007/article/details/7406452</w:t>
+      </w:r>
+      <w:r>
+        <w:rPr>
+          <w:rFonts w:hint="eastAsia"/>
+          <w:lang w:val="en-US" w:eastAsia="zh-CN"/>
+        </w:rPr>
+        <w:fldChar w:fldCharType="end"/>
+      </w:r>
+      <w:r>
+        <w:rPr>
+          <w:rFonts w:hint="eastAsia"/>
+          <w:lang w:val="en-US" w:eastAsia="zh-CN"/>
+        </w:rPr>
+        <w:t xml:space="preserve">  android环境建立</w:t>
+      </w:r>
+    </w:p>
+    <w:p>
+      <w:pPr>
+        <w:ind w:left="420" w:leftChars="0" w:firstLine="420" w:firstLineChars="0"/>
+        <w:rPr>
+          <w:rFonts w:hint="eastAsia"/>
+          <w:lang w:val="en-US" w:eastAsia="zh-CN"/>
+        </w:rPr>
+      </w:pPr>
+      <w:r>
+        <w:rPr>
+          <w:rFonts w:hint="eastAsia"/>
+          <w:lang w:val="en-US" w:eastAsia="zh-CN"/>
+        </w:rPr>
+        <w:t xml:space="preserve">     </w:t>
+      </w:r>
+      <w:r>
+        <w:rPr>
+          <w:rFonts w:hint="eastAsia"/>
+          <w:lang w:val="en-US" w:eastAsia="zh-CN"/>
+        </w:rPr>
+        <w:fldChar w:fldCharType="begin"/>
+      </w:r>
+      <w:r>
+        <w:rPr>
+          <w:rFonts w:hint="eastAsia"/>
+          <w:lang w:val="en-US" w:eastAsia="zh-CN"/>
+        </w:rPr>
+        <w:instrText xml:space="preserve"> HYPERLINK "http://blog.csdn.net/hens007/article/details/7465574" </w:instrText>
+      </w:r>
+      <w:r>
+        <w:rPr>
+          <w:rFonts w:hint="eastAsia"/>
+          <w:lang w:val="en-US" w:eastAsia="zh-CN"/>
+        </w:rPr>
+        <w:fldChar w:fldCharType="separate"/>
+      </w:r>
+      <w:r>
+        <w:rPr>
+          <w:rStyle w:val="4"/>
+          <w:rFonts w:hint="eastAsia"/>
+          <w:lang w:val="en-US" w:eastAsia="zh-CN"/>
+        </w:rPr>
+        <w:t>http://blog.csdn.net/hens007/article/details/7465574</w:t>
+      </w:r>
+      <w:r>
+        <w:rPr>
+          <w:rFonts w:hint="eastAsia"/>
+          <w:lang w:val="en-US" w:eastAsia="zh-CN"/>
+        </w:rPr>
+        <w:fldChar w:fldCharType="end"/>
+      </w:r>
+      <w:r>
+        <w:rPr>
+          <w:rFonts w:hint="eastAsia"/>
+          <w:lang w:val="en-US" w:eastAsia="zh-CN"/>
+        </w:rPr>
+        <w:t xml:space="preserve">  编译源代码</w:t>
+      </w:r>
+    </w:p>
+    <w:p>
+      <w:pPr>
+        <w:rPr>
+          <w:rFonts w:hint="eastAsia"/>
+          <w:lang w:val="en-US" w:eastAsia="zh-CN"/>
+        </w:rPr>
+      </w:pPr>
     </w:p>
     <w:p>
       <w:pPr>
@@ -3920,74 +5029,610 @@
       </w:pPr>
       <w:r>
         <w:rPr>
-          <w:rFonts w:hint="eastAsia" w:ascii="Arial" w:hAnsi="Arial" w:eastAsia="宋体" w:cs="Arial"/>
-          <w:b w:val="0"/>
-          <w:i w:val="0"/>
-          <w:caps w:val="0"/>
+          <w:rFonts w:hint="eastAsia"/>
+          <w:lang w:val="en-US" w:eastAsia="zh-CN"/>
+        </w:rPr>
+        <w:t xml:space="preserve">   安卓源码与系统源码 -- 区别</w:t>
+      </w:r>
+    </w:p>
+    <w:p>
+      <w:pPr>
+        <w:ind w:left="420" w:leftChars="0" w:firstLine="420" w:firstLineChars="0"/>
+        <w:rPr>
+          <w:rFonts w:hint="eastAsia"/>
+          <w:lang w:val="en-US" w:eastAsia="zh-CN"/>
+        </w:rPr>
+      </w:pPr>
+      <w:r>
+        <w:rPr>
+          <w:rFonts w:hint="eastAsia"/>
+          <w:lang w:val="en-US" w:eastAsia="zh-CN"/>
+        </w:rPr>
+        <w:t xml:space="preserve">   1. </w:t>
+      </w:r>
+      <w:r>
+        <w:rPr>
+          <w:rFonts w:hint="eastAsia"/>
+          <w:lang w:val="en-US" w:eastAsia="zh-CN"/>
+        </w:rPr>
+        <w:fldChar w:fldCharType="begin"/>
+      </w:r>
+      <w:r>
+        <w:rPr>
+          <w:rFonts w:hint="eastAsia"/>
+          <w:lang w:val="en-US" w:eastAsia="zh-CN"/>
+        </w:rPr>
+        <w:instrText xml:space="preserve"> HYPERLINK "http://www.tuicool.com/articles/RjeEZb" </w:instrText>
+      </w:r>
+      <w:r>
+        <w:rPr>
+          <w:rFonts w:hint="eastAsia"/>
+          <w:lang w:val="en-US" w:eastAsia="zh-CN"/>
+        </w:rPr>
+        <w:fldChar w:fldCharType="separate"/>
+      </w:r>
+      <w:r>
+        <w:rPr>
+          <w:rStyle w:val="4"/>
+          <w:rFonts w:hint="eastAsia"/>
+          <w:lang w:val="en-US" w:eastAsia="zh-CN"/>
+        </w:rPr>
+        <w:t>http://www.tuicool.com/articles/RjeEZb</w:t>
+      </w:r>
+      <w:r>
+        <w:rPr>
+          <w:rFonts w:hint="eastAsia"/>
+          <w:lang w:val="en-US" w:eastAsia="zh-CN"/>
+        </w:rPr>
+        <w:fldChar w:fldCharType="end"/>
+      </w:r>
+      <w:r>
+        <w:rPr>
+          <w:rFonts w:hint="eastAsia"/>
+          <w:lang w:val="en-US" w:eastAsia="zh-CN"/>
+        </w:rPr>
+        <w:t xml:space="preserve"> 安卓源码的版本与分支详解</w:t>
+      </w:r>
+    </w:p>
+    <w:p>
+      <w:pPr>
+        <w:ind w:left="420" w:leftChars="0" w:firstLine="420" w:firstLineChars="0"/>
+        <w:rPr>
+          <w:rFonts w:hint="eastAsia"/>
+          <w:lang w:val="en-US" w:eastAsia="zh-CN"/>
+        </w:rPr>
+      </w:pPr>
+      <w:r>
+        <w:rPr>
+          <w:rFonts w:hint="eastAsia"/>
+          <w:lang w:val="en-US" w:eastAsia="zh-CN"/>
+        </w:rPr>
+        <w:t xml:space="preserve">   2. </w:t>
+      </w:r>
+      <w:r>
+        <w:rPr>
+          <w:rFonts w:hint="eastAsia"/>
+          <w:lang w:val="en-US" w:eastAsia="zh-CN"/>
+        </w:rPr>
+        <w:fldChar w:fldCharType="begin"/>
+      </w:r>
+      <w:r>
+        <w:rPr>
+          <w:rFonts w:hint="eastAsia"/>
+          <w:lang w:val="en-US" w:eastAsia="zh-CN"/>
+        </w:rPr>
+        <w:instrText xml:space="preserve"> HYPERLINK "http://www.cnblogs.com/andrew-wang/archive/2012/11/05/2755222.html" </w:instrText>
+      </w:r>
+      <w:r>
+        <w:rPr>
+          <w:rFonts w:hint="eastAsia"/>
+          <w:lang w:val="en-US" w:eastAsia="zh-CN"/>
+        </w:rPr>
+        <w:fldChar w:fldCharType="separate"/>
+      </w:r>
+      <w:r>
+        <w:rPr>
+          <w:rStyle w:val="4"/>
+          <w:rFonts w:hint="eastAsia"/>
+          <w:lang w:val="en-US" w:eastAsia="zh-CN"/>
+        </w:rPr>
+        <w:t>http://www.cnblogs.com/andrew-wang/archive/2012/11/05/2755222.html</w:t>
+      </w:r>
+      <w:r>
+        <w:rPr>
+          <w:rFonts w:hint="eastAsia"/>
+          <w:lang w:val="en-US" w:eastAsia="zh-CN"/>
+        </w:rPr>
+        <w:fldChar w:fldCharType="end"/>
+      </w:r>
+      <w:r>
+        <w:rPr>
+          <w:rFonts w:hint="eastAsia"/>
+          <w:lang w:val="en-US" w:eastAsia="zh-CN"/>
+        </w:rPr>
+        <w:t xml:space="preserve"> </w:t>
+      </w:r>
+    </w:p>
+    <w:p>
+      <w:pPr>
+        <w:ind w:left="420" w:leftChars="0" w:firstLine="420" w:firstLineChars="0"/>
+        <w:rPr>
+          <w:rFonts w:hint="eastAsia"/>
+          <w:lang w:val="en-US" w:eastAsia="zh-CN"/>
+        </w:rPr>
+      </w:pPr>
+      <w:r>
+        <w:rPr>
+          <w:rFonts w:hint="eastAsia"/>
+          <w:lang w:val="en-US" w:eastAsia="zh-CN"/>
+        </w:rPr>
+        <w:t xml:space="preserve">     安卓系统和Linux内核的关系详解</w:t>
+      </w:r>
+    </w:p>
+    <w:p>
+      <w:pPr>
+        <w:ind w:left="420" w:leftChars="0" w:firstLine="420" w:firstLineChars="0"/>
+        <w:rPr>
+          <w:rFonts w:hint="eastAsia"/>
+          <w:lang w:val="en-US" w:eastAsia="zh-CN"/>
+        </w:rPr>
+      </w:pPr>
+      <w:r>
+        <w:rPr>
+          <w:rFonts w:hint="eastAsia"/>
+          <w:lang w:val="en-US" w:eastAsia="zh-CN"/>
+        </w:rPr>
+        <w:t xml:space="preserve">   3. </w:t>
+      </w:r>
+      <w:r>
+        <w:rPr>
+          <w:rFonts w:hint="eastAsia"/>
+          <w:lang w:val="en-US" w:eastAsia="zh-CN"/>
+        </w:rPr>
+        <w:fldChar w:fldCharType="begin"/>
+      </w:r>
+      <w:r>
+        <w:rPr>
+          <w:rFonts w:hint="eastAsia"/>
+          <w:lang w:val="en-US" w:eastAsia="zh-CN"/>
+        </w:rPr>
+        <w:instrText xml:space="preserve"> HYPERLINK "http://blog.sina.com.cn/s/blog_b47e52490102uztf.html" </w:instrText>
+      </w:r>
+      <w:r>
+        <w:rPr>
+          <w:rFonts w:hint="eastAsia"/>
+          <w:lang w:val="en-US" w:eastAsia="zh-CN"/>
+        </w:rPr>
+        <w:fldChar w:fldCharType="separate"/>
+      </w:r>
+      <w:r>
+        <w:rPr>
+          <w:rStyle w:val="4"/>
+          <w:rFonts w:hint="eastAsia"/>
+          <w:lang w:val="en-US" w:eastAsia="zh-CN"/>
+        </w:rPr>
+        <w:t>http://blog.sina.com.cn/s/blog_b47e52490102uztf.html</w:t>
+      </w:r>
+      <w:r>
+        <w:rPr>
+          <w:rFonts w:hint="eastAsia"/>
+          <w:lang w:val="en-US" w:eastAsia="zh-CN"/>
+        </w:rPr>
+        <w:fldChar w:fldCharType="end"/>
+      </w:r>
+      <w:r>
+        <w:rPr>
+          <w:rFonts w:hint="eastAsia"/>
+          <w:lang w:val="en-US" w:eastAsia="zh-CN"/>
+        </w:rPr>
+        <w:t xml:space="preserve"> 安卓与内核源码区别</w:t>
+      </w:r>
+    </w:p>
+    <w:p>
+      <w:pPr>
+        <w:ind w:left="420" w:leftChars="0" w:firstLine="420" w:firstLineChars="0"/>
+        <w:rPr>
+          <w:rFonts w:hint="eastAsia"/>
+          <w:lang w:val="en-US" w:eastAsia="zh-CN"/>
+        </w:rPr>
+      </w:pPr>
+      <w:r>
+        <w:rPr>
+          <w:rFonts w:hint="eastAsia"/>
+          <w:lang w:val="en-US" w:eastAsia="zh-CN"/>
+        </w:rPr>
+        <w:t xml:space="preserve">     </w:t>
+      </w:r>
+      <w:r>
+        <w:rPr>
+          <w:rFonts w:hint="eastAsia"/>
+          <w:lang w:val="en-US" w:eastAsia="zh-CN"/>
+        </w:rPr>
+        <w:fldChar w:fldCharType="begin"/>
+      </w:r>
+      <w:r>
+        <w:rPr>
+          <w:rFonts w:hint="eastAsia"/>
+          <w:lang w:val="en-US" w:eastAsia="zh-CN"/>
+        </w:rPr>
+        <w:instrText xml:space="preserve"> HYPERLINK "http://blog.csdn.net/flydream0/article/details/7070392" </w:instrText>
+      </w:r>
+      <w:r>
+        <w:rPr>
+          <w:rFonts w:hint="eastAsia"/>
+          <w:lang w:val="en-US" w:eastAsia="zh-CN"/>
+        </w:rPr>
+        <w:fldChar w:fldCharType="separate"/>
+      </w:r>
+      <w:r>
+        <w:rPr>
+          <w:rStyle w:val="4"/>
+          <w:rFonts w:hint="eastAsia"/>
+          <w:lang w:val="en-US" w:eastAsia="zh-CN"/>
+        </w:rPr>
+        <w:t>http://blog.csdn.net/flydream0/article/details/7070392</w:t>
+      </w:r>
+      <w:r>
+        <w:rPr>
+          <w:rFonts w:hint="eastAsia"/>
+          <w:lang w:val="en-US" w:eastAsia="zh-CN"/>
+        </w:rPr>
+        <w:fldChar w:fldCharType="end"/>
+      </w:r>
+      <w:r>
+        <w:rPr>
+          <w:rFonts w:hint="eastAsia"/>
+          <w:lang w:val="en-US" w:eastAsia="zh-CN"/>
+        </w:rPr>
+        <w:t xml:space="preserve"> 下载并编译内核代码</w:t>
+      </w:r>
+    </w:p>
+    <w:p>
+      <w:pPr>
+        <w:ind w:left="420" w:leftChars="0" w:firstLine="420" w:firstLineChars="0"/>
+        <w:rPr>
+          <w:rFonts w:hint="eastAsia"/>
+          <w:lang w:val="en-US" w:eastAsia="zh-CN"/>
+        </w:rPr>
+      </w:pPr>
+      <w:r>
+        <w:rPr>
+          <w:rFonts w:hint="eastAsia"/>
+          <w:lang w:val="en-US" w:eastAsia="zh-CN"/>
+        </w:rPr>
+        <w:t xml:space="preserve">     内附 -- 下载android4.0源码 + 编译android4.0源码</w:t>
+      </w:r>
+    </w:p>
+    <w:p>
+      <w:pPr>
+        <w:ind w:left="420" w:leftChars="0" w:firstLine="420" w:firstLineChars="0"/>
+        <w:rPr>
+          <w:rFonts w:hint="eastAsia"/>
+          <w:lang w:val="en-US" w:eastAsia="zh-CN"/>
+        </w:rPr>
+      </w:pPr>
+      <w:r>
+        <w:rPr>
+          <w:rFonts w:hint="eastAsia"/>
+          <w:lang w:val="en-US" w:eastAsia="zh-CN"/>
+        </w:rPr>
+        <w:t xml:space="preserve">     </w:t>
+      </w:r>
+      <w:r>
+        <w:rPr>
+          <w:rFonts w:hint="eastAsia"/>
           <w:color w:val="FF0000"/>
-          <w:spacing w:val="0"/>
-          <w:kern w:val="2"/>
-          <w:sz w:val="21"/>
-          <w:szCs w:val="21"/>
-          <w:shd w:val="clear" w:fill="FFFFFF"/>
-          <w:lang w:val="en-US" w:eastAsia="zh-CN" w:bidi="ar-SA"/>
+          <w:lang w:val="en-US" w:eastAsia="zh-CN"/>
+        </w:rPr>
+        <w:t>Ubuntu 11.10 + Android 4.0</w:t>
+      </w:r>
+    </w:p>
+    <w:p>
+      <w:pPr>
+        <w:ind w:left="840" w:leftChars="0" w:firstLine="420" w:firstLineChars="0"/>
+        <w:rPr>
+          <w:rFonts w:hint="eastAsia"/>
+          <w:lang w:val="en-US" w:eastAsia="zh-CN"/>
+        </w:rPr>
+      </w:pPr>
+      <w:r>
+        <w:rPr>
+          <w:rFonts w:hint="eastAsia"/>
+          <w:lang w:val="en-US" w:eastAsia="zh-CN"/>
         </w:rPr>
         <w:t xml:space="preserve"> </w:t>
       </w:r>
       <w:r>
         <w:rPr>
-          <w:rFonts w:hint="eastAsia" w:ascii="Arial" w:hAnsi="Arial" w:eastAsia="宋体" w:cs="Arial"/>
-          <w:b w:val="0"/>
-          <w:i w:val="0"/>
-          <w:caps w:val="0"/>
+          <w:rFonts w:hint="eastAsia"/>
+          <w:lang w:val="en-US" w:eastAsia="zh-CN"/>
+        </w:rPr>
+        <w:fldChar w:fldCharType="begin"/>
+      </w:r>
+      <w:r>
+        <w:rPr>
+          <w:rFonts w:hint="eastAsia"/>
+          <w:lang w:val="en-US" w:eastAsia="zh-CN"/>
+        </w:rPr>
+        <w:instrText xml:space="preserve"> HYPERLINK "http://blog.csdn.net/flydream0/article/details/7036156" </w:instrText>
+      </w:r>
+      <w:r>
+        <w:rPr>
+          <w:rFonts w:hint="eastAsia"/>
+          <w:lang w:val="en-US" w:eastAsia="zh-CN"/>
+        </w:rPr>
+        <w:fldChar w:fldCharType="separate"/>
+      </w:r>
+      <w:r>
+        <w:rPr>
+          <w:rStyle w:val="4"/>
+          <w:rFonts w:hint="eastAsia"/>
+          <w:lang w:val="en-US" w:eastAsia="zh-CN"/>
+        </w:rPr>
+        <w:t>http://blog.csdn.net/flydream0/article/details/7036156</w:t>
+      </w:r>
+      <w:r>
+        <w:rPr>
+          <w:rFonts w:hint="eastAsia"/>
+          <w:lang w:val="en-US" w:eastAsia="zh-CN"/>
+        </w:rPr>
+        <w:fldChar w:fldCharType="end"/>
+      </w:r>
+    </w:p>
+    <w:p>
+      <w:pPr>
+        <w:ind w:left="840" w:leftChars="0" w:firstLine="420" w:firstLineChars="0"/>
+        <w:rPr>
+          <w:rFonts w:hint="eastAsia"/>
+          <w:lang w:val="en-US" w:eastAsia="zh-CN"/>
+        </w:rPr>
+      </w:pPr>
+      <w:r>
+        <w:rPr>
+          <w:rFonts w:hint="eastAsia"/>
+          <w:lang w:val="en-US" w:eastAsia="zh-CN"/>
+        </w:rPr>
+        <w:t xml:space="preserve"> </w:t>
+      </w:r>
+      <w:r>
+        <w:rPr>
+          <w:rFonts w:hint="eastAsia"/>
+          <w:lang w:val="en-US" w:eastAsia="zh-CN"/>
+        </w:rPr>
+        <w:fldChar w:fldCharType="begin"/>
+      </w:r>
+      <w:r>
+        <w:rPr>
+          <w:rFonts w:hint="eastAsia"/>
+          <w:lang w:val="en-US" w:eastAsia="zh-CN"/>
+        </w:rPr>
+        <w:instrText xml:space="preserve"> HYPERLINK "http://blog.csdn.net/flydream0/article/details/7046612" </w:instrText>
+      </w:r>
+      <w:r>
+        <w:rPr>
+          <w:rFonts w:hint="eastAsia"/>
+          <w:lang w:val="en-US" w:eastAsia="zh-CN"/>
+        </w:rPr>
+        <w:fldChar w:fldCharType="separate"/>
+      </w:r>
+      <w:r>
+        <w:rPr>
+          <w:rStyle w:val="4"/>
+          <w:rFonts w:hint="eastAsia"/>
+          <w:lang w:val="en-US" w:eastAsia="zh-CN"/>
+        </w:rPr>
+        <w:t>http://blog.csdn.net/flydream0/article/details/7046612</w:t>
+      </w:r>
+      <w:r>
+        <w:rPr>
+          <w:rFonts w:hint="eastAsia"/>
+          <w:lang w:val="en-US" w:eastAsia="zh-CN"/>
+        </w:rPr>
+        <w:fldChar w:fldCharType="end"/>
+      </w:r>
+    </w:p>
+    <w:p>
+      <w:pPr>
+        <w:ind w:left="420" w:leftChars="0" w:firstLine="420" w:firstLineChars="0"/>
+        <w:rPr>
+          <w:rFonts w:hint="eastAsia"/>
+          <w:lang w:val="en-US" w:eastAsia="zh-CN"/>
+        </w:rPr>
+      </w:pPr>
+      <w:r>
+        <w:rPr>
+          <w:rFonts w:hint="eastAsia"/>
+          <w:lang w:val="en-US" w:eastAsia="zh-CN"/>
+        </w:rPr>
+        <w:t xml:space="preserve">   4. </w:t>
+      </w:r>
+      <w:r>
+        <w:rPr>
+          <w:rFonts w:hint="eastAsia"/>
+          <w:lang w:val="en-US" w:eastAsia="zh-CN"/>
+        </w:rPr>
+        <w:fldChar w:fldCharType="begin"/>
+      </w:r>
+      <w:r>
+        <w:rPr>
+          <w:rFonts w:hint="eastAsia"/>
+          <w:lang w:val="en-US" w:eastAsia="zh-CN"/>
+        </w:rPr>
+        <w:instrText xml:space="preserve"> HYPERLINK "http://blog.csdn.net/c15522627353/article/details/51151156" </w:instrText>
+      </w:r>
+      <w:r>
+        <w:rPr>
+          <w:rFonts w:hint="eastAsia"/>
+          <w:lang w:val="en-US" w:eastAsia="zh-CN"/>
+        </w:rPr>
+        <w:fldChar w:fldCharType="separate"/>
+      </w:r>
+      <w:r>
+        <w:rPr>
+          <w:rStyle w:val="5"/>
+          <w:rFonts w:hint="eastAsia"/>
+          <w:lang w:val="en-US" w:eastAsia="zh-CN"/>
+        </w:rPr>
+        <w:t>http://blog.csdn.net/c15522627353/article/details/51151156</w:t>
+      </w:r>
+      <w:r>
+        <w:rPr>
+          <w:rFonts w:hint="eastAsia"/>
+          <w:lang w:val="en-US" w:eastAsia="zh-CN"/>
+        </w:rPr>
+        <w:fldChar w:fldCharType="end"/>
+      </w:r>
+      <w:r>
+        <w:rPr>
+          <w:rFonts w:hint="eastAsia"/>
+          <w:lang w:val="en-US" w:eastAsia="zh-CN"/>
+        </w:rPr>
+        <w:t xml:space="preserve"> </w:t>
+      </w:r>
+    </w:p>
+    <w:p>
+      <w:pPr>
+        <w:ind w:left="420" w:leftChars="0" w:firstLine="420" w:firstLineChars="0"/>
+        <w:rPr>
+          <w:rFonts w:hint="eastAsia"/>
+          <w:lang w:val="en-US" w:eastAsia="zh-CN"/>
+        </w:rPr>
+      </w:pPr>
+      <w:r>
+        <w:rPr>
+          <w:rFonts w:hint="eastAsia"/>
+          <w:lang w:val="en-US" w:eastAsia="zh-CN"/>
+        </w:rPr>
+        <w:t xml:space="preserve">     编译源码和内核代码 归纳总结</w:t>
+      </w:r>
+    </w:p>
+    <w:p>
+      <w:pPr>
+        <w:ind w:left="840" w:leftChars="0" w:firstLine="420" w:firstLineChars="0"/>
+        <w:rPr>
+          <w:rFonts w:hint="eastAsia"/>
+          <w:lang w:val="en-US" w:eastAsia="zh-CN"/>
+        </w:rPr>
+      </w:pPr>
+      <w:r>
+        <w:rPr>
+          <w:rFonts w:hint="eastAsia"/>
+          <w:lang w:val="en-US" w:eastAsia="zh-CN"/>
+        </w:rPr>
+        <w:t xml:space="preserve"> </w:t>
+      </w:r>
+      <w:r>
+        <w:rPr>
+          <w:rFonts w:hint="eastAsia"/>
+          <w:lang w:val="en-US" w:eastAsia="zh-CN"/>
+        </w:rPr>
+        <w:fldChar w:fldCharType="begin"/>
+      </w:r>
+      <w:r>
+        <w:rPr>
+          <w:rFonts w:hint="eastAsia"/>
+          <w:lang w:val="en-US" w:eastAsia="zh-CN"/>
+        </w:rPr>
+        <w:instrText xml:space="preserve"> HYPERLINK "http://www.linuxidc.com/Linux/2016-01/127291.htm" </w:instrText>
+      </w:r>
+      <w:r>
+        <w:rPr>
+          <w:rFonts w:hint="eastAsia"/>
+          <w:lang w:val="en-US" w:eastAsia="zh-CN"/>
+        </w:rPr>
+        <w:fldChar w:fldCharType="separate"/>
+      </w:r>
+      <w:r>
+        <w:rPr>
+          <w:rStyle w:val="4"/>
+          <w:rFonts w:hint="eastAsia"/>
+          <w:lang w:val="en-US" w:eastAsia="zh-CN"/>
+        </w:rPr>
+        <w:t>http://www.linuxidc.com/Linux/2016-01/127291.htm</w:t>
+      </w:r>
+      <w:r>
+        <w:rPr>
+          <w:rFonts w:hint="eastAsia"/>
+          <w:lang w:val="en-US" w:eastAsia="zh-CN"/>
+        </w:rPr>
+        <w:fldChar w:fldCharType="end"/>
+      </w:r>
+      <w:r>
+        <w:rPr>
+          <w:rFonts w:hint="eastAsia"/>
+          <w:lang w:val="en-US" w:eastAsia="zh-CN"/>
+        </w:rPr>
+        <w:t xml:space="preserve"> 问题汇总（参考）</w:t>
+      </w:r>
+    </w:p>
+    <w:p>
+      <w:pPr>
+        <w:rPr>
+          <w:rFonts w:hint="eastAsia"/>
+        </w:rPr>
+      </w:pPr>
+      <w:r>
+        <w:rPr>
+          <w:rFonts w:hint="eastAsia"/>
+        </w:rPr>
+        <w:t xml:space="preserve">   </w:t>
+      </w:r>
+      <w:r>
+        <w:rPr>
+          <w:rFonts w:hint="eastAsia"/>
+        </w:rPr>
+        <w:tab/>
+      </w:r>
+      <w:r>
+        <w:rPr>
+          <w:rFonts w:hint="eastAsia"/>
+        </w:rPr>
+        <w:t xml:space="preserve">   </w:t>
+      </w:r>
+      <w:r>
+        <w:rPr>
+          <w:rFonts w:hint="eastAsia"/>
+          <w:lang w:val="en-US" w:eastAsia="zh-CN"/>
+        </w:rPr>
+        <w:tab/>
+      </w:r>
+      <w:r>
+        <w:rPr>
+          <w:rFonts w:hint="eastAsia"/>
+          <w:lang w:val="en-US" w:eastAsia="zh-CN"/>
+        </w:rPr>
+        <w:t xml:space="preserve">   </w:t>
+      </w:r>
+    </w:p>
+    <w:p>
+      <w:pPr>
+        <w:ind w:firstLine="420" w:firstLineChars="0"/>
+        <w:rPr>
+          <w:rFonts w:hint="eastAsia"/>
+          <w:lang w:val="en-US" w:eastAsia="zh-CN"/>
+        </w:rPr>
+      </w:pPr>
+      <w:r>
+        <w:rPr>
+          <w:rFonts w:hint="eastAsia"/>
+          <w:lang w:val="en-US" w:eastAsia="zh-CN"/>
+        </w:rPr>
+        <w:t xml:space="preserve">   下真机（与第一个相同。。属于简略版-&gt;缺少源代码下载等，重点在</w:t>
+      </w:r>
+      <w:r>
+        <w:rPr>
+          <w:rFonts w:hint="eastAsia"/>
           <w:color w:val="FF0000"/>
-          <w:spacing w:val="0"/>
-          <w:kern w:val="2"/>
-          <w:sz w:val="21"/>
-          <w:szCs w:val="21"/>
-          <w:shd w:val="clear" w:fill="FFFFFF"/>
-          <w:lang w:val="en-US" w:eastAsia="zh-CN" w:bidi="ar-SA"/>
-        </w:rPr>
-        <w:tab/>
-      </w:r>
-      <w:r>
-        <w:rPr>
-          <w:rFonts w:hint="eastAsia" w:ascii="Arial" w:hAnsi="Arial" w:eastAsia="宋体" w:cs="Arial"/>
-          <w:b w:val="0"/>
-          <w:i w:val="0"/>
-          <w:caps w:val="0"/>
-          <w:color w:val="FF0000"/>
-          <w:spacing w:val="0"/>
-          <w:kern w:val="2"/>
-          <w:sz w:val="21"/>
-          <w:szCs w:val="21"/>
-          <w:shd w:val="clear" w:fill="FFFFFF"/>
-          <w:lang w:val="en-US" w:eastAsia="zh-CN" w:bidi="ar-SA"/>
-        </w:rPr>
-        <w:t xml:space="preserve">   </w:t>
-      </w:r>
-      <w:r>
-        <w:rPr>
-          <w:rFonts w:hint="eastAsia" w:ascii="Arial" w:hAnsi="Arial" w:eastAsia="宋体" w:cs="Arial"/>
-          <w:b w:val="0"/>
-          <w:i w:val="0"/>
-          <w:caps w:val="0"/>
-          <w:color w:val="auto"/>
-          <w:spacing w:val="0"/>
-          <w:kern w:val="2"/>
-          <w:sz w:val="21"/>
-          <w:szCs w:val="21"/>
-          <w:shd w:val="clear" w:fill="FFFFFF"/>
-          <w:lang w:val="en-US" w:eastAsia="zh-CN" w:bidi="ar-SA"/>
-        </w:rPr>
-        <w:t>2</w:t>
-      </w:r>
-      <w:r>
-        <w:rPr>
-          <w:rFonts w:hint="eastAsia"/>
-          <w:lang w:val="en-US" w:eastAsia="zh-CN"/>
-        </w:rPr>
-        <w:t>）到 百度云网盘 上面找对应版本源代码</w:t>
+          <w:lang w:val="en-US" w:eastAsia="zh-CN"/>
+        </w:rPr>
+        <w:t>下真机</w:t>
+      </w:r>
+      <w:r>
+        <w:rPr>
+          <w:rFonts w:hint="eastAsia"/>
+          <w:lang w:val="en-US" w:eastAsia="zh-CN"/>
+        </w:rPr>
+        <w:t>）</w:t>
       </w:r>
     </w:p>
     <w:p>
@@ -4003,7 +5648,45 @@
           <w:rFonts w:hint="eastAsia"/>
           <w:lang w:val="en-US" w:eastAsia="zh-CN"/>
         </w:rPr>
-        <w:t xml:space="preserve">          注意：不要在Windows中解压，用图形化工具解压会缺少内容，linux解压</w:t>
+        <w:t xml:space="preserve">       </w:t>
+      </w:r>
+      <w:r>
+        <w:rPr>
+          <w:rFonts w:hint="eastAsia"/>
+        </w:rPr>
+        <w:fldChar w:fldCharType="begin"/>
+      </w:r>
+      <w:r>
+        <w:rPr>
+          <w:rFonts w:hint="eastAsia"/>
+        </w:rPr>
+        <w:instrText xml:space="preserve"> HYPERLINK "http://blog.csdn.net/u011422742/article/details/52253637" </w:instrText>
+      </w:r>
+      <w:r>
+        <w:rPr>
+          <w:rFonts w:hint="eastAsia"/>
+        </w:rPr>
+        <w:fldChar w:fldCharType="separate"/>
+      </w:r>
+      <w:r>
+        <w:rPr>
+          <w:rStyle w:val="4"/>
+          <w:rFonts w:hint="eastAsia"/>
+        </w:rPr>
+        <w:t>http://blog.csdn.net/u011422742/article/details/52253637</w:t>
+      </w:r>
+      <w:r>
+        <w:rPr>
+          <w:rFonts w:hint="eastAsia"/>
+        </w:rPr>
+        <w:fldChar w:fldCharType="end"/>
+      </w:r>
+      <w:r>
+        <w:rPr>
+          <w:rFonts w:hint="eastAsia"/>
+          <w:lang w:val="en-US" w:eastAsia="zh-CN"/>
+        </w:rPr>
+        <w:t xml:space="preserve"> </w:t>
       </w:r>
     </w:p>
     <w:p>
@@ -4011,521 +5694,133 @@
         <w:ind w:firstLine="420" w:firstLineChars="0"/>
         <w:rPr>
           <w:rFonts w:hint="eastAsia"/>
-          <w:lang w:val="en-US" w:eastAsia="zh-CN"/>
-        </w:rPr>
-      </w:pPr>
-      <w:r>
-        <w:rPr>
-          <w:rFonts w:hint="eastAsia"/>
-          <w:lang w:val="en-US" w:eastAsia="zh-CN"/>
-        </w:rPr>
-        <w:t xml:space="preserve"> </w:t>
-      </w:r>
-      <w:r>
-        <w:rPr>
-          <w:rFonts w:hint="eastAsia"/>
-          <w:lang w:val="en-US" w:eastAsia="zh-CN"/>
-        </w:rPr>
-        <w:tab/>
-      </w:r>
-      <w:r>
-        <w:rPr>
-          <w:rFonts w:hint="eastAsia"/>
-          <w:lang w:val="en-US" w:eastAsia="zh-CN"/>
-        </w:rPr>
-        <w:tab/>
-      </w:r>
-      <w:r>
-        <w:rPr>
-          <w:rFonts w:hint="eastAsia"/>
-          <w:lang w:val="en-US" w:eastAsia="zh-CN"/>
-        </w:rPr>
-        <w:t xml:space="preserve">  7z格式解压  </w:t>
-      </w:r>
-      <w:r>
-        <w:rPr>
-          <w:rFonts w:hint="eastAsia"/>
-          <w:lang w:val="en-US" w:eastAsia="zh-CN"/>
-        </w:rPr>
-        <w:fldChar w:fldCharType="begin"/>
-      </w:r>
-      <w:r>
-        <w:rPr>
-          <w:rFonts w:hint="eastAsia"/>
-          <w:lang w:val="en-US" w:eastAsia="zh-CN"/>
-        </w:rPr>
-        <w:instrText xml:space="preserve"> HYPERLINK "http://www.educity.cn/linux/1241489.html" </w:instrText>
-      </w:r>
-      <w:r>
-        <w:rPr>
-          <w:rFonts w:hint="eastAsia"/>
-          <w:lang w:val="en-US" w:eastAsia="zh-CN"/>
-        </w:rPr>
-        <w:fldChar w:fldCharType="separate"/>
-      </w:r>
-      <w:r>
-        <w:rPr>
-          <w:rStyle w:val="5"/>
-          <w:rFonts w:hint="eastAsia"/>
-          <w:lang w:val="en-US" w:eastAsia="zh-CN"/>
-        </w:rPr>
-        <w:t>http://www.educity.cn/linux/1241489.html</w:t>
-      </w:r>
-      <w:r>
-        <w:rPr>
-          <w:rFonts w:hint="eastAsia"/>
-          <w:lang w:val="en-US" w:eastAsia="zh-CN"/>
-        </w:rPr>
-        <w:fldChar w:fldCharType="end"/>
-      </w:r>
-    </w:p>
-    <w:p>
-      <w:pPr>
-        <w:rPr>
-          <w:rFonts w:hint="eastAsia"/>
-          <w:lang w:val="en-US" w:eastAsia="zh-CN"/>
-        </w:rPr>
-      </w:pPr>
-      <w:r>
-        <w:rPr>
-          <w:rFonts w:hint="eastAsia"/>
-          <w:lang w:val="en-US" w:eastAsia="zh-CN"/>
-        </w:rPr>
-        <w:t xml:space="preserve">              Linux压缩</w:t>
-      </w:r>
-      <w:r>
-        <w:rPr>
-          <w:rFonts w:hint="eastAsia"/>
-          <w:lang w:val="en-US" w:eastAsia="zh-CN"/>
-        </w:rPr>
-        <w:fldChar w:fldCharType="begin"/>
-      </w:r>
-      <w:r>
-        <w:rPr>
-          <w:rFonts w:hint="eastAsia"/>
-          <w:lang w:val="en-US" w:eastAsia="zh-CN"/>
-        </w:rPr>
-        <w:instrText xml:space="preserve"> HYPERLINK "http://blog.csdn.net/jiangwei0910410003/article/details/37997899" </w:instrText>
-      </w:r>
-      <w:r>
-        <w:rPr>
-          <w:rFonts w:hint="eastAsia"/>
-          <w:lang w:val="en-US" w:eastAsia="zh-CN"/>
-        </w:rPr>
-        <w:fldChar w:fldCharType="separate"/>
-      </w:r>
-      <w:r>
-        <w:rPr>
-          <w:rStyle w:val="5"/>
-          <w:rFonts w:hint="eastAsia"/>
-          <w:lang w:val="en-US" w:eastAsia="zh-CN"/>
-        </w:rPr>
-        <w:t>http://blog.csdn.net/jiangwei0910410003/article/details/37997899</w:t>
-      </w:r>
-      <w:r>
-        <w:rPr>
-          <w:rFonts w:hint="eastAsia"/>
-          <w:lang w:val="en-US" w:eastAsia="zh-CN"/>
-        </w:rPr>
-        <w:fldChar w:fldCharType="end"/>
-      </w:r>
-    </w:p>
-    <w:p>
-      <w:pPr>
-        <w:ind w:left="420" w:leftChars="0" w:firstLine="420" w:firstLineChars="0"/>
-        <w:rPr>
-          <w:rFonts w:hint="eastAsia"/>
-          <w:lang w:val="en-US" w:eastAsia="zh-CN"/>
-        </w:rPr>
-      </w:pPr>
-      <w:r>
-        <w:rPr>
-          <w:rFonts w:hint="eastAsia"/>
-          <w:lang w:val="en-US" w:eastAsia="zh-CN"/>
-        </w:rPr>
-        <w:t xml:space="preserve">   6.  Ccache编译的加速 </w:t>
-      </w:r>
-      <w:r>
-        <w:rPr>
-          <w:rFonts w:hint="eastAsia"/>
-          <w:lang w:val="en-US" w:eastAsia="zh-CN"/>
-        </w:rPr>
-        <w:fldChar w:fldCharType="begin"/>
-      </w:r>
-      <w:r>
-        <w:rPr>
-          <w:rFonts w:hint="eastAsia"/>
-          <w:lang w:val="en-US" w:eastAsia="zh-CN"/>
-        </w:rPr>
-        <w:instrText xml:space="preserve"> HYPERLINK "http://blog.chinaunix.net/uid-29140689-id-4033900.html" </w:instrText>
-      </w:r>
-      <w:r>
-        <w:rPr>
-          <w:rFonts w:hint="eastAsia"/>
-          <w:lang w:val="en-US" w:eastAsia="zh-CN"/>
-        </w:rPr>
-        <w:fldChar w:fldCharType="separate"/>
-      </w:r>
-      <w:r>
-        <w:rPr>
-          <w:rStyle w:val="5"/>
-          <w:rFonts w:hint="eastAsia"/>
-          <w:lang w:val="en-US" w:eastAsia="zh-CN"/>
-        </w:rPr>
-        <w:t>http://blog.chinaunix.net/uid-29140689-id-4033900.html</w:t>
-      </w:r>
-      <w:r>
-        <w:rPr>
-          <w:rFonts w:hint="eastAsia"/>
-          <w:lang w:val="en-US" w:eastAsia="zh-CN"/>
-        </w:rPr>
-        <w:fldChar w:fldCharType="end"/>
-      </w:r>
-    </w:p>
-    <w:p>
-      <w:pPr>
-        <w:ind w:left="840" w:leftChars="0" w:firstLine="420" w:firstLineChars="0"/>
-        <w:rPr>
-          <w:rFonts w:hint="eastAsia"/>
-          <w:lang w:val="en-US" w:eastAsia="zh-CN"/>
-        </w:rPr>
-      </w:pPr>
-      <w:r>
-        <w:rPr>
-          <w:rFonts w:hint="eastAsia"/>
-          <w:lang w:val="en-US" w:eastAsia="zh-CN"/>
-        </w:rPr>
-        <w:t xml:space="preserve">  结合两个文档的介绍，综合一下</w:t>
-      </w:r>
-    </w:p>
-    <w:p>
-      <w:pPr>
-        <w:rPr>
-          <w:rFonts w:hint="eastAsia"/>
-          <w:lang w:val="en-US" w:eastAsia="zh-CN"/>
-        </w:rPr>
-      </w:pPr>
-      <w:r>
-        <w:rPr>
-          <w:rFonts w:hint="eastAsia"/>
-          <w:lang w:val="en-US" w:eastAsia="zh-CN"/>
-        </w:rPr>
-        <w:t xml:space="preserve">           7. 驱动的下载即脚本执行 </w:t>
-      </w:r>
-      <w:r>
-        <w:rPr>
-          <w:rFonts w:hint="eastAsia"/>
-          <w:lang w:val="en-US" w:eastAsia="zh-CN"/>
-        </w:rPr>
-        <w:fldChar w:fldCharType="begin"/>
-      </w:r>
-      <w:r>
-        <w:rPr>
-          <w:rFonts w:hint="eastAsia"/>
-          <w:lang w:val="en-US" w:eastAsia="zh-CN"/>
-        </w:rPr>
-        <w:instrText xml:space="preserve"> HYPERLINK "http://www.jb51.net/article/53924.htm" </w:instrText>
-      </w:r>
-      <w:r>
-        <w:rPr>
-          <w:rFonts w:hint="eastAsia"/>
-          <w:lang w:val="en-US" w:eastAsia="zh-CN"/>
-        </w:rPr>
-        <w:fldChar w:fldCharType="separate"/>
-      </w:r>
-      <w:r>
-        <w:rPr>
-          <w:rStyle w:val="5"/>
-          <w:rFonts w:hint="eastAsia"/>
-          <w:lang w:val="en-US" w:eastAsia="zh-CN"/>
-        </w:rPr>
-        <w:t>http://www.jb51.net/article/53924.htm</w:t>
-      </w:r>
-      <w:r>
-        <w:rPr>
-          <w:rFonts w:hint="eastAsia"/>
-          <w:lang w:val="en-US" w:eastAsia="zh-CN"/>
-        </w:rPr>
-        <w:fldChar w:fldCharType="end"/>
-      </w:r>
-    </w:p>
-    <w:p>
-      <w:pPr>
-        <w:rPr>
-          <w:rFonts w:hint="eastAsia"/>
-          <w:lang w:val="en-US" w:eastAsia="zh-CN"/>
-        </w:rPr>
-      </w:pPr>
-      <w:r>
-        <w:rPr>
-          <w:rFonts w:hint="eastAsia"/>
-          <w:lang w:val="en-US" w:eastAsia="zh-CN"/>
-        </w:rPr>
-        <w:t xml:space="preserve">           8. 开始编译 make -j4(电脑核数的二倍)</w:t>
-      </w:r>
-    </w:p>
-    <w:p>
-      <w:pPr>
-        <w:rPr>
-          <w:rFonts w:hint="eastAsia"/>
-          <w:lang w:val="en-US" w:eastAsia="zh-CN"/>
-        </w:rPr>
-      </w:pPr>
-      <w:r>
-        <w:rPr>
-          <w:rFonts w:hint="eastAsia"/>
-          <w:lang w:val="en-US" w:eastAsia="zh-CN"/>
-        </w:rPr>
-        <w:t xml:space="preserve">           9. 问题一：unstable问题（原因是系统的源版本过低或以失效）</w:t>
-      </w:r>
-    </w:p>
-    <w:p>
-      <w:pPr>
-        <w:rPr>
-          <w:rFonts w:hint="eastAsia"/>
-          <w:lang w:val="en-US" w:eastAsia="zh-CN"/>
-        </w:rPr>
-      </w:pPr>
-      <w:r>
-        <w:rPr>
-          <w:rFonts w:hint="eastAsia"/>
-          <w:lang w:val="en-US" w:eastAsia="zh-CN"/>
-        </w:rPr>
-        <w:t xml:space="preserve">              解决方案：打开文件，原来的源删掉，新的源粘贴过来。其中exter..注释掉</w:t>
-      </w:r>
-    </w:p>
-    <w:p>
-      <w:pPr>
-        <w:rPr>
-          <w:rFonts w:hint="eastAsia"/>
-          <w:lang w:val="en-US" w:eastAsia="zh-CN"/>
-        </w:rPr>
-      </w:pPr>
-      <w:r>
-        <w:rPr>
-          <w:rFonts w:hint="eastAsia"/>
-          <w:lang w:val="en-US" w:eastAsia="zh-CN"/>
-        </w:rPr>
-        <w:t xml:space="preserve">              </w:t>
-      </w:r>
-      <w:r>
-        <w:rPr>
-          <w:rFonts w:hint="eastAsia"/>
-          <w:lang w:val="en-US" w:eastAsia="zh-CN"/>
-        </w:rPr>
-        <w:fldChar w:fldCharType="begin"/>
-      </w:r>
-      <w:r>
-        <w:rPr>
-          <w:rFonts w:hint="eastAsia"/>
-          <w:lang w:val="en-US" w:eastAsia="zh-CN"/>
-        </w:rPr>
-        <w:instrText xml:space="preserve"> HYPERLINK "http://blog.csdn.net/lvchaoshun/article/details/52245936" </w:instrText>
-      </w:r>
-      <w:r>
-        <w:rPr>
-          <w:rFonts w:hint="eastAsia"/>
-          <w:lang w:val="en-US" w:eastAsia="zh-CN"/>
-        </w:rPr>
-        <w:fldChar w:fldCharType="separate"/>
-      </w:r>
-      <w:r>
-        <w:rPr>
-          <w:rStyle w:val="5"/>
-          <w:rFonts w:hint="eastAsia"/>
-          <w:lang w:val="en-US" w:eastAsia="zh-CN"/>
-        </w:rPr>
-        <w:t>http://blog.csdn.net/lvchaoshun/article/details/52245936</w:t>
-      </w:r>
-      <w:r>
-        <w:rPr>
-          <w:rFonts w:hint="eastAsia"/>
-          <w:lang w:val="en-US" w:eastAsia="zh-CN"/>
-        </w:rPr>
-        <w:fldChar w:fldCharType="end"/>
-      </w:r>
-    </w:p>
-    <w:p>
-      <w:pPr>
-        <w:ind w:left="420" w:leftChars="0" w:firstLine="420" w:firstLineChars="0"/>
-        <w:rPr>
-          <w:rFonts w:hint="eastAsia"/>
-          <w:lang w:val="en-US" w:eastAsia="zh-CN"/>
-        </w:rPr>
-      </w:pPr>
-      <w:r>
-        <w:rPr>
-          <w:rFonts w:hint="eastAsia"/>
-          <w:lang w:val="en-US" w:eastAsia="zh-CN"/>
-        </w:rPr>
-        <w:t xml:space="preserve">      </w:t>
-      </w:r>
-      <w:r>
-        <w:rPr>
-          <w:rFonts w:hint="eastAsia"/>
-          <w:lang w:val="en-US" w:eastAsia="zh-CN"/>
-        </w:rPr>
-        <w:fldChar w:fldCharType="begin"/>
-      </w:r>
-      <w:r>
-        <w:rPr>
-          <w:rFonts w:hint="eastAsia"/>
-          <w:lang w:val="en-US" w:eastAsia="zh-CN"/>
-        </w:rPr>
-        <w:instrText xml:space="preserve"> HYPERLINK "http://wiki.ubuntu.org.cn/%E6%A8%A1%E6%9D%BF:14.04source" </w:instrText>
-      </w:r>
-      <w:r>
-        <w:rPr>
-          <w:rFonts w:hint="eastAsia"/>
-          <w:lang w:val="en-US" w:eastAsia="zh-CN"/>
-        </w:rPr>
-        <w:fldChar w:fldCharType="separate"/>
-      </w:r>
-      <w:r>
-        <w:rPr>
-          <w:rStyle w:val="4"/>
-          <w:rFonts w:hint="eastAsia"/>
-          <w:lang w:val="en-US" w:eastAsia="zh-CN"/>
-        </w:rPr>
-        <w:t>http://wiki.ubuntu.org.cn/%E6%A8%A1%E6%9D%BF:14.04source</w:t>
-      </w:r>
-      <w:r>
-        <w:rPr>
-          <w:rFonts w:hint="eastAsia"/>
-          <w:lang w:val="en-US" w:eastAsia="zh-CN"/>
-        </w:rPr>
-        <w:fldChar w:fldCharType="end"/>
-      </w:r>
-    </w:p>
-    <w:p>
-      <w:pPr>
-        <w:ind w:left="840" w:leftChars="0" w:firstLine="420" w:firstLineChars="0"/>
-        <w:rPr>
-          <w:rFonts w:hint="eastAsia"/>
-          <w:lang w:val="en-US" w:eastAsia="zh-CN"/>
-        </w:rPr>
-      </w:pPr>
-      <w:r>
-        <w:rPr>
-          <w:rFonts w:hint="eastAsia"/>
-          <w:lang w:val="en-US" w:eastAsia="zh-CN"/>
-        </w:rPr>
-        <w:t xml:space="preserve"> 问题二：collect2：Id terminated with signal 9错误 --&gt;  swap/RAM分配不足</w:t>
-      </w:r>
-    </w:p>
-    <w:p>
-      <w:pPr>
-        <w:ind w:left="840" w:leftChars="0" w:firstLine="420" w:firstLineChars="0"/>
-        <w:rPr>
-          <w:rFonts w:hint="eastAsia"/>
-          <w:lang w:val="en-US" w:eastAsia="zh-CN"/>
-        </w:rPr>
-      </w:pPr>
-      <w:r>
-        <w:rPr>
-          <w:rFonts w:hint="eastAsia"/>
-          <w:lang w:val="en-US" w:eastAsia="zh-CN"/>
-        </w:rPr>
-        <w:fldChar w:fldCharType="begin"/>
-      </w:r>
-      <w:r>
-        <w:rPr>
-          <w:rFonts w:hint="eastAsia"/>
-          <w:lang w:val="en-US" w:eastAsia="zh-CN"/>
-        </w:rPr>
-        <w:instrText xml:space="preserve"> HYPERLINK "http://blog.csdn.net/q35126156/article/details/53514187" </w:instrText>
-      </w:r>
-      <w:r>
-        <w:rPr>
-          <w:rFonts w:hint="eastAsia"/>
-          <w:lang w:val="en-US" w:eastAsia="zh-CN"/>
-        </w:rPr>
-        <w:fldChar w:fldCharType="separate"/>
-      </w:r>
-      <w:r>
-        <w:rPr>
-          <w:rStyle w:val="5"/>
-          <w:rFonts w:hint="eastAsia"/>
-          <w:lang w:val="en-US" w:eastAsia="zh-CN"/>
-        </w:rPr>
-        <w:t>http://blog.csdn.net/q35126156/article/details/53514187</w:t>
-      </w:r>
-      <w:r>
-        <w:rPr>
-          <w:rFonts w:hint="eastAsia"/>
-          <w:lang w:val="en-US" w:eastAsia="zh-CN"/>
-        </w:rPr>
-        <w:fldChar w:fldCharType="end"/>
-      </w:r>
-      <w:r>
-        <w:rPr>
-          <w:rFonts w:hint="eastAsia"/>
-          <w:lang w:val="en-US" w:eastAsia="zh-CN"/>
-        </w:rPr>
-        <w:t xml:space="preserve"> </w:t>
-      </w:r>
-    </w:p>
-    <w:p>
-      <w:pPr>
-        <w:ind w:left="840" w:leftChars="0" w:firstLine="420" w:firstLineChars="0"/>
-        <w:rPr>
-          <w:rFonts w:hint="eastAsia"/>
-          <w:lang w:val="en-US" w:eastAsia="zh-CN"/>
-        </w:rPr>
-      </w:pPr>
-      <w:r>
-        <w:rPr>
-          <w:rFonts w:hint="eastAsia"/>
-          <w:lang w:val="en-US" w:eastAsia="zh-CN"/>
-        </w:rPr>
-        <w:t>最后一步提示权限不够，直接打开文本修改就好</w:t>
-      </w:r>
-    </w:p>
-    <w:p>
-      <w:pPr>
-        <w:rPr>
-          <w:rFonts w:hint="eastAsia"/>
-          <w:lang w:val="en-US" w:eastAsia="zh-CN"/>
-        </w:rPr>
-      </w:pPr>
-    </w:p>
-    <w:p>
-      <w:pPr>
-        <w:rPr>
-          <w:rFonts w:hint="eastAsia"/>
-        </w:rPr>
-      </w:pPr>
-      <w:r>
-        <w:rPr>
-          <w:rFonts w:hint="eastAsia"/>
-        </w:rPr>
-        <w:tab/>
-      </w:r>
-      <w:r>
-        <w:rPr>
-          <w:rFonts w:hint="eastAsia"/>
-        </w:rPr>
-        <w:t xml:space="preserve">   编译安卓源码 --</w:t>
-      </w:r>
-      <w:r>
-        <w:rPr>
-          <w:rFonts w:hint="eastAsia"/>
-          <w:lang w:val="en-US" w:eastAsia="zh-CN"/>
-        </w:rPr>
-        <w:t xml:space="preserve"> </w:t>
-      </w:r>
-      <w:r>
-        <w:rPr>
-          <w:rFonts w:hint="eastAsia"/>
-        </w:rPr>
-        <w:t>详细步骤</w:t>
-      </w:r>
-    </w:p>
-    <w:p>
-      <w:pPr>
-        <w:rPr>
-          <w:rFonts w:hint="eastAsia"/>
-          <w:lang w:val="en-US" w:eastAsia="zh-CN"/>
+        </w:rPr>
+      </w:pPr>
+      <w:r>
+        <w:rPr>
+          <w:rFonts w:hint="eastAsia"/>
+          <w:lang w:val="en-US" w:eastAsia="zh-CN"/>
+        </w:rPr>
+        <w:t xml:space="preserve">       源码版本 - - &gt;  build驱动下载 - - &gt; 驱动生成/安装脚本 - - &gt; 编译 - - &gt;刷机</w:t>
+      </w:r>
+    </w:p>
+    <w:p>
+      <w:pPr>
+        <w:ind w:firstLine="420" w:firstLineChars="0"/>
+        <w:rPr>
+          <w:rFonts w:hint="eastAsia"/>
+          <w:lang w:val="en-US" w:eastAsia="zh-CN"/>
+        </w:rPr>
+      </w:pPr>
+    </w:p>
+    <w:p>
+      <w:pPr>
+        <w:rPr>
+          <w:rFonts w:hint="eastAsia"/>
+        </w:rPr>
+      </w:pPr>
+      <w:r>
+        <w:rPr>
+          <w:rFonts w:hint="eastAsia"/>
+        </w:rPr>
+        <w:tab/>
+      </w:r>
+      <w:r>
+        <w:rPr>
+          <w:rFonts w:hint="eastAsia"/>
+        </w:rPr>
+        <w:t xml:space="preserve">   百度搜索 “编译安卓源码下真机”，待研究。。。</w:t>
+      </w:r>
+    </w:p>
+    <w:p>
+      <w:pPr>
+        <w:rPr>
+          <w:rFonts w:hint="eastAsia"/>
+        </w:rPr>
+      </w:pPr>
+      <w:r>
+        <w:rPr>
+          <w:rFonts w:hint="eastAsia"/>
+        </w:rPr>
+        <w:tab/>
+      </w:r>
+      <w:r>
+        <w:rPr>
+          <w:rFonts w:hint="eastAsia"/>
+        </w:rPr>
+        <w:t xml:space="preserve">   百度搜索 “</w:t>
+      </w:r>
+      <w:r>
+        <w:rPr>
+          <w:rFonts w:hint="eastAsia"/>
+          <w:lang w:val="en-US" w:eastAsia="zh-CN"/>
+        </w:rPr>
+        <w:t>安卓源码和内核代码的区别</w:t>
+      </w:r>
+      <w:r>
+        <w:rPr>
+          <w:rFonts w:hint="eastAsia"/>
+        </w:rPr>
+        <w:t>”，待研究。。。</w:t>
+      </w:r>
+    </w:p>
+    <w:p>
+      <w:pPr>
+        <w:rPr>
+          <w:rFonts w:hint="eastAsia"/>
+        </w:rPr>
+      </w:pPr>
+    </w:p>
+    <w:p>
+      <w:pPr>
+        <w:rPr>
+          <w:rFonts w:hint="eastAsia"/>
+        </w:rPr>
+      </w:pPr>
+      <w:r>
+        <w:rPr>
+          <w:rFonts w:hint="eastAsia"/>
+        </w:rPr>
+        <w:tab/>
+      </w:r>
+      <w:r>
+        <w:rPr>
+          <w:rFonts w:hint="eastAsia"/>
+          <w:lang w:val="en-US" w:eastAsia="zh-CN"/>
+        </w:rPr>
+        <w:t>5</w:t>
+      </w:r>
+      <w:r>
+        <w:rPr>
+          <w:rFonts w:hint="eastAsia"/>
+        </w:rPr>
+        <w:t xml:space="preserve">）android系统 源代码阅读指南 </w:t>
+      </w:r>
+    </w:p>
+    <w:p>
+      <w:pPr>
+        <w:rPr>
+          <w:rFonts w:hint="eastAsia"/>
+        </w:rPr>
+      </w:pPr>
+      <w:r>
+        <w:rPr>
+          <w:rFonts w:hint="eastAsia"/>
+        </w:rPr>
+        <w:tab/>
+      </w:r>
+      <w:r>
+        <w:rPr>
+          <w:rFonts w:hint="eastAsia"/>
+        </w:rPr>
+        <w:t xml:space="preserve">  系统的讲解了阅读android源代码的步骤 并罗列了众多链接资源，</w:t>
+      </w:r>
+    </w:p>
+    <w:p>
+      <w:pPr>
+        <w:ind w:firstLine="420" w:firstLineChars="0"/>
+        <w:rPr>
+          <w:rFonts w:hint="eastAsia"/>
         </w:rPr>
       </w:pPr>
       <w:r>
@@ -4538,1124 +5833,27 @@
       <w:r>
         <w:rPr>
           <w:rFonts w:hint="eastAsia"/>
-          <w:lang w:val="en-US" w:eastAsia="zh-CN"/>
-        </w:rPr>
-        <w:tab/>
-      </w:r>
-      <w:r>
-        <w:rPr>
-          <w:rFonts w:hint="eastAsia"/>
-          <w:lang w:val="en-US" w:eastAsia="zh-CN"/>
-        </w:rPr>
-        <w:tab/>
-      </w:r>
-      <w:r>
-        <w:rPr>
-          <w:rFonts w:hint="eastAsia"/>
-          <w:lang w:val="en-US" w:eastAsia="zh-CN"/>
-        </w:rPr>
-        <w:t xml:space="preserve">   1. </w:t>
-      </w:r>
-      <w:r>
-        <w:rPr>
-          <w:rFonts w:hint="eastAsia"/>
-          <w:lang w:val="en-US" w:eastAsia="zh-CN"/>
-        </w:rPr>
-        <w:fldChar w:fldCharType="begin"/>
-      </w:r>
-      <w:r>
-        <w:rPr>
-          <w:rFonts w:hint="eastAsia"/>
-          <w:lang w:val="en-US" w:eastAsia="zh-CN"/>
-        </w:rPr>
-        <w:instrText xml:space="preserve"> HYPERLINK "http://blog.csdn.net/u011422742/article/details/52068327" </w:instrText>
-      </w:r>
-      <w:r>
-        <w:rPr>
-          <w:rFonts w:hint="eastAsia"/>
-          <w:lang w:val="en-US" w:eastAsia="zh-CN"/>
-        </w:rPr>
-        <w:fldChar w:fldCharType="separate"/>
-      </w:r>
-      <w:r>
-        <w:rPr>
-          <w:rStyle w:val="5"/>
-          <w:rFonts w:hint="eastAsia"/>
-          <w:lang w:val="en-US" w:eastAsia="zh-CN"/>
-        </w:rPr>
-        <w:t>http://blog.csdn.net/u011422742/article/details/52068327</w:t>
-      </w:r>
-      <w:r>
-        <w:rPr>
-          <w:rFonts w:hint="eastAsia"/>
-          <w:lang w:val="en-US" w:eastAsia="zh-CN"/>
-        </w:rPr>
-        <w:fldChar w:fldCharType="end"/>
-      </w:r>
-      <w:r>
-        <w:rPr>
-          <w:rFonts w:hint="eastAsia"/>
-          <w:lang w:val="en-US" w:eastAsia="zh-CN"/>
-        </w:rPr>
-        <w:t xml:space="preserve"> 虚拟机编译源码</w:t>
-      </w:r>
-    </w:p>
-    <w:p>
-      <w:pPr>
-        <w:ind w:left="420" w:leftChars="0" w:firstLine="420" w:firstLineChars="0"/>
-        <w:rPr>
-          <w:rFonts w:hint="eastAsia"/>
-          <w:lang w:val="en-US" w:eastAsia="zh-CN"/>
-        </w:rPr>
-      </w:pPr>
-      <w:r>
-        <w:rPr>
-          <w:rFonts w:hint="eastAsia"/>
-          <w:lang w:val="en-US" w:eastAsia="zh-CN"/>
-        </w:rPr>
-        <w:t xml:space="preserve">   2. </w:t>
-      </w:r>
-      <w:r>
-        <w:rPr>
-          <w:rFonts w:hint="eastAsia"/>
-          <w:lang w:val="en-US" w:eastAsia="zh-CN"/>
-        </w:rPr>
-        <w:fldChar w:fldCharType="begin"/>
-      </w:r>
-      <w:r>
-        <w:rPr>
-          <w:rFonts w:hint="eastAsia"/>
-          <w:lang w:val="en-US" w:eastAsia="zh-CN"/>
-        </w:rPr>
-        <w:instrText xml:space="preserve"> HYPERLINK "http://blog.csdn.net/fuchaosz/article/details/51487585" </w:instrText>
-      </w:r>
-      <w:r>
-        <w:rPr>
-          <w:rFonts w:hint="eastAsia"/>
-          <w:lang w:val="en-US" w:eastAsia="zh-CN"/>
-        </w:rPr>
-        <w:fldChar w:fldCharType="separate"/>
-      </w:r>
-      <w:r>
-        <w:rPr>
-          <w:rStyle w:val="5"/>
-          <w:rFonts w:hint="eastAsia"/>
-          <w:lang w:val="en-US" w:eastAsia="zh-CN"/>
-        </w:rPr>
-        <w:t>http://blog.csdn.net/fuchaosz/article/details/51487585</w:t>
-      </w:r>
-      <w:r>
-        <w:rPr>
-          <w:rFonts w:hint="eastAsia"/>
-          <w:lang w:val="en-US" w:eastAsia="zh-CN"/>
-        </w:rPr>
-        <w:fldChar w:fldCharType="end"/>
-      </w:r>
-      <w:r>
-        <w:rPr>
-          <w:rFonts w:hint="eastAsia"/>
-          <w:lang w:val="en-US" w:eastAsia="zh-CN"/>
-        </w:rPr>
-        <w:t xml:space="preserve"> 编译android 6.0源码</w:t>
-      </w:r>
-    </w:p>
-    <w:p>
-      <w:pPr>
-        <w:ind w:left="420" w:leftChars="0" w:firstLine="420" w:firstLineChars="0"/>
-        <w:rPr>
-          <w:rFonts w:hint="eastAsia"/>
-          <w:lang w:val="en-US" w:eastAsia="zh-CN"/>
-        </w:rPr>
-      </w:pPr>
-      <w:r>
-        <w:rPr>
-          <w:rFonts w:hint="eastAsia"/>
-          <w:lang w:val="en-US" w:eastAsia="zh-CN"/>
-        </w:rPr>
-        <w:t xml:space="preserve">     </w:t>
-      </w:r>
-      <w:r>
-        <w:rPr>
-          <w:rFonts w:hint="eastAsia"/>
-          <w:lang w:val="en-US" w:eastAsia="zh-CN"/>
-        </w:rPr>
-        <w:fldChar w:fldCharType="begin"/>
-      </w:r>
-      <w:r>
-        <w:rPr>
-          <w:rFonts w:hint="eastAsia"/>
-          <w:lang w:val="en-US" w:eastAsia="zh-CN"/>
-        </w:rPr>
-        <w:instrText xml:space="preserve"> HYPERLINK "http://blog.csdn.net/fuchaosz/article/details/52473660" </w:instrText>
-      </w:r>
-      <w:r>
-        <w:rPr>
-          <w:rFonts w:hint="eastAsia"/>
-          <w:lang w:val="en-US" w:eastAsia="zh-CN"/>
-        </w:rPr>
-        <w:fldChar w:fldCharType="separate"/>
-      </w:r>
-      <w:r>
-        <w:rPr>
-          <w:rStyle w:val="5"/>
-          <w:rFonts w:hint="eastAsia"/>
-          <w:lang w:val="en-US" w:eastAsia="zh-CN"/>
-        </w:rPr>
-        <w:t>http://blog.csdn.net/fuchaosz/article/details/52473660</w:t>
-      </w:r>
-      <w:r>
-        <w:rPr>
-          <w:rFonts w:hint="eastAsia"/>
-          <w:lang w:val="en-US" w:eastAsia="zh-CN"/>
-        </w:rPr>
-        <w:fldChar w:fldCharType="end"/>
-      </w:r>
-      <w:r>
-        <w:rPr>
-          <w:rFonts w:hint="eastAsia"/>
-          <w:lang w:val="en-US" w:eastAsia="zh-CN"/>
-        </w:rPr>
-        <w:t xml:space="preserve"> </w:t>
-      </w:r>
-    </w:p>
-    <w:p>
-      <w:pPr>
-        <w:ind w:left="420" w:leftChars="0" w:firstLine="420" w:firstLineChars="0"/>
-        <w:rPr>
-          <w:rFonts w:hint="eastAsia"/>
-          <w:lang w:val="en-US" w:eastAsia="zh-CN"/>
-        </w:rPr>
-      </w:pPr>
-      <w:r>
-        <w:rPr>
-          <w:rFonts w:hint="eastAsia"/>
-          <w:lang w:val="en-US" w:eastAsia="zh-CN"/>
-        </w:rPr>
-        <w:t xml:space="preserve">     上一篇的基础上，进行补充，包含更为详细的 配环境+下载源代码+基础知识</w:t>
-      </w:r>
-    </w:p>
-    <w:p>
-      <w:pPr>
-        <w:ind w:left="420" w:leftChars="0" w:firstLine="420" w:firstLineChars="0"/>
-        <w:rPr>
-          <w:rFonts w:hint="eastAsia"/>
-          <w:lang w:val="en-US" w:eastAsia="zh-CN"/>
-        </w:rPr>
-      </w:pPr>
-      <w:r>
-        <w:rPr>
-          <w:rFonts w:hint="eastAsia"/>
-          <w:lang w:val="en-US" w:eastAsia="zh-CN"/>
-        </w:rPr>
-        <w:t xml:space="preserve">   3. </w:t>
-      </w:r>
-      <w:r>
-        <w:rPr>
-          <w:rFonts w:hint="eastAsia"/>
-          <w:lang w:val="en-US" w:eastAsia="zh-CN"/>
-        </w:rPr>
-        <w:fldChar w:fldCharType="begin"/>
-      </w:r>
-      <w:r>
-        <w:rPr>
-          <w:rFonts w:hint="eastAsia"/>
-          <w:lang w:val="en-US" w:eastAsia="zh-CN"/>
-        </w:rPr>
-        <w:instrText xml:space="preserve"> HYPERLINK "http://blog.csdn.net/hens007/article/details/7406452" </w:instrText>
-      </w:r>
-      <w:r>
-        <w:rPr>
-          <w:rFonts w:hint="eastAsia"/>
-          <w:lang w:val="en-US" w:eastAsia="zh-CN"/>
-        </w:rPr>
-        <w:fldChar w:fldCharType="separate"/>
-      </w:r>
-      <w:r>
-        <w:rPr>
-          <w:rStyle w:val="5"/>
-          <w:rFonts w:hint="eastAsia"/>
-          <w:lang w:val="en-US" w:eastAsia="zh-CN"/>
-        </w:rPr>
-        <w:t>http://blog.csdn.net/hens007/article/details/7406452</w:t>
-      </w:r>
-      <w:r>
-        <w:rPr>
-          <w:rFonts w:hint="eastAsia"/>
-          <w:lang w:val="en-US" w:eastAsia="zh-CN"/>
-        </w:rPr>
-        <w:fldChar w:fldCharType="end"/>
-      </w:r>
-      <w:r>
-        <w:rPr>
-          <w:rFonts w:hint="eastAsia"/>
-          <w:lang w:val="en-US" w:eastAsia="zh-CN"/>
-        </w:rPr>
-        <w:t xml:space="preserve">  android环境建立</w:t>
-      </w:r>
-    </w:p>
-    <w:p>
-      <w:pPr>
-        <w:ind w:left="420" w:leftChars="0" w:firstLine="420" w:firstLineChars="0"/>
-        <w:rPr>
-          <w:rFonts w:hint="eastAsia"/>
-          <w:lang w:val="en-US" w:eastAsia="zh-CN"/>
-        </w:rPr>
-      </w:pPr>
-      <w:r>
-        <w:rPr>
-          <w:rFonts w:hint="eastAsia"/>
-          <w:lang w:val="en-US" w:eastAsia="zh-CN"/>
-        </w:rPr>
-        <w:t xml:space="preserve">     </w:t>
-      </w:r>
-      <w:r>
-        <w:rPr>
-          <w:rFonts w:hint="eastAsia"/>
-          <w:lang w:val="en-US" w:eastAsia="zh-CN"/>
-        </w:rPr>
-        <w:fldChar w:fldCharType="begin"/>
-      </w:r>
-      <w:r>
-        <w:rPr>
-          <w:rFonts w:hint="eastAsia"/>
-          <w:lang w:val="en-US" w:eastAsia="zh-CN"/>
-        </w:rPr>
-        <w:instrText xml:space="preserve"> HYPERLINK "http://blog.csdn.net/hens007/article/details/7465574" </w:instrText>
-      </w:r>
-      <w:r>
-        <w:rPr>
-          <w:rFonts w:hint="eastAsia"/>
-          <w:lang w:val="en-US" w:eastAsia="zh-CN"/>
-        </w:rPr>
-        <w:fldChar w:fldCharType="separate"/>
-      </w:r>
-      <w:r>
-        <w:rPr>
-          <w:rStyle w:val="5"/>
-          <w:rFonts w:hint="eastAsia"/>
-          <w:lang w:val="en-US" w:eastAsia="zh-CN"/>
-        </w:rPr>
-        <w:t>http://blog.csdn.net/hens007/article/details/7465574</w:t>
-      </w:r>
-      <w:r>
-        <w:rPr>
-          <w:rFonts w:hint="eastAsia"/>
-          <w:lang w:val="en-US" w:eastAsia="zh-CN"/>
-        </w:rPr>
-        <w:fldChar w:fldCharType="end"/>
-      </w:r>
-      <w:r>
-        <w:rPr>
-          <w:rFonts w:hint="eastAsia"/>
-          <w:lang w:val="en-US" w:eastAsia="zh-CN"/>
-        </w:rPr>
-        <w:t xml:space="preserve">  编译源代码</w:t>
-      </w:r>
-    </w:p>
-    <w:p>
-      <w:pPr>
-        <w:ind w:left="420" w:leftChars="0" w:firstLine="420" w:firstLineChars="0"/>
-        <w:rPr>
-          <w:rFonts w:hint="eastAsia"/>
-          <w:lang w:val="en-US" w:eastAsia="zh-CN"/>
-        </w:rPr>
-      </w:pPr>
-      <w:r>
-        <w:rPr>
-          <w:rFonts w:hint="eastAsia"/>
-          <w:lang w:val="en-US" w:eastAsia="zh-CN"/>
-        </w:rPr>
-        <w:t xml:space="preserve">   4. </w:t>
-      </w:r>
-      <w:r>
-        <w:rPr>
-          <w:rFonts w:hint="eastAsia"/>
-          <w:lang w:val="en-US" w:eastAsia="zh-CN"/>
-        </w:rPr>
-        <w:fldChar w:fldCharType="begin"/>
-      </w:r>
-      <w:r>
-        <w:rPr>
-          <w:rFonts w:hint="eastAsia"/>
-          <w:lang w:val="en-US" w:eastAsia="zh-CN"/>
-        </w:rPr>
-        <w:instrText xml:space="preserve"> HYPERLINK "http://www.linuxidc.com/Linux/2016-01/127291.htm" </w:instrText>
-      </w:r>
-      <w:r>
-        <w:rPr>
-          <w:rFonts w:hint="eastAsia"/>
-          <w:lang w:val="en-US" w:eastAsia="zh-CN"/>
-        </w:rPr>
-        <w:fldChar w:fldCharType="separate"/>
-      </w:r>
-      <w:r>
-        <w:rPr>
-          <w:rStyle w:val="5"/>
-          <w:rFonts w:hint="eastAsia"/>
-          <w:lang w:val="en-US" w:eastAsia="zh-CN"/>
-        </w:rPr>
-        <w:t>http://www.linuxidc.com/Linux/2016-01/127291.htm</w:t>
-      </w:r>
-      <w:r>
-        <w:rPr>
-          <w:rFonts w:hint="eastAsia"/>
-          <w:lang w:val="en-US" w:eastAsia="zh-CN"/>
-        </w:rPr>
-        <w:fldChar w:fldCharType="end"/>
-      </w:r>
-      <w:r>
-        <w:rPr>
-          <w:rFonts w:hint="eastAsia"/>
-          <w:lang w:val="en-US" w:eastAsia="zh-CN"/>
-        </w:rPr>
-        <w:t xml:space="preserve"> 问题汇总（参考）</w:t>
-      </w:r>
-    </w:p>
-    <w:p>
-      <w:pPr>
-        <w:rPr>
-          <w:rFonts w:hint="eastAsia"/>
-          <w:lang w:val="en-US" w:eastAsia="zh-CN"/>
-        </w:rPr>
-      </w:pPr>
-    </w:p>
-    <w:p>
-      <w:pPr>
-        <w:ind w:firstLine="420" w:firstLineChars="0"/>
-        <w:rPr>
-          <w:rFonts w:hint="eastAsia"/>
-          <w:lang w:val="en-US" w:eastAsia="zh-CN"/>
-        </w:rPr>
-      </w:pPr>
-      <w:r>
-        <w:rPr>
-          <w:rFonts w:hint="eastAsia"/>
-          <w:lang w:val="en-US" w:eastAsia="zh-CN"/>
-        </w:rPr>
-        <w:t xml:space="preserve">   安卓源码与系统源码 -- 区别</w:t>
-      </w:r>
-    </w:p>
-    <w:p>
-      <w:pPr>
-        <w:ind w:left="420" w:leftChars="0" w:firstLine="420" w:firstLineChars="0"/>
-        <w:rPr>
-          <w:rFonts w:hint="eastAsia"/>
-          <w:lang w:val="en-US" w:eastAsia="zh-CN"/>
-        </w:rPr>
-      </w:pPr>
-      <w:r>
-        <w:rPr>
-          <w:rFonts w:hint="eastAsia"/>
-          <w:lang w:val="en-US" w:eastAsia="zh-CN"/>
-        </w:rPr>
-        <w:t xml:space="preserve">   1. </w:t>
-      </w:r>
-      <w:r>
-        <w:rPr>
-          <w:rFonts w:hint="eastAsia"/>
-          <w:lang w:val="en-US" w:eastAsia="zh-CN"/>
-        </w:rPr>
-        <w:fldChar w:fldCharType="begin"/>
-      </w:r>
-      <w:r>
-        <w:rPr>
-          <w:rFonts w:hint="eastAsia"/>
-          <w:lang w:val="en-US" w:eastAsia="zh-CN"/>
-        </w:rPr>
-        <w:instrText xml:space="preserve"> HYPERLINK "http://www.tuicool.com/articles/RjeEZb" </w:instrText>
-      </w:r>
-      <w:r>
-        <w:rPr>
-          <w:rFonts w:hint="eastAsia"/>
-          <w:lang w:val="en-US" w:eastAsia="zh-CN"/>
-        </w:rPr>
-        <w:fldChar w:fldCharType="separate"/>
-      </w:r>
-      <w:r>
-        <w:rPr>
-          <w:rStyle w:val="5"/>
-          <w:rFonts w:hint="eastAsia"/>
-          <w:lang w:val="en-US" w:eastAsia="zh-CN"/>
-        </w:rPr>
-        <w:t>http://www.tuicool.com/articles/RjeEZb</w:t>
-      </w:r>
-      <w:r>
-        <w:rPr>
-          <w:rFonts w:hint="eastAsia"/>
-          <w:lang w:val="en-US" w:eastAsia="zh-CN"/>
-        </w:rPr>
-        <w:fldChar w:fldCharType="end"/>
-      </w:r>
-      <w:r>
-        <w:rPr>
-          <w:rFonts w:hint="eastAsia"/>
-          <w:lang w:val="en-US" w:eastAsia="zh-CN"/>
-        </w:rPr>
-        <w:t xml:space="preserve"> 安卓源码的版本与分支详解</w:t>
-      </w:r>
-    </w:p>
-    <w:p>
-      <w:pPr>
-        <w:ind w:left="420" w:leftChars="0" w:firstLine="420" w:firstLineChars="0"/>
-        <w:rPr>
-          <w:rFonts w:hint="eastAsia"/>
-          <w:lang w:val="en-US" w:eastAsia="zh-CN"/>
-        </w:rPr>
-      </w:pPr>
-      <w:r>
-        <w:rPr>
-          <w:rFonts w:hint="eastAsia"/>
-          <w:lang w:val="en-US" w:eastAsia="zh-CN"/>
-        </w:rPr>
-        <w:t xml:space="preserve">   2. </w:t>
-      </w:r>
-      <w:r>
-        <w:rPr>
-          <w:rFonts w:hint="eastAsia"/>
-          <w:lang w:val="en-US" w:eastAsia="zh-CN"/>
-        </w:rPr>
-        <w:fldChar w:fldCharType="begin"/>
-      </w:r>
-      <w:r>
-        <w:rPr>
-          <w:rFonts w:hint="eastAsia"/>
-          <w:lang w:val="en-US" w:eastAsia="zh-CN"/>
-        </w:rPr>
-        <w:instrText xml:space="preserve"> HYPERLINK "http://www.cnblogs.com/andrew-wang/archive/2012/11/05/2755222.html" </w:instrText>
-      </w:r>
-      <w:r>
-        <w:rPr>
-          <w:rFonts w:hint="eastAsia"/>
-          <w:lang w:val="en-US" w:eastAsia="zh-CN"/>
-        </w:rPr>
-        <w:fldChar w:fldCharType="separate"/>
-      </w:r>
-      <w:r>
-        <w:rPr>
-          <w:rStyle w:val="5"/>
-          <w:rFonts w:hint="eastAsia"/>
-          <w:lang w:val="en-US" w:eastAsia="zh-CN"/>
-        </w:rPr>
-        <w:t>http://www.cnblogs.com/andrew-wang/archive/2012/11/05/2755222.html</w:t>
-      </w:r>
-      <w:r>
-        <w:rPr>
-          <w:rFonts w:hint="eastAsia"/>
-          <w:lang w:val="en-US" w:eastAsia="zh-CN"/>
-        </w:rPr>
-        <w:fldChar w:fldCharType="end"/>
-      </w:r>
-      <w:r>
-        <w:rPr>
-          <w:rFonts w:hint="eastAsia"/>
-          <w:lang w:val="en-US" w:eastAsia="zh-CN"/>
-        </w:rPr>
-        <w:t xml:space="preserve"> </w:t>
-      </w:r>
-    </w:p>
-    <w:p>
-      <w:pPr>
-        <w:ind w:left="420" w:leftChars="0" w:firstLine="420" w:firstLineChars="0"/>
-        <w:rPr>
-          <w:rFonts w:hint="eastAsia"/>
-          <w:lang w:val="en-US" w:eastAsia="zh-CN"/>
-        </w:rPr>
-      </w:pPr>
-      <w:r>
-        <w:rPr>
-          <w:rFonts w:hint="eastAsia"/>
-          <w:lang w:val="en-US" w:eastAsia="zh-CN"/>
-        </w:rPr>
-        <w:t xml:space="preserve">     安卓系统和Linux内核的关系详解</w:t>
-      </w:r>
-    </w:p>
-    <w:p>
-      <w:pPr>
-        <w:ind w:left="420" w:leftChars="0" w:firstLine="420" w:firstLineChars="0"/>
-        <w:rPr>
-          <w:rFonts w:hint="eastAsia"/>
-          <w:lang w:val="en-US" w:eastAsia="zh-CN"/>
-        </w:rPr>
-      </w:pPr>
-      <w:r>
-        <w:rPr>
-          <w:rFonts w:hint="eastAsia"/>
-          <w:lang w:val="en-US" w:eastAsia="zh-CN"/>
-        </w:rPr>
-        <w:t xml:space="preserve">   3. </w:t>
-      </w:r>
-      <w:r>
-        <w:rPr>
-          <w:rFonts w:hint="eastAsia"/>
-          <w:lang w:val="en-US" w:eastAsia="zh-CN"/>
-        </w:rPr>
-        <w:fldChar w:fldCharType="begin"/>
-      </w:r>
-      <w:r>
-        <w:rPr>
-          <w:rFonts w:hint="eastAsia"/>
-          <w:lang w:val="en-US" w:eastAsia="zh-CN"/>
-        </w:rPr>
-        <w:instrText xml:space="preserve"> HYPERLINK "http://blog.sina.com.cn/s/blog_b47e52490102uztf.html" </w:instrText>
-      </w:r>
-      <w:r>
-        <w:rPr>
-          <w:rFonts w:hint="eastAsia"/>
-          <w:lang w:val="en-US" w:eastAsia="zh-CN"/>
-        </w:rPr>
-        <w:fldChar w:fldCharType="separate"/>
-      </w:r>
-      <w:r>
-        <w:rPr>
-          <w:rStyle w:val="5"/>
-          <w:rFonts w:hint="eastAsia"/>
-          <w:lang w:val="en-US" w:eastAsia="zh-CN"/>
-        </w:rPr>
-        <w:t>http://blog.sina.com.cn/s/blog_b47e52490102uztf.html</w:t>
-      </w:r>
-      <w:r>
-        <w:rPr>
-          <w:rFonts w:hint="eastAsia"/>
-          <w:lang w:val="en-US" w:eastAsia="zh-CN"/>
-        </w:rPr>
-        <w:fldChar w:fldCharType="end"/>
-      </w:r>
-      <w:r>
-        <w:rPr>
-          <w:rFonts w:hint="eastAsia"/>
-          <w:lang w:val="en-US" w:eastAsia="zh-CN"/>
-        </w:rPr>
-        <w:t xml:space="preserve"> 安卓与内核源码区别</w:t>
-      </w:r>
-    </w:p>
-    <w:p>
-      <w:pPr>
-        <w:ind w:left="420" w:leftChars="0" w:firstLine="420" w:firstLineChars="0"/>
-        <w:rPr>
-          <w:rFonts w:hint="eastAsia"/>
-          <w:lang w:val="en-US" w:eastAsia="zh-CN"/>
-        </w:rPr>
-      </w:pPr>
-      <w:r>
-        <w:rPr>
-          <w:rFonts w:hint="eastAsia"/>
-          <w:lang w:val="en-US" w:eastAsia="zh-CN"/>
-        </w:rPr>
-        <w:t xml:space="preserve">     </w:t>
-      </w:r>
-      <w:r>
-        <w:rPr>
-          <w:rFonts w:hint="eastAsia"/>
-          <w:lang w:val="en-US" w:eastAsia="zh-CN"/>
-        </w:rPr>
-        <w:fldChar w:fldCharType="begin"/>
-      </w:r>
-      <w:r>
-        <w:rPr>
-          <w:rFonts w:hint="eastAsia"/>
-          <w:lang w:val="en-US" w:eastAsia="zh-CN"/>
-        </w:rPr>
-        <w:instrText xml:space="preserve"> HYPERLINK "http://blog.csdn.net/flydream0/article/details/7070392" </w:instrText>
-      </w:r>
-      <w:r>
-        <w:rPr>
-          <w:rFonts w:hint="eastAsia"/>
-          <w:lang w:val="en-US" w:eastAsia="zh-CN"/>
-        </w:rPr>
-        <w:fldChar w:fldCharType="separate"/>
-      </w:r>
-      <w:r>
-        <w:rPr>
-          <w:rStyle w:val="4"/>
-          <w:rFonts w:hint="eastAsia"/>
-          <w:lang w:val="en-US" w:eastAsia="zh-CN"/>
-        </w:rPr>
-        <w:t>http://blog.csdn.net/flydream0/article/details/7070392</w:t>
-      </w:r>
-      <w:r>
-        <w:rPr>
-          <w:rFonts w:hint="eastAsia"/>
-          <w:lang w:val="en-US" w:eastAsia="zh-CN"/>
-        </w:rPr>
-        <w:fldChar w:fldCharType="end"/>
-      </w:r>
-      <w:r>
-        <w:rPr>
-          <w:rFonts w:hint="eastAsia"/>
-          <w:lang w:val="en-US" w:eastAsia="zh-CN"/>
-        </w:rPr>
-        <w:t xml:space="preserve"> 下载并编译内核代码</w:t>
-      </w:r>
-    </w:p>
-    <w:p>
-      <w:pPr>
-        <w:ind w:left="420" w:leftChars="0" w:firstLine="420" w:firstLineChars="0"/>
-        <w:rPr>
-          <w:rFonts w:hint="eastAsia"/>
-          <w:lang w:val="en-US" w:eastAsia="zh-CN"/>
-        </w:rPr>
-      </w:pPr>
-      <w:r>
-        <w:rPr>
-          <w:rFonts w:hint="eastAsia"/>
-          <w:lang w:val="en-US" w:eastAsia="zh-CN"/>
-        </w:rPr>
-        <w:t xml:space="preserve">     内附 -- 下载android4.0源码 + 编译android4.0源码</w:t>
-      </w:r>
-    </w:p>
-    <w:p>
-      <w:pPr>
-        <w:ind w:left="840" w:leftChars="0" w:firstLine="420" w:firstLineChars="0"/>
-        <w:rPr>
-          <w:rFonts w:hint="eastAsia"/>
-          <w:lang w:val="en-US" w:eastAsia="zh-CN"/>
-        </w:rPr>
-      </w:pPr>
-      <w:r>
-        <w:rPr>
-          <w:rFonts w:hint="eastAsia"/>
-          <w:lang w:val="en-US" w:eastAsia="zh-CN"/>
-        </w:rPr>
-        <w:t xml:space="preserve"> </w:t>
-      </w:r>
-      <w:r>
-        <w:rPr>
-          <w:rFonts w:hint="eastAsia"/>
-          <w:lang w:val="en-US" w:eastAsia="zh-CN"/>
-        </w:rPr>
-        <w:fldChar w:fldCharType="begin"/>
-      </w:r>
-      <w:r>
-        <w:rPr>
-          <w:rFonts w:hint="eastAsia"/>
-          <w:lang w:val="en-US" w:eastAsia="zh-CN"/>
-        </w:rPr>
-        <w:instrText xml:space="preserve"> HYPERLINK "http://blog.csdn.net/flydream0/article/details/7036156" </w:instrText>
-      </w:r>
-      <w:r>
-        <w:rPr>
-          <w:rFonts w:hint="eastAsia"/>
-          <w:lang w:val="en-US" w:eastAsia="zh-CN"/>
-        </w:rPr>
-        <w:fldChar w:fldCharType="separate"/>
-      </w:r>
-      <w:r>
-        <w:rPr>
-          <w:rStyle w:val="5"/>
-          <w:rFonts w:hint="eastAsia"/>
-          <w:lang w:val="en-US" w:eastAsia="zh-CN"/>
-        </w:rPr>
-        <w:t>http://blog.csdn.net/flydream0/article/details/7036156</w:t>
-      </w:r>
-      <w:r>
-        <w:rPr>
-          <w:rFonts w:hint="eastAsia"/>
-          <w:lang w:val="en-US" w:eastAsia="zh-CN"/>
-        </w:rPr>
-        <w:fldChar w:fldCharType="end"/>
-      </w:r>
-    </w:p>
-    <w:p>
-      <w:pPr>
-        <w:ind w:left="840" w:leftChars="0" w:firstLine="420" w:firstLineChars="0"/>
-        <w:rPr>
-          <w:rFonts w:hint="eastAsia"/>
-          <w:lang w:val="en-US" w:eastAsia="zh-CN"/>
-        </w:rPr>
-      </w:pPr>
-      <w:r>
-        <w:rPr>
-          <w:rFonts w:hint="eastAsia"/>
-          <w:lang w:val="en-US" w:eastAsia="zh-CN"/>
-        </w:rPr>
-        <w:t xml:space="preserve"> </w:t>
-      </w:r>
-      <w:r>
-        <w:rPr>
-          <w:rFonts w:hint="eastAsia"/>
-          <w:lang w:val="en-US" w:eastAsia="zh-CN"/>
-        </w:rPr>
-        <w:fldChar w:fldCharType="begin"/>
-      </w:r>
-      <w:r>
-        <w:rPr>
-          <w:rFonts w:hint="eastAsia"/>
-          <w:lang w:val="en-US" w:eastAsia="zh-CN"/>
-        </w:rPr>
-        <w:instrText xml:space="preserve"> HYPERLINK "http://blog.csdn.net/flydream0/article/details/7046612" </w:instrText>
-      </w:r>
-      <w:r>
-        <w:rPr>
-          <w:rFonts w:hint="eastAsia"/>
-          <w:lang w:val="en-US" w:eastAsia="zh-CN"/>
-        </w:rPr>
-        <w:fldChar w:fldCharType="separate"/>
-      </w:r>
-      <w:r>
-        <w:rPr>
-          <w:rStyle w:val="5"/>
-          <w:rFonts w:hint="eastAsia"/>
-          <w:lang w:val="en-US" w:eastAsia="zh-CN"/>
-        </w:rPr>
-        <w:t>http://blog.csdn.net/flydream0/article/details/7046612</w:t>
-      </w:r>
-      <w:r>
-        <w:rPr>
-          <w:rFonts w:hint="eastAsia"/>
-          <w:lang w:val="en-US" w:eastAsia="zh-CN"/>
-        </w:rPr>
-        <w:fldChar w:fldCharType="end"/>
-      </w:r>
-    </w:p>
-    <w:p>
-      <w:pPr>
-        <w:ind w:left="420" w:leftChars="0" w:firstLine="420" w:firstLineChars="0"/>
-        <w:rPr>
-          <w:rFonts w:hint="eastAsia"/>
-          <w:lang w:val="en-US" w:eastAsia="zh-CN"/>
-        </w:rPr>
-      </w:pPr>
-      <w:r>
-        <w:rPr>
-          <w:rFonts w:hint="eastAsia"/>
-          <w:lang w:val="en-US" w:eastAsia="zh-CN"/>
-        </w:rPr>
-        <w:t xml:space="preserve">   4. </w:t>
-      </w:r>
-      <w:r>
-        <w:rPr>
-          <w:rFonts w:hint="eastAsia"/>
-          <w:lang w:val="en-US" w:eastAsia="zh-CN"/>
-        </w:rPr>
-        <w:fldChar w:fldCharType="begin"/>
-      </w:r>
-      <w:r>
-        <w:rPr>
-          <w:rFonts w:hint="eastAsia"/>
-          <w:lang w:val="en-US" w:eastAsia="zh-CN"/>
-        </w:rPr>
-        <w:instrText xml:space="preserve"> HYPERLINK "http://blog.csdn.net/c15522627353/article/details/51151156" </w:instrText>
-      </w:r>
-      <w:r>
-        <w:rPr>
-          <w:rFonts w:hint="eastAsia"/>
-          <w:lang w:val="en-US" w:eastAsia="zh-CN"/>
-        </w:rPr>
-        <w:fldChar w:fldCharType="separate"/>
-      </w:r>
-      <w:r>
-        <w:rPr>
-          <w:rStyle w:val="5"/>
-          <w:rFonts w:hint="eastAsia"/>
-          <w:lang w:val="en-US" w:eastAsia="zh-CN"/>
-        </w:rPr>
-        <w:t>http://blog.csdn.net/c15522627353/article/details/51151156</w:t>
-      </w:r>
-      <w:r>
-        <w:rPr>
-          <w:rFonts w:hint="eastAsia"/>
-          <w:lang w:val="en-US" w:eastAsia="zh-CN"/>
-        </w:rPr>
-        <w:fldChar w:fldCharType="end"/>
-      </w:r>
-      <w:r>
-        <w:rPr>
-          <w:rFonts w:hint="eastAsia"/>
-          <w:lang w:val="en-US" w:eastAsia="zh-CN"/>
-        </w:rPr>
-        <w:t xml:space="preserve"> </w:t>
-      </w:r>
-    </w:p>
-    <w:p>
-      <w:pPr>
-        <w:ind w:left="420" w:leftChars="0" w:firstLine="420" w:firstLineChars="0"/>
-        <w:rPr>
-          <w:rFonts w:hint="eastAsia"/>
-          <w:lang w:val="en-US" w:eastAsia="zh-CN"/>
-        </w:rPr>
-      </w:pPr>
-      <w:r>
-        <w:rPr>
-          <w:rFonts w:hint="eastAsia"/>
-          <w:lang w:val="en-US" w:eastAsia="zh-CN"/>
-        </w:rPr>
-        <w:t xml:space="preserve">     编译源码和内核代码 归纳总结</w:t>
-      </w:r>
-    </w:p>
-    <w:p>
-      <w:pPr>
-        <w:rPr>
-          <w:rFonts w:hint="eastAsia"/>
-        </w:rPr>
-      </w:pPr>
-      <w:r>
-        <w:rPr>
-          <w:rFonts w:hint="eastAsia"/>
-        </w:rPr>
-        <w:t xml:space="preserve">   </w:t>
-      </w:r>
-      <w:r>
-        <w:rPr>
-          <w:rFonts w:hint="eastAsia"/>
-        </w:rPr>
-        <w:tab/>
-      </w:r>
-      <w:r>
-        <w:rPr>
-          <w:rFonts w:hint="eastAsia"/>
-        </w:rPr>
-        <w:t xml:space="preserve">   </w:t>
-      </w:r>
-      <w:r>
-        <w:rPr>
-          <w:rFonts w:hint="eastAsia"/>
-          <w:lang w:val="en-US" w:eastAsia="zh-CN"/>
-        </w:rPr>
-        <w:tab/>
-      </w:r>
-      <w:r>
-        <w:rPr>
-          <w:rFonts w:hint="eastAsia"/>
-          <w:lang w:val="en-US" w:eastAsia="zh-CN"/>
-        </w:rPr>
-        <w:t xml:space="preserve">   </w:t>
-      </w:r>
-    </w:p>
-    <w:p>
-      <w:pPr>
-        <w:ind w:firstLine="420" w:firstLineChars="0"/>
-        <w:rPr>
-          <w:rFonts w:hint="eastAsia"/>
-          <w:lang w:val="en-US" w:eastAsia="zh-CN"/>
-        </w:rPr>
-      </w:pPr>
-      <w:r>
-        <w:rPr>
-          <w:rFonts w:hint="eastAsia"/>
-          <w:lang w:val="en-US" w:eastAsia="zh-CN"/>
-        </w:rPr>
-        <w:t xml:space="preserve">   下真机</w:t>
-      </w:r>
-    </w:p>
-    <w:p>
-      <w:pPr>
-        <w:ind w:firstLine="420" w:firstLineChars="0"/>
-        <w:rPr>
-          <w:rFonts w:hint="eastAsia"/>
-          <w:lang w:val="en-US" w:eastAsia="zh-CN"/>
-        </w:rPr>
-      </w:pPr>
-      <w:r>
-        <w:rPr>
-          <w:rFonts w:hint="eastAsia"/>
-          <w:lang w:val="en-US" w:eastAsia="zh-CN"/>
-        </w:rPr>
-        <w:t xml:space="preserve">       </w:t>
-      </w:r>
-      <w:r>
-        <w:rPr>
-          <w:rFonts w:hint="eastAsia"/>
-        </w:rPr>
-        <w:fldChar w:fldCharType="begin"/>
-      </w:r>
-      <w:r>
-        <w:rPr>
-          <w:rFonts w:hint="eastAsia"/>
-        </w:rPr>
-        <w:instrText xml:space="preserve"> HYPERLINK "http://blog.csdn.net/u011422742/article/details/52253637" </w:instrText>
-      </w:r>
-      <w:r>
-        <w:rPr>
-          <w:rFonts w:hint="eastAsia"/>
-        </w:rPr>
-        <w:fldChar w:fldCharType="separate"/>
-      </w:r>
-      <w:r>
-        <w:rPr>
-          <w:rStyle w:val="5"/>
-          <w:rFonts w:hint="eastAsia"/>
-        </w:rPr>
-        <w:t>http://blog.csdn.net/u011422742/article/details/52253637</w:t>
-      </w:r>
-      <w:r>
-        <w:rPr>
-          <w:rFonts w:hint="eastAsia"/>
-        </w:rPr>
-        <w:fldChar w:fldCharType="end"/>
-      </w:r>
-      <w:r>
-        <w:rPr>
-          <w:rFonts w:hint="eastAsia"/>
-          <w:lang w:val="en-US" w:eastAsia="zh-CN"/>
-        </w:rPr>
-        <w:t xml:space="preserve"> </w:t>
-      </w:r>
-    </w:p>
-    <w:p>
-      <w:pPr>
-        <w:ind w:firstLine="420" w:firstLineChars="0"/>
-        <w:rPr>
-          <w:rFonts w:hint="eastAsia"/>
-        </w:rPr>
-      </w:pPr>
-      <w:r>
-        <w:rPr>
-          <w:rFonts w:hint="eastAsia"/>
-          <w:lang w:val="en-US" w:eastAsia="zh-CN"/>
-        </w:rPr>
-        <w:t xml:space="preserve">       源码版本 - - &gt;  build驱动下载 - - &gt; 驱动生成/安装脚本 - - &gt; 编译 - - &gt;刷机</w:t>
-      </w:r>
-    </w:p>
-    <w:p>
-      <w:pPr>
-        <w:ind w:firstLine="420" w:firstLineChars="0"/>
-        <w:rPr>
-          <w:rFonts w:hint="eastAsia"/>
-          <w:lang w:val="en-US" w:eastAsia="zh-CN"/>
-        </w:rPr>
-      </w:pPr>
-    </w:p>
-    <w:p>
-      <w:pPr>
-        <w:rPr>
-          <w:rFonts w:hint="eastAsia"/>
-        </w:rPr>
-      </w:pPr>
-      <w:r>
-        <w:rPr>
-          <w:rFonts w:hint="eastAsia"/>
-        </w:rPr>
-        <w:tab/>
-      </w:r>
-      <w:r>
-        <w:rPr>
-          <w:rFonts w:hint="eastAsia"/>
-        </w:rPr>
-        <w:t xml:space="preserve">   百度搜索 “编译安卓源码下真机”，待研究。。。</w:t>
-      </w:r>
-    </w:p>
-    <w:p>
-      <w:pPr>
-        <w:rPr>
-          <w:rFonts w:hint="eastAsia"/>
-        </w:rPr>
-      </w:pPr>
-      <w:r>
-        <w:rPr>
-          <w:rFonts w:hint="eastAsia"/>
-        </w:rPr>
-        <w:tab/>
-      </w:r>
-      <w:r>
-        <w:rPr>
-          <w:rFonts w:hint="eastAsia"/>
-        </w:rPr>
-        <w:t xml:space="preserve">   百度搜索 “</w:t>
-      </w:r>
-      <w:r>
-        <w:rPr>
-          <w:rFonts w:hint="eastAsia"/>
-          <w:lang w:val="en-US" w:eastAsia="zh-CN"/>
-        </w:rPr>
-        <w:t>安卓源码和内核代码的区别</w:t>
-      </w:r>
-      <w:r>
-        <w:rPr>
-          <w:rFonts w:hint="eastAsia"/>
-        </w:rPr>
-        <w:t>”，待研究。。。</w:t>
-      </w:r>
-    </w:p>
-    <w:p>
-      <w:pPr>
-        <w:rPr>
-          <w:rFonts w:hint="eastAsia"/>
-        </w:rPr>
-      </w:pPr>
-    </w:p>
-    <w:p>
-      <w:pPr>
-        <w:rPr>
-          <w:rFonts w:hint="eastAsia"/>
-        </w:rPr>
-      </w:pPr>
-      <w:r>
-        <w:rPr>
-          <w:rFonts w:hint="eastAsia"/>
-        </w:rPr>
-        <w:tab/>
-      </w:r>
-      <w:r>
-        <w:rPr>
-          <w:rFonts w:hint="eastAsia"/>
-          <w:lang w:val="en-US" w:eastAsia="zh-CN"/>
-        </w:rPr>
-        <w:t>5</w:t>
-      </w:r>
-      <w:r>
-        <w:rPr>
-          <w:rFonts w:hint="eastAsia"/>
-        </w:rPr>
-        <w:t xml:space="preserve">）android系统 源代码阅读指南 </w:t>
-      </w:r>
-    </w:p>
-    <w:p>
-      <w:pPr>
-        <w:rPr>
-          <w:rFonts w:hint="eastAsia"/>
-        </w:rPr>
-      </w:pPr>
-      <w:r>
-        <w:rPr>
-          <w:rFonts w:hint="eastAsia"/>
-        </w:rPr>
-        <w:tab/>
-      </w:r>
-      <w:r>
-        <w:rPr>
-          <w:rFonts w:hint="eastAsia"/>
-        </w:rPr>
-        <w:t xml:space="preserve">  系统的讲解了阅读android源代码的步骤 并罗列了众多链接资源，</w:t>
-      </w:r>
-    </w:p>
-    <w:p>
-      <w:pPr>
-        <w:ind w:firstLine="420" w:firstLineChars="0"/>
-        <w:rPr>
-          <w:rFonts w:hint="eastAsia"/>
-        </w:rPr>
-      </w:pPr>
-      <w:r>
-        <w:rPr>
-          <w:rFonts w:hint="eastAsia"/>
-          <w:lang w:val="en-US" w:eastAsia="zh-CN"/>
+        </w:rPr>
+        <w:t>其中关于环境搭建，与我们修改系统源代码相关</w:t>
+      </w:r>
+    </w:p>
+    <w:p>
+      <w:pPr>
+        <w:rPr>
+          <w:rFonts w:hint="eastAsia"/>
+        </w:rPr>
+      </w:pPr>
+      <w:r>
+        <w:rPr>
+          <w:rFonts w:hint="eastAsia"/>
+        </w:rPr>
+        <w:tab/>
+      </w:r>
+      <w:r>
+        <w:rPr>
+          <w:rFonts w:hint="eastAsia"/>
         </w:rPr>
         <w:t xml:space="preserve">  </w:t>
-      </w:r>
-      <w:r>
-        <w:rPr>
-          <w:rFonts w:hint="eastAsia"/>
-        </w:rPr>
-        <w:t>其中关于环境搭建，与我们修改系统源代码相关</w:t>
-      </w:r>
-    </w:p>
-    <w:p>
-      <w:pPr>
-        <w:rPr>
-          <w:rFonts w:hint="eastAsia"/>
-        </w:rPr>
-      </w:pPr>
-      <w:r>
-        <w:rPr>
-          <w:rFonts w:hint="eastAsia"/>
-        </w:rPr>
-        <w:tab/>
-      </w:r>
-      <w:r>
-        <w:rPr>
-          <w:rFonts w:hint="eastAsia"/>
-        </w:rPr>
-        <w:t xml:space="preserve">   </w:t>
       </w:r>
       <w:r>
         <w:rPr>
@@ -5872,8 +6070,6 @@
           <w:lang w:val="en-US" w:eastAsia="zh-CN"/>
         </w:rPr>
       </w:pPr>
-      <w:bookmarkStart w:id="0" w:name="_GoBack"/>
-      <w:bookmarkEnd w:id="0"/>
       <w:r>
         <w:rPr>
           <w:rFonts w:hint="eastAsia"/>

</xml_diff>

<commit_message>
New period, new start
</commit_message>
<xml_diff>
--- a/Log/target.docx
+++ b/Log/target.docx
@@ -2411,8 +2411,6 @@
           <w:lang w:val="en-US" w:eastAsia="zh-CN"/>
         </w:rPr>
       </w:pPr>
-      <w:bookmarkStart w:id="0" w:name="_GoBack"/>
-      <w:bookmarkEnd w:id="0"/>
     </w:p>
     <w:p>
       <w:pPr>
@@ -5183,7 +5181,7 @@
           <w:rFonts w:hint="eastAsia"/>
           <w:lang w:val="en-US" w:eastAsia="zh-CN"/>
         </w:rPr>
-        <w:t xml:space="preserve">        重启或关闭之后，先要.（source）  Build/envsetup.sh + lunch</w:t>
+        <w:t xml:space="preserve">        重启或关闭之后，先要.（即source）  Build/envsetup.sh + lunch</w:t>
       </w:r>
     </w:p>
     <w:p>
@@ -7977,6 +7975,24 @@
       <w:pPr>
         <w:rPr>
           <w:rFonts w:hint="eastAsia"/>
+          <w:highlight w:val="yellow"/>
+          <w:lang w:val="en-US" w:eastAsia="zh-CN"/>
+        </w:rPr>
+      </w:pPr>
+      <w:r>
+        <w:rPr>
+          <w:rFonts w:hint="eastAsia"/>
+          <w:highlight w:val="yellow"/>
+          <w:lang w:val="en-US" w:eastAsia="zh-CN"/>
+        </w:rPr>
+        <w:t>在实验室机器上发现：</w:t>
+      </w:r>
+    </w:p>
+    <w:p>
+      <w:pPr>
+        <w:ind w:firstLine="420" w:firstLineChars="0"/>
+        <w:rPr>
+          <w:rFonts w:hint="eastAsia"/>
           <w:color w:val="auto"/>
           <w:highlight w:val="yellow"/>
           <w:lang w:val="en-US" w:eastAsia="zh-CN"/>
@@ -7988,8 +8004,10 @@
           <w:highlight w:val="yellow"/>
           <w:lang w:val="en-US" w:eastAsia="zh-CN"/>
         </w:rPr>
-        <w:t>在实验室机器上发现如果选中 完全模式安装Linux,会修改系统启动设置，无法安装Windows</w:t>
-      </w:r>
+        <w:t>如果选中 完全模式安装Linux,会修改系统启动设置，无法安装Windows</w:t>
+      </w:r>
+      <w:bookmarkStart w:id="0" w:name="_GoBack"/>
+      <w:bookmarkEnd w:id="0"/>
     </w:p>
     <w:p>
       <w:pPr>

</xml_diff>